<commit_message>
Doc: (rapport de projet) Ecriture de l'introduction de l'analyse préliminaire
</commit_message>
<xml_diff>
--- a/Docs/rapportProjet.docx
+++ b/Docs/rapportProjet.docx
@@ -194,19 +194,7 @@
           <w:rPr>
             <w:rStyle w:val="Lienhypertexte"/>
           </w:rPr>
-          <w:t>Analys</w:t>
-        </w:r>
-        <w:r>
-          <w:rPr>
-            <w:rStyle w:val="Lienhypertexte"/>
-          </w:rPr>
-          <w:t>e</w:t>
-        </w:r>
-        <w:r>
-          <w:rPr>
-            <w:rStyle w:val="Lienhypertexte"/>
-          </w:rPr>
-          <w:t xml:space="preserve"> préliminaire</w:t>
+          <w:t>Analyse préliminaire</w:t>
         </w:r>
         <w:r>
           <w:rPr>
@@ -2235,158 +2223,53 @@
         <w:t xml:space="preserve"> </w:t>
       </w:r>
     </w:p>
-    <w:p/>
-    <w:p>
-      <w:pPr>
-        <w:rPr>
-          <w:i/>
-          <w:iCs/>
-          <w:szCs w:val="14"/>
-        </w:rPr>
-      </w:pPr>
-      <w:r>
-        <w:rPr>
-          <w:i/>
-          <w:iCs/>
-          <w:szCs w:val="14"/>
-        </w:rPr>
-        <w:t xml:space="preserve">Ce </w:t>
-      </w:r>
-      <w:r>
-        <w:rPr>
-          <w:i/>
-          <w:iCs/>
-          <w:szCs w:val="14"/>
-        </w:rPr>
-        <w:t>chapitre</w:t>
-      </w:r>
-      <w:r>
-        <w:rPr>
-          <w:i/>
-          <w:iCs/>
-          <w:szCs w:val="14"/>
-        </w:rPr>
-        <w:t xml:space="preserve"> </w:t>
-      </w:r>
-      <w:r>
-        <w:rPr>
-          <w:i/>
-          <w:iCs/>
-          <w:szCs w:val="14"/>
-        </w:rPr>
-        <w:t>décri</w:t>
-      </w:r>
-      <w:r>
-        <w:rPr>
-          <w:i/>
-          <w:iCs/>
-          <w:szCs w:val="14"/>
-        </w:rPr>
-        <w:t>t</w:t>
-      </w:r>
-      <w:r>
-        <w:rPr>
-          <w:i/>
-          <w:iCs/>
-          <w:szCs w:val="14"/>
-        </w:rPr>
-        <w:t xml:space="preserve"> brièvement le projet,</w:t>
-      </w:r>
-      <w:r>
-        <w:rPr>
-          <w:i/>
-          <w:iCs/>
-          <w:szCs w:val="14"/>
-        </w:rPr>
-        <w:t xml:space="preserve"> le cadre dans lequel il est réalisé,</w:t>
-      </w:r>
-      <w:r>
-        <w:rPr>
-          <w:i/>
-          <w:iCs/>
-          <w:szCs w:val="14"/>
-        </w:rPr>
-        <w:t xml:space="preserve"> les raisons de ce choix et ce qu'il peut apporter à l'élève ou à l'école. </w:t>
-      </w:r>
-      <w:r>
-        <w:rPr>
-          <w:i/>
-          <w:iCs/>
-          <w:szCs w:val="14"/>
-        </w:rPr>
-        <w:t>Il n'est pas nécessaire de rentrer dans les détails (ceux-ci seront abordés plus loin) mais cela doit être aussi clair et complet que possible</w:t>
-      </w:r>
-      <w:r>
-        <w:rPr>
-          <w:i/>
-          <w:iCs/>
-          <w:szCs w:val="14"/>
-        </w:rPr>
-        <w:t xml:space="preserve"> (idées de solutions).</w:t>
-      </w:r>
-      <w:r>
-        <w:rPr>
-          <w:i/>
-          <w:iCs/>
-          <w:szCs w:val="14"/>
-        </w:rPr>
-        <w:t xml:space="preserve"> </w:t>
-      </w:r>
-      <w:r>
-        <w:rPr>
-          <w:i/>
-          <w:iCs/>
-          <w:szCs w:val="14"/>
-        </w:rPr>
-        <w:t>Ce chapitre contient également l'inventaire et la description des travaux qui auraient déjà été effectué</w:t>
-      </w:r>
-      <w:r>
-        <w:rPr>
-          <w:i/>
-          <w:iCs/>
-          <w:szCs w:val="14"/>
-        </w:rPr>
-        <w:t>s</w:t>
-      </w:r>
-      <w:r>
-        <w:rPr>
-          <w:i/>
-          <w:iCs/>
-          <w:szCs w:val="14"/>
-        </w:rPr>
-        <w:t xml:space="preserve"> pour ce projet.</w:t>
-      </w:r>
-    </w:p>
-    <w:p>
-      <w:pPr>
-        <w:rPr>
-          <w:szCs w:val="14"/>
-        </w:rPr>
-      </w:pPr>
-    </w:p>
-    <w:p>
-      <w:pPr>
-        <w:rPr>
-          <w:i/>
-          <w:iCs/>
-          <w:szCs w:val="14"/>
-        </w:rPr>
-      </w:pPr>
-      <w:r>
-        <w:rPr>
-          <w:i/>
-          <w:iCs/>
-          <w:szCs w:val="14"/>
-        </w:rPr>
-        <w:t>Ces éléments peuvent être repris des spécifications de départ.</w:t>
-      </w:r>
-    </w:p>
-    <w:p>
-      <w:pPr>
-        <w:rPr>
-          <w:szCs w:val="14"/>
-        </w:rPr>
-      </w:pPr>
+    <w:p>
+      <w:pPr>
+        <w:jc w:val="both"/>
+        <w:rPr>
+          <w:lang w:val="fr-CH"/>
+        </w:rPr>
+      </w:pPr>
+      <w:r>
+        <w:rPr>
+          <w:lang w:val="fr-CH"/>
+        </w:rPr>
+        <w:t>Le projet Plot That Line se dé</w:t>
+      </w:r>
+      <w:r>
+        <w:rPr>
+          <w:lang w:val="fr-CH"/>
+        </w:rPr>
+        <w:t xml:space="preserve">roule en parallèle du module I323 et a pour but pédagogique l’utilisation du paradigme fonctionnel avec la librairie </w:t>
+      </w:r>
+      <w:proofErr w:type="spellStart"/>
+      <w:r>
+        <w:rPr>
+          <w:lang w:val="fr-CH"/>
+        </w:rPr>
+        <w:t>LinQ</w:t>
+      </w:r>
+      <w:proofErr w:type="spellEnd"/>
+      <w:r>
+        <w:rPr>
+          <w:lang w:val="fr-CH"/>
+        </w:rPr>
+        <w:t xml:space="preserve"> en C#.</w:t>
+      </w:r>
+    </w:p>
+    <w:p>
+      <w:pPr>
+        <w:jc w:val="both"/>
+        <w:rPr>
+          <w:lang w:val="fr-CH"/>
+        </w:rPr>
+      </w:pPr>
+      <w:r>
+        <w:rPr>
+          <w:lang w:val="fr-CH"/>
+        </w:rPr>
+        <w:t>Le projet en lui-même consiste à développer une application graphique d’analyse de donnée en C#, le jeu de donné et la technologie d’affichage sont quant à eux au choix.</w:t>
+      </w:r>
     </w:p>
     <w:p>
       <w:pPr>
@@ -8287,26 +8170,6 @@
 </file>
 
 <file path=customXml/item1.xml><?xml version="1.0" encoding="utf-8"?>
-<?mso-contentType ?>
-<FormTemplates xmlns="http://schemas.microsoft.com/sharepoint/v3/contenttype/forms">
-  <Display>DocumentLibraryForm</Display>
-  <Edit>DocumentLibraryForm</Edit>
-  <New>DocumentLibraryForm</New>
-</FormTemplates>
-</file>
-
-<file path=customXml/item2.xml><?xml version="1.0" encoding="utf-8"?>
-<p:properties xmlns:p="http://schemas.microsoft.com/office/2006/metadata/properties" xmlns:xsi="http://www.w3.org/2001/XMLSchema-instance" xmlns:pc="http://schemas.microsoft.com/office/infopath/2007/PartnerControls">
-  <documentManagement>
-    <TaxCatchAll xmlns="dfa80de1-e9bb-4cf2-893d-d06220b3971a" xsi:nil="true"/>
-    <lcf76f155ced4ddcb4097134ff3c332f xmlns="98d92101-24da-4498-9971-a24673344bd8">
-      <Terms xmlns="http://schemas.microsoft.com/office/infopath/2007/PartnerControls"/>
-    </lcf76f155ced4ddcb4097134ff3c332f>
-  </documentManagement>
-</p:properties>
-</file>
-
-<file path=customXml/item3.xml><?xml version="1.0" encoding="utf-8"?>
 <ct:contentTypeSchema xmlns:ct="http://schemas.microsoft.com/office/2006/metadata/contentType" xmlns:ma="http://schemas.microsoft.com/office/2006/metadata/properties/metaAttributes" ct:_="" ma:_="" ma:contentTypeName="Document" ma:contentTypeID="0x010100E529CC47EA4E614CBF50FAFAB9B8F32B" ma:contentTypeVersion="13" ma:contentTypeDescription="Crée un document." ma:contentTypeScope="" ma:versionID="b0c7ed87d1a958e9d45e6a628dda67b2">
   <xsd:schema xmlns:xsd="http://www.w3.org/2001/XMLSchema" xmlns:xs="http://www.w3.org/2001/XMLSchema" xmlns:p="http://schemas.microsoft.com/office/2006/metadata/properties" xmlns:ns2="98d92101-24da-4498-9971-a24673344bd8" xmlns:ns3="dfa80de1-e9bb-4cf2-893d-d06220b3971a" targetNamespace="http://schemas.microsoft.com/office/2006/metadata/properties" ma:root="true" ma:fieldsID="444cf053ca299ab1a8609ad922f5c0d6" ns2:_="" ns3:_="">
     <xsd:import namespace="98d92101-24da-4498-9971-a24673344bd8"/>
@@ -8529,10 +8392,41 @@
 </ct:contentTypeSchema>
 </file>
 
+<file path=customXml/item2.xml><?xml version="1.0" encoding="utf-8"?>
+<p:properties xmlns:p="http://schemas.microsoft.com/office/2006/metadata/properties" xmlns:xsi="http://www.w3.org/2001/XMLSchema-instance" xmlns:pc="http://schemas.microsoft.com/office/infopath/2007/PartnerControls">
+  <documentManagement>
+    <TaxCatchAll xmlns="dfa80de1-e9bb-4cf2-893d-d06220b3971a" xsi:nil="true"/>
+    <lcf76f155ced4ddcb4097134ff3c332f xmlns="98d92101-24da-4498-9971-a24673344bd8">
+      <Terms xmlns="http://schemas.microsoft.com/office/infopath/2007/PartnerControls"/>
+    </lcf76f155ced4ddcb4097134ff3c332f>
+  </documentManagement>
+</p:properties>
+</file>
+
+<file path=customXml/item3.xml><?xml version="1.0" encoding="utf-8"?>
+<?mso-contentType ?>
+<FormTemplates xmlns="http://schemas.microsoft.com/sharepoint/v3/contenttype/forms">
+  <Display>DocumentLibraryForm</Display>
+  <Edit>DocumentLibraryForm</Edit>
+  <New>DocumentLibraryForm</New>
+</FormTemplates>
+</file>
+
 <file path=customXml/itemProps1.xml><?xml version="1.0" encoding="utf-8"?>
-<ds:datastoreItem xmlns:ds="http://schemas.openxmlformats.org/officeDocument/2006/customXml" ds:itemID="{1DADA05A-DA17-4CB0-90B5-C889667DD54A}">
+<ds:datastoreItem xmlns:ds="http://schemas.openxmlformats.org/officeDocument/2006/customXml" ds:itemID="{700D8043-C34E-4EC6-98BE-7219263EC485}">
   <ds:schemaRefs>
-    <ds:schemaRef ds:uri="http://schemas.microsoft.com/sharepoint/v3/contenttype/forms"/>
+    <ds:schemaRef ds:uri="http://schemas.microsoft.com/office/2006/metadata/contentType"/>
+    <ds:schemaRef ds:uri="http://schemas.microsoft.com/office/2006/metadata/properties/metaAttributes"/>
+    <ds:schemaRef ds:uri="http://www.w3.org/2001/XMLSchema"/>
+    <ds:schemaRef ds:uri="http://schemas.microsoft.com/office/2006/metadata/properties"/>
+    <ds:schemaRef ds:uri="98d92101-24da-4498-9971-a24673344bd8"/>
+    <ds:schemaRef ds:uri="dfa80de1-e9bb-4cf2-893d-d06220b3971a"/>
+    <ds:schemaRef ds:uri="http://schemas.microsoft.com/office/2006/documentManagement/types"/>
+    <ds:schemaRef ds:uri="http://schemas.microsoft.com/office/infopath/2007/PartnerControls"/>
+    <ds:schemaRef ds:uri="http://schemas.openxmlformats.org/package/2006/metadata/core-properties"/>
+    <ds:schemaRef ds:uri="http://purl.org/dc/elements/1.1/"/>
+    <ds:schemaRef ds:uri="http://purl.org/dc/terms/"/>
+    <ds:schemaRef ds:uri="http://schemas.microsoft.com/internal/obd"/>
   </ds:schemaRefs>
 </ds:datastoreItem>
 </file>
@@ -8549,20 +8443,9 @@
 </file>
 
 <file path=customXml/itemProps3.xml><?xml version="1.0" encoding="utf-8"?>
-<ds:datastoreItem xmlns:ds="http://schemas.openxmlformats.org/officeDocument/2006/customXml" ds:itemID="{700D8043-C34E-4EC6-98BE-7219263EC485}">
+<ds:datastoreItem xmlns:ds="http://schemas.openxmlformats.org/officeDocument/2006/customXml" ds:itemID="{1DADA05A-DA17-4CB0-90B5-C889667DD54A}">
   <ds:schemaRefs>
-    <ds:schemaRef ds:uri="http://schemas.microsoft.com/office/2006/metadata/contentType"/>
-    <ds:schemaRef ds:uri="http://schemas.microsoft.com/office/2006/metadata/properties/metaAttributes"/>
-    <ds:schemaRef ds:uri="http://www.w3.org/2001/XMLSchema"/>
-    <ds:schemaRef ds:uri="http://schemas.microsoft.com/office/2006/metadata/properties"/>
-    <ds:schemaRef ds:uri="98d92101-24da-4498-9971-a24673344bd8"/>
-    <ds:schemaRef ds:uri="dfa80de1-e9bb-4cf2-893d-d06220b3971a"/>
-    <ds:schemaRef ds:uri="http://schemas.microsoft.com/office/2006/documentManagement/types"/>
-    <ds:schemaRef ds:uri="http://schemas.microsoft.com/office/infopath/2007/PartnerControls"/>
-    <ds:schemaRef ds:uri="http://schemas.openxmlformats.org/package/2006/metadata/core-properties"/>
-    <ds:schemaRef ds:uri="http://purl.org/dc/elements/1.1/"/>
-    <ds:schemaRef ds:uri="http://purl.org/dc/terms/"/>
-    <ds:schemaRef ds:uri="http://schemas.microsoft.com/internal/obd"/>
+    <ds:schemaRef ds:uri="http://schemas.microsoft.com/sharepoint/v3/contenttype/forms"/>
   </ds:schemaRefs>
 </ds:datastoreItem>
 </file>
</xml_diff>

<commit_message>
Doc: (rapport de projet) Ecriture des objectif et de la gestion de projet de l'analyse préliminaire
</commit_message>
<xml_diff>
--- a/Docs/rapportProjet.docx
+++ b/Docs/rapportProjet.docx
@@ -2291,143 +2291,223 @@
     </w:p>
     <w:p>
       <w:pPr>
+        <w:pStyle w:val="Paragraphedeliste"/>
+        <w:numPr>
+          <w:ilvl w:val="0"/>
+          <w:numId w:val="18"/>
+        </w:numPr>
         <w:rPr>
           <w:szCs w:val="14"/>
         </w:rPr>
       </w:pPr>
-    </w:p>
-    <w:p>
-      <w:pPr>
-        <w:rPr>
-          <w:i/>
-          <w:iCs/>
+      <w:r>
+        <w:rPr>
           <w:szCs w:val="14"/>
         </w:rPr>
-      </w:pPr>
-      <w:r>
-        <w:rPr>
-          <w:i/>
-          <w:iCs/>
+        <w:t>Développement d’une application d’analyse des statistiques NBA.</w:t>
+      </w:r>
+    </w:p>
+    <w:p>
+      <w:pPr>
+        <w:pStyle w:val="Paragraphedeliste"/>
+        <w:numPr>
+          <w:ilvl w:val="0"/>
+          <w:numId w:val="18"/>
+        </w:numPr>
+        <w:rPr>
           <w:szCs w:val="14"/>
         </w:rPr>
-        <w:t xml:space="preserve">Ce chapitre énumère les objectifs du projet. L'atteinte ou non </w:t>
-      </w:r>
-      <w:r>
-        <w:rPr>
-          <w:i/>
-          <w:iCs/>
+      </w:pPr>
+      <w:r>
+        <w:rPr>
           <w:szCs w:val="14"/>
         </w:rPr>
-        <w:t>de c</w:t>
-      </w:r>
-      <w:r>
-        <w:rPr>
-          <w:i/>
-          <w:iCs/>
+        <w:t xml:space="preserve">Elaboration d’un fil rouge de développement à base </w:t>
+      </w:r>
+      <w:proofErr w:type="gramStart"/>
+      <w:r>
+        <w:rPr>
           <w:szCs w:val="14"/>
         </w:rPr>
-        <w:t>eux-ci devr</w:t>
-      </w:r>
-      <w:r>
-        <w:rPr>
-          <w:i/>
-          <w:iCs/>
+        <w:t>de user</w:t>
+      </w:r>
+      <w:proofErr w:type="gramEnd"/>
+      <w:r>
+        <w:rPr>
           <w:szCs w:val="14"/>
         </w:rPr>
-        <w:t xml:space="preserve">a pouvoir être contrôlée à la fin du projet. Les objectifs pourront </w:t>
-      </w:r>
-      <w:r>
-        <w:rPr>
-          <w:i/>
-          <w:iCs/>
+        <w:t xml:space="preserve"> stories de qualité.</w:t>
+      </w:r>
+    </w:p>
+    <w:p>
+      <w:pPr>
+        <w:pStyle w:val="Paragraphedeliste"/>
+        <w:numPr>
+          <w:ilvl w:val="0"/>
+          <w:numId w:val="18"/>
+        </w:numPr>
+        <w:rPr>
           <w:szCs w:val="14"/>
         </w:rPr>
-        <w:t xml:space="preserve">éventuellement </w:t>
-      </w:r>
-      <w:r>
-        <w:rPr>
-          <w:i/>
-          <w:iCs/>
+      </w:pPr>
+      <w:r>
+        <w:rPr>
           <w:szCs w:val="14"/>
         </w:rPr>
-        <w:t xml:space="preserve">être revus après l'analyse. </w:t>
-      </w:r>
-    </w:p>
-    <w:p>
-      <w:pPr>
+        <w:t xml:space="preserve">Mise en place d’un historique de développement du projet fiable via des </w:t>
+      </w:r>
+      <w:proofErr w:type="spellStart"/>
+      <w:r>
         <w:rPr>
           <w:szCs w:val="14"/>
         </w:rPr>
-      </w:pPr>
-    </w:p>
-    <w:p>
-      <w:pPr>
-        <w:rPr>
-          <w:i/>
-          <w:iCs/>
+        <w:t>commits</w:t>
+      </w:r>
+      <w:proofErr w:type="spellEnd"/>
+      <w:r>
+        <w:rPr>
           <w:szCs w:val="14"/>
         </w:rPr>
-      </w:pPr>
-      <w:r>
-        <w:rPr>
-          <w:i/>
-          <w:iCs/>
+        <w:t xml:space="preserve"> bien nommé et atomique.</w:t>
+      </w:r>
+    </w:p>
+    <w:p>
+      <w:pPr>
+        <w:pStyle w:val="Paragraphedeliste"/>
+        <w:numPr>
+          <w:ilvl w:val="0"/>
+          <w:numId w:val="18"/>
+        </w:numPr>
+        <w:rPr>
           <w:szCs w:val="14"/>
         </w:rPr>
-        <w:t>Ces éléments peuvent être repris des spécifications de départ.</w:t>
-      </w:r>
-    </w:p>
-    <w:p>
-      <w:pPr>
+      </w:pPr>
+      <w:r>
         <w:rPr>
           <w:szCs w:val="14"/>
         </w:rPr>
-      </w:pPr>
+        <w:t>Mise en place d’un historique du temps via un journal de retraçant le temps passé sur les différents pants du projet</w:t>
+      </w:r>
+    </w:p>
+    <w:p>
+      <w:pPr>
+        <w:pStyle w:val="Paragraphedeliste"/>
+        <w:numPr>
+          <w:ilvl w:val="0"/>
+          <w:numId w:val="18"/>
+        </w:numPr>
+        <w:rPr>
+          <w:szCs w:val="14"/>
+        </w:rPr>
+      </w:pPr>
+      <w:r>
+        <w:rPr>
+          <w:szCs w:val="14"/>
+        </w:rPr>
+        <w:t xml:space="preserve">Développement de maquette </w:t>
+      </w:r>
+      <w:r>
+        <w:rPr>
+          <w:szCs w:val="14"/>
+        </w:rPr>
+        <w:t>basse fidélité de l’application</w:t>
+      </w:r>
+    </w:p>
+    <w:p>
+      <w:pPr>
+        <w:pStyle w:val="Paragraphedeliste"/>
+        <w:numPr>
+          <w:ilvl w:val="0"/>
+          <w:numId w:val="18"/>
+        </w:numPr>
+        <w:rPr>
+          <w:szCs w:val="14"/>
+        </w:rPr>
+      </w:pPr>
+      <w:r>
+        <w:rPr>
+          <w:szCs w:val="14"/>
+        </w:rPr>
+        <w:t xml:space="preserve">Elaboration d’une documentation expliquant le déroulement les objectifs ainsi que le fonctionnement du projet. </w:t>
+      </w:r>
     </w:p>
     <w:p>
       <w:pPr>
         <w:pStyle w:val="Titre2"/>
-        <w:spacing w:line="259" w:lineRule="auto"/>
-        <w:rPr>
-          <w:i w:val="0"/>
-        </w:rPr>
-      </w:pPr>
-      <w:r>
-        <w:br w:type="page"/>
-      </w:r>
+      </w:pPr>
       <w:bookmarkStart w:id="3" w:name="_Toc175917889"/>
       <w:r>
-        <w:rPr>
-          <w:bCs/>
-          <w:i w:val="0"/>
-          <w:color w:val="FF0000"/>
-          <w:szCs w:val="24"/>
-        </w:rPr>
-        <w:lastRenderedPageBreak/>
         <w:t>Gestion de projet</w:t>
       </w:r>
       <w:bookmarkEnd w:id="3"/>
     </w:p>
     <w:p>
-      <w:pPr>
-        <w:spacing w:line="259" w:lineRule="auto"/>
-        <w:rPr>
-          <w:b/>
-          <w:bCs/>
-          <w:i/>
-          <w:iCs/>
-          <w:color w:val="FF0000"/>
-        </w:rPr>
-      </w:pPr>
-      <w:r>
-        <w:rPr>
-          <w:b/>
-          <w:bCs/>
-          <w:i/>
-          <w:iCs/>
-          <w:color w:val="FF0000"/>
-        </w:rPr>
-        <w:t>Ce chapitre décrit la méthode de gestion de projet utilisée, ainsi que les éventuelles particularités requises par le contexte et/ou le chef de projet</w:t>
+      <w:r>
+        <w:t>La gestion de ce projet se fera avec les outils suivants :</w:t>
+      </w:r>
+    </w:p>
+    <w:p>
+      <w:pPr>
+        <w:pStyle w:val="Paragraphedeliste"/>
+        <w:numPr>
+          <w:ilvl w:val="0"/>
+          <w:numId w:val="18"/>
+        </w:numPr>
+      </w:pPr>
+      <w:proofErr w:type="spellStart"/>
+      <w:r>
+        <w:t>IceScrum</w:t>
+      </w:r>
+      <w:proofErr w:type="spellEnd"/>
+      <w:r>
+        <w:t xml:space="preserve"> pour l’élaboration des user stories</w:t>
+      </w:r>
+      <w:r>
+        <w:t>.</w:t>
+      </w:r>
+    </w:p>
+    <w:p>
+      <w:pPr>
+        <w:pStyle w:val="Paragraphedeliste"/>
+        <w:numPr>
+          <w:ilvl w:val="0"/>
+          <w:numId w:val="18"/>
+        </w:numPr>
+      </w:pPr>
+      <w:r>
+        <w:t>GitHub/desktop afin de suivre l’évolution du code ainsi que son accessibilité</w:t>
+      </w:r>
+      <w:r>
+        <w:t>.</w:t>
+      </w:r>
+    </w:p>
+    <w:p>
+      <w:pPr>
+        <w:pStyle w:val="Paragraphedeliste"/>
+        <w:numPr>
+          <w:ilvl w:val="0"/>
+          <w:numId w:val="18"/>
+        </w:numPr>
+      </w:pPr>
+      <w:r>
+        <w:t>Excel pour le journal de travail.</w:t>
+      </w:r>
+    </w:p>
+    <w:p>
+      <w:pPr>
+        <w:pStyle w:val="Paragraphedeliste"/>
+        <w:numPr>
+          <w:ilvl w:val="0"/>
+          <w:numId w:val="18"/>
+        </w:numPr>
+      </w:pPr>
+      <w:r>
+        <w:t>Word pour la création du rapport de projet.</w:t>
+      </w:r>
+    </w:p>
+    <w:p>
+      <w:r>
+        <w:t>A noté que la planification se fera aussi à l’aide des différentes user stories.</w:t>
       </w:r>
     </w:p>
     <w:p>
@@ -2871,6 +2951,7 @@
           <w:i w:val="0"/>
           <w:iCs/>
         </w:rPr>
+        <w:lastRenderedPageBreak/>
         <w:t>Stratégie de test</w:t>
       </w:r>
       <w:bookmarkEnd w:id="7"/>
@@ -3374,7 +3455,6 @@
           <w:iCs/>
           <w:color w:val="FF0000"/>
         </w:rPr>
-        <w:lastRenderedPageBreak/>
         <w:t>Chaque sous-chapitre</w:t>
       </w:r>
       <w:r>
@@ -3844,6 +3924,7 @@
           <w:iCs/>
           <w:color w:val="FF0000"/>
         </w:rPr>
+        <w:lastRenderedPageBreak/>
         <w:t>…</w:t>
       </w:r>
       <w:bookmarkEnd w:id="14"/>
@@ -4141,7 +4222,6 @@
           <w:i w:val="0"/>
           <w:iCs/>
         </w:rPr>
-        <w:lastRenderedPageBreak/>
         <w:t>Description des test</w:t>
       </w:r>
       <w:bookmarkEnd w:id="19"/>
@@ -4814,6 +4894,7 @@
       <w:rPr>
         <w:rFonts w:cs="Arial"/>
         <w:szCs w:val="24"/>
+        <w:lang w:val="en-US"/>
       </w:rPr>
     </w:pPr>
     <w:r>
@@ -4822,26 +4903,31 @@
         <w:b/>
         <w:bCs/>
         <w:szCs w:val="24"/>
-      </w:rPr>
-      <w:t>ANNEXE 3</w:t>
+        <w:lang w:val="en-US"/>
+      </w:rPr>
+      <w:t xml:space="preserve">Belkhiria </w:t>
     </w:r>
+    <w:proofErr w:type="spellStart"/>
     <w:r>
       <w:rPr>
         <w:rFonts w:cs="Arial"/>
         <w:b/>
         <w:bCs/>
         <w:szCs w:val="24"/>
-      </w:rPr>
-      <w:tab/>
+        <w:lang w:val="en-US"/>
+      </w:rPr>
+      <w:t>Sofiène</w:t>
     </w:r>
+    <w:proofErr w:type="spellEnd"/>
     <w:r>
       <w:rPr>
         <w:rFonts w:cs="Arial"/>
         <w:b/>
         <w:bCs/>
         <w:szCs w:val="24"/>
-      </w:rPr>
-      <w:t>Dossier de projet</w:t>
+        <w:lang w:val="en-US"/>
+      </w:rPr>
+      <w:tab/>
     </w:r>
     <w:r>
       <w:rPr>
@@ -4849,9 +4935,39 @@
         <w:b/>
         <w:bCs/>
         <w:szCs w:val="24"/>
+        <w:lang w:val="en-US"/>
+      </w:rPr>
+      <w:t>Plot Th</w:t>
+    </w:r>
+    <w:r>
+      <w:rPr>
+        <w:rFonts w:cs="Arial"/>
+        <w:b/>
+        <w:bCs/>
+        <w:szCs w:val="24"/>
+        <w:lang w:val="en-US"/>
+      </w:rPr>
+      <w:t>at Line</w:t>
+    </w:r>
+    <w:r>
+      <w:rPr>
+        <w:rFonts w:cs="Arial"/>
+        <w:b/>
+        <w:bCs/>
+        <w:szCs w:val="24"/>
+        <w:lang w:val="en-US"/>
       </w:rPr>
       <w:tab/>
-      <w:t>TPI</w:t>
+    </w:r>
+    <w:r>
+      <w:rPr>
+        <w:rFonts w:cs="Arial"/>
+        <w:b/>
+        <w:bCs/>
+        <w:szCs w:val="24"/>
+        <w:lang w:val="en-US"/>
+      </w:rPr>
+      <w:t>CID3B</w:t>
     </w:r>
   </w:p>
   <w:p>
@@ -4862,6 +4978,7 @@
       </w:pBdr>
       <w:rPr>
         <w:sz w:val="32"/>
+        <w:lang w:val="en-US"/>
       </w:rPr>
     </w:pPr>
   </w:p>
@@ -4871,10 +4988,17 @@
       <w:rPr>
         <w:sz w:val="16"/>
         <w:szCs w:val="16"/>
+        <w:lang w:val="en-US"/>
       </w:rPr>
     </w:pPr>
   </w:p>
-  <w:p/>
+  <w:p>
+    <w:pPr>
+      <w:rPr>
+        <w:lang w:val="en-US"/>
+      </w:rPr>
+    </w:pPr>
+  </w:p>
 </w:hdr>
 </file>
 
@@ -5825,6 +5949,118 @@
     </w:lvl>
   </w:abstractNum>
   <w:abstractNum w:abstractNumId="8" w15:restartNumberingAfterBreak="0">
+    <w:nsid w:val="4D7C5EF3"/>
+    <w:multiLevelType w:val="hybridMultilevel"/>
+    <w:tmpl w:val="C8FABC8A"/>
+    <w:lvl w:ilvl="0" w:tplc="C0A282DC">
+      <w:numFmt w:val="bullet"/>
+      <w:lvlText w:val="-"/>
+      <w:lvlJc w:val="left"/>
+      <w:pPr>
+        <w:ind w:left="720" w:hanging="360"/>
+      </w:pPr>
+      <w:rPr>
+        <w:rFonts w:ascii="Arial" w:eastAsia="Times New Roman" w:hAnsi="Arial" w:cs="Arial" w:hint="default"/>
+      </w:rPr>
+    </w:lvl>
+    <w:lvl w:ilvl="1" w:tplc="100C0003" w:tentative="1">
+      <w:start w:val="1"/>
+      <w:numFmt w:val="bullet"/>
+      <w:lvlText w:val="o"/>
+      <w:lvlJc w:val="left"/>
+      <w:pPr>
+        <w:ind w:left="1440" w:hanging="360"/>
+      </w:pPr>
+      <w:rPr>
+        <w:rFonts w:ascii="Courier New" w:hAnsi="Courier New" w:cs="Courier New" w:hint="default"/>
+      </w:rPr>
+    </w:lvl>
+    <w:lvl w:ilvl="2" w:tplc="100C0005" w:tentative="1">
+      <w:start w:val="1"/>
+      <w:numFmt w:val="bullet"/>
+      <w:lvlText w:val=""/>
+      <w:lvlJc w:val="left"/>
+      <w:pPr>
+        <w:ind w:left="2160" w:hanging="360"/>
+      </w:pPr>
+      <w:rPr>
+        <w:rFonts w:ascii="Wingdings" w:hAnsi="Wingdings" w:hint="default"/>
+      </w:rPr>
+    </w:lvl>
+    <w:lvl w:ilvl="3" w:tplc="100C0001" w:tentative="1">
+      <w:start w:val="1"/>
+      <w:numFmt w:val="bullet"/>
+      <w:lvlText w:val=""/>
+      <w:lvlJc w:val="left"/>
+      <w:pPr>
+        <w:ind w:left="2880" w:hanging="360"/>
+      </w:pPr>
+      <w:rPr>
+        <w:rFonts w:ascii="Symbol" w:hAnsi="Symbol" w:hint="default"/>
+      </w:rPr>
+    </w:lvl>
+    <w:lvl w:ilvl="4" w:tplc="100C0003" w:tentative="1">
+      <w:start w:val="1"/>
+      <w:numFmt w:val="bullet"/>
+      <w:lvlText w:val="o"/>
+      <w:lvlJc w:val="left"/>
+      <w:pPr>
+        <w:ind w:left="3600" w:hanging="360"/>
+      </w:pPr>
+      <w:rPr>
+        <w:rFonts w:ascii="Courier New" w:hAnsi="Courier New" w:cs="Courier New" w:hint="default"/>
+      </w:rPr>
+    </w:lvl>
+    <w:lvl w:ilvl="5" w:tplc="100C0005" w:tentative="1">
+      <w:start w:val="1"/>
+      <w:numFmt w:val="bullet"/>
+      <w:lvlText w:val=""/>
+      <w:lvlJc w:val="left"/>
+      <w:pPr>
+        <w:ind w:left="4320" w:hanging="360"/>
+      </w:pPr>
+      <w:rPr>
+        <w:rFonts w:ascii="Wingdings" w:hAnsi="Wingdings" w:hint="default"/>
+      </w:rPr>
+    </w:lvl>
+    <w:lvl w:ilvl="6" w:tplc="100C0001" w:tentative="1">
+      <w:start w:val="1"/>
+      <w:numFmt w:val="bullet"/>
+      <w:lvlText w:val=""/>
+      <w:lvlJc w:val="left"/>
+      <w:pPr>
+        <w:ind w:left="5040" w:hanging="360"/>
+      </w:pPr>
+      <w:rPr>
+        <w:rFonts w:ascii="Symbol" w:hAnsi="Symbol" w:hint="default"/>
+      </w:rPr>
+    </w:lvl>
+    <w:lvl w:ilvl="7" w:tplc="100C0003" w:tentative="1">
+      <w:start w:val="1"/>
+      <w:numFmt w:val="bullet"/>
+      <w:lvlText w:val="o"/>
+      <w:lvlJc w:val="left"/>
+      <w:pPr>
+        <w:ind w:left="5760" w:hanging="360"/>
+      </w:pPr>
+      <w:rPr>
+        <w:rFonts w:ascii="Courier New" w:hAnsi="Courier New" w:cs="Courier New" w:hint="default"/>
+      </w:rPr>
+    </w:lvl>
+    <w:lvl w:ilvl="8" w:tplc="100C0005" w:tentative="1">
+      <w:start w:val="1"/>
+      <w:numFmt w:val="bullet"/>
+      <w:lvlText w:val=""/>
+      <w:lvlJc w:val="left"/>
+      <w:pPr>
+        <w:ind w:left="6480" w:hanging="360"/>
+      </w:pPr>
+      <w:rPr>
+        <w:rFonts w:ascii="Wingdings" w:hAnsi="Wingdings" w:hint="default"/>
+      </w:rPr>
+    </w:lvl>
+  </w:abstractNum>
+  <w:abstractNum w:abstractNumId="9" w15:restartNumberingAfterBreak="0">
     <w:nsid w:val="5082572C"/>
     <w:multiLevelType w:val="hybridMultilevel"/>
     <w:tmpl w:val="ED4ACFA4"/>
@@ -5964,7 +6200,7 @@
       </w:rPr>
     </w:lvl>
   </w:abstractNum>
-  <w:abstractNum w:abstractNumId="9" w15:restartNumberingAfterBreak="0">
+  <w:abstractNum w:abstractNumId="10" w15:restartNumberingAfterBreak="0">
     <w:nsid w:val="52B247CA"/>
     <w:multiLevelType w:val="hybridMultilevel"/>
     <w:tmpl w:val="B7D4D45A"/>
@@ -6104,7 +6340,7 @@
       </w:rPr>
     </w:lvl>
   </w:abstractNum>
-  <w:abstractNum w:abstractNumId="10" w15:restartNumberingAfterBreak="0">
+  <w:abstractNum w:abstractNumId="11" w15:restartNumberingAfterBreak="0">
     <w:nsid w:val="594C1361"/>
     <w:multiLevelType w:val="hybridMultilevel"/>
     <w:tmpl w:val="5C243628"/>
@@ -6244,7 +6480,119 @@
       </w:rPr>
     </w:lvl>
   </w:abstractNum>
-  <w:abstractNum w:abstractNumId="11" w15:restartNumberingAfterBreak="0">
+  <w:abstractNum w:abstractNumId="12" w15:restartNumberingAfterBreak="0">
+    <w:nsid w:val="5DFB29D1"/>
+    <w:multiLevelType w:val="hybridMultilevel"/>
+    <w:tmpl w:val="4CEA1E16"/>
+    <w:lvl w:ilvl="0" w:tplc="66203E6E">
+      <w:numFmt w:val="bullet"/>
+      <w:lvlText w:val="-"/>
+      <w:lvlJc w:val="left"/>
+      <w:pPr>
+        <w:ind w:left="720" w:hanging="360"/>
+      </w:pPr>
+      <w:rPr>
+        <w:rFonts w:ascii="Arial" w:eastAsia="Times New Roman" w:hAnsi="Arial" w:cs="Arial" w:hint="default"/>
+      </w:rPr>
+    </w:lvl>
+    <w:lvl w:ilvl="1" w:tplc="100C0003" w:tentative="1">
+      <w:start w:val="1"/>
+      <w:numFmt w:val="bullet"/>
+      <w:lvlText w:val="o"/>
+      <w:lvlJc w:val="left"/>
+      <w:pPr>
+        <w:ind w:left="1440" w:hanging="360"/>
+      </w:pPr>
+      <w:rPr>
+        <w:rFonts w:ascii="Courier New" w:hAnsi="Courier New" w:cs="Courier New" w:hint="default"/>
+      </w:rPr>
+    </w:lvl>
+    <w:lvl w:ilvl="2" w:tplc="100C0005" w:tentative="1">
+      <w:start w:val="1"/>
+      <w:numFmt w:val="bullet"/>
+      <w:lvlText w:val=""/>
+      <w:lvlJc w:val="left"/>
+      <w:pPr>
+        <w:ind w:left="2160" w:hanging="360"/>
+      </w:pPr>
+      <w:rPr>
+        <w:rFonts w:ascii="Wingdings" w:hAnsi="Wingdings" w:hint="default"/>
+      </w:rPr>
+    </w:lvl>
+    <w:lvl w:ilvl="3" w:tplc="100C0001" w:tentative="1">
+      <w:start w:val="1"/>
+      <w:numFmt w:val="bullet"/>
+      <w:lvlText w:val=""/>
+      <w:lvlJc w:val="left"/>
+      <w:pPr>
+        <w:ind w:left="2880" w:hanging="360"/>
+      </w:pPr>
+      <w:rPr>
+        <w:rFonts w:ascii="Symbol" w:hAnsi="Symbol" w:hint="default"/>
+      </w:rPr>
+    </w:lvl>
+    <w:lvl w:ilvl="4" w:tplc="100C0003" w:tentative="1">
+      <w:start w:val="1"/>
+      <w:numFmt w:val="bullet"/>
+      <w:lvlText w:val="o"/>
+      <w:lvlJc w:val="left"/>
+      <w:pPr>
+        <w:ind w:left="3600" w:hanging="360"/>
+      </w:pPr>
+      <w:rPr>
+        <w:rFonts w:ascii="Courier New" w:hAnsi="Courier New" w:cs="Courier New" w:hint="default"/>
+      </w:rPr>
+    </w:lvl>
+    <w:lvl w:ilvl="5" w:tplc="100C0005" w:tentative="1">
+      <w:start w:val="1"/>
+      <w:numFmt w:val="bullet"/>
+      <w:lvlText w:val=""/>
+      <w:lvlJc w:val="left"/>
+      <w:pPr>
+        <w:ind w:left="4320" w:hanging="360"/>
+      </w:pPr>
+      <w:rPr>
+        <w:rFonts w:ascii="Wingdings" w:hAnsi="Wingdings" w:hint="default"/>
+      </w:rPr>
+    </w:lvl>
+    <w:lvl w:ilvl="6" w:tplc="100C0001" w:tentative="1">
+      <w:start w:val="1"/>
+      <w:numFmt w:val="bullet"/>
+      <w:lvlText w:val=""/>
+      <w:lvlJc w:val="left"/>
+      <w:pPr>
+        <w:ind w:left="5040" w:hanging="360"/>
+      </w:pPr>
+      <w:rPr>
+        <w:rFonts w:ascii="Symbol" w:hAnsi="Symbol" w:hint="default"/>
+      </w:rPr>
+    </w:lvl>
+    <w:lvl w:ilvl="7" w:tplc="100C0003" w:tentative="1">
+      <w:start w:val="1"/>
+      <w:numFmt w:val="bullet"/>
+      <w:lvlText w:val="o"/>
+      <w:lvlJc w:val="left"/>
+      <w:pPr>
+        <w:ind w:left="5760" w:hanging="360"/>
+      </w:pPr>
+      <w:rPr>
+        <w:rFonts w:ascii="Courier New" w:hAnsi="Courier New" w:cs="Courier New" w:hint="default"/>
+      </w:rPr>
+    </w:lvl>
+    <w:lvl w:ilvl="8" w:tplc="100C0005" w:tentative="1">
+      <w:start w:val="1"/>
+      <w:numFmt w:val="bullet"/>
+      <w:lvlText w:val=""/>
+      <w:lvlJc w:val="left"/>
+      <w:pPr>
+        <w:ind w:left="6480" w:hanging="360"/>
+      </w:pPr>
+      <w:rPr>
+        <w:rFonts w:ascii="Wingdings" w:hAnsi="Wingdings" w:hint="default"/>
+      </w:rPr>
+    </w:lvl>
+  </w:abstractNum>
+  <w:abstractNum w:abstractNumId="13" w15:restartNumberingAfterBreak="0">
     <w:nsid w:val="71E06583"/>
     <w:multiLevelType w:val="hybridMultilevel"/>
     <w:tmpl w:val="26C81FCE"/>
@@ -6384,7 +6732,7 @@
       </w:rPr>
     </w:lvl>
   </w:abstractNum>
-  <w:abstractNum w:abstractNumId="12" w15:restartNumberingAfterBreak="0">
+  <w:abstractNum w:abstractNumId="14" w15:restartNumberingAfterBreak="0">
     <w:nsid w:val="75A3529B"/>
     <w:multiLevelType w:val="hybridMultilevel"/>
     <w:tmpl w:val="819EEA64"/>
@@ -6524,7 +6872,7 @@
       </w:rPr>
     </w:lvl>
   </w:abstractNum>
-  <w:abstractNum w:abstractNumId="13" w15:restartNumberingAfterBreak="0">
+  <w:abstractNum w:abstractNumId="15" w15:restartNumberingAfterBreak="0">
     <w:nsid w:val="770D70A3"/>
     <w:multiLevelType w:val="hybridMultilevel"/>
     <w:tmpl w:val="E0E09518"/>
@@ -6637,7 +6985,7 @@
       </w:rPr>
     </w:lvl>
   </w:abstractNum>
-  <w:abstractNum w:abstractNumId="14" w15:restartNumberingAfterBreak="0">
+  <w:abstractNum w:abstractNumId="16" w15:restartNumberingAfterBreak="0">
     <w:nsid w:val="7B193736"/>
     <w:multiLevelType w:val="multilevel"/>
     <w:tmpl w:val="3E0A631E"/>
@@ -6759,7 +7107,7 @@
       </w:pPr>
     </w:lvl>
   </w:abstractNum>
-  <w:abstractNum w:abstractNumId="15" w15:restartNumberingAfterBreak="0">
+  <w:abstractNum w:abstractNumId="17" w15:restartNumberingAfterBreak="0">
     <w:nsid w:val="7DD245F2"/>
     <w:multiLevelType w:val="hybridMultilevel"/>
     <w:tmpl w:val="3100450C"/>
@@ -6900,7 +7248,7 @@
     </w:lvl>
   </w:abstractNum>
   <w:num w:numId="1" w16cid:durableId="1576234056">
-    <w:abstractNumId w:val="14"/>
+    <w:abstractNumId w:val="16"/>
   </w:num>
   <w:num w:numId="2" w16cid:durableId="620916101">
     <w:abstractNumId w:val="0"/>
@@ -6909,19 +7257,19 @@
     <w:abstractNumId w:val="3"/>
   </w:num>
   <w:num w:numId="4" w16cid:durableId="821309198">
-    <w:abstractNumId w:val="12"/>
+    <w:abstractNumId w:val="14"/>
   </w:num>
   <w:num w:numId="5" w16cid:durableId="499349196">
-    <w:abstractNumId w:val="9"/>
+    <w:abstractNumId w:val="10"/>
   </w:num>
   <w:num w:numId="6" w16cid:durableId="1987397372">
     <w:abstractNumId w:val="4"/>
   </w:num>
   <w:num w:numId="7" w16cid:durableId="599796444">
-    <w:abstractNumId w:val="10"/>
+    <w:abstractNumId w:val="11"/>
   </w:num>
   <w:num w:numId="8" w16cid:durableId="157230555">
-    <w:abstractNumId w:val="15"/>
+    <w:abstractNumId w:val="17"/>
   </w:num>
   <w:num w:numId="9" w16cid:durableId="970482090">
     <w:abstractNumId w:val="2"/>
@@ -6930,22 +7278,28 @@
     <w:abstractNumId w:val="6"/>
   </w:num>
   <w:num w:numId="11" w16cid:durableId="1978601993">
-    <w:abstractNumId w:val="8"/>
+    <w:abstractNumId w:val="9"/>
   </w:num>
   <w:num w:numId="12" w16cid:durableId="1377002272">
     <w:abstractNumId w:val="7"/>
   </w:num>
   <w:num w:numId="13" w16cid:durableId="471557909">
-    <w:abstractNumId w:val="11"/>
+    <w:abstractNumId w:val="13"/>
   </w:num>
   <w:num w:numId="14" w16cid:durableId="1969048124">
-    <w:abstractNumId w:val="13"/>
+    <w:abstractNumId w:val="15"/>
   </w:num>
   <w:num w:numId="15" w16cid:durableId="538011482">
     <w:abstractNumId w:val="5"/>
   </w:num>
   <w:num w:numId="16" w16cid:durableId="2082100794">
     <w:abstractNumId w:val="1"/>
+  </w:num>
+  <w:num w:numId="17" w16cid:durableId="1840844963">
+    <w:abstractNumId w:val="8"/>
+  </w:num>
+  <w:num w:numId="18" w16cid:durableId="1213076001">
+    <w:abstractNumId w:val="12"/>
   </w:num>
   <w:numIdMacAtCleanup w:val="13"/>
 </w:numbering>

</xml_diff>

<commit_message>
Doc (rapport) Ecriture de la partie Domaine de l'analyse/conception
</commit_message>
<xml_diff>
--- a/Docs/rapportProjet.docx
+++ b/Docs/rapportProjet.docx
@@ -2322,21 +2322,7 @@
         <w:rPr>
           <w:szCs w:val="14"/>
         </w:rPr>
-        <w:t xml:space="preserve">Elaboration d’un fil rouge de développement à base </w:t>
-      </w:r>
-      <w:proofErr w:type="gramStart"/>
-      <w:r>
-        <w:rPr>
-          <w:szCs w:val="14"/>
-        </w:rPr>
-        <w:t>de user</w:t>
-      </w:r>
-      <w:proofErr w:type="gramEnd"/>
-      <w:r>
-        <w:rPr>
-          <w:szCs w:val="14"/>
-        </w:rPr>
-        <w:t xml:space="preserve"> stories de qualité.</w:t>
+        <w:t>Elaboration d’un fil rouge de développement à base de user stories de qualité.</w:t>
       </w:r>
     </w:p>
     <w:p>
@@ -2540,12 +2526,190 @@
       </w:r>
     </w:p>
     <w:p>
+      <w:r>
+        <w:t>Les données choisies sont les statistiques de base de chaque match NBA de la saison 2023-2024, ces statistiques sont :</w:t>
+      </w:r>
+    </w:p>
+    <w:p>
+      <w:pPr>
+        <w:pStyle w:val="Paragraphedeliste"/>
+        <w:numPr>
+          <w:ilvl w:val="0"/>
+          <w:numId w:val="18"/>
+        </w:numPr>
+      </w:pPr>
+      <w:r>
+        <w:t>La date du match.</w:t>
+      </w:r>
+    </w:p>
+    <w:p>
+      <w:pPr>
+        <w:pStyle w:val="Paragraphedeliste"/>
+        <w:numPr>
+          <w:ilvl w:val="0"/>
+          <w:numId w:val="18"/>
+        </w:numPr>
+      </w:pPr>
+      <w:r>
+        <w:t>L’heure de début du match</w:t>
+      </w:r>
+      <w:r>
+        <w:t xml:space="preserve"> local au lieu du match</w:t>
+      </w:r>
+      <w:r>
+        <w:t>.</w:t>
+      </w:r>
+    </w:p>
+    <w:p>
+      <w:pPr>
+        <w:pStyle w:val="Paragraphedeliste"/>
+        <w:numPr>
+          <w:ilvl w:val="0"/>
+          <w:numId w:val="18"/>
+        </w:numPr>
+      </w:pPr>
+      <w:r>
+        <w:t>L’équipe Visiteuse.</w:t>
+      </w:r>
+    </w:p>
+    <w:p>
+      <w:pPr>
+        <w:pStyle w:val="Paragraphedeliste"/>
+        <w:numPr>
+          <w:ilvl w:val="0"/>
+          <w:numId w:val="18"/>
+        </w:numPr>
+      </w:pPr>
+      <w:r>
+        <w:t>Les points de l’équipe visiteuse.</w:t>
+      </w:r>
+    </w:p>
+    <w:p>
+      <w:pPr>
+        <w:pStyle w:val="Paragraphedeliste"/>
+        <w:numPr>
+          <w:ilvl w:val="0"/>
+          <w:numId w:val="18"/>
+        </w:numPr>
+      </w:pPr>
+      <w:r>
+        <w:t>L’équipe à domicile.</w:t>
+      </w:r>
+    </w:p>
+    <w:p>
+      <w:pPr>
+        <w:pStyle w:val="Paragraphedeliste"/>
+        <w:numPr>
+          <w:ilvl w:val="0"/>
+          <w:numId w:val="18"/>
+        </w:numPr>
+      </w:pPr>
+      <w:r>
+        <w:t>Les points de l’équipe à domicile.</w:t>
+      </w:r>
+    </w:p>
+    <w:p/>
+    <w:p>
+      <w:r>
+        <w:t xml:space="preserve">Ces données seront donc </w:t>
+      </w:r>
+      <w:r>
+        <w:t>affichées</w:t>
+      </w:r>
+      <w:r>
+        <w:t xml:space="preserve"> sur un</w:t>
+      </w:r>
+      <w:r>
+        <w:t>e échelle d’une semaine chaque jour représentant la moyenne de point par match que l’équipe marque sur l’ensemble de la saison pour le jour spécifique.</w:t>
+      </w:r>
+    </w:p>
+    <w:p/>
+    <w:p>
+      <w:r>
+        <w:t xml:space="preserve">Ces données pourront alors être utiliser pour : </w:t>
+      </w:r>
+    </w:p>
+    <w:p>
+      <w:pPr>
+        <w:pStyle w:val="Paragraphedeliste"/>
+        <w:numPr>
+          <w:ilvl w:val="0"/>
+          <w:numId w:val="18"/>
+        </w:numPr>
+      </w:pPr>
+      <w:r>
+        <w:t>Des tentatives de prédiction de résultats par les différents organismes de paris.</w:t>
+      </w:r>
+    </w:p>
+    <w:p>
+      <w:pPr>
+        <w:pStyle w:val="Paragraphedeliste"/>
+        <w:numPr>
+          <w:ilvl w:val="0"/>
+          <w:numId w:val="18"/>
+        </w:numPr>
+      </w:pPr>
+      <w:r>
+        <w:t>Les équipes techniques des différentes équipes NBA afin de mieux se préparer pour les matchs.</w:t>
+      </w:r>
+    </w:p>
+    <w:p>
+      <w:pPr>
+        <w:pStyle w:val="Paragraphedeliste"/>
+        <w:numPr>
+          <w:ilvl w:val="0"/>
+          <w:numId w:val="18"/>
+        </w:numPr>
+      </w:pPr>
+      <w:r>
+        <w:lastRenderedPageBreak/>
+        <w:t xml:space="preserve">Les analystes de statistique NBA avancé afin d’émettre </w:t>
+      </w:r>
+      <w:r>
+        <w:t>des théories</w:t>
+      </w:r>
+      <w:r>
+        <w:t xml:space="preserve"> quant à la raison des résultats des équipes sur l’ensemble de la saison.</w:t>
+      </w:r>
+    </w:p>
+    <w:p/>
+    <w:p>
+      <w:r>
+        <w:t>Le programme devrait lire les données de différentes manières :</w:t>
+      </w:r>
+    </w:p>
+    <w:p>
+      <w:pPr>
+        <w:pStyle w:val="Paragraphedeliste"/>
+        <w:numPr>
+          <w:ilvl w:val="0"/>
+          <w:numId w:val="18"/>
+        </w:numPr>
+      </w:pPr>
+      <w:r>
+        <w:t>Via des requêtes API renvoyant une réponse au format JSON</w:t>
+      </w:r>
+    </w:p>
+    <w:p>
+      <w:pPr>
+        <w:pStyle w:val="Paragraphedeliste"/>
+        <w:numPr>
+          <w:ilvl w:val="0"/>
+          <w:numId w:val="18"/>
+        </w:numPr>
+      </w:pPr>
+      <w:r>
+        <w:t xml:space="preserve">Via la lecture d’un fichier JSON ayant des clefs identiques que le canevas ci-dessous. </w:t>
+      </w:r>
+    </w:p>
+    <w:p>
       <w:pPr>
         <w:pStyle w:val="Retraitnormal1"/>
         <w:numPr>
           <w:ilvl w:val="0"/>
-          <w:numId w:val="15"/>
+          <w:numId w:val="0"/>
         </w:numPr>
+        <w:ind w:left="1080"/>
         <w:rPr>
           <w:rFonts w:ascii="Arial" w:hAnsi="Arial"/>
           <w:i/>
@@ -2566,7 +2730,41 @@
           <w:szCs w:val="14"/>
           <w:lang w:eastAsia="fr-FR"/>
         </w:rPr>
-        <w:t>Quel est le domaine auquel appartiennent vos données ?</w:t>
+        <w:drawing>
+          <wp:inline distT="0" distB="0" distL="0" distR="0" wp14:anchorId="37DF27E7" wp14:editId="070AA7DB">
+            <wp:extent cx="2534004" cy="2152950"/>
+            <wp:effectExtent l="0" t="0" r="0" b="0"/>
+            <wp:docPr id="1" name="Image 1"/>
+            <wp:cNvGraphicFramePr>
+              <a:graphicFrameLocks xmlns:a="http://schemas.openxmlformats.org/drawingml/2006/main" noChangeAspect="1"/>
+            </wp:cNvGraphicFramePr>
+            <a:graphic xmlns:a="http://schemas.openxmlformats.org/drawingml/2006/main">
+              <a:graphicData uri="http://schemas.openxmlformats.org/drawingml/2006/picture">
+                <pic:pic xmlns:pic="http://schemas.openxmlformats.org/drawingml/2006/picture">
+                  <pic:nvPicPr>
+                    <pic:cNvPr id="1" name=""/>
+                    <pic:cNvPicPr/>
+                  </pic:nvPicPr>
+                  <pic:blipFill>
+                    <a:blip r:embed="rId10"/>
+                    <a:stretch>
+                      <a:fillRect/>
+                    </a:stretch>
+                  </pic:blipFill>
+                  <pic:spPr>
+                    <a:xfrm>
+                      <a:off x="0" y="0"/>
+                      <a:ext cx="2534004" cy="2152950"/>
+                    </a:xfrm>
+                    <a:prstGeom prst="rect">
+                      <a:avLst/>
+                    </a:prstGeom>
+                  </pic:spPr>
+                </pic:pic>
+              </a:graphicData>
+            </a:graphic>
+          </wp:inline>
+        </w:drawing>
       </w:r>
     </w:p>
     <w:p>
@@ -2574,13 +2772,11 @@
         <w:pStyle w:val="Retraitnormal1"/>
         <w:numPr>
           <w:ilvl w:val="0"/>
-          <w:numId w:val="15"/>
+          <w:numId w:val="0"/>
         </w:numPr>
         <w:rPr>
           <w:rFonts w:ascii="Arial" w:hAnsi="Arial"/>
-          <w:i/>
-          <w:iCs/>
-          <w:color w:val="FF0000"/>
+          <w:color w:val="000000" w:themeColor="text1"/>
           <w:sz w:val="24"/>
           <w:szCs w:val="14"/>
           <w:lang w:eastAsia="fr-FR"/>
@@ -2589,104 +2785,32 @@
       <w:r>
         <w:rPr>
           <w:rFonts w:ascii="Arial" w:hAnsi="Arial"/>
-          <w:i/>
-          <w:iCs/>
-          <w:color w:val="FF0000"/>
+          <w:color w:val="000000" w:themeColor="text1"/>
           <w:sz w:val="24"/>
           <w:szCs w:val="14"/>
           <w:lang w:eastAsia="fr-FR"/>
         </w:rPr>
-        <w:t>Que représentent-elles ?</w:t>
-      </w:r>
-    </w:p>
-    <w:p>
-      <w:pPr>
-        <w:pStyle w:val="Retraitnormal1"/>
-        <w:numPr>
-          <w:ilvl w:val="0"/>
-          <w:numId w:val="15"/>
-        </w:numPr>
+        <w:t xml:space="preserve">A noté que les champs : « Attend, LOG, Arena, </w:t>
+      </w:r>
+      <w:r>
         <w:rPr>
           <w:rFonts w:ascii="Arial" w:hAnsi="Arial"/>
-          <w:i/>
-          <w:iCs/>
-          <w:color w:val="FF0000"/>
+          <w:color w:val="000000" w:themeColor="text1"/>
           <w:sz w:val="24"/>
           <w:szCs w:val="14"/>
           <w:lang w:eastAsia="fr-FR"/>
         </w:rPr>
-      </w:pPr>
+        <w:t>Notes » ne sont pas</w:t>
+      </w:r>
       <w:r>
         <w:rPr>
           <w:rFonts w:ascii="Arial" w:hAnsi="Arial"/>
-          <w:i/>
-          <w:iCs/>
-          <w:color w:val="FF0000"/>
+          <w:color w:val="000000" w:themeColor="text1"/>
           <w:sz w:val="24"/>
           <w:szCs w:val="14"/>
           <w:lang w:eastAsia="fr-FR"/>
         </w:rPr>
-        <w:t>Quelles échelles de temps sont pertinentes pour ces données ?</w:t>
-      </w:r>
-    </w:p>
-    <w:p>
-      <w:pPr>
-        <w:pStyle w:val="Retraitnormal1"/>
-        <w:numPr>
-          <w:ilvl w:val="0"/>
-          <w:numId w:val="15"/>
-        </w:numPr>
-        <w:rPr>
-          <w:rFonts w:ascii="Arial" w:hAnsi="Arial"/>
-          <w:i/>
-          <w:iCs/>
-          <w:color w:val="FF0000"/>
-          <w:sz w:val="24"/>
-          <w:szCs w:val="14"/>
-          <w:lang w:eastAsia="fr-FR"/>
-        </w:rPr>
-      </w:pPr>
-      <w:r>
-        <w:rPr>
-          <w:rFonts w:ascii="Arial" w:hAnsi="Arial"/>
-          <w:i/>
-          <w:iCs/>
-          <w:color w:val="FF0000"/>
-          <w:sz w:val="24"/>
-          <w:szCs w:val="14"/>
-          <w:lang w:eastAsia="fr-FR"/>
-        </w:rPr>
-        <w:t>A quel public sont-elles destinées ?</w:t>
-      </w:r>
-    </w:p>
-    <w:p>
-      <w:pPr>
-        <w:pStyle w:val="Retraitnormal1"/>
-        <w:numPr>
-          <w:ilvl w:val="0"/>
-          <w:numId w:val="15"/>
-        </w:numPr>
-        <w:rPr>
-          <w:rFonts w:ascii="Arial" w:hAnsi="Arial"/>
-          <w:i/>
-          <w:iCs/>
-          <w:color w:val="FF0000"/>
-          <w:sz w:val="24"/>
-          <w:szCs w:val="14"/>
-          <w:lang w:eastAsia="fr-FR"/>
-        </w:rPr>
-      </w:pPr>
-      <w:r>
-        <w:rPr>
-          <w:rFonts w:ascii="Arial" w:hAnsi="Arial"/>
-          <w:i/>
-          <w:iCs/>
-          <w:color w:val="FF0000"/>
-          <w:sz w:val="24"/>
-          <w:szCs w:val="14"/>
-          <w:lang w:eastAsia="fr-FR"/>
-        </w:rPr>
-        <w:t>…</w:t>
+        <w:t xml:space="preserve"> obligatoire.</w:t>
       </w:r>
     </w:p>
     <w:p>
@@ -2951,7 +3075,6 @@
           <w:i w:val="0"/>
           <w:iCs/>
         </w:rPr>
-        <w:lastRenderedPageBreak/>
         <w:t>Stratégie de test</w:t>
       </w:r>
       <w:bookmarkEnd w:id="7"/>
@@ -3120,7 +3243,6 @@
           <w:szCs w:val="14"/>
         </w:rPr>
       </w:pPr>
-      <w:proofErr w:type="gramStart"/>
       <w:r>
         <w:rPr>
           <w:i/>
@@ -3135,16 +3257,7 @@
           <w:iCs/>
           <w:szCs w:val="14"/>
         </w:rPr>
-        <w:t>ypes</w:t>
-      </w:r>
-      <w:proofErr w:type="gramEnd"/>
-      <w:r>
-        <w:rPr>
-          <w:i/>
-          <w:iCs/>
-          <w:szCs w:val="14"/>
-        </w:rPr>
-        <w:t xml:space="preserve"> de des tests et ordre dans lequel ils seront effectués.</w:t>
+        <w:t>ypes de des tests et ordre dans lequel ils seront effectués.</w:t>
       </w:r>
     </w:p>
     <w:p>
@@ -3164,7 +3277,6 @@
           <w:szCs w:val="14"/>
         </w:rPr>
       </w:pPr>
-      <w:proofErr w:type="gramStart"/>
       <w:r>
         <w:rPr>
           <w:i/>
@@ -3179,16 +3291,7 @@
           <w:iCs/>
           <w:szCs w:val="14"/>
         </w:rPr>
-        <w:t>es</w:t>
-      </w:r>
-      <w:proofErr w:type="gramEnd"/>
-      <w:r>
-        <w:rPr>
-          <w:i/>
-          <w:iCs/>
-          <w:szCs w:val="14"/>
-        </w:rPr>
-        <w:t xml:space="preserve"> moyens à mettre en œuvre</w:t>
+        <w:t>es moyens à mettre en œuvre</w:t>
       </w:r>
       <w:r>
         <w:rPr>
@@ -3216,7 +3319,6 @@
           <w:szCs w:val="14"/>
         </w:rPr>
       </w:pPr>
-      <w:proofErr w:type="gramStart"/>
       <w:r>
         <w:rPr>
           <w:i/>
@@ -3231,16 +3333,7 @@
           <w:iCs/>
           <w:szCs w:val="14"/>
         </w:rPr>
-        <w:t>ouverture</w:t>
-      </w:r>
-      <w:proofErr w:type="gramEnd"/>
-      <w:r>
-        <w:rPr>
-          <w:i/>
-          <w:iCs/>
-          <w:szCs w:val="14"/>
-        </w:rPr>
-        <w:t xml:space="preserve"> des tests (tests exhaustifs ou non, si non, pourquoi ?)</w:t>
+        <w:t>ouverture des tests (tests exhaustifs ou non, si non, pourquoi ?)</w:t>
       </w:r>
       <w:r>
         <w:rPr>
@@ -3268,7 +3361,6 @@
           <w:szCs w:val="14"/>
         </w:rPr>
       </w:pPr>
-      <w:proofErr w:type="gramStart"/>
       <w:r>
         <w:rPr>
           <w:i/>
@@ -3283,16 +3375,7 @@
           <w:iCs/>
           <w:szCs w:val="14"/>
         </w:rPr>
-        <w:t>onnées</w:t>
-      </w:r>
-      <w:proofErr w:type="gramEnd"/>
-      <w:r>
-        <w:rPr>
-          <w:i/>
-          <w:iCs/>
-          <w:szCs w:val="14"/>
-        </w:rPr>
-        <w:t xml:space="preserve"> de test à prévoir (données réelles ?)</w:t>
+        <w:t>onnées de test à prévoir (données réelles ?)</w:t>
       </w:r>
       <w:r>
         <w:rPr>
@@ -3339,23 +3422,13 @@
           <w:szCs w:val="14"/>
         </w:rPr>
       </w:pPr>
-      <w:proofErr w:type="gramStart"/>
       <w:r>
         <w:rPr>
           <w:i/>
           <w:iCs/>
           <w:szCs w:val="14"/>
         </w:rPr>
-        <w:t>les</w:t>
-      </w:r>
-      <w:proofErr w:type="gramEnd"/>
-      <w:r>
-        <w:rPr>
-          <w:i/>
-          <w:iCs/>
-          <w:szCs w:val="14"/>
-        </w:rPr>
-        <w:t xml:space="preserve"> testeurs extérieurs éventuels.</w:t>
+        <w:t>les testeurs extérieurs éventuels.</w:t>
       </w:r>
     </w:p>
     <w:p>
@@ -3368,6 +3441,7 @@
       <w:bookmarkStart w:id="9" w:name="_Toc71703259"/>
       <w:bookmarkStart w:id="10" w:name="_Toc175917895"/>
       <w:r>
+        <w:lastRenderedPageBreak/>
         <w:t>R</w:t>
       </w:r>
       <w:bookmarkEnd w:id="9"/>
@@ -3924,7 +3998,6 @@
           <w:iCs/>
           <w:color w:val="FF0000"/>
         </w:rPr>
-        <w:lastRenderedPageBreak/>
         <w:t>…</w:t>
       </w:r>
       <w:bookmarkEnd w:id="14"/>
@@ -4101,21 +4174,12 @@
           <w:iCs/>
         </w:rPr>
       </w:pPr>
-      <w:proofErr w:type="gramStart"/>
-      <w:r>
-        <w:rPr>
-          <w:i/>
-          <w:iCs/>
-        </w:rPr>
-        <w:t>la</w:t>
-      </w:r>
-      <w:proofErr w:type="gramEnd"/>
-      <w:r>
-        <w:rPr>
-          <w:i/>
-          <w:iCs/>
-        </w:rPr>
-        <w:t xml:space="preserve"> liste de tous les fichiers et une rapide description de leur contenu (des noms qui parlent !)</w:t>
+      <w:r>
+        <w:rPr>
+          <w:i/>
+          <w:iCs/>
+        </w:rPr>
+        <w:t>la liste de tous les fichiers et une rapide description de leur contenu (des noms qui parlent !)</w:t>
       </w:r>
     </w:p>
     <w:p>
@@ -4134,21 +4198,12 @@
           <w:iCs/>
         </w:rPr>
       </w:pPr>
-      <w:proofErr w:type="gramStart"/>
-      <w:r>
-        <w:rPr>
-          <w:i/>
-          <w:iCs/>
-        </w:rPr>
-        <w:t>les</w:t>
-      </w:r>
-      <w:proofErr w:type="gramEnd"/>
-      <w:r>
-        <w:rPr>
-          <w:i/>
-          <w:iCs/>
-        </w:rPr>
-        <w:t xml:space="preserve"> versions des systèmes d'exploitation et des outils logiciels</w:t>
+      <w:r>
+        <w:rPr>
+          <w:i/>
+          <w:iCs/>
+        </w:rPr>
+        <w:t>les versions des systèmes d'exploitation et des outils logiciels</w:t>
       </w:r>
     </w:p>
     <w:p>
@@ -4167,21 +4222,12 @@
           <w:iCs/>
         </w:rPr>
       </w:pPr>
-      <w:proofErr w:type="gramStart"/>
-      <w:r>
-        <w:rPr>
-          <w:i/>
-          <w:iCs/>
-        </w:rPr>
-        <w:t>la</w:t>
-      </w:r>
-      <w:proofErr w:type="gramEnd"/>
-      <w:r>
-        <w:rPr>
-          <w:i/>
-          <w:iCs/>
-        </w:rPr>
-        <w:t xml:space="preserve"> description exacte du matériel</w:t>
+      <w:r>
+        <w:rPr>
+          <w:i/>
+          <w:iCs/>
+        </w:rPr>
+        <w:t>la description exacte du matériel</w:t>
       </w:r>
     </w:p>
     <w:p/>
@@ -4462,7 +4508,7 @@
         </w:rPr>
         <w:t xml:space="preserve">Reporter la </w:t>
       </w:r>
-      <w:hyperlink r:id="rId10" w:anchor=":~:text=La%20dette%20technique%20survient%20quand,de%20plus%20en%20plus%20fr%C3%A9quents.">
+      <w:hyperlink r:id="rId11" w:anchor=":~:text=La%20dette%20technique%20survient%20quand,de%20plus%20en%20plus%20fr%C3%A9quents.">
         <w:r>
           <w:rPr>
             <w:rStyle w:val="Lienhypertexte"/>
@@ -4718,8 +4764,8 @@
     </w:p>
     <w:p/>
     <w:sectPr>
-      <w:headerReference w:type="default" r:id="rId11"/>
-      <w:footerReference w:type="default" r:id="rId12"/>
+      <w:headerReference w:type="default" r:id="rId12"/>
+      <w:footerReference w:type="default" r:id="rId13"/>
       <w:pgSz w:w="11906" w:h="16838" w:code="9"/>
       <w:pgMar w:top="1418" w:right="1418" w:bottom="1418" w:left="1418" w:header="720" w:footer="720" w:gutter="0"/>
       <w:cols w:space="720"/>
@@ -4761,21 +4807,12 @@
         <w:szCs w:val="16"/>
       </w:rPr>
     </w:pPr>
-    <w:proofErr w:type="gramStart"/>
     <w:r>
       <w:rPr>
         <w:sz w:val="16"/>
         <w:szCs w:val="16"/>
       </w:rPr>
-      <w:t>i</w:t>
-    </w:r>
-    <w:proofErr w:type="gramEnd"/>
-    <w:r>
-      <w:rPr>
-        <w:sz w:val="16"/>
-        <w:szCs w:val="16"/>
-      </w:rPr>
-      <w:t>-CQ VD Octobre 2010</w:t>
+      <w:t>i-CQ VD Octobre 2010</w:t>
     </w:r>
     <w:r>
       <w:rPr>

</xml_diff>

<commit_message>
Doc: (rapport) Ajout d'idée pour l'évolution du programme dans la conclusion
</commit_message>
<xml_diff>
--- a/Docs/rapportProjet.docx
+++ b/Docs/rapportProjet.docx
@@ -106,17 +106,8 @@
           <w:color w:val="FF0000"/>
           <w:sz w:val="52"/>
         </w:rPr>
-        <w:t xml:space="preserve">Belkhiria </w:t>
-      </w:r>
-      <w:proofErr w:type="spellStart"/>
-      <w:r>
-        <w:rPr>
-          <w:color w:val="FF0000"/>
-          <w:sz w:val="52"/>
-        </w:rPr>
-        <w:t>Sofiène</w:t>
-      </w:r>
-      <w:proofErr w:type="spellEnd"/>
+        <w:t>Belkhiria Sofiène</w:t>
+      </w:r>
     </w:p>
     <w:p/>
     <w:p/>
@@ -2240,21 +2231,7 @@
         <w:rPr>
           <w:lang w:val="fr-CH"/>
         </w:rPr>
-        <w:t xml:space="preserve">roule en parallèle du module I323 et a pour but pédagogique l’utilisation du paradigme fonctionnel avec la librairie </w:t>
-      </w:r>
-      <w:proofErr w:type="spellStart"/>
-      <w:r>
-        <w:rPr>
-          <w:lang w:val="fr-CH"/>
-        </w:rPr>
-        <w:t>LinQ</w:t>
-      </w:r>
-      <w:proofErr w:type="spellEnd"/>
-      <w:r>
-        <w:rPr>
-          <w:lang w:val="fr-CH"/>
-        </w:rPr>
-        <w:t xml:space="preserve"> en C#.</w:t>
+        <w:t>roule en parallèle du module I323 et a pour but pédagogique l’utilisation du paradigme fonctionnel avec la librairie LinQ en C#.</w:t>
       </w:r>
     </w:p>
     <w:p>
@@ -2340,21 +2317,7 @@
         <w:rPr>
           <w:szCs w:val="14"/>
         </w:rPr>
-        <w:t xml:space="preserve">Mise en place d’un historique de développement du projet fiable via des </w:t>
-      </w:r>
-      <w:proofErr w:type="spellStart"/>
-      <w:r>
-        <w:rPr>
-          <w:szCs w:val="14"/>
-        </w:rPr>
-        <w:t>commits</w:t>
-      </w:r>
-      <w:proofErr w:type="spellEnd"/>
-      <w:r>
-        <w:rPr>
-          <w:szCs w:val="14"/>
-        </w:rPr>
-        <w:t xml:space="preserve"> bien nommé et atomique.</w:t>
+        <w:t>Mise en place d’un historique de développement du projet fiable via des commits bien nommé et atomique.</w:t>
       </w:r>
     </w:p>
     <w:p>
@@ -2440,13 +2403,8 @@
           <w:numId w:val="18"/>
         </w:numPr>
       </w:pPr>
-      <w:proofErr w:type="spellStart"/>
-      <w:r>
-        <w:t>IceScrum</w:t>
-      </w:r>
-      <w:proofErr w:type="spellEnd"/>
-      <w:r>
-        <w:t xml:space="preserve"> pour l’élaboration des user stories</w:t>
+      <w:r>
+        <w:t>IceScrum pour l’élaboration des user stories</w:t>
       </w:r>
       <w:r>
         <w:t>.</w:t>
@@ -2988,9 +2946,8 @@
           <w:color w:val="FF0000"/>
           <w:szCs w:val="14"/>
         </w:rPr>
-        <w:t xml:space="preserve"> le contenu des User Stories d’</w:t>
-      </w:r>
-      <w:proofErr w:type="spellStart"/>
+        <w:t xml:space="preserve"> le contenu des User Stories d’IceScrum</w:t>
+      </w:r>
       <w:r>
         <w:rPr>
           <w:b/>
@@ -3000,9 +2957,8 @@
           <w:color w:val="FF0000"/>
           <w:szCs w:val="14"/>
         </w:rPr>
-        <w:t>IceScrum</w:t>
-      </w:r>
-      <w:proofErr w:type="spellEnd"/>
+        <w:t> : Story + tests d’acceptance</w:t>
+      </w:r>
       <w:r>
         <w:rPr>
           <w:b/>
@@ -3012,7 +2968,7 @@
           <w:color w:val="FF0000"/>
           <w:szCs w:val="14"/>
         </w:rPr>
-        <w:t> : Story + tests d’acceptance</w:t>
+        <w:t xml:space="preserve"> (avec IceTools)</w:t>
       </w:r>
       <w:r>
         <w:rPr>
@@ -3023,21 +2979,41 @@
           <w:color w:val="FF0000"/>
           <w:szCs w:val="14"/>
         </w:rPr>
-        <w:t xml:space="preserve"> (avec </w:t>
-      </w:r>
-      <w:proofErr w:type="spellStart"/>
-      <w:r>
+        <w:t xml:space="preserve"> + maquettes</w:t>
+      </w:r>
+    </w:p>
+    <w:p>
+      <w:pPr>
+        <w:pStyle w:val="Titre2"/>
+        <w:rPr>
+          <w:i w:val="0"/>
+          <w:iCs/>
+        </w:rPr>
+      </w:pPr>
+      <w:bookmarkStart w:id="8" w:name="_Toc175917894"/>
+      <w:r>
+        <w:rPr>
+          <w:i w:val="0"/>
+          <w:iCs/>
+        </w:rPr>
+        <w:t>Stratégie de test</w:t>
+      </w:r>
+      <w:bookmarkEnd w:id="7"/>
+      <w:bookmarkEnd w:id="8"/>
+    </w:p>
+    <w:p/>
+    <w:p>
+      <w:pPr>
+        <w:pStyle w:val="En-tte"/>
+        <w:ind w:firstLine="360"/>
         <w:rPr>
           <w:b/>
           <w:bCs/>
           <w:i/>
           <w:iCs/>
           <w:color w:val="FF0000"/>
-          <w:szCs w:val="14"/>
-        </w:rPr>
-        <w:t>IceTools</w:t>
-      </w:r>
-      <w:proofErr w:type="spellEnd"/>
+        </w:rPr>
+      </w:pPr>
       <w:r>
         <w:rPr>
           <w:b/>
@@ -3045,9 +3021,8 @@
           <w:i/>
           <w:iCs/>
           <w:color w:val="FF0000"/>
-          <w:szCs w:val="14"/>
-        </w:rPr>
-        <w:t>)</w:t>
+        </w:rPr>
+        <w:t xml:space="preserve">Décrire quels sont les </w:t>
       </w:r>
       <w:r>
         <w:rPr>
@@ -3056,31 +3031,22 @@
           <w:i/>
           <w:iCs/>
           <w:color w:val="FF0000"/>
-          <w:szCs w:val="14"/>
-        </w:rPr>
-        <w:t xml:space="preserve"> + maquettes</w:t>
-      </w:r>
-    </w:p>
-    <w:p>
-      <w:pPr>
-        <w:pStyle w:val="Titre2"/>
-        <w:rPr>
-          <w:i w:val="0"/>
-          <w:iCs/>
-        </w:rPr>
-      </w:pPr>
-      <w:bookmarkStart w:id="8" w:name="_Toc175917894"/>
-      <w:r>
-        <w:rPr>
-          <w:i w:val="0"/>
-          <w:iCs/>
-        </w:rPr>
-        <w:t>Stratégie de test</w:t>
-      </w:r>
-      <w:bookmarkEnd w:id="7"/>
-      <w:bookmarkEnd w:id="8"/>
-    </w:p>
-    <w:p/>
+          <w:sz w:val="36"/>
+          <w:szCs w:val="28"/>
+        </w:rPr>
+        <w:t xml:space="preserve">MOYENS </w:t>
+      </w:r>
+      <w:r>
+        <w:rPr>
+          <w:b/>
+          <w:bCs/>
+          <w:i/>
+          <w:iCs/>
+          <w:color w:val="FF0000"/>
+        </w:rPr>
+        <w:t>utilisés pour faire les tests, ne pas décrire les tests à effectuer !!!</w:t>
+      </w:r>
+    </w:p>
     <w:p>
       <w:pPr>
         <w:pStyle w:val="En-tte"/>
@@ -3093,7 +3059,11 @@
           <w:color w:val="FF0000"/>
         </w:rPr>
       </w:pPr>
-      <w:r>
+    </w:p>
+    <w:p>
+      <w:pPr>
+        <w:pStyle w:val="En-tte"/>
+        <w:ind w:firstLine="360"/>
         <w:rPr>
           <w:b/>
           <w:bCs/>
@@ -3101,8 +3071,7 @@
           <w:iCs/>
           <w:color w:val="FF0000"/>
         </w:rPr>
-        <w:t xml:space="preserve">Décrire quels sont les </w:t>
-      </w:r>
+      </w:pPr>
       <w:r>
         <w:rPr>
           <w:b/>
@@ -3110,69 +3079,9 @@
           <w:i/>
           <w:iCs/>
           <w:color w:val="FF0000"/>
-          <w:sz w:val="36"/>
-          <w:szCs w:val="28"/>
-        </w:rPr>
-        <w:t xml:space="preserve">MOYENS </w:t>
-      </w:r>
-      <w:r>
-        <w:rPr>
-          <w:b/>
-          <w:bCs/>
-          <w:i/>
-          <w:iCs/>
-          <w:color w:val="FF0000"/>
-        </w:rPr>
-        <w:t>utilisés pour faire les tests, ne pas décrire les tests à effectuer !!!</w:t>
-      </w:r>
-    </w:p>
-    <w:p>
-      <w:pPr>
-        <w:pStyle w:val="En-tte"/>
-        <w:ind w:firstLine="360"/>
-        <w:rPr>
-          <w:b/>
-          <w:bCs/>
-          <w:i/>
-          <w:iCs/>
-          <w:color w:val="FF0000"/>
-        </w:rPr>
-      </w:pPr>
-    </w:p>
-    <w:p>
-      <w:pPr>
-        <w:pStyle w:val="En-tte"/>
-        <w:ind w:firstLine="360"/>
-        <w:rPr>
-          <w:b/>
-          <w:bCs/>
-          <w:i/>
-          <w:iCs/>
-          <w:color w:val="FF0000"/>
-        </w:rPr>
-      </w:pPr>
-      <w:r>
-        <w:rPr>
-          <w:b/>
-          <w:bCs/>
-          <w:i/>
-          <w:iCs/>
-          <w:color w:val="FF0000"/>
-        </w:rPr>
-        <w:t xml:space="preserve">Décrire l’environnement dans lequel se fait la sprint </w:t>
-      </w:r>
-      <w:proofErr w:type="spellStart"/>
-      <w:r>
-        <w:rPr>
-          <w:b/>
-          <w:bCs/>
-          <w:i/>
-          <w:iCs/>
-          <w:color w:val="FF0000"/>
-        </w:rPr>
-        <w:t>review</w:t>
-      </w:r>
-      <w:proofErr w:type="spellEnd"/>
+        </w:rPr>
+        <w:t>Décrire l’environnement dans lequel se fait la sprint review</w:t>
+      </w:r>
     </w:p>
     <w:p>
       <w:pPr>
@@ -3739,27 +3648,7 @@
           <w:iCs/>
           <w:color w:val="FF0000"/>
         </w:rPr>
-        <w:t xml:space="preserve">Au moment de générer le formulaire, le script </w:t>
-      </w:r>
-      <w:proofErr w:type="spellStart"/>
-      <w:r>
-        <w:rPr>
-          <w:b/>
-          <w:i/>
-          <w:iCs/>
-          <w:color w:val="FF0000"/>
-        </w:rPr>
-        <w:t>php</w:t>
-      </w:r>
-      <w:proofErr w:type="spellEnd"/>
-      <w:r>
-        <w:rPr>
-          <w:b/>
-          <w:i/>
-          <w:iCs/>
-          <w:color w:val="FF0000"/>
-        </w:rPr>
-        <w:t> :</w:t>
+        <w:t>Au moment de générer le formulaire, le script php :</w:t>
       </w:r>
     </w:p>
     <w:p>
@@ -3831,39 +3720,8 @@
           <w:iCs/>
           <w:color w:val="FF0000"/>
         </w:rPr>
-        <w:t xml:space="preserve">Ajoute un input nommé « CSRF » de type </w:t>
-      </w:r>
-      <w:proofErr w:type="spellStart"/>
-      <w:r>
-        <w:rPr>
-          <w:b/>
-          <w:i/>
-          <w:iCs/>
-          <w:color w:val="FF0000"/>
-        </w:rPr>
-        <w:t>hidden</w:t>
-      </w:r>
-      <w:proofErr w:type="spellEnd"/>
-      <w:r>
-        <w:rPr>
-          <w:b/>
-          <w:i/>
-          <w:iCs/>
-          <w:color w:val="FF0000"/>
-        </w:rPr>
-        <w:t xml:space="preserve"> dans le </w:t>
-      </w:r>
-      <w:proofErr w:type="spellStart"/>
-      <w:r>
-        <w:rPr>
-          <w:b/>
-          <w:i/>
-          <w:iCs/>
-          <w:color w:val="FF0000"/>
-        </w:rPr>
-        <w:t>form</w:t>
-      </w:r>
-      <w:proofErr w:type="spellEnd"/>
+        <w:t>Ajoute un input nommé « CSRF » de type hidden dans le form</w:t>
+      </w:r>
     </w:p>
     <w:p>
       <w:pPr>
@@ -3886,19 +3744,8 @@
           <w:iCs/>
           <w:color w:val="FF0000"/>
         </w:rPr>
-        <w:t xml:space="preserve">A la réception du POST du </w:t>
-      </w:r>
-      <w:proofErr w:type="spellStart"/>
-      <w:r>
-        <w:rPr>
-          <w:b/>
-          <w:i/>
-          <w:iCs/>
-          <w:color w:val="FF0000"/>
-        </w:rPr>
-        <w:t>fromulaire</w:t>
-      </w:r>
-      <w:proofErr w:type="spellEnd"/>
+        <w:t>A la réception du POST du fromulaire</w:t>
+      </w:r>
     </w:p>
     <w:p>
       <w:pPr>
@@ -4309,9 +4156,8 @@
           <w:iCs/>
           <w:color w:val="FF0000"/>
         </w:rPr>
-        <w:t>Reprendre les tests d’acceptance d’</w:t>
-      </w:r>
-      <w:proofErr w:type="spellStart"/>
+        <w:t>Reprendre les tests d’acceptance d’IceScrum au moyen de la feuille ad hoc d’</w:t>
+      </w:r>
       <w:r>
         <w:rPr>
           <w:b/>
@@ -4320,31 +4166,8 @@
           <w:iCs/>
           <w:color w:val="FF0000"/>
         </w:rPr>
-        <w:t>IceScrum</w:t>
-      </w:r>
-      <w:proofErr w:type="spellEnd"/>
-      <w:r>
-        <w:rPr>
-          <w:b/>
-          <w:bCs/>
-          <w:i/>
-          <w:iCs/>
-          <w:color w:val="FF0000"/>
-        </w:rPr>
-        <w:t xml:space="preserve"> au moyen de la feuille ad hoc d’</w:t>
-      </w:r>
-      <w:proofErr w:type="spellStart"/>
-      <w:r>
-        <w:rPr>
-          <w:b/>
-          <w:bCs/>
-          <w:i/>
-          <w:iCs/>
-          <w:color w:val="FF0000"/>
-        </w:rPr>
         <w:t>IceTools</w:t>
       </w:r>
-      <w:proofErr w:type="spellEnd"/>
     </w:p>
     <w:p>
       <w:pPr>
@@ -4692,6 +4515,13 @@
           <w:i/>
         </w:rPr>
         <w:t>Suites possibles pour le projet (évolutions &amp; améliorations)</w:t>
+      </w:r>
+      <w:r>
+        <w:rPr>
+          <w:rFonts w:cs="Arial"/>
+          <w:i/>
+        </w:rPr>
+        <w:t>(Graphique en fonction de : l’heure de début de match, le nombre de fuseau horaire traversé par l’équipe visiteuse, si l’équipe joue en prime time)</w:t>
       </w:r>
     </w:p>
     <w:p>
@@ -4874,23 +4704,7 @@
         <w:sz w:val="16"/>
         <w:szCs w:val="16"/>
       </w:rPr>
-      <w:t xml:space="preserve">Dernière </w:t>
-    </w:r>
-    <w:proofErr w:type="spellStart"/>
-    <w:r>
-      <w:rPr>
-        <w:sz w:val="16"/>
-        <w:szCs w:val="16"/>
-      </w:rPr>
-      <w:t>modif</w:t>
-    </w:r>
-    <w:proofErr w:type="spellEnd"/>
-    <w:r>
-      <w:rPr>
-        <w:sz w:val="16"/>
-        <w:szCs w:val="16"/>
-      </w:rPr>
-      <w:t> : 02.12.2010</w:t>
+      <w:t>Dernière modif : 02.12.2010</w:t>
     </w:r>
     <w:r>
       <w:rPr>
@@ -4942,20 +4756,8 @@
         <w:szCs w:val="24"/>
         <w:lang w:val="en-US"/>
       </w:rPr>
-      <w:t xml:space="preserve">Belkhiria </w:t>
+      <w:t>Belkhiria Sofiène</w:t>
     </w:r>
-    <w:proofErr w:type="spellStart"/>
-    <w:r>
-      <w:rPr>
-        <w:rFonts w:cs="Arial"/>
-        <w:b/>
-        <w:bCs/>
-        <w:szCs w:val="24"/>
-        <w:lang w:val="en-US"/>
-      </w:rPr>
-      <w:t>Sofiène</w:t>
-    </w:r>
-    <w:proofErr w:type="spellEnd"/>
     <w:r>
       <w:rPr>
         <w:rFonts w:cs="Arial"/>

</xml_diff>

<commit_message>
Refactore: (Graph.cs) Changement de la méthode Button_Click
Changement de la méthode Button_Click afin de ne plus supprimé les scatters mais uniquement les désafficher
</commit_message>
<xml_diff>
--- a/Docs/rapportProjet.docx
+++ b/Docs/rapportProjet.docx
@@ -106,8 +106,17 @@
           <w:color w:val="FF0000"/>
           <w:sz w:val="52"/>
         </w:rPr>
-        <w:t>Belkhiria Sofiène</w:t>
-      </w:r>
+        <w:t xml:space="preserve">Belkhiria </w:t>
+      </w:r>
+      <w:proofErr w:type="spellStart"/>
+      <w:r>
+        <w:rPr>
+          <w:color w:val="FF0000"/>
+          <w:sz w:val="52"/>
+        </w:rPr>
+        <w:t>Sofiène</w:t>
+      </w:r>
+      <w:proofErr w:type="spellEnd"/>
     </w:p>
     <w:p/>
     <w:p/>
@@ -2231,7 +2240,21 @@
         <w:rPr>
           <w:lang w:val="fr-CH"/>
         </w:rPr>
-        <w:t>roule en parallèle du module I323 et a pour but pédagogique l’utilisation du paradigme fonctionnel avec la librairie LinQ en C#.</w:t>
+        <w:t xml:space="preserve">roule en parallèle du module I323 et a pour but pédagogique l’utilisation du paradigme fonctionnel avec la librairie </w:t>
+      </w:r>
+      <w:proofErr w:type="spellStart"/>
+      <w:r>
+        <w:rPr>
+          <w:lang w:val="fr-CH"/>
+        </w:rPr>
+        <w:t>LinQ</w:t>
+      </w:r>
+      <w:proofErr w:type="spellEnd"/>
+      <w:r>
+        <w:rPr>
+          <w:lang w:val="fr-CH"/>
+        </w:rPr>
+        <w:t xml:space="preserve"> en C#.</w:t>
       </w:r>
     </w:p>
     <w:p>
@@ -2299,7 +2322,21 @@
         <w:rPr>
           <w:szCs w:val="14"/>
         </w:rPr>
-        <w:t>Elaboration d’un fil rouge de développement à base de user stories de qualité.</w:t>
+        <w:t xml:space="preserve">Elaboration d’un fil rouge de développement à base </w:t>
+      </w:r>
+      <w:proofErr w:type="gramStart"/>
+      <w:r>
+        <w:rPr>
+          <w:szCs w:val="14"/>
+        </w:rPr>
+        <w:t>de user</w:t>
+      </w:r>
+      <w:proofErr w:type="gramEnd"/>
+      <w:r>
+        <w:rPr>
+          <w:szCs w:val="14"/>
+        </w:rPr>
+        <w:t xml:space="preserve"> stories de qualité.</w:t>
       </w:r>
     </w:p>
     <w:p>
@@ -2317,7 +2354,21 @@
         <w:rPr>
           <w:szCs w:val="14"/>
         </w:rPr>
-        <w:t>Mise en place d’un historique de développement du projet fiable via des commits bien nommé et atomique.</w:t>
+        <w:t xml:space="preserve">Mise en place d’un historique de développement du projet fiable via des </w:t>
+      </w:r>
+      <w:proofErr w:type="spellStart"/>
+      <w:r>
+        <w:rPr>
+          <w:szCs w:val="14"/>
+        </w:rPr>
+        <w:t>commits</w:t>
+      </w:r>
+      <w:proofErr w:type="spellEnd"/>
+      <w:r>
+        <w:rPr>
+          <w:szCs w:val="14"/>
+        </w:rPr>
+        <w:t xml:space="preserve"> bien nommé et atomique.</w:t>
       </w:r>
     </w:p>
     <w:p>
@@ -2403,8 +2454,13 @@
           <w:numId w:val="18"/>
         </w:numPr>
       </w:pPr>
-      <w:r>
-        <w:t>IceScrum pour l’élaboration des user stories</w:t>
+      <w:proofErr w:type="spellStart"/>
+      <w:r>
+        <w:t>IceScrum</w:t>
+      </w:r>
+      <w:proofErr w:type="spellEnd"/>
+      <w:r>
+        <w:t xml:space="preserve"> pour l’élaboration des user stories</w:t>
       </w:r>
       <w:r>
         <w:t>.</w:t>
@@ -2946,8 +3002,9 @@
           <w:color w:val="FF0000"/>
           <w:szCs w:val="14"/>
         </w:rPr>
-        <w:t xml:space="preserve"> le contenu des User Stories d’IceScrum</w:t>
-      </w:r>
+        <w:t xml:space="preserve"> le contenu des User Stories d’</w:t>
+      </w:r>
+      <w:proofErr w:type="spellStart"/>
       <w:r>
         <w:rPr>
           <w:b/>
@@ -2957,8 +3014,9 @@
           <w:color w:val="FF0000"/>
           <w:szCs w:val="14"/>
         </w:rPr>
-        <w:t> : Story + tests d’acceptance</w:t>
-      </w:r>
+        <w:t>IceScrum</w:t>
+      </w:r>
+      <w:proofErr w:type="spellEnd"/>
       <w:r>
         <w:rPr>
           <w:b/>
@@ -2968,7 +3026,7 @@
           <w:color w:val="FF0000"/>
           <w:szCs w:val="14"/>
         </w:rPr>
-        <w:t xml:space="preserve"> (avec IceTools)</w:t>
+        <w:t> : Story + tests d’acceptance</w:t>
       </w:r>
       <w:r>
         <w:rPr>
@@ -2979,6 +3037,41 @@
           <w:color w:val="FF0000"/>
           <w:szCs w:val="14"/>
         </w:rPr>
+        <w:t xml:space="preserve"> (avec </w:t>
+      </w:r>
+      <w:proofErr w:type="spellStart"/>
+      <w:r>
+        <w:rPr>
+          <w:b/>
+          <w:bCs/>
+          <w:i/>
+          <w:iCs/>
+          <w:color w:val="FF0000"/>
+          <w:szCs w:val="14"/>
+        </w:rPr>
+        <w:t>IceTools</w:t>
+      </w:r>
+      <w:proofErr w:type="spellEnd"/>
+      <w:r>
+        <w:rPr>
+          <w:b/>
+          <w:bCs/>
+          <w:i/>
+          <w:iCs/>
+          <w:color w:val="FF0000"/>
+          <w:szCs w:val="14"/>
+        </w:rPr>
+        <w:t>)</w:t>
+      </w:r>
+      <w:r>
+        <w:rPr>
+          <w:b/>
+          <w:bCs/>
+          <w:i/>
+          <w:iCs/>
+          <w:color w:val="FF0000"/>
+          <w:szCs w:val="14"/>
+        </w:rPr>
         <w:t xml:space="preserve"> + maquettes</w:t>
       </w:r>
     </w:p>
@@ -3080,8 +3173,20 @@
           <w:iCs/>
           <w:color w:val="FF0000"/>
         </w:rPr>
-        <w:t>Décrire l’environnement dans lequel se fait la sprint review</w:t>
-      </w:r>
+        <w:t xml:space="preserve">Décrire l’environnement dans lequel se fait la sprint </w:t>
+      </w:r>
+      <w:proofErr w:type="spellStart"/>
+      <w:r>
+        <w:rPr>
+          <w:b/>
+          <w:bCs/>
+          <w:i/>
+          <w:iCs/>
+          <w:color w:val="FF0000"/>
+        </w:rPr>
+        <w:t>review</w:t>
+      </w:r>
+      <w:proofErr w:type="spellEnd"/>
     </w:p>
     <w:p>
       <w:pPr>
@@ -3152,6 +3257,7 @@
           <w:szCs w:val="14"/>
         </w:rPr>
       </w:pPr>
+      <w:proofErr w:type="gramStart"/>
       <w:r>
         <w:rPr>
           <w:i/>
@@ -3166,7 +3272,16 @@
           <w:iCs/>
           <w:szCs w:val="14"/>
         </w:rPr>
-        <w:t>ypes de des tests et ordre dans lequel ils seront effectués.</w:t>
+        <w:t>ypes</w:t>
+      </w:r>
+      <w:proofErr w:type="gramEnd"/>
+      <w:r>
+        <w:rPr>
+          <w:i/>
+          <w:iCs/>
+          <w:szCs w:val="14"/>
+        </w:rPr>
+        <w:t xml:space="preserve"> de des tests et ordre dans lequel ils seront effectués.</w:t>
       </w:r>
     </w:p>
     <w:p>
@@ -3186,6 +3301,7 @@
           <w:szCs w:val="14"/>
         </w:rPr>
       </w:pPr>
+      <w:proofErr w:type="gramStart"/>
       <w:r>
         <w:rPr>
           <w:i/>
@@ -3200,7 +3316,16 @@
           <w:iCs/>
           <w:szCs w:val="14"/>
         </w:rPr>
-        <w:t>es moyens à mettre en œuvre</w:t>
+        <w:t>es</w:t>
+      </w:r>
+      <w:proofErr w:type="gramEnd"/>
+      <w:r>
+        <w:rPr>
+          <w:i/>
+          <w:iCs/>
+          <w:szCs w:val="14"/>
+        </w:rPr>
+        <w:t xml:space="preserve"> moyens à mettre en œuvre</w:t>
       </w:r>
       <w:r>
         <w:rPr>
@@ -3228,6 +3353,7 @@
           <w:szCs w:val="14"/>
         </w:rPr>
       </w:pPr>
+      <w:proofErr w:type="gramStart"/>
       <w:r>
         <w:rPr>
           <w:i/>
@@ -3242,7 +3368,16 @@
           <w:iCs/>
           <w:szCs w:val="14"/>
         </w:rPr>
-        <w:t>ouverture des tests (tests exhaustifs ou non, si non, pourquoi ?)</w:t>
+        <w:t>ouverture</w:t>
+      </w:r>
+      <w:proofErr w:type="gramEnd"/>
+      <w:r>
+        <w:rPr>
+          <w:i/>
+          <w:iCs/>
+          <w:szCs w:val="14"/>
+        </w:rPr>
+        <w:t xml:space="preserve"> des tests (tests exhaustifs ou non, si non, pourquoi ?)</w:t>
       </w:r>
       <w:r>
         <w:rPr>
@@ -3270,6 +3405,7 @@
           <w:szCs w:val="14"/>
         </w:rPr>
       </w:pPr>
+      <w:proofErr w:type="gramStart"/>
       <w:r>
         <w:rPr>
           <w:i/>
@@ -3284,7 +3420,16 @@
           <w:iCs/>
           <w:szCs w:val="14"/>
         </w:rPr>
-        <w:t>onnées de test à prévoir (données réelles ?)</w:t>
+        <w:t>onnées</w:t>
+      </w:r>
+      <w:proofErr w:type="gramEnd"/>
+      <w:r>
+        <w:rPr>
+          <w:i/>
+          <w:iCs/>
+          <w:szCs w:val="14"/>
+        </w:rPr>
+        <w:t xml:space="preserve"> de test à prévoir (données réelles ?)</w:t>
       </w:r>
       <w:r>
         <w:rPr>
@@ -3331,13 +3476,23 @@
           <w:szCs w:val="14"/>
         </w:rPr>
       </w:pPr>
+      <w:proofErr w:type="gramStart"/>
       <w:r>
         <w:rPr>
           <w:i/>
           <w:iCs/>
           <w:szCs w:val="14"/>
         </w:rPr>
-        <w:t>les testeurs extérieurs éventuels.</w:t>
+        <w:t>les</w:t>
+      </w:r>
+      <w:proofErr w:type="gramEnd"/>
+      <w:r>
+        <w:rPr>
+          <w:i/>
+          <w:iCs/>
+          <w:szCs w:val="14"/>
+        </w:rPr>
+        <w:t xml:space="preserve"> testeurs extérieurs éventuels.</w:t>
       </w:r>
     </w:p>
     <w:p>
@@ -3648,7 +3803,27 @@
           <w:iCs/>
           <w:color w:val="FF0000"/>
         </w:rPr>
-        <w:t>Au moment de générer le formulaire, le script php :</w:t>
+        <w:t xml:space="preserve">Au moment de générer le formulaire, le script </w:t>
+      </w:r>
+      <w:proofErr w:type="spellStart"/>
+      <w:r>
+        <w:rPr>
+          <w:b/>
+          <w:i/>
+          <w:iCs/>
+          <w:color w:val="FF0000"/>
+        </w:rPr>
+        <w:t>php</w:t>
+      </w:r>
+      <w:proofErr w:type="spellEnd"/>
+      <w:r>
+        <w:rPr>
+          <w:b/>
+          <w:i/>
+          <w:iCs/>
+          <w:color w:val="FF0000"/>
+        </w:rPr>
+        <w:t> :</w:t>
       </w:r>
     </w:p>
     <w:p>
@@ -3720,8 +3895,39 @@
           <w:iCs/>
           <w:color w:val="FF0000"/>
         </w:rPr>
-        <w:t>Ajoute un input nommé « CSRF » de type hidden dans le form</w:t>
-      </w:r>
+        <w:t xml:space="preserve">Ajoute un input nommé « CSRF » de type </w:t>
+      </w:r>
+      <w:proofErr w:type="spellStart"/>
+      <w:r>
+        <w:rPr>
+          <w:b/>
+          <w:i/>
+          <w:iCs/>
+          <w:color w:val="FF0000"/>
+        </w:rPr>
+        <w:t>hidden</w:t>
+      </w:r>
+      <w:proofErr w:type="spellEnd"/>
+      <w:r>
+        <w:rPr>
+          <w:b/>
+          <w:i/>
+          <w:iCs/>
+          <w:color w:val="FF0000"/>
+        </w:rPr>
+        <w:t xml:space="preserve"> dans le </w:t>
+      </w:r>
+      <w:proofErr w:type="spellStart"/>
+      <w:r>
+        <w:rPr>
+          <w:b/>
+          <w:i/>
+          <w:iCs/>
+          <w:color w:val="FF0000"/>
+        </w:rPr>
+        <w:t>form</w:t>
+      </w:r>
+      <w:proofErr w:type="spellEnd"/>
     </w:p>
     <w:p>
       <w:pPr>
@@ -3744,8 +3950,19 @@
           <w:iCs/>
           <w:color w:val="FF0000"/>
         </w:rPr>
-        <w:t>A la réception du POST du fromulaire</w:t>
-      </w:r>
+        <w:t xml:space="preserve">A la réception du POST du </w:t>
+      </w:r>
+      <w:proofErr w:type="spellStart"/>
+      <w:r>
+        <w:rPr>
+          <w:b/>
+          <w:i/>
+          <w:iCs/>
+          <w:color w:val="FF0000"/>
+        </w:rPr>
+        <w:t>fromulaire</w:t>
+      </w:r>
+      <w:proofErr w:type="spellEnd"/>
     </w:p>
     <w:p>
       <w:pPr>
@@ -4021,12 +4238,21 @@
           <w:iCs/>
         </w:rPr>
       </w:pPr>
-      <w:r>
-        <w:rPr>
-          <w:i/>
-          <w:iCs/>
-        </w:rPr>
-        <w:t>la liste de tous les fichiers et une rapide description de leur contenu (des noms qui parlent !)</w:t>
+      <w:proofErr w:type="gramStart"/>
+      <w:r>
+        <w:rPr>
+          <w:i/>
+          <w:iCs/>
+        </w:rPr>
+        <w:t>la</w:t>
+      </w:r>
+      <w:proofErr w:type="gramEnd"/>
+      <w:r>
+        <w:rPr>
+          <w:i/>
+          <w:iCs/>
+        </w:rPr>
+        <w:t xml:space="preserve"> liste de tous les fichiers et une rapide description de leur contenu (des noms qui parlent !)</w:t>
       </w:r>
     </w:p>
     <w:p>
@@ -4045,12 +4271,21 @@
           <w:iCs/>
         </w:rPr>
       </w:pPr>
-      <w:r>
-        <w:rPr>
-          <w:i/>
-          <w:iCs/>
-        </w:rPr>
-        <w:t>les versions des systèmes d'exploitation et des outils logiciels</w:t>
+      <w:proofErr w:type="gramStart"/>
+      <w:r>
+        <w:rPr>
+          <w:i/>
+          <w:iCs/>
+        </w:rPr>
+        <w:t>les</w:t>
+      </w:r>
+      <w:proofErr w:type="gramEnd"/>
+      <w:r>
+        <w:rPr>
+          <w:i/>
+          <w:iCs/>
+        </w:rPr>
+        <w:t xml:space="preserve"> versions des systèmes d'exploitation et des outils logiciels</w:t>
       </w:r>
     </w:p>
     <w:p>
@@ -4069,12 +4304,21 @@
           <w:iCs/>
         </w:rPr>
       </w:pPr>
-      <w:r>
-        <w:rPr>
-          <w:i/>
-          <w:iCs/>
-        </w:rPr>
-        <w:t>la description exacte du matériel</w:t>
+      <w:proofErr w:type="gramStart"/>
+      <w:r>
+        <w:rPr>
+          <w:i/>
+          <w:iCs/>
+        </w:rPr>
+        <w:t>la</w:t>
+      </w:r>
+      <w:proofErr w:type="gramEnd"/>
+      <w:r>
+        <w:rPr>
+          <w:i/>
+          <w:iCs/>
+        </w:rPr>
+        <w:t xml:space="preserve"> description exacte du matériel</w:t>
       </w:r>
     </w:p>
     <w:p/>
@@ -4156,8 +4400,9 @@
           <w:iCs/>
           <w:color w:val="FF0000"/>
         </w:rPr>
-        <w:t>Reprendre les tests d’acceptance d’IceScrum au moyen de la feuille ad hoc d’</w:t>
-      </w:r>
+        <w:t>Reprendre les tests d’acceptance d’</w:t>
+      </w:r>
+      <w:proofErr w:type="spellStart"/>
       <w:r>
         <w:rPr>
           <w:b/>
@@ -4166,8 +4411,31 @@
           <w:iCs/>
           <w:color w:val="FF0000"/>
         </w:rPr>
+        <w:t>IceScrum</w:t>
+      </w:r>
+      <w:proofErr w:type="spellEnd"/>
+      <w:r>
+        <w:rPr>
+          <w:b/>
+          <w:bCs/>
+          <w:i/>
+          <w:iCs/>
+          <w:color w:val="FF0000"/>
+        </w:rPr>
+        <w:t xml:space="preserve"> au moyen de la feuille ad hoc d’</w:t>
+      </w:r>
+      <w:proofErr w:type="spellStart"/>
+      <w:r>
+        <w:rPr>
+          <w:b/>
+          <w:bCs/>
+          <w:i/>
+          <w:iCs/>
+          <w:color w:val="FF0000"/>
+        </w:rPr>
         <w:t>IceTools</w:t>
       </w:r>
+      <w:proofErr w:type="spellEnd"/>
     </w:p>
     <w:p>
       <w:pPr>
@@ -4514,14 +4782,28 @@
           <w:rFonts w:cs="Arial"/>
           <w:i/>
         </w:rPr>
-        <w:t>Suites possibles pour le projet (évolutions &amp; améliorations)</w:t>
+        <w:t xml:space="preserve">Suites possibles pour le projet (évolutions &amp; </w:t>
       </w:r>
       <w:r>
         <w:rPr>
           <w:rFonts w:cs="Arial"/>
           <w:i/>
         </w:rPr>
-        <w:t>(Graphique en fonction de : l’heure de début de match, le nombre de fuseau horaire traversé par l’équipe visiteuse, si l’équipe joue en prime time)</w:t>
+        <w:t>améliorations)</w:t>
+      </w:r>
+      <w:r>
+        <w:rPr>
+          <w:rFonts w:cs="Arial"/>
+          <w:i/>
+        </w:rPr>
+        <w:t xml:space="preserve"> (</w:t>
+      </w:r>
+      <w:r>
+        <w:rPr>
+          <w:rFonts w:cs="Arial"/>
+          <w:i/>
+        </w:rPr>
+        <w:t>Graphique en fonction de : l’heure de début de match, le nombre de fuseau horaire traversé par l’équipe visiteuse, si l’équipe joue en prime time)</w:t>
       </w:r>
     </w:p>
     <w:p>
@@ -4637,12 +4919,21 @@
         <w:szCs w:val="16"/>
       </w:rPr>
     </w:pPr>
+    <w:proofErr w:type="gramStart"/>
     <w:r>
       <w:rPr>
         <w:sz w:val="16"/>
         <w:szCs w:val="16"/>
       </w:rPr>
-      <w:t>i-CQ VD Octobre 2010</w:t>
+      <w:t>i</w:t>
+    </w:r>
+    <w:proofErr w:type="gramEnd"/>
+    <w:r>
+      <w:rPr>
+        <w:sz w:val="16"/>
+        <w:szCs w:val="16"/>
+      </w:rPr>
+      <w:t>-CQ VD Octobre 2010</w:t>
     </w:r>
     <w:r>
       <w:rPr>
@@ -4704,7 +4995,23 @@
         <w:sz w:val="16"/>
         <w:szCs w:val="16"/>
       </w:rPr>
-      <w:t>Dernière modif : 02.12.2010</w:t>
+      <w:t xml:space="preserve">Dernière </w:t>
+    </w:r>
+    <w:proofErr w:type="spellStart"/>
+    <w:r>
+      <w:rPr>
+        <w:sz w:val="16"/>
+        <w:szCs w:val="16"/>
+      </w:rPr>
+      <w:t>modif</w:t>
+    </w:r>
+    <w:proofErr w:type="spellEnd"/>
+    <w:r>
+      <w:rPr>
+        <w:sz w:val="16"/>
+        <w:szCs w:val="16"/>
+      </w:rPr>
+      <w:t> : 02.12.2010</w:t>
     </w:r>
     <w:r>
       <w:rPr>
@@ -4756,8 +5063,20 @@
         <w:szCs w:val="24"/>
         <w:lang w:val="en-US"/>
       </w:rPr>
-      <w:t>Belkhiria Sofiène</w:t>
+      <w:t xml:space="preserve">Belkhiria </w:t>
     </w:r>
+    <w:proofErr w:type="spellStart"/>
+    <w:r>
+      <w:rPr>
+        <w:rFonts w:cs="Arial"/>
+        <w:b/>
+        <w:bCs/>
+        <w:szCs w:val="24"/>
+        <w:lang w:val="en-US"/>
+      </w:rPr>
+      <w:t>Sofiène</w:t>
+    </w:r>
+    <w:proofErr w:type="spellEnd"/>
     <w:r>
       <w:rPr>
         <w:rFonts w:cs="Arial"/>

</xml_diff>

<commit_message>
Doc: (Rapport) Ecriture du point 2.4 et 2.5
</commit_message>
<xml_diff>
--- a/Docs/rapportProjet.docx
+++ b/Docs/rapportProjet.docx
@@ -1,6 +1,6 @@
 
 <file path=word/document.xml><?xml version="1.0" encoding="utf-8"?>
-<w:document xmlns:wpc="http://schemas.microsoft.com/office/word/2010/wordprocessingCanvas" xmlns:cx="http://schemas.microsoft.com/office/drawing/2014/chartex" xmlns:cx1="http://schemas.microsoft.com/office/drawing/2015/9/8/chartex" xmlns:cx2="http://schemas.microsoft.com/office/drawing/2015/10/21/chartex" xmlns:cx3="http://schemas.microsoft.com/office/drawing/2016/5/9/chartex" xmlns:cx4="http://schemas.microsoft.com/office/drawing/2016/5/10/chartex" xmlns:cx5="http://schemas.microsoft.com/office/drawing/2016/5/11/chartex" xmlns:cx6="http://schemas.microsoft.com/office/drawing/2016/5/12/chartex" xmlns:cx7="http://schemas.microsoft.com/office/drawing/2016/5/13/chartex" xmlns:cx8="http://schemas.microsoft.com/office/drawing/2016/5/14/chartex" xmlns:mc="http://schemas.openxmlformats.org/markup-compatibility/2006" xmlns:aink="http://schemas.microsoft.com/office/drawing/2016/ink" xmlns:am3d="http://schemas.microsoft.com/office/drawing/2017/model3d" xmlns:o="urn:schemas-microsoft-com:office:office" xmlns:oel="http://schemas.microsoft.com/office/2019/extlst" xmlns:r="http://schemas.openxmlformats.org/officeDocument/2006/relationships" xmlns:m="http://schemas.openxmlformats.org/officeDocument/2006/math" xmlns:v="urn:schemas-microsoft-com:vml" xmlns:wp14="http://schemas.microsoft.com/office/word/2010/wordprocessingDrawing" xmlns:wp="http://schemas.openxmlformats.org/drawingml/2006/wordprocessingDrawing" xmlns:w10="urn:schemas-microsoft-com:office:word" xmlns:w="http://schemas.openxmlformats.org/wordprocessingml/2006/main" xmlns:w14="http://schemas.microsoft.com/office/word/2010/wordml" xmlns:w15="http://schemas.microsoft.com/office/word/2012/wordml" xmlns:w16cex="http://schemas.microsoft.com/office/word/2018/wordml/cex" xmlns:w16cid="http://schemas.microsoft.com/office/word/2016/wordml/cid" xmlns:w16="http://schemas.microsoft.com/office/word/2018/wordml" xmlns:w16sdtdh="http://schemas.microsoft.com/office/word/2020/wordml/sdtdatahash" xmlns:w16se="http://schemas.microsoft.com/office/word/2015/wordml/symex" xmlns:wpg="http://schemas.microsoft.com/office/word/2010/wordprocessingGroup" xmlns:wpi="http://schemas.microsoft.com/office/word/2010/wordprocessingInk" xmlns:wne="http://schemas.microsoft.com/office/word/2006/wordml" xmlns:wps="http://schemas.microsoft.com/office/word/2010/wordprocessingShape" mc:Ignorable="w14 w15 w16se w16cid w16 w16cex w16sdtdh wp14">
+<w:document xmlns:wpc="http://schemas.microsoft.com/office/word/2010/wordprocessingCanvas" xmlns:cx="http://schemas.microsoft.com/office/drawing/2014/chartex" xmlns:cx1="http://schemas.microsoft.com/office/drawing/2015/9/8/chartex" xmlns:cx2="http://schemas.microsoft.com/office/drawing/2015/10/21/chartex" xmlns:cx3="http://schemas.microsoft.com/office/drawing/2016/5/9/chartex" xmlns:cx4="http://schemas.microsoft.com/office/drawing/2016/5/10/chartex" xmlns:cx5="http://schemas.microsoft.com/office/drawing/2016/5/11/chartex" xmlns:cx6="http://schemas.microsoft.com/office/drawing/2016/5/12/chartex" xmlns:cx7="http://schemas.microsoft.com/office/drawing/2016/5/13/chartex" xmlns:cx8="http://schemas.microsoft.com/office/drawing/2016/5/14/chartex" xmlns:mc="http://schemas.openxmlformats.org/markup-compatibility/2006" xmlns:aink="http://schemas.microsoft.com/office/drawing/2016/ink" xmlns:am3d="http://schemas.microsoft.com/office/drawing/2017/model3d" xmlns:o="urn:schemas-microsoft-com:office:office" xmlns:oel="http://schemas.microsoft.com/office/2019/extlst" xmlns:r="http://schemas.openxmlformats.org/officeDocument/2006/relationships" xmlns:m="http://schemas.openxmlformats.org/officeDocument/2006/math" xmlns:v="urn:schemas-microsoft-com:vml" xmlns:wp14="http://schemas.microsoft.com/office/word/2010/wordprocessingDrawing" xmlns:wp="http://schemas.openxmlformats.org/drawingml/2006/wordprocessingDrawing" xmlns:w10="urn:schemas-microsoft-com:office:word" xmlns:w="http://schemas.openxmlformats.org/wordprocessingml/2006/main" xmlns:w14="http://schemas.microsoft.com/office/word/2010/wordml" xmlns:w15="http://schemas.microsoft.com/office/word/2012/wordml" xmlns:w16cex="http://schemas.microsoft.com/office/word/2018/wordml/cex" xmlns:w16cid="http://schemas.microsoft.com/office/word/2016/wordml/cid" xmlns:w16="http://schemas.microsoft.com/office/word/2018/wordml" xmlns:w16du="http://schemas.microsoft.com/office/word/2023/wordml/word16du" xmlns:w16sdtdh="http://schemas.microsoft.com/office/word/2020/wordml/sdtdatahash" xmlns:w16se="http://schemas.microsoft.com/office/word/2015/wordml/symex" xmlns:wpg="http://schemas.microsoft.com/office/word/2010/wordprocessingGroup" xmlns:wpi="http://schemas.microsoft.com/office/word/2010/wordprocessingInk" xmlns:wne="http://schemas.microsoft.com/office/word/2006/wordml" xmlns:wps="http://schemas.microsoft.com/office/word/2010/wordprocessingShape" mc:Ignorable="w14 w15 w16se w16cid w16 w16cex w16sdtdh w16du wp14">
   <w:body>
     <w:p>
       <w:pPr>
@@ -2739,6 +2739,7 @@
           <w:rFonts w:ascii="Arial" w:hAnsi="Arial"/>
           <w:i/>
           <w:iCs/>
+          <w:noProof/>
           <w:color w:val="FF0000"/>
           <w:sz w:val="24"/>
           <w:szCs w:val="14"/>
@@ -3096,107 +3097,92 @@
     </w:p>
     <w:p/>
     <w:p>
-      <w:pPr>
-        <w:pStyle w:val="En-tte"/>
-        <w:ind w:firstLine="360"/>
-        <w:rPr>
-          <w:b/>
-          <w:bCs/>
-          <w:i/>
-          <w:iCs/>
-          <w:color w:val="FF0000"/>
-        </w:rPr>
-      </w:pPr>
-      <w:r>
-        <w:rPr>
-          <w:b/>
-          <w:bCs/>
-          <w:i/>
-          <w:iCs/>
-          <w:color w:val="FF0000"/>
-        </w:rPr>
-        <w:t xml:space="preserve">Décrire quels sont les </w:t>
-      </w:r>
-      <w:r>
-        <w:rPr>
-          <w:b/>
-          <w:bCs/>
-          <w:i/>
-          <w:iCs/>
-          <w:color w:val="FF0000"/>
-          <w:sz w:val="36"/>
-          <w:szCs w:val="28"/>
-        </w:rPr>
-        <w:t xml:space="preserve">MOYENS </w:t>
-      </w:r>
-      <w:r>
-        <w:rPr>
-          <w:b/>
-          <w:bCs/>
-          <w:i/>
-          <w:iCs/>
-          <w:color w:val="FF0000"/>
-        </w:rPr>
-        <w:t>utilisés pour faire les tests, ne pas décrire les tests à effectuer !!!</w:t>
-      </w:r>
-    </w:p>
-    <w:p>
-      <w:pPr>
-        <w:pStyle w:val="En-tte"/>
-        <w:ind w:firstLine="360"/>
-        <w:rPr>
-          <w:b/>
-          <w:bCs/>
-          <w:i/>
-          <w:iCs/>
-          <w:color w:val="FF0000"/>
-        </w:rPr>
-      </w:pPr>
-    </w:p>
-    <w:p>
-      <w:pPr>
-        <w:pStyle w:val="En-tte"/>
-        <w:ind w:firstLine="360"/>
-        <w:rPr>
-          <w:b/>
-          <w:bCs/>
-          <w:i/>
-          <w:iCs/>
-          <w:color w:val="FF0000"/>
-        </w:rPr>
-      </w:pPr>
-      <w:r>
-        <w:rPr>
-          <w:b/>
-          <w:bCs/>
-          <w:i/>
-          <w:iCs/>
-          <w:color w:val="FF0000"/>
-        </w:rPr>
-        <w:t xml:space="preserve">Décrire l’environnement dans lequel se fait la sprint </w:t>
+      <w:r>
+        <w:t>Afin de tester et de vérifier au mieux le fonctionnement de l’application plusieurs tests ont été mis en place tels que :</w:t>
+      </w:r>
+    </w:p>
+    <w:p/>
+    <w:p>
+      <w:pPr>
+        <w:pStyle w:val="Paragraphedeliste"/>
+        <w:numPr>
+          <w:ilvl w:val="0"/>
+          <w:numId w:val="18"/>
+        </w:numPr>
+      </w:pPr>
+      <w:r>
+        <w:t>Test unitaire afin de vérifier la logique du code</w:t>
+      </w:r>
+    </w:p>
+    <w:p>
+      <w:pPr>
+        <w:pStyle w:val="Paragraphedeliste"/>
+        <w:numPr>
+          <w:ilvl w:val="0"/>
+          <w:numId w:val="18"/>
+        </w:numPr>
+      </w:pPr>
+      <w:r>
+        <w:t>Test par les paires afin de vérifier la solidité du code</w:t>
+      </w:r>
+    </w:p>
+    <w:p>
+      <w:pPr>
+        <w:pStyle w:val="Paragraphedeliste"/>
+        <w:numPr>
+          <w:ilvl w:val="0"/>
+          <w:numId w:val="18"/>
+        </w:numPr>
+      </w:pPr>
+      <w:r>
+        <w:t>Test par des proche non informaticien afin de vérifier l’affordance et la solidité de l’application en cas d’utilisation inattendue.</w:t>
+      </w:r>
+    </w:p>
+    <w:p>
+      <w:pPr>
+        <w:pStyle w:val="Titre2"/>
+        <w:rPr>
+          <w:i w:val="0"/>
+          <w:iCs/>
+        </w:rPr>
+      </w:pPr>
+      <w:r>
+        <w:rPr>
+          <w:i w:val="0"/>
+          <w:iCs/>
+        </w:rPr>
+        <w:t>S</w:t>
+      </w:r>
+      <w:r>
+        <w:rPr>
+          <w:i w:val="0"/>
+          <w:iCs/>
+        </w:rPr>
+        <w:t xml:space="preserve">print </w:t>
       </w:r>
       <w:proofErr w:type="spellStart"/>
       <w:r>
         <w:rPr>
-          <w:b/>
-          <w:bCs/>
-          <w:i/>
-          <w:iCs/>
-          <w:color w:val="FF0000"/>
-        </w:rPr>
+          <w:i w:val="0"/>
+          <w:iCs/>
+        </w:rPr>
+        <w:t>Review</w:t>
+      </w:r>
+      <w:proofErr w:type="spellEnd"/>
+    </w:p>
+    <w:p/>
+    <w:p>
+      <w:r>
+        <w:t xml:space="preserve">La sprint </w:t>
+      </w:r>
+      <w:proofErr w:type="spellStart"/>
+      <w:r>
         <w:t>review</w:t>
       </w:r>
       <w:proofErr w:type="spellEnd"/>
-    </w:p>
-    <w:p>
-      <w:pPr>
-        <w:pStyle w:val="En-tte"/>
-        <w:ind w:firstLine="360"/>
-        <w:rPr>
-          <w:i/>
-          <w:iCs/>
-        </w:rPr>
-      </w:pPr>
+      <w:r>
+        <w:t xml:space="preserve"> quant à elle s’est faite en solo avec comme support une TODO liste afin de vérifier le succès ou non des différents objectifs fixés ainsi que d’analyser le résultat pour comprendre celui-ci.</w:t>
+      </w:r>
     </w:p>
     <w:p>
       <w:pPr>
@@ -3505,7 +3491,6 @@
       <w:bookmarkStart w:id="9" w:name="_Toc71703259"/>
       <w:bookmarkStart w:id="10" w:name="_Toc175917895"/>
       <w:r>
-        <w:lastRenderedPageBreak/>
         <w:t>R</w:t>
       </w:r>
       <w:bookmarkEnd w:id="9"/>
@@ -4187,6 +4172,7 @@
           <w:i w:val="0"/>
           <w:iCs/>
         </w:rPr>
+        <w:lastRenderedPageBreak/>
         <w:t>Mise en place de l’environnement de travail</w:t>
       </w:r>
       <w:bookmarkEnd w:id="18"/>
@@ -4888,7 +4874,7 @@
 </file>
 
 <file path=word/endnotes.xml><?xml version="1.0" encoding="utf-8"?>
-<w:endnotes xmlns:wpc="http://schemas.microsoft.com/office/word/2010/wordprocessingCanvas" xmlns:cx="http://schemas.microsoft.com/office/drawing/2014/chartex" xmlns:cx1="http://schemas.microsoft.com/office/drawing/2015/9/8/chartex" xmlns:cx2="http://schemas.microsoft.com/office/drawing/2015/10/21/chartex" xmlns:cx3="http://schemas.microsoft.com/office/drawing/2016/5/9/chartex" xmlns:cx4="http://schemas.microsoft.com/office/drawing/2016/5/10/chartex" xmlns:cx5="http://schemas.microsoft.com/office/drawing/2016/5/11/chartex" xmlns:cx6="http://schemas.microsoft.com/office/drawing/2016/5/12/chartex" xmlns:cx7="http://schemas.microsoft.com/office/drawing/2016/5/13/chartex" xmlns:cx8="http://schemas.microsoft.com/office/drawing/2016/5/14/chartex" xmlns:mc="http://schemas.openxmlformats.org/markup-compatibility/2006" xmlns:aink="http://schemas.microsoft.com/office/drawing/2016/ink" xmlns:am3d="http://schemas.microsoft.com/office/drawing/2017/model3d" xmlns:o="urn:schemas-microsoft-com:office:office" xmlns:oel="http://schemas.microsoft.com/office/2019/extlst" xmlns:r="http://schemas.openxmlformats.org/officeDocument/2006/relationships" xmlns:m="http://schemas.openxmlformats.org/officeDocument/2006/math" xmlns:v="urn:schemas-microsoft-com:vml" xmlns:wp14="http://schemas.microsoft.com/office/word/2010/wordprocessingDrawing" xmlns:wp="http://schemas.openxmlformats.org/drawingml/2006/wordprocessingDrawing" xmlns:w10="urn:schemas-microsoft-com:office:word" xmlns:w="http://schemas.openxmlformats.org/wordprocessingml/2006/main" xmlns:w14="http://schemas.microsoft.com/office/word/2010/wordml" xmlns:w15="http://schemas.microsoft.com/office/word/2012/wordml" xmlns:w16cex="http://schemas.microsoft.com/office/word/2018/wordml/cex" xmlns:w16cid="http://schemas.microsoft.com/office/word/2016/wordml/cid" xmlns:w16="http://schemas.microsoft.com/office/word/2018/wordml" xmlns:w16sdtdh="http://schemas.microsoft.com/office/word/2020/wordml/sdtdatahash" xmlns:w16se="http://schemas.microsoft.com/office/word/2015/wordml/symex" xmlns:wpg="http://schemas.microsoft.com/office/word/2010/wordprocessingGroup" xmlns:wpi="http://schemas.microsoft.com/office/word/2010/wordprocessingInk" xmlns:wne="http://schemas.microsoft.com/office/word/2006/wordml" xmlns:wps="http://schemas.microsoft.com/office/word/2010/wordprocessingShape" mc:Ignorable="w14 w15 w16se w16cid w16 w16cex w16sdtdh wp14">
+<w:endnotes xmlns:wpc="http://schemas.microsoft.com/office/word/2010/wordprocessingCanvas" xmlns:cx="http://schemas.microsoft.com/office/drawing/2014/chartex" xmlns:cx1="http://schemas.microsoft.com/office/drawing/2015/9/8/chartex" xmlns:cx2="http://schemas.microsoft.com/office/drawing/2015/10/21/chartex" xmlns:cx3="http://schemas.microsoft.com/office/drawing/2016/5/9/chartex" xmlns:cx4="http://schemas.microsoft.com/office/drawing/2016/5/10/chartex" xmlns:cx5="http://schemas.microsoft.com/office/drawing/2016/5/11/chartex" xmlns:cx6="http://schemas.microsoft.com/office/drawing/2016/5/12/chartex" xmlns:cx7="http://schemas.microsoft.com/office/drawing/2016/5/13/chartex" xmlns:cx8="http://schemas.microsoft.com/office/drawing/2016/5/14/chartex" xmlns:mc="http://schemas.openxmlformats.org/markup-compatibility/2006" xmlns:aink="http://schemas.microsoft.com/office/drawing/2016/ink" xmlns:am3d="http://schemas.microsoft.com/office/drawing/2017/model3d" xmlns:o="urn:schemas-microsoft-com:office:office" xmlns:oel="http://schemas.microsoft.com/office/2019/extlst" xmlns:r="http://schemas.openxmlformats.org/officeDocument/2006/relationships" xmlns:m="http://schemas.openxmlformats.org/officeDocument/2006/math" xmlns:v="urn:schemas-microsoft-com:vml" xmlns:wp14="http://schemas.microsoft.com/office/word/2010/wordprocessingDrawing" xmlns:wp="http://schemas.openxmlformats.org/drawingml/2006/wordprocessingDrawing" xmlns:w10="urn:schemas-microsoft-com:office:word" xmlns:w="http://schemas.openxmlformats.org/wordprocessingml/2006/main" xmlns:w14="http://schemas.microsoft.com/office/word/2010/wordml" xmlns:w15="http://schemas.microsoft.com/office/word/2012/wordml" xmlns:w16cex="http://schemas.microsoft.com/office/word/2018/wordml/cex" xmlns:w16cid="http://schemas.microsoft.com/office/word/2016/wordml/cid" xmlns:w16="http://schemas.microsoft.com/office/word/2018/wordml" xmlns:w16du="http://schemas.microsoft.com/office/word/2023/wordml/word16du" xmlns:w16sdtdh="http://schemas.microsoft.com/office/word/2020/wordml/sdtdatahash" xmlns:w16se="http://schemas.microsoft.com/office/word/2015/wordml/symex" xmlns:wpg="http://schemas.microsoft.com/office/word/2010/wordprocessingGroup" xmlns:wpi="http://schemas.microsoft.com/office/word/2010/wordprocessingInk" xmlns:wne="http://schemas.microsoft.com/office/word/2006/wordml" xmlns:wps="http://schemas.microsoft.com/office/word/2010/wordprocessingShape" mc:Ignorable="w14 w15 w16se w16cid w16 w16cex w16sdtdh w16du wp14">
   <w:endnote w:type="separator" w:id="-1">
     <w:p>
       <w:r>
@@ -4907,7 +4893,7 @@
 </file>
 
 <file path=word/footer1.xml><?xml version="1.0" encoding="utf-8"?>
-<w:ftr xmlns:wpc="http://schemas.microsoft.com/office/word/2010/wordprocessingCanvas" xmlns:cx="http://schemas.microsoft.com/office/drawing/2014/chartex" xmlns:cx1="http://schemas.microsoft.com/office/drawing/2015/9/8/chartex" xmlns:cx2="http://schemas.microsoft.com/office/drawing/2015/10/21/chartex" xmlns:cx3="http://schemas.microsoft.com/office/drawing/2016/5/9/chartex" xmlns:cx4="http://schemas.microsoft.com/office/drawing/2016/5/10/chartex" xmlns:cx5="http://schemas.microsoft.com/office/drawing/2016/5/11/chartex" xmlns:cx6="http://schemas.microsoft.com/office/drawing/2016/5/12/chartex" xmlns:cx7="http://schemas.microsoft.com/office/drawing/2016/5/13/chartex" xmlns:cx8="http://schemas.microsoft.com/office/drawing/2016/5/14/chartex" xmlns:mc="http://schemas.openxmlformats.org/markup-compatibility/2006" xmlns:aink="http://schemas.microsoft.com/office/drawing/2016/ink" xmlns:am3d="http://schemas.microsoft.com/office/drawing/2017/model3d" xmlns:o="urn:schemas-microsoft-com:office:office" xmlns:oel="http://schemas.microsoft.com/office/2019/extlst" xmlns:r="http://schemas.openxmlformats.org/officeDocument/2006/relationships" xmlns:m="http://schemas.openxmlformats.org/officeDocument/2006/math" xmlns:v="urn:schemas-microsoft-com:vml" xmlns:wp14="http://schemas.microsoft.com/office/word/2010/wordprocessingDrawing" xmlns:wp="http://schemas.openxmlformats.org/drawingml/2006/wordprocessingDrawing" xmlns:w10="urn:schemas-microsoft-com:office:word" xmlns:w="http://schemas.openxmlformats.org/wordprocessingml/2006/main" xmlns:w14="http://schemas.microsoft.com/office/word/2010/wordml" xmlns:w15="http://schemas.microsoft.com/office/word/2012/wordml" xmlns:w16cex="http://schemas.microsoft.com/office/word/2018/wordml/cex" xmlns:w16cid="http://schemas.microsoft.com/office/word/2016/wordml/cid" xmlns:w16="http://schemas.microsoft.com/office/word/2018/wordml" xmlns:w16sdtdh="http://schemas.microsoft.com/office/word/2020/wordml/sdtdatahash" xmlns:w16se="http://schemas.microsoft.com/office/word/2015/wordml/symex" xmlns:wpg="http://schemas.microsoft.com/office/word/2010/wordprocessingGroup" xmlns:wpi="http://schemas.microsoft.com/office/word/2010/wordprocessingInk" xmlns:wne="http://schemas.microsoft.com/office/word/2006/wordml" xmlns:wps="http://schemas.microsoft.com/office/word/2010/wordprocessingShape" mc:Ignorable="w14 w15 w16se w16cid w16 w16cex w16sdtdh wp14">
+<w:ftr xmlns:wpc="http://schemas.microsoft.com/office/word/2010/wordprocessingCanvas" xmlns:cx="http://schemas.microsoft.com/office/drawing/2014/chartex" xmlns:cx1="http://schemas.microsoft.com/office/drawing/2015/9/8/chartex" xmlns:cx2="http://schemas.microsoft.com/office/drawing/2015/10/21/chartex" xmlns:cx3="http://schemas.microsoft.com/office/drawing/2016/5/9/chartex" xmlns:cx4="http://schemas.microsoft.com/office/drawing/2016/5/10/chartex" xmlns:cx5="http://schemas.microsoft.com/office/drawing/2016/5/11/chartex" xmlns:cx6="http://schemas.microsoft.com/office/drawing/2016/5/12/chartex" xmlns:cx7="http://schemas.microsoft.com/office/drawing/2016/5/13/chartex" xmlns:cx8="http://schemas.microsoft.com/office/drawing/2016/5/14/chartex" xmlns:mc="http://schemas.openxmlformats.org/markup-compatibility/2006" xmlns:aink="http://schemas.microsoft.com/office/drawing/2016/ink" xmlns:am3d="http://schemas.microsoft.com/office/drawing/2017/model3d" xmlns:o="urn:schemas-microsoft-com:office:office" xmlns:oel="http://schemas.microsoft.com/office/2019/extlst" xmlns:r="http://schemas.openxmlformats.org/officeDocument/2006/relationships" xmlns:m="http://schemas.openxmlformats.org/officeDocument/2006/math" xmlns:v="urn:schemas-microsoft-com:vml" xmlns:wp14="http://schemas.microsoft.com/office/word/2010/wordprocessingDrawing" xmlns:wp="http://schemas.openxmlformats.org/drawingml/2006/wordprocessingDrawing" xmlns:w10="urn:schemas-microsoft-com:office:word" xmlns:w="http://schemas.openxmlformats.org/wordprocessingml/2006/main" xmlns:w14="http://schemas.microsoft.com/office/word/2010/wordml" xmlns:w15="http://schemas.microsoft.com/office/word/2012/wordml" xmlns:w16cex="http://schemas.microsoft.com/office/word/2018/wordml/cex" xmlns:w16cid="http://schemas.microsoft.com/office/word/2016/wordml/cid" xmlns:w16="http://schemas.microsoft.com/office/word/2018/wordml" xmlns:w16du="http://schemas.microsoft.com/office/word/2023/wordml/word16du" xmlns:w16sdtdh="http://schemas.microsoft.com/office/word/2020/wordml/sdtdatahash" xmlns:w16se="http://schemas.microsoft.com/office/word/2015/wordml/symex" xmlns:wpg="http://schemas.microsoft.com/office/word/2010/wordprocessingGroup" xmlns:wpi="http://schemas.microsoft.com/office/word/2010/wordprocessingInk" xmlns:wne="http://schemas.microsoft.com/office/word/2006/wordml" xmlns:wps="http://schemas.microsoft.com/office/word/2010/wordprocessingShape" mc:Ignorable="w14 w15 w16se w16cid w16 w16cex w16sdtdh w16du wp14">
   <w:p>
     <w:pPr>
       <w:pStyle w:val="Pieddepage"/>
@@ -5026,7 +5012,7 @@
 </file>
 
 <file path=word/footnotes.xml><?xml version="1.0" encoding="utf-8"?>
-<w:footnotes xmlns:wpc="http://schemas.microsoft.com/office/word/2010/wordprocessingCanvas" xmlns:cx="http://schemas.microsoft.com/office/drawing/2014/chartex" xmlns:cx1="http://schemas.microsoft.com/office/drawing/2015/9/8/chartex" xmlns:cx2="http://schemas.microsoft.com/office/drawing/2015/10/21/chartex" xmlns:cx3="http://schemas.microsoft.com/office/drawing/2016/5/9/chartex" xmlns:cx4="http://schemas.microsoft.com/office/drawing/2016/5/10/chartex" xmlns:cx5="http://schemas.microsoft.com/office/drawing/2016/5/11/chartex" xmlns:cx6="http://schemas.microsoft.com/office/drawing/2016/5/12/chartex" xmlns:cx7="http://schemas.microsoft.com/office/drawing/2016/5/13/chartex" xmlns:cx8="http://schemas.microsoft.com/office/drawing/2016/5/14/chartex" xmlns:mc="http://schemas.openxmlformats.org/markup-compatibility/2006" xmlns:aink="http://schemas.microsoft.com/office/drawing/2016/ink" xmlns:am3d="http://schemas.microsoft.com/office/drawing/2017/model3d" xmlns:o="urn:schemas-microsoft-com:office:office" xmlns:oel="http://schemas.microsoft.com/office/2019/extlst" xmlns:r="http://schemas.openxmlformats.org/officeDocument/2006/relationships" xmlns:m="http://schemas.openxmlformats.org/officeDocument/2006/math" xmlns:v="urn:schemas-microsoft-com:vml" xmlns:wp14="http://schemas.microsoft.com/office/word/2010/wordprocessingDrawing" xmlns:wp="http://schemas.openxmlformats.org/drawingml/2006/wordprocessingDrawing" xmlns:w10="urn:schemas-microsoft-com:office:word" xmlns:w="http://schemas.openxmlformats.org/wordprocessingml/2006/main" xmlns:w14="http://schemas.microsoft.com/office/word/2010/wordml" xmlns:w15="http://schemas.microsoft.com/office/word/2012/wordml" xmlns:w16cex="http://schemas.microsoft.com/office/word/2018/wordml/cex" xmlns:w16cid="http://schemas.microsoft.com/office/word/2016/wordml/cid" xmlns:w16="http://schemas.microsoft.com/office/word/2018/wordml" xmlns:w16sdtdh="http://schemas.microsoft.com/office/word/2020/wordml/sdtdatahash" xmlns:w16se="http://schemas.microsoft.com/office/word/2015/wordml/symex" xmlns:wpg="http://schemas.microsoft.com/office/word/2010/wordprocessingGroup" xmlns:wpi="http://schemas.microsoft.com/office/word/2010/wordprocessingInk" xmlns:wne="http://schemas.microsoft.com/office/word/2006/wordml" xmlns:wps="http://schemas.microsoft.com/office/word/2010/wordprocessingShape" mc:Ignorable="w14 w15 w16se w16cid w16 w16cex w16sdtdh wp14">
+<w:footnotes xmlns:wpc="http://schemas.microsoft.com/office/word/2010/wordprocessingCanvas" xmlns:cx="http://schemas.microsoft.com/office/drawing/2014/chartex" xmlns:cx1="http://schemas.microsoft.com/office/drawing/2015/9/8/chartex" xmlns:cx2="http://schemas.microsoft.com/office/drawing/2015/10/21/chartex" xmlns:cx3="http://schemas.microsoft.com/office/drawing/2016/5/9/chartex" xmlns:cx4="http://schemas.microsoft.com/office/drawing/2016/5/10/chartex" xmlns:cx5="http://schemas.microsoft.com/office/drawing/2016/5/11/chartex" xmlns:cx6="http://schemas.microsoft.com/office/drawing/2016/5/12/chartex" xmlns:cx7="http://schemas.microsoft.com/office/drawing/2016/5/13/chartex" xmlns:cx8="http://schemas.microsoft.com/office/drawing/2016/5/14/chartex" xmlns:mc="http://schemas.openxmlformats.org/markup-compatibility/2006" xmlns:aink="http://schemas.microsoft.com/office/drawing/2016/ink" xmlns:am3d="http://schemas.microsoft.com/office/drawing/2017/model3d" xmlns:o="urn:schemas-microsoft-com:office:office" xmlns:oel="http://schemas.microsoft.com/office/2019/extlst" xmlns:r="http://schemas.openxmlformats.org/officeDocument/2006/relationships" xmlns:m="http://schemas.openxmlformats.org/officeDocument/2006/math" xmlns:v="urn:schemas-microsoft-com:vml" xmlns:wp14="http://schemas.microsoft.com/office/word/2010/wordprocessingDrawing" xmlns:wp="http://schemas.openxmlformats.org/drawingml/2006/wordprocessingDrawing" xmlns:w10="urn:schemas-microsoft-com:office:word" xmlns:w="http://schemas.openxmlformats.org/wordprocessingml/2006/main" xmlns:w14="http://schemas.microsoft.com/office/word/2010/wordml" xmlns:w15="http://schemas.microsoft.com/office/word/2012/wordml" xmlns:w16cex="http://schemas.microsoft.com/office/word/2018/wordml/cex" xmlns:w16cid="http://schemas.microsoft.com/office/word/2016/wordml/cid" xmlns:w16="http://schemas.microsoft.com/office/word/2018/wordml" xmlns:w16du="http://schemas.microsoft.com/office/word/2023/wordml/word16du" xmlns:w16sdtdh="http://schemas.microsoft.com/office/word/2020/wordml/sdtdatahash" xmlns:w16se="http://schemas.microsoft.com/office/word/2015/wordml/symex" xmlns:wpg="http://schemas.microsoft.com/office/word/2010/wordprocessingGroup" xmlns:wpi="http://schemas.microsoft.com/office/word/2010/wordprocessingInk" xmlns:wne="http://schemas.microsoft.com/office/word/2006/wordml" xmlns:wps="http://schemas.microsoft.com/office/word/2010/wordprocessingShape" mc:Ignorable="w14 w15 w16se w16cid w16 w16cex w16sdtdh w16du wp14">
   <w:footnote w:type="separator" w:id="-1">
     <w:p>
       <w:r>
@@ -5045,7 +5031,7 @@
 </file>
 
 <file path=word/header1.xml><?xml version="1.0" encoding="utf-8"?>
-<w:hdr xmlns:wpc="http://schemas.microsoft.com/office/word/2010/wordprocessingCanvas" xmlns:cx="http://schemas.microsoft.com/office/drawing/2014/chartex" xmlns:cx1="http://schemas.microsoft.com/office/drawing/2015/9/8/chartex" xmlns:cx2="http://schemas.microsoft.com/office/drawing/2015/10/21/chartex" xmlns:cx3="http://schemas.microsoft.com/office/drawing/2016/5/9/chartex" xmlns:cx4="http://schemas.microsoft.com/office/drawing/2016/5/10/chartex" xmlns:cx5="http://schemas.microsoft.com/office/drawing/2016/5/11/chartex" xmlns:cx6="http://schemas.microsoft.com/office/drawing/2016/5/12/chartex" xmlns:cx7="http://schemas.microsoft.com/office/drawing/2016/5/13/chartex" xmlns:cx8="http://schemas.microsoft.com/office/drawing/2016/5/14/chartex" xmlns:mc="http://schemas.openxmlformats.org/markup-compatibility/2006" xmlns:aink="http://schemas.microsoft.com/office/drawing/2016/ink" xmlns:am3d="http://schemas.microsoft.com/office/drawing/2017/model3d" xmlns:o="urn:schemas-microsoft-com:office:office" xmlns:oel="http://schemas.microsoft.com/office/2019/extlst" xmlns:r="http://schemas.openxmlformats.org/officeDocument/2006/relationships" xmlns:m="http://schemas.openxmlformats.org/officeDocument/2006/math" xmlns:v="urn:schemas-microsoft-com:vml" xmlns:wp14="http://schemas.microsoft.com/office/word/2010/wordprocessingDrawing" xmlns:wp="http://schemas.openxmlformats.org/drawingml/2006/wordprocessingDrawing" xmlns:w10="urn:schemas-microsoft-com:office:word" xmlns:w="http://schemas.openxmlformats.org/wordprocessingml/2006/main" xmlns:w14="http://schemas.microsoft.com/office/word/2010/wordml" xmlns:w15="http://schemas.microsoft.com/office/word/2012/wordml" xmlns:w16cex="http://schemas.microsoft.com/office/word/2018/wordml/cex" xmlns:w16cid="http://schemas.microsoft.com/office/word/2016/wordml/cid" xmlns:w16="http://schemas.microsoft.com/office/word/2018/wordml" xmlns:w16sdtdh="http://schemas.microsoft.com/office/word/2020/wordml/sdtdatahash" xmlns:w16se="http://schemas.microsoft.com/office/word/2015/wordml/symex" xmlns:wpg="http://schemas.microsoft.com/office/word/2010/wordprocessingGroup" xmlns:wpi="http://schemas.microsoft.com/office/word/2010/wordprocessingInk" xmlns:wne="http://schemas.microsoft.com/office/word/2006/wordml" xmlns:wps="http://schemas.microsoft.com/office/word/2010/wordprocessingShape" mc:Ignorable="w14 w15 w16se w16cid w16 w16cex w16sdtdh wp14">
+<w:hdr xmlns:wpc="http://schemas.microsoft.com/office/word/2010/wordprocessingCanvas" xmlns:cx="http://schemas.microsoft.com/office/drawing/2014/chartex" xmlns:cx1="http://schemas.microsoft.com/office/drawing/2015/9/8/chartex" xmlns:cx2="http://schemas.microsoft.com/office/drawing/2015/10/21/chartex" xmlns:cx3="http://schemas.microsoft.com/office/drawing/2016/5/9/chartex" xmlns:cx4="http://schemas.microsoft.com/office/drawing/2016/5/10/chartex" xmlns:cx5="http://schemas.microsoft.com/office/drawing/2016/5/11/chartex" xmlns:cx6="http://schemas.microsoft.com/office/drawing/2016/5/12/chartex" xmlns:cx7="http://schemas.microsoft.com/office/drawing/2016/5/13/chartex" xmlns:cx8="http://schemas.microsoft.com/office/drawing/2016/5/14/chartex" xmlns:mc="http://schemas.openxmlformats.org/markup-compatibility/2006" xmlns:aink="http://schemas.microsoft.com/office/drawing/2016/ink" xmlns:am3d="http://schemas.microsoft.com/office/drawing/2017/model3d" xmlns:o="urn:schemas-microsoft-com:office:office" xmlns:oel="http://schemas.microsoft.com/office/2019/extlst" xmlns:r="http://schemas.openxmlformats.org/officeDocument/2006/relationships" xmlns:m="http://schemas.openxmlformats.org/officeDocument/2006/math" xmlns:v="urn:schemas-microsoft-com:vml" xmlns:wp14="http://schemas.microsoft.com/office/word/2010/wordprocessingDrawing" xmlns:wp="http://schemas.openxmlformats.org/drawingml/2006/wordprocessingDrawing" xmlns:w10="urn:schemas-microsoft-com:office:word" xmlns:w="http://schemas.openxmlformats.org/wordprocessingml/2006/main" xmlns:w14="http://schemas.microsoft.com/office/word/2010/wordml" xmlns:w15="http://schemas.microsoft.com/office/word/2012/wordml" xmlns:w16cex="http://schemas.microsoft.com/office/word/2018/wordml/cex" xmlns:w16cid="http://schemas.microsoft.com/office/word/2016/wordml/cid" xmlns:w16="http://schemas.microsoft.com/office/word/2018/wordml" xmlns:w16du="http://schemas.microsoft.com/office/word/2023/wordml/word16du" xmlns:w16sdtdh="http://schemas.microsoft.com/office/word/2020/wordml/sdtdatahash" xmlns:w16se="http://schemas.microsoft.com/office/word/2015/wordml/symex" xmlns:wpg="http://schemas.microsoft.com/office/word/2010/wordprocessingGroup" xmlns:wpi="http://schemas.microsoft.com/office/word/2010/wordprocessingInk" xmlns:wne="http://schemas.microsoft.com/office/word/2006/wordml" xmlns:wps="http://schemas.microsoft.com/office/word/2010/wordprocessingShape" mc:Ignorable="w14 w15 w16se w16cid w16 w16cex w16sdtdh w16du wp14">
   <w:p>
     <w:pPr>
       <w:pStyle w:val="En-tte"/>
@@ -5161,7 +5147,7 @@
 </file>
 
 <file path=word/numbering.xml><?xml version="1.0" encoding="utf-8"?>
-<w:numbering xmlns:wpc="http://schemas.microsoft.com/office/word/2010/wordprocessingCanvas" xmlns:cx="http://schemas.microsoft.com/office/drawing/2014/chartex" xmlns:cx1="http://schemas.microsoft.com/office/drawing/2015/9/8/chartex" xmlns:cx2="http://schemas.microsoft.com/office/drawing/2015/10/21/chartex" xmlns:cx3="http://schemas.microsoft.com/office/drawing/2016/5/9/chartex" xmlns:cx4="http://schemas.microsoft.com/office/drawing/2016/5/10/chartex" xmlns:cx5="http://schemas.microsoft.com/office/drawing/2016/5/11/chartex" xmlns:cx6="http://schemas.microsoft.com/office/drawing/2016/5/12/chartex" xmlns:cx7="http://schemas.microsoft.com/office/drawing/2016/5/13/chartex" xmlns:cx8="http://schemas.microsoft.com/office/drawing/2016/5/14/chartex" xmlns:mc="http://schemas.openxmlformats.org/markup-compatibility/2006" xmlns:aink="http://schemas.microsoft.com/office/drawing/2016/ink" xmlns:am3d="http://schemas.microsoft.com/office/drawing/2017/model3d" xmlns:o="urn:schemas-microsoft-com:office:office" xmlns:oel="http://schemas.microsoft.com/office/2019/extlst" xmlns:r="http://schemas.openxmlformats.org/officeDocument/2006/relationships" xmlns:m="http://schemas.openxmlformats.org/officeDocument/2006/math" xmlns:v="urn:schemas-microsoft-com:vml" xmlns:wp14="http://schemas.microsoft.com/office/word/2010/wordprocessingDrawing" xmlns:wp="http://schemas.openxmlformats.org/drawingml/2006/wordprocessingDrawing" xmlns:w10="urn:schemas-microsoft-com:office:word" xmlns:w="http://schemas.openxmlformats.org/wordprocessingml/2006/main" xmlns:w14="http://schemas.microsoft.com/office/word/2010/wordml" xmlns:w15="http://schemas.microsoft.com/office/word/2012/wordml" xmlns:w16cex="http://schemas.microsoft.com/office/word/2018/wordml/cex" xmlns:w16cid="http://schemas.microsoft.com/office/word/2016/wordml/cid" xmlns:w16="http://schemas.microsoft.com/office/word/2018/wordml" xmlns:w16sdtdh="http://schemas.microsoft.com/office/word/2020/wordml/sdtdatahash" xmlns:w16se="http://schemas.microsoft.com/office/word/2015/wordml/symex" xmlns:wpg="http://schemas.microsoft.com/office/word/2010/wordprocessingGroup" xmlns:wpi="http://schemas.microsoft.com/office/word/2010/wordprocessingInk" xmlns:wne="http://schemas.microsoft.com/office/word/2006/wordml" xmlns:wps="http://schemas.microsoft.com/office/word/2010/wordprocessingShape" mc:Ignorable="w14 w15 w16se w16cid w16 w16cex w16sdtdh wp14">
+<w:numbering xmlns:wpc="http://schemas.microsoft.com/office/word/2010/wordprocessingCanvas" xmlns:cx="http://schemas.microsoft.com/office/drawing/2014/chartex" xmlns:cx1="http://schemas.microsoft.com/office/drawing/2015/9/8/chartex" xmlns:cx2="http://schemas.microsoft.com/office/drawing/2015/10/21/chartex" xmlns:cx3="http://schemas.microsoft.com/office/drawing/2016/5/9/chartex" xmlns:cx4="http://schemas.microsoft.com/office/drawing/2016/5/10/chartex" xmlns:cx5="http://schemas.microsoft.com/office/drawing/2016/5/11/chartex" xmlns:cx6="http://schemas.microsoft.com/office/drawing/2016/5/12/chartex" xmlns:cx7="http://schemas.microsoft.com/office/drawing/2016/5/13/chartex" xmlns:cx8="http://schemas.microsoft.com/office/drawing/2016/5/14/chartex" xmlns:mc="http://schemas.openxmlformats.org/markup-compatibility/2006" xmlns:aink="http://schemas.microsoft.com/office/drawing/2016/ink" xmlns:am3d="http://schemas.microsoft.com/office/drawing/2017/model3d" xmlns:o="urn:schemas-microsoft-com:office:office" xmlns:oel="http://schemas.microsoft.com/office/2019/extlst" xmlns:r="http://schemas.openxmlformats.org/officeDocument/2006/relationships" xmlns:m="http://schemas.openxmlformats.org/officeDocument/2006/math" xmlns:v="urn:schemas-microsoft-com:vml" xmlns:wp14="http://schemas.microsoft.com/office/word/2010/wordprocessingDrawing" xmlns:wp="http://schemas.openxmlformats.org/drawingml/2006/wordprocessingDrawing" xmlns:w10="urn:schemas-microsoft-com:office:word" xmlns:w="http://schemas.openxmlformats.org/wordprocessingml/2006/main" xmlns:w14="http://schemas.microsoft.com/office/word/2010/wordml" xmlns:w15="http://schemas.microsoft.com/office/word/2012/wordml" xmlns:w16cex="http://schemas.microsoft.com/office/word/2018/wordml/cex" xmlns:w16cid="http://schemas.microsoft.com/office/word/2016/wordml/cid" xmlns:w16="http://schemas.microsoft.com/office/word/2018/wordml" xmlns:w16du="http://schemas.microsoft.com/office/word/2023/wordml/word16du" xmlns:w16sdtdh="http://schemas.microsoft.com/office/word/2020/wordml/sdtdatahash" xmlns:w16se="http://schemas.microsoft.com/office/word/2015/wordml/symex" xmlns:wpg="http://schemas.microsoft.com/office/word/2010/wordprocessingGroup" xmlns:wpi="http://schemas.microsoft.com/office/word/2010/wordprocessingInk" xmlns:wne="http://schemas.microsoft.com/office/word/2006/wordml" xmlns:wps="http://schemas.microsoft.com/office/word/2010/wordprocessingShape" mc:Ignorable="w14 w15 w16se w16cid w16 w16cex w16sdtdh w16du wp14">
   <w:abstractNum w:abstractNumId="0" w15:restartNumberingAfterBreak="0">
     <w:nsid w:val="0A7C7405"/>
     <w:multiLevelType w:val="singleLevel"/>
@@ -7464,7 +7450,7 @@
 </file>
 
 <file path=word/styles.xml><?xml version="1.0" encoding="utf-8"?>
-<w:styles xmlns:mc="http://schemas.openxmlformats.org/markup-compatibility/2006" xmlns:r="http://schemas.openxmlformats.org/officeDocument/2006/relationships" xmlns:w="http://schemas.openxmlformats.org/wordprocessingml/2006/main" xmlns:w14="http://schemas.microsoft.com/office/word/2010/wordml" xmlns:w15="http://schemas.microsoft.com/office/word/2012/wordml" xmlns:w16cex="http://schemas.microsoft.com/office/word/2018/wordml/cex" xmlns:w16cid="http://schemas.microsoft.com/office/word/2016/wordml/cid" xmlns:w16="http://schemas.microsoft.com/office/word/2018/wordml" xmlns:w16sdtdh="http://schemas.microsoft.com/office/word/2020/wordml/sdtdatahash" xmlns:w16se="http://schemas.microsoft.com/office/word/2015/wordml/symex" mc:Ignorable="w14 w15 w16se w16cid w16 w16cex w16sdtdh">
+<w:styles xmlns:mc="http://schemas.openxmlformats.org/markup-compatibility/2006" xmlns:r="http://schemas.openxmlformats.org/officeDocument/2006/relationships" xmlns:w="http://schemas.openxmlformats.org/wordprocessingml/2006/main" xmlns:w14="http://schemas.microsoft.com/office/word/2010/wordml" xmlns:w15="http://schemas.microsoft.com/office/word/2012/wordml" xmlns:w16cex="http://schemas.microsoft.com/office/word/2018/wordml/cex" xmlns:w16cid="http://schemas.microsoft.com/office/word/2016/wordml/cid" xmlns:w16="http://schemas.microsoft.com/office/word/2018/wordml" xmlns:w16du="http://schemas.microsoft.com/office/word/2023/wordml/word16du" xmlns:w16sdtdh="http://schemas.microsoft.com/office/word/2020/wordml/sdtdatahash" xmlns:w16se="http://schemas.microsoft.com/office/word/2015/wordml/symex" mc:Ignorable="w14 w15 w16se w16cid w16 w16cex w16sdtdh w16du">
   <w:docDefaults>
     <w:rPrDefault>
       <w:rPr>
@@ -8682,6 +8668,26 @@
 </file>
 
 <file path=customXml/item1.xml><?xml version="1.0" encoding="utf-8"?>
+<?mso-contentType ?>
+<FormTemplates xmlns="http://schemas.microsoft.com/sharepoint/v3/contenttype/forms">
+  <Display>DocumentLibraryForm</Display>
+  <Edit>DocumentLibraryForm</Edit>
+  <New>DocumentLibraryForm</New>
+</FormTemplates>
+</file>
+
+<file path=customXml/item2.xml><?xml version="1.0" encoding="utf-8"?>
+<p:properties xmlns:p="http://schemas.microsoft.com/office/2006/metadata/properties" xmlns:xsi="http://www.w3.org/2001/XMLSchema-instance" xmlns:pc="http://schemas.microsoft.com/office/infopath/2007/PartnerControls">
+  <documentManagement>
+    <TaxCatchAll xmlns="dfa80de1-e9bb-4cf2-893d-d06220b3971a" xsi:nil="true"/>
+    <lcf76f155ced4ddcb4097134ff3c332f xmlns="98d92101-24da-4498-9971-a24673344bd8">
+      <Terms xmlns="http://schemas.microsoft.com/office/infopath/2007/PartnerControls"/>
+    </lcf76f155ced4ddcb4097134ff3c332f>
+  </documentManagement>
+</p:properties>
+</file>
+
+<file path=customXml/item3.xml><?xml version="1.0" encoding="utf-8"?>
 <ct:contentTypeSchema xmlns:ct="http://schemas.microsoft.com/office/2006/metadata/contentType" xmlns:ma="http://schemas.microsoft.com/office/2006/metadata/properties/metaAttributes" ct:_="" ma:_="" ma:contentTypeName="Document" ma:contentTypeID="0x010100E529CC47EA4E614CBF50FAFAB9B8F32B" ma:contentTypeVersion="13" ma:contentTypeDescription="Crée un document." ma:contentTypeScope="" ma:versionID="b0c7ed87d1a958e9d45e6a628dda67b2">
   <xsd:schema xmlns:xsd="http://www.w3.org/2001/XMLSchema" xmlns:xs="http://www.w3.org/2001/XMLSchema" xmlns:p="http://schemas.microsoft.com/office/2006/metadata/properties" xmlns:ns2="98d92101-24da-4498-9971-a24673344bd8" xmlns:ns3="dfa80de1-e9bb-4cf2-893d-d06220b3971a" targetNamespace="http://schemas.microsoft.com/office/2006/metadata/properties" ma:root="true" ma:fieldsID="444cf053ca299ab1a8609ad922f5c0d6" ns2:_="" ns3:_="">
     <xsd:import namespace="98d92101-24da-4498-9971-a24673344bd8"/>
@@ -8904,27 +8910,26 @@
 </ct:contentTypeSchema>
 </file>
 
-<file path=customXml/item2.xml><?xml version="1.0" encoding="utf-8"?>
-<p:properties xmlns:p="http://schemas.microsoft.com/office/2006/metadata/properties" xmlns:xsi="http://www.w3.org/2001/XMLSchema-instance" xmlns:pc="http://schemas.microsoft.com/office/infopath/2007/PartnerControls">
-  <documentManagement>
-    <TaxCatchAll xmlns="dfa80de1-e9bb-4cf2-893d-d06220b3971a" xsi:nil="true"/>
-    <lcf76f155ced4ddcb4097134ff3c332f xmlns="98d92101-24da-4498-9971-a24673344bd8">
-      <Terms xmlns="http://schemas.microsoft.com/office/infopath/2007/PartnerControls"/>
-    </lcf76f155ced4ddcb4097134ff3c332f>
-  </documentManagement>
-</p:properties>
+<file path=customXml/itemProps1.xml><?xml version="1.0" encoding="utf-8"?>
+<ds:datastoreItem xmlns:ds="http://schemas.openxmlformats.org/officeDocument/2006/customXml" ds:itemID="{1DADA05A-DA17-4CB0-90B5-C889667DD54A}">
+  <ds:schemaRefs>
+    <ds:schemaRef ds:uri="http://schemas.microsoft.com/sharepoint/v3/contenttype/forms"/>
+  </ds:schemaRefs>
+</ds:datastoreItem>
 </file>
 
-<file path=customXml/item3.xml><?xml version="1.0" encoding="utf-8"?>
-<?mso-contentType ?>
-<FormTemplates xmlns="http://schemas.microsoft.com/sharepoint/v3/contenttype/forms">
-  <Display>DocumentLibraryForm</Display>
-  <Edit>DocumentLibraryForm</Edit>
-  <New>DocumentLibraryForm</New>
-</FormTemplates>
+<file path=customXml/itemProps2.xml><?xml version="1.0" encoding="utf-8"?>
+<ds:datastoreItem xmlns:ds="http://schemas.openxmlformats.org/officeDocument/2006/customXml" ds:itemID="{67CD1812-8B57-456C-9CBC-7D2297210787}">
+  <ds:schemaRefs>
+    <ds:schemaRef ds:uri="http://schemas.microsoft.com/office/2006/metadata/properties"/>
+    <ds:schemaRef ds:uri="http://schemas.microsoft.com/office/infopath/2007/PartnerControls"/>
+    <ds:schemaRef ds:uri="dfa80de1-e9bb-4cf2-893d-d06220b3971a"/>
+    <ds:schemaRef ds:uri="98d92101-24da-4498-9971-a24673344bd8"/>
+  </ds:schemaRefs>
+</ds:datastoreItem>
 </file>
 
-<file path=customXml/itemProps1.xml><?xml version="1.0" encoding="utf-8"?>
+<file path=customXml/itemProps3.xml><?xml version="1.0" encoding="utf-8"?>
 <ds:datastoreItem xmlns:ds="http://schemas.openxmlformats.org/officeDocument/2006/customXml" ds:itemID="{700D8043-C34E-4EC6-98BE-7219263EC485}">
   <ds:schemaRefs>
     <ds:schemaRef ds:uri="http://schemas.microsoft.com/office/2006/metadata/contentType"/>
@@ -8941,23 +8946,4 @@
     <ds:schemaRef ds:uri="http://schemas.microsoft.com/internal/obd"/>
   </ds:schemaRefs>
 </ds:datastoreItem>
-</file>
-
-<file path=customXml/itemProps2.xml><?xml version="1.0" encoding="utf-8"?>
-<ds:datastoreItem xmlns:ds="http://schemas.openxmlformats.org/officeDocument/2006/customXml" ds:itemID="{67CD1812-8B57-456C-9CBC-7D2297210787}">
-  <ds:schemaRefs>
-    <ds:schemaRef ds:uri="http://schemas.microsoft.com/office/2006/metadata/properties"/>
-    <ds:schemaRef ds:uri="http://schemas.microsoft.com/office/infopath/2007/PartnerControls"/>
-    <ds:schemaRef ds:uri="dfa80de1-e9bb-4cf2-893d-d06220b3971a"/>
-    <ds:schemaRef ds:uri="98d92101-24da-4498-9971-a24673344bd8"/>
-  </ds:schemaRefs>
-</ds:datastoreItem>
-</file>
-
-<file path=customXml/itemProps3.xml><?xml version="1.0" encoding="utf-8"?>
-<ds:datastoreItem xmlns:ds="http://schemas.openxmlformats.org/officeDocument/2006/customXml" ds:itemID="{1DADA05A-DA17-4CB0-90B5-C889667DD54A}">
-  <ds:schemaRefs>
-    <ds:schemaRef ds:uri="http://schemas.microsoft.com/sharepoint/v3/contenttype/forms"/>
-  </ds:schemaRefs>
-</ds:datastoreItem>
 </file>
</xml_diff>

<commit_message>
Doc: (rapport) Ecriture de la stratégie de test global
</commit_message>
<xml_diff>
--- a/Docs/rapportProjet.docx
+++ b/Docs/rapportProjet.docx
@@ -3113,6 +3113,9 @@
       <w:r>
         <w:t>Test unitaire afin de vérifier la logique du code</w:t>
       </w:r>
+      <w:r>
+        <w:t>.</w:t>
+      </w:r>
     </w:p>
     <w:p>
       <w:pPr>
@@ -3125,6 +3128,9 @@
       <w:r>
         <w:t>Test par les paires afin de vérifier la solidité du code</w:t>
       </w:r>
+      <w:r>
+        <w:t>.</w:t>
+      </w:r>
     </w:p>
     <w:p>
       <w:pPr>
@@ -3138,50 +3144,236 @@
         <w:t>Test par des proche non informaticien afin de vérifier l’affordance et la solidité de l’application en cas d’utilisation inattendue.</w:t>
       </w:r>
     </w:p>
-    <w:p>
-      <w:pPr>
-        <w:pStyle w:val="Titre2"/>
-        <w:rPr>
-          <w:i w:val="0"/>
-          <w:iCs/>
-        </w:rPr>
-      </w:pPr>
-      <w:r>
-        <w:rPr>
-          <w:i w:val="0"/>
-          <w:iCs/>
-        </w:rPr>
-        <w:t>S</w:t>
-      </w:r>
-      <w:r>
-        <w:rPr>
-          <w:i w:val="0"/>
-          <w:iCs/>
-        </w:rPr>
-        <w:t xml:space="preserve">print </w:t>
+    <w:p/>
+    <w:p>
+      <w:r>
+        <w:t>La stratégie de test à été accès sur les 3 fonctionnalité les plus important du programme qui sont :</w:t>
+      </w:r>
+    </w:p>
+    <w:p>
+      <w:pPr>
+        <w:pStyle w:val="Paragraphedeliste"/>
+        <w:numPr>
+          <w:ilvl w:val="0"/>
+          <w:numId w:val="18"/>
+        </w:numPr>
+      </w:pPr>
+      <w:r>
+        <w:t>La génération du graphique.</w:t>
+      </w:r>
+    </w:p>
+    <w:p>
+      <w:pPr>
+        <w:pStyle w:val="Paragraphedeliste"/>
+        <w:numPr>
+          <w:ilvl w:val="0"/>
+          <w:numId w:val="18"/>
+        </w:numPr>
+      </w:pPr>
+      <w:r>
+        <w:t xml:space="preserve">L’importation des données via un fichier. </w:t>
       </w:r>
       <w:proofErr w:type="spellStart"/>
-      <w:r>
-        <w:rPr>
-          <w:i w:val="0"/>
-          <w:iCs/>
-        </w:rPr>
-        <w:t>Review</w:t>
+      <w:proofErr w:type="gramStart"/>
+      <w:r>
+        <w:t>json</w:t>
       </w:r>
       <w:proofErr w:type="spellEnd"/>
+      <w:proofErr w:type="gramEnd"/>
+      <w:r>
+        <w:t xml:space="preserve"> adéquat.</w:t>
+      </w:r>
+    </w:p>
+    <w:p>
+      <w:pPr>
+        <w:pStyle w:val="Paragraphedeliste"/>
+        <w:numPr>
+          <w:ilvl w:val="0"/>
+          <w:numId w:val="18"/>
+        </w:numPr>
+      </w:pPr>
+      <w:r>
+        <w:t>Les différents filtres du graphique</w:t>
+      </w:r>
     </w:p>
     <w:p/>
     <w:p>
       <w:r>
-        <w:t xml:space="preserve">La sprint </w:t>
+        <w:lastRenderedPageBreak/>
+        <w:t>Chaque type de test permets de vérifier ces points de différentes manières</w:t>
+      </w:r>
+      <w:r>
+        <w:t>.</w:t>
+      </w:r>
+    </w:p>
+    <w:p>
+      <w:pPr>
+        <w:pStyle w:val="Paragraphedeliste"/>
+        <w:numPr>
+          <w:ilvl w:val="0"/>
+          <w:numId w:val="19"/>
+        </w:numPr>
+      </w:pPr>
+      <w:r>
+        <w:t>Génération du graphique.</w:t>
+      </w:r>
+    </w:p>
+    <w:p>
+      <w:pPr>
+        <w:pStyle w:val="Paragraphedeliste"/>
+        <w:numPr>
+          <w:ilvl w:val="1"/>
+          <w:numId w:val="19"/>
+        </w:numPr>
+      </w:pPr>
+      <w:r>
+        <w:t>Le test unitaire si dessous vérifie que le graphique générer n’est pas vide (mettre screen du test).</w:t>
+      </w:r>
+    </w:p>
+    <w:p>
+      <w:pPr>
+        <w:pStyle w:val="Paragraphedeliste"/>
+        <w:numPr>
+          <w:ilvl w:val="1"/>
+          <w:numId w:val="19"/>
+        </w:numPr>
+      </w:pPr>
+      <w:r>
+        <w:t>Le test par les paires à permis de vérifier que peu importe combien de fois on charge le même fichier le graphique ne change pas.</w:t>
+      </w:r>
+    </w:p>
+    <w:p>
+      <w:pPr>
+        <w:pStyle w:val="Paragraphedeliste"/>
+        <w:numPr>
+          <w:ilvl w:val="1"/>
+          <w:numId w:val="19"/>
+        </w:numPr>
+      </w:pPr>
+      <w:r>
+        <w:t>Le test par des utilisateurs a permis de tester et d’assurer le bon fonctionnement du graphique malgré des zoom et dézoome continue.</w:t>
+      </w:r>
+    </w:p>
+    <w:p>
+      <w:pPr>
+        <w:pStyle w:val="Paragraphedeliste"/>
+        <w:numPr>
+          <w:ilvl w:val="0"/>
+          <w:numId w:val="19"/>
+        </w:numPr>
+      </w:pPr>
+      <w:r>
+        <w:t>Importation des données via un fichier.</w:t>
+      </w:r>
+    </w:p>
+    <w:p>
+      <w:pPr>
+        <w:pStyle w:val="Paragraphedeliste"/>
+        <w:numPr>
+          <w:ilvl w:val="1"/>
+          <w:numId w:val="19"/>
+        </w:numPr>
+      </w:pPr>
+      <w:r>
+        <w:t>Le test unitaire ci-dessous vérifie</w:t>
+      </w:r>
+      <w:r>
+        <w:t xml:space="preserve"> que la classe </w:t>
       </w:r>
       <w:proofErr w:type="spellStart"/>
       <w:r>
-        <w:t>review</w:t>
+        <w:t>DataSelection.cs</w:t>
       </w:r>
       <w:proofErr w:type="spellEnd"/>
       <w:r>
-        <w:t xml:space="preserve"> quant à elle s’est faite en solo avec comme support une TODO liste afin de vérifier le succès ou non des différents objectifs fixés ainsi que d’analyser le résultat pour comprendre celui-ci.</w:t>
+        <w:t xml:space="preserve"> ne soit pas vide une fois que la méthode </w:t>
+      </w:r>
+      <w:proofErr w:type="spellStart"/>
+      <w:r>
+        <w:t>LoadData</w:t>
+      </w:r>
+      <w:proofErr w:type="spellEnd"/>
+      <w:r>
+        <w:t xml:space="preserve"> ait été effectuée. (Mettre screen)</w:t>
+      </w:r>
+      <w:r>
+        <w:t>.</w:t>
+      </w:r>
+    </w:p>
+    <w:p>
+      <w:pPr>
+        <w:pStyle w:val="Paragraphedeliste"/>
+        <w:numPr>
+          <w:ilvl w:val="1"/>
+          <w:numId w:val="19"/>
+        </w:numPr>
+      </w:pPr>
+      <w:r>
+        <w:t xml:space="preserve">Le test par les paires a permis d’assurer la gestion d’erreur du code dans le cas où les clefs du fichier. </w:t>
+      </w:r>
+      <w:proofErr w:type="spellStart"/>
+      <w:proofErr w:type="gramStart"/>
+      <w:r>
+        <w:t>json</w:t>
+      </w:r>
+      <w:proofErr w:type="spellEnd"/>
+      <w:proofErr w:type="gramEnd"/>
+      <w:r>
+        <w:t xml:space="preserve"> ne correspondent pas à celle attendue ou que les valeurs de ses clef ne soient pas du bon type</w:t>
+      </w:r>
+      <w:r>
+        <w:t>.</w:t>
+      </w:r>
+    </w:p>
+    <w:p>
+      <w:pPr>
+        <w:pStyle w:val="Paragraphedeliste"/>
+        <w:numPr>
+          <w:ilvl w:val="0"/>
+          <w:numId w:val="19"/>
+        </w:numPr>
+      </w:pPr>
+      <w:r>
+        <w:t>Filtres du graphique</w:t>
+      </w:r>
+      <w:r>
+        <w:t>.</w:t>
+      </w:r>
+    </w:p>
+    <w:p>
+      <w:pPr>
+        <w:pStyle w:val="Paragraphedeliste"/>
+        <w:numPr>
+          <w:ilvl w:val="1"/>
+          <w:numId w:val="19"/>
+        </w:numPr>
+      </w:pPr>
+      <w:r>
+        <w:t>Le test unitaire ci-dessous permet de vérifier que la listes des jours afficher dans le graphique soit équivalente à la liste des jours devant être afficher dans les filtres (Mettre screen).</w:t>
+      </w:r>
+    </w:p>
+    <w:p>
+      <w:pPr>
+        <w:pStyle w:val="Paragraphedeliste"/>
+        <w:numPr>
+          <w:ilvl w:val="1"/>
+          <w:numId w:val="19"/>
+        </w:numPr>
+      </w:pPr>
+      <w:r>
+        <w:t xml:space="preserve">Les différents tests par les paires ont testé la cohérence d’affichage entre le filtre des équipes et du filtre sur jours (Capacité des deux types de filtre à être activer en même temps). </w:t>
+      </w:r>
+    </w:p>
+    <w:p>
+      <w:pPr>
+        <w:pStyle w:val="Paragraphedeliste"/>
+        <w:numPr>
+          <w:ilvl w:val="1"/>
+          <w:numId w:val="19"/>
+        </w:numPr>
+      </w:pPr>
+      <w:r>
+        <w:t>Les différents tests réaliser par les utilisateurs ont permis d’identifier certains bugs liés à l’utilisation de plusieurs filtres.</w:t>
       </w:r>
     </w:p>
     <w:p>
@@ -3735,6 +3927,7 @@
           <w:iCs/>
           <w:color w:val="FF0000"/>
         </w:rPr>
+        <w:lastRenderedPageBreak/>
         <w:t>NE PAS mettre ici des pratiques usuelles que tout professionnel de la branche connaît déjà. Par exemple, n’EXPLIQUEZ PAS ICI CE QU’EST LE PATTERN MVC.</w:t>
       </w:r>
     </w:p>
@@ -4172,7 +4365,6 @@
           <w:i w:val="0"/>
           <w:iCs/>
         </w:rPr>
-        <w:lastRenderedPageBreak/>
         <w:t>Mise en place de l’environnement de travail</w:t>
       </w:r>
       <w:bookmarkEnd w:id="18"/>
@@ -4520,6 +4712,7 @@
         <w:rPr>
           <w:i/>
         </w:rPr>
+        <w:lastRenderedPageBreak/>
         <w:t>Description détaillée</w:t>
       </w:r>
     </w:p>
@@ -6737,6 +6930,95 @@
     </w:lvl>
   </w:abstractNum>
   <w:abstractNum w:abstractNumId="13" w15:restartNumberingAfterBreak="0">
+    <w:nsid w:val="6CCD4C56"/>
+    <w:multiLevelType w:val="hybridMultilevel"/>
+    <w:tmpl w:val="FA260780"/>
+    <w:lvl w:ilvl="0" w:tplc="100C000F">
+      <w:start w:val="1"/>
+      <w:numFmt w:val="decimal"/>
+      <w:lvlText w:val="%1."/>
+      <w:lvlJc w:val="left"/>
+      <w:pPr>
+        <w:ind w:left="720" w:hanging="360"/>
+      </w:pPr>
+      <w:rPr>
+        <w:rFonts w:hint="default"/>
+      </w:rPr>
+    </w:lvl>
+    <w:lvl w:ilvl="1" w:tplc="100C0019">
+      <w:start w:val="1"/>
+      <w:numFmt w:val="lowerLetter"/>
+      <w:lvlText w:val="%2."/>
+      <w:lvlJc w:val="left"/>
+      <w:pPr>
+        <w:ind w:left="1440" w:hanging="360"/>
+      </w:pPr>
+    </w:lvl>
+    <w:lvl w:ilvl="2" w:tplc="100C001B" w:tentative="1">
+      <w:start w:val="1"/>
+      <w:numFmt w:val="lowerRoman"/>
+      <w:lvlText w:val="%3."/>
+      <w:lvlJc w:val="right"/>
+      <w:pPr>
+        <w:ind w:left="2160" w:hanging="180"/>
+      </w:pPr>
+    </w:lvl>
+    <w:lvl w:ilvl="3" w:tplc="100C000F" w:tentative="1">
+      <w:start w:val="1"/>
+      <w:numFmt w:val="decimal"/>
+      <w:lvlText w:val="%4."/>
+      <w:lvlJc w:val="left"/>
+      <w:pPr>
+        <w:ind w:left="2880" w:hanging="360"/>
+      </w:pPr>
+    </w:lvl>
+    <w:lvl w:ilvl="4" w:tplc="100C0019" w:tentative="1">
+      <w:start w:val="1"/>
+      <w:numFmt w:val="lowerLetter"/>
+      <w:lvlText w:val="%5."/>
+      <w:lvlJc w:val="left"/>
+      <w:pPr>
+        <w:ind w:left="3600" w:hanging="360"/>
+      </w:pPr>
+    </w:lvl>
+    <w:lvl w:ilvl="5" w:tplc="100C001B" w:tentative="1">
+      <w:start w:val="1"/>
+      <w:numFmt w:val="lowerRoman"/>
+      <w:lvlText w:val="%6."/>
+      <w:lvlJc w:val="right"/>
+      <w:pPr>
+        <w:ind w:left="4320" w:hanging="180"/>
+      </w:pPr>
+    </w:lvl>
+    <w:lvl w:ilvl="6" w:tplc="100C000F" w:tentative="1">
+      <w:start w:val="1"/>
+      <w:numFmt w:val="decimal"/>
+      <w:lvlText w:val="%7."/>
+      <w:lvlJc w:val="left"/>
+      <w:pPr>
+        <w:ind w:left="5040" w:hanging="360"/>
+      </w:pPr>
+    </w:lvl>
+    <w:lvl w:ilvl="7" w:tplc="100C0019" w:tentative="1">
+      <w:start w:val="1"/>
+      <w:numFmt w:val="lowerLetter"/>
+      <w:lvlText w:val="%8."/>
+      <w:lvlJc w:val="left"/>
+      <w:pPr>
+        <w:ind w:left="5760" w:hanging="360"/>
+      </w:pPr>
+    </w:lvl>
+    <w:lvl w:ilvl="8" w:tplc="100C001B" w:tentative="1">
+      <w:start w:val="1"/>
+      <w:numFmt w:val="lowerRoman"/>
+      <w:lvlText w:val="%9."/>
+      <w:lvlJc w:val="right"/>
+      <w:pPr>
+        <w:ind w:left="6480" w:hanging="180"/>
+      </w:pPr>
+    </w:lvl>
+  </w:abstractNum>
+  <w:abstractNum w:abstractNumId="14" w15:restartNumberingAfterBreak="0">
     <w:nsid w:val="71E06583"/>
     <w:multiLevelType w:val="hybridMultilevel"/>
     <w:tmpl w:val="26C81FCE"/>
@@ -6876,7 +7158,7 @@
       </w:rPr>
     </w:lvl>
   </w:abstractNum>
-  <w:abstractNum w:abstractNumId="14" w15:restartNumberingAfterBreak="0">
+  <w:abstractNum w:abstractNumId="15" w15:restartNumberingAfterBreak="0">
     <w:nsid w:val="75A3529B"/>
     <w:multiLevelType w:val="hybridMultilevel"/>
     <w:tmpl w:val="819EEA64"/>
@@ -7016,7 +7298,7 @@
       </w:rPr>
     </w:lvl>
   </w:abstractNum>
-  <w:abstractNum w:abstractNumId="15" w15:restartNumberingAfterBreak="0">
+  <w:abstractNum w:abstractNumId="16" w15:restartNumberingAfterBreak="0">
     <w:nsid w:val="770D70A3"/>
     <w:multiLevelType w:val="hybridMultilevel"/>
     <w:tmpl w:val="E0E09518"/>
@@ -7129,7 +7411,7 @@
       </w:rPr>
     </w:lvl>
   </w:abstractNum>
-  <w:abstractNum w:abstractNumId="16" w15:restartNumberingAfterBreak="0">
+  <w:abstractNum w:abstractNumId="17" w15:restartNumberingAfterBreak="0">
     <w:nsid w:val="7B193736"/>
     <w:multiLevelType w:val="multilevel"/>
     <w:tmpl w:val="3E0A631E"/>
@@ -7251,7 +7533,7 @@
       </w:pPr>
     </w:lvl>
   </w:abstractNum>
-  <w:abstractNum w:abstractNumId="17" w15:restartNumberingAfterBreak="0">
+  <w:abstractNum w:abstractNumId="18" w15:restartNumberingAfterBreak="0">
     <w:nsid w:val="7DD245F2"/>
     <w:multiLevelType w:val="hybridMultilevel"/>
     <w:tmpl w:val="3100450C"/>
@@ -7392,7 +7674,7 @@
     </w:lvl>
   </w:abstractNum>
   <w:num w:numId="1" w16cid:durableId="1576234056">
-    <w:abstractNumId w:val="16"/>
+    <w:abstractNumId w:val="17"/>
   </w:num>
   <w:num w:numId="2" w16cid:durableId="620916101">
     <w:abstractNumId w:val="0"/>
@@ -7401,7 +7683,7 @@
     <w:abstractNumId w:val="3"/>
   </w:num>
   <w:num w:numId="4" w16cid:durableId="821309198">
-    <w:abstractNumId w:val="14"/>
+    <w:abstractNumId w:val="15"/>
   </w:num>
   <w:num w:numId="5" w16cid:durableId="499349196">
     <w:abstractNumId w:val="10"/>
@@ -7413,7 +7695,7 @@
     <w:abstractNumId w:val="11"/>
   </w:num>
   <w:num w:numId="8" w16cid:durableId="157230555">
-    <w:abstractNumId w:val="17"/>
+    <w:abstractNumId w:val="18"/>
   </w:num>
   <w:num w:numId="9" w16cid:durableId="970482090">
     <w:abstractNumId w:val="2"/>
@@ -7428,10 +7710,10 @@
     <w:abstractNumId w:val="7"/>
   </w:num>
   <w:num w:numId="13" w16cid:durableId="471557909">
-    <w:abstractNumId w:val="13"/>
+    <w:abstractNumId w:val="14"/>
   </w:num>
   <w:num w:numId="14" w16cid:durableId="1969048124">
-    <w:abstractNumId w:val="15"/>
+    <w:abstractNumId w:val="16"/>
   </w:num>
   <w:num w:numId="15" w16cid:durableId="538011482">
     <w:abstractNumId w:val="5"/>
@@ -7444,6 +7726,9 @@
   </w:num>
   <w:num w:numId="18" w16cid:durableId="1213076001">
     <w:abstractNumId w:val="12"/>
+  </w:num>
+  <w:num w:numId="19" w16cid:durableId="1036657135">
+    <w:abstractNumId w:val="13"/>
   </w:num>
   <w:numIdMacAtCleanup w:val="13"/>
 </w:numbering>

</xml_diff>

<commit_message>
Doc: (rapport) Fin de l'écriture des points 2.4, 2.5 et 2.6
</commit_message>
<xml_diff>
--- a/Docs/rapportProjet.docx
+++ b/Docs/rapportProjet.docx
@@ -5,41 +5,49 @@
     <w:p>
       <w:pPr>
         <w:pStyle w:val="TM1"/>
+        <w:jc w:val="both"/>
       </w:pPr>
     </w:p>
     <w:p>
       <w:pPr>
         <w:pStyle w:val="TM1"/>
+        <w:jc w:val="both"/>
       </w:pPr>
     </w:p>
     <w:p>
       <w:pPr>
         <w:pStyle w:val="TM1"/>
+        <w:jc w:val="both"/>
       </w:pPr>
     </w:p>
     <w:p>
       <w:pPr>
         <w:pStyle w:val="TM1"/>
+        <w:jc w:val="both"/>
       </w:pPr>
     </w:p>
     <w:p>
       <w:pPr>
         <w:pStyle w:val="TM1"/>
+        <w:jc w:val="both"/>
       </w:pPr>
     </w:p>
     <w:p>
       <w:pPr>
         <w:pStyle w:val="TM1"/>
+        <w:jc w:val="both"/>
       </w:pPr>
     </w:p>
     <w:p>
       <w:pPr>
         <w:pStyle w:val="TM1"/>
+        <w:jc w:val="both"/>
       </w:pPr>
     </w:p>
     <w:p>
       <w:pPr>
         <w:pStyle w:val="TM1"/>
+        <w:jc w:val="both"/>
       </w:pPr>
     </w:p>
     <w:tbl>
@@ -69,7 +77,7 @@
           </w:tcPr>
           <w:p>
             <w:pPr>
-              <w:jc w:val="center"/>
+              <w:jc w:val="both"/>
               <w:rPr>
                 <w:rFonts w:ascii="Impact" w:hAnsi="Impact"/>
                 <w:sz w:val="96"/>
@@ -88,6 +96,7 @@
     </w:tbl>
     <w:p>
       <w:pPr>
+        <w:jc w:val="both"/>
         <w:rPr>
           <w:sz w:val="52"/>
         </w:rPr>
@@ -95,7 +104,7 @@
     </w:p>
     <w:p>
       <w:pPr>
-        <w:jc w:val="center"/>
+        <w:jc w:val="both"/>
         <w:rPr>
           <w:color w:val="FF0000"/>
           <w:sz w:val="52"/>
@@ -118,32 +127,135 @@
       </w:r>
       <w:proofErr w:type="spellEnd"/>
     </w:p>
-    <w:p/>
-    <w:p/>
-    <w:p/>
-    <w:p/>
-    <w:p/>
-    <w:p/>
-    <w:p/>
-    <w:p/>
-    <w:p/>
-    <w:p/>
-    <w:p/>
-    <w:p/>
-    <w:p/>
-    <w:p/>
-    <w:p/>
-    <w:p/>
-    <w:p/>
-    <w:p/>
-    <w:p/>
-    <w:p/>
-    <w:p/>
-    <w:p/>
-    <w:p/>
-    <w:p/>
-    <w:p/>
-    <w:p>
+    <w:p>
+      <w:pPr>
+        <w:jc w:val="both"/>
+      </w:pPr>
+    </w:p>
+    <w:p>
+      <w:pPr>
+        <w:jc w:val="both"/>
+      </w:pPr>
+    </w:p>
+    <w:p>
+      <w:pPr>
+        <w:jc w:val="both"/>
+      </w:pPr>
+    </w:p>
+    <w:p>
+      <w:pPr>
+        <w:jc w:val="both"/>
+      </w:pPr>
+    </w:p>
+    <w:p>
+      <w:pPr>
+        <w:jc w:val="both"/>
+      </w:pPr>
+    </w:p>
+    <w:p>
+      <w:pPr>
+        <w:jc w:val="both"/>
+      </w:pPr>
+    </w:p>
+    <w:p>
+      <w:pPr>
+        <w:jc w:val="both"/>
+      </w:pPr>
+    </w:p>
+    <w:p>
+      <w:pPr>
+        <w:jc w:val="both"/>
+      </w:pPr>
+    </w:p>
+    <w:p>
+      <w:pPr>
+        <w:jc w:val="both"/>
+      </w:pPr>
+    </w:p>
+    <w:p>
+      <w:pPr>
+        <w:jc w:val="both"/>
+      </w:pPr>
+    </w:p>
+    <w:p>
+      <w:pPr>
+        <w:jc w:val="both"/>
+      </w:pPr>
+    </w:p>
+    <w:p>
+      <w:pPr>
+        <w:jc w:val="both"/>
+      </w:pPr>
+    </w:p>
+    <w:p>
+      <w:pPr>
+        <w:jc w:val="both"/>
+      </w:pPr>
+    </w:p>
+    <w:p>
+      <w:pPr>
+        <w:jc w:val="both"/>
+      </w:pPr>
+    </w:p>
+    <w:p>
+      <w:pPr>
+        <w:jc w:val="both"/>
+      </w:pPr>
+    </w:p>
+    <w:p>
+      <w:pPr>
+        <w:jc w:val="both"/>
+      </w:pPr>
+    </w:p>
+    <w:p>
+      <w:pPr>
+        <w:jc w:val="both"/>
+      </w:pPr>
+    </w:p>
+    <w:p>
+      <w:pPr>
+        <w:jc w:val="both"/>
+      </w:pPr>
+    </w:p>
+    <w:p>
+      <w:pPr>
+        <w:jc w:val="both"/>
+      </w:pPr>
+    </w:p>
+    <w:p>
+      <w:pPr>
+        <w:jc w:val="both"/>
+      </w:pPr>
+    </w:p>
+    <w:p>
+      <w:pPr>
+        <w:jc w:val="both"/>
+      </w:pPr>
+    </w:p>
+    <w:p>
+      <w:pPr>
+        <w:jc w:val="both"/>
+      </w:pPr>
+    </w:p>
+    <w:p>
+      <w:pPr>
+        <w:jc w:val="both"/>
+      </w:pPr>
+    </w:p>
+    <w:p>
+      <w:pPr>
+        <w:jc w:val="both"/>
+      </w:pPr>
+    </w:p>
+    <w:p>
+      <w:pPr>
+        <w:jc w:val="both"/>
+      </w:pPr>
+    </w:p>
+    <w:p>
+      <w:pPr>
+        <w:jc w:val="both"/>
+      </w:pPr>
       <w:r>
         <w:br w:type="page"/>
       </w:r>
@@ -158,6 +270,7 @@
     <w:p>
       <w:pPr>
         <w:pStyle w:val="TM1"/>
+        <w:jc w:val="both"/>
         <w:rPr>
           <w:rFonts w:asciiTheme="minorHAnsi" w:eastAsiaTheme="minorEastAsia" w:hAnsiTheme="minorHAnsi" w:cstheme="minorBidi"/>
           <w:sz w:val="22"/>
@@ -246,6 +359,7 @@
           <w:tab w:val="left" w:pos="800"/>
           <w:tab w:val="right" w:leader="dot" w:pos="9060"/>
         </w:tabs>
+        <w:jc w:val="both"/>
         <w:rPr>
           <w:rFonts w:asciiTheme="minorHAnsi" w:eastAsiaTheme="minorEastAsia" w:hAnsiTheme="minorHAnsi" w:cstheme="minorBidi"/>
           <w:noProof/>
@@ -338,6 +452,7 @@
           <w:tab w:val="left" w:pos="800"/>
           <w:tab w:val="right" w:leader="dot" w:pos="9060"/>
         </w:tabs>
+        <w:jc w:val="both"/>
         <w:rPr>
           <w:rFonts w:asciiTheme="minorHAnsi" w:eastAsiaTheme="minorEastAsia" w:hAnsiTheme="minorHAnsi" w:cstheme="minorBidi"/>
           <w:noProof/>
@@ -430,6 +545,7 @@
           <w:tab w:val="left" w:pos="800"/>
           <w:tab w:val="right" w:leader="dot" w:pos="9060"/>
         </w:tabs>
+        <w:jc w:val="both"/>
         <w:rPr>
           <w:rFonts w:asciiTheme="minorHAnsi" w:eastAsiaTheme="minorEastAsia" w:hAnsiTheme="minorHAnsi" w:cstheme="minorBidi"/>
           <w:noProof/>
@@ -517,6 +633,7 @@
     <w:p>
       <w:pPr>
         <w:pStyle w:val="TM1"/>
+        <w:jc w:val="both"/>
         <w:rPr>
           <w:rFonts w:asciiTheme="minorHAnsi" w:eastAsiaTheme="minorEastAsia" w:hAnsiTheme="minorHAnsi" w:cstheme="minorBidi"/>
           <w:sz w:val="22"/>
@@ -596,6 +713,7 @@
           <w:tab w:val="left" w:pos="800"/>
           <w:tab w:val="right" w:leader="dot" w:pos="9060"/>
         </w:tabs>
+        <w:jc w:val="both"/>
         <w:rPr>
           <w:rFonts w:asciiTheme="minorHAnsi" w:eastAsiaTheme="minorEastAsia" w:hAnsiTheme="minorHAnsi" w:cstheme="minorBidi"/>
           <w:noProof/>
@@ -688,6 +806,7 @@
           <w:tab w:val="left" w:pos="800"/>
           <w:tab w:val="right" w:leader="dot" w:pos="9060"/>
         </w:tabs>
+        <w:jc w:val="both"/>
         <w:rPr>
           <w:rFonts w:asciiTheme="minorHAnsi" w:eastAsiaTheme="minorEastAsia" w:hAnsiTheme="minorHAnsi" w:cstheme="minorBidi"/>
           <w:noProof/>
@@ -780,6 +899,7 @@
           <w:tab w:val="left" w:pos="800"/>
           <w:tab w:val="right" w:leader="dot" w:pos="9060"/>
         </w:tabs>
+        <w:jc w:val="both"/>
         <w:rPr>
           <w:rFonts w:asciiTheme="minorHAnsi" w:eastAsiaTheme="minorEastAsia" w:hAnsiTheme="minorHAnsi" w:cstheme="minorBidi"/>
           <w:noProof/>
@@ -872,6 +992,7 @@
           <w:tab w:val="left" w:pos="800"/>
           <w:tab w:val="right" w:leader="dot" w:pos="9060"/>
         </w:tabs>
+        <w:jc w:val="both"/>
         <w:rPr>
           <w:rFonts w:asciiTheme="minorHAnsi" w:eastAsiaTheme="minorEastAsia" w:hAnsiTheme="minorHAnsi" w:cstheme="minorBidi"/>
           <w:noProof/>
@@ -960,6 +1081,7 @@
     <w:p>
       <w:pPr>
         <w:pStyle w:val="TM1"/>
+        <w:jc w:val="both"/>
         <w:rPr>
           <w:rFonts w:asciiTheme="minorHAnsi" w:eastAsiaTheme="minorEastAsia" w:hAnsiTheme="minorHAnsi" w:cstheme="minorBidi"/>
           <w:sz w:val="22"/>
@@ -1039,6 +1161,7 @@
           <w:tab w:val="left" w:pos="800"/>
           <w:tab w:val="right" w:leader="dot" w:pos="9060"/>
         </w:tabs>
+        <w:jc w:val="both"/>
         <w:rPr>
           <w:rFonts w:asciiTheme="minorHAnsi" w:eastAsiaTheme="minorEastAsia" w:hAnsiTheme="minorHAnsi" w:cstheme="minorBidi"/>
           <w:noProof/>
@@ -1129,6 +1252,7 @@
           <w:tab w:val="left" w:pos="1200"/>
           <w:tab w:val="right" w:leader="dot" w:pos="9060"/>
         </w:tabs>
+        <w:jc w:val="both"/>
         <w:rPr>
           <w:rFonts w:asciiTheme="minorHAnsi" w:eastAsiaTheme="minorEastAsia" w:hAnsiTheme="minorHAnsi" w:cstheme="minorBidi"/>
           <w:noProof/>
@@ -1223,6 +1347,7 @@
           <w:tab w:val="left" w:pos="1200"/>
           <w:tab w:val="right" w:leader="dot" w:pos="9060"/>
         </w:tabs>
+        <w:jc w:val="both"/>
         <w:rPr>
           <w:rFonts w:asciiTheme="minorHAnsi" w:eastAsiaTheme="minorEastAsia" w:hAnsiTheme="minorHAnsi" w:cstheme="minorBidi"/>
           <w:noProof/>
@@ -1317,6 +1442,7 @@
           <w:tab w:val="left" w:pos="1200"/>
           <w:tab w:val="right" w:leader="dot" w:pos="9060"/>
         </w:tabs>
+        <w:jc w:val="both"/>
         <w:rPr>
           <w:rFonts w:asciiTheme="minorHAnsi" w:eastAsiaTheme="minorEastAsia" w:hAnsiTheme="minorHAnsi" w:cstheme="minorBidi"/>
           <w:noProof/>
@@ -1411,6 +1537,7 @@
           <w:tab w:val="left" w:pos="800"/>
           <w:tab w:val="right" w:leader="dot" w:pos="9060"/>
         </w:tabs>
+        <w:jc w:val="both"/>
         <w:rPr>
           <w:rFonts w:asciiTheme="minorHAnsi" w:eastAsiaTheme="minorEastAsia" w:hAnsiTheme="minorHAnsi" w:cstheme="minorBidi"/>
           <w:noProof/>
@@ -1503,6 +1630,7 @@
           <w:tab w:val="left" w:pos="800"/>
           <w:tab w:val="right" w:leader="dot" w:pos="9060"/>
         </w:tabs>
+        <w:jc w:val="both"/>
         <w:rPr>
           <w:rFonts w:asciiTheme="minorHAnsi" w:eastAsiaTheme="minorEastAsia" w:hAnsiTheme="minorHAnsi" w:cstheme="minorBidi"/>
           <w:noProof/>
@@ -1595,6 +1723,7 @@
           <w:tab w:val="left" w:pos="800"/>
           <w:tab w:val="right" w:leader="dot" w:pos="9060"/>
         </w:tabs>
+        <w:jc w:val="both"/>
         <w:rPr>
           <w:rFonts w:asciiTheme="minorHAnsi" w:eastAsiaTheme="minorEastAsia" w:hAnsiTheme="minorHAnsi" w:cstheme="minorBidi"/>
           <w:noProof/>
@@ -1687,6 +1816,7 @@
           <w:tab w:val="left" w:pos="800"/>
           <w:tab w:val="right" w:leader="dot" w:pos="9060"/>
         </w:tabs>
+        <w:jc w:val="both"/>
         <w:rPr>
           <w:rFonts w:asciiTheme="minorHAnsi" w:eastAsiaTheme="minorEastAsia" w:hAnsiTheme="minorHAnsi" w:cstheme="minorBidi"/>
           <w:noProof/>
@@ -1775,6 +1905,7 @@
     <w:p>
       <w:pPr>
         <w:pStyle w:val="TM1"/>
+        <w:jc w:val="both"/>
         <w:rPr>
           <w:rFonts w:asciiTheme="minorHAnsi" w:eastAsiaTheme="minorEastAsia" w:hAnsiTheme="minorHAnsi" w:cstheme="minorBidi"/>
           <w:sz w:val="22"/>
@@ -1850,6 +1981,7 @@
     <w:p>
       <w:pPr>
         <w:pStyle w:val="TM1"/>
+        <w:jc w:val="both"/>
         <w:rPr>
           <w:rFonts w:asciiTheme="minorHAnsi" w:eastAsiaTheme="minorEastAsia" w:hAnsiTheme="minorHAnsi" w:cstheme="minorBidi"/>
           <w:sz w:val="22"/>
@@ -1929,6 +2061,7 @@
           <w:tab w:val="left" w:pos="800"/>
           <w:tab w:val="right" w:leader="dot" w:pos="9060"/>
         </w:tabs>
+        <w:jc w:val="both"/>
         <w:rPr>
           <w:rFonts w:asciiTheme="minorHAnsi" w:eastAsiaTheme="minorEastAsia" w:hAnsiTheme="minorHAnsi" w:cstheme="minorBidi"/>
           <w:noProof/>
@@ -2021,6 +2154,7 @@
           <w:tab w:val="left" w:pos="800"/>
           <w:tab w:val="right" w:leader="dot" w:pos="9060"/>
         </w:tabs>
+        <w:jc w:val="both"/>
         <w:rPr>
           <w:rFonts w:asciiTheme="minorHAnsi" w:eastAsiaTheme="minorEastAsia" w:hAnsiTheme="minorHAnsi" w:cstheme="minorBidi"/>
           <w:noProof/>
@@ -2107,12 +2241,16 @@
       </w:hyperlink>
     </w:p>
     <w:p>
+      <w:pPr>
+        <w:jc w:val="both"/>
+      </w:pPr>
       <w:r>
         <w:fldChar w:fldCharType="end"/>
       </w:r>
     </w:p>
     <w:p>
       <w:pPr>
+        <w:jc w:val="both"/>
         <w:rPr>
           <w:bCs/>
           <w:i/>
@@ -2123,6 +2261,7 @@
     </w:p>
     <w:p>
       <w:pPr>
+        <w:jc w:val="both"/>
         <w:rPr>
           <w:i/>
           <w:iCs/>
@@ -2161,6 +2300,7 @@
     </w:p>
     <w:p>
       <w:pPr>
+        <w:jc w:val="both"/>
         <w:rPr>
           <w:i/>
           <w:iCs/>
@@ -2177,6 +2317,9 @@
       </w:r>
     </w:p>
     <w:p>
+      <w:pPr>
+        <w:jc w:val="both"/>
+      </w:pPr>
       <w:r>
         <w:br w:type="page"/>
       </w:r>
@@ -2184,6 +2327,7 @@
     <w:p>
       <w:pPr>
         <w:pStyle w:val="Titre1"/>
+        <w:jc w:val="both"/>
       </w:pPr>
       <w:bookmarkStart w:id="0" w:name="_Toc175917886"/>
       <w:r>
@@ -2201,6 +2345,7 @@
     <w:p>
       <w:pPr>
         <w:pStyle w:val="Titre2"/>
+        <w:jc w:val="both"/>
         <w:rPr>
           <w:i w:val="0"/>
           <w:iCs/>
@@ -2274,6 +2419,7 @@
     <w:p>
       <w:pPr>
         <w:pStyle w:val="Titre2"/>
+        <w:jc w:val="both"/>
         <w:rPr>
           <w:i w:val="0"/>
           <w:iCs/>
@@ -2296,6 +2442,7 @@
           <w:ilvl w:val="0"/>
           <w:numId w:val="18"/>
         </w:numPr>
+        <w:jc w:val="both"/>
         <w:rPr>
           <w:szCs w:val="14"/>
         </w:rPr>
@@ -2314,6 +2461,7 @@
           <w:ilvl w:val="0"/>
           <w:numId w:val="18"/>
         </w:numPr>
+        <w:jc w:val="both"/>
         <w:rPr>
           <w:szCs w:val="14"/>
         </w:rPr>
@@ -2346,6 +2494,7 @@
           <w:ilvl w:val="0"/>
           <w:numId w:val="18"/>
         </w:numPr>
+        <w:jc w:val="both"/>
         <w:rPr>
           <w:szCs w:val="14"/>
         </w:rPr>
@@ -2378,6 +2527,7 @@
           <w:ilvl w:val="0"/>
           <w:numId w:val="18"/>
         </w:numPr>
+        <w:jc w:val="both"/>
         <w:rPr>
           <w:szCs w:val="14"/>
         </w:rPr>
@@ -2396,6 +2546,7 @@
           <w:ilvl w:val="0"/>
           <w:numId w:val="18"/>
         </w:numPr>
+        <w:jc w:val="both"/>
         <w:rPr>
           <w:szCs w:val="14"/>
         </w:rPr>
@@ -2420,6 +2571,7 @@
           <w:ilvl w:val="0"/>
           <w:numId w:val="18"/>
         </w:numPr>
+        <w:jc w:val="both"/>
         <w:rPr>
           <w:szCs w:val="14"/>
         </w:rPr>
@@ -2434,6 +2586,7 @@
     <w:p>
       <w:pPr>
         <w:pStyle w:val="Titre2"/>
+        <w:jc w:val="both"/>
       </w:pPr>
       <w:bookmarkStart w:id="3" w:name="_Toc175917889"/>
       <w:r>
@@ -2442,6 +2595,9 @@
       <w:bookmarkEnd w:id="3"/>
     </w:p>
     <w:p>
+      <w:pPr>
+        <w:jc w:val="both"/>
+      </w:pPr>
       <w:r>
         <w:t>La gestion de ce projet se fera avec les outils suivants :</w:t>
       </w:r>
@@ -2453,6 +2609,7 @@
           <w:ilvl w:val="0"/>
           <w:numId w:val="18"/>
         </w:numPr>
+        <w:jc w:val="both"/>
       </w:pPr>
       <w:proofErr w:type="spellStart"/>
       <w:r>
@@ -2473,6 +2630,7 @@
           <w:ilvl w:val="0"/>
           <w:numId w:val="18"/>
         </w:numPr>
+        <w:jc w:val="both"/>
       </w:pPr>
       <w:r>
         <w:t>GitHub/desktop afin de suivre l’évolution du code ainsi que son accessibilité</w:t>
@@ -2488,6 +2646,7 @@
           <w:ilvl w:val="0"/>
           <w:numId w:val="18"/>
         </w:numPr>
+        <w:jc w:val="both"/>
       </w:pPr>
       <w:r>
         <w:t>Excel pour le journal de travail.</w:t>
@@ -2500,12 +2659,16 @@
           <w:ilvl w:val="0"/>
           <w:numId w:val="18"/>
         </w:numPr>
+        <w:jc w:val="both"/>
       </w:pPr>
       <w:r>
         <w:t>Word pour la création du rapport de projet.</w:t>
       </w:r>
     </w:p>
     <w:p>
+      <w:pPr>
+        <w:jc w:val="both"/>
+      </w:pPr>
       <w:r>
         <w:t>A noté que la planification se fera aussi à l’aide des différentes user stories.</w:t>
       </w:r>
@@ -2513,6 +2676,7 @@
     <w:p>
       <w:pPr>
         <w:pStyle w:val="Titre1"/>
+        <w:jc w:val="both"/>
       </w:pPr>
       <w:bookmarkStart w:id="4" w:name="_Toc175917890"/>
       <w:r>
@@ -2526,6 +2690,7 @@
     <w:p>
       <w:pPr>
         <w:pStyle w:val="Titre2"/>
+        <w:jc w:val="both"/>
         <w:rPr>
           <w:i w:val="0"/>
           <w:iCs/>
@@ -2540,6 +2705,9 @@
       </w:r>
     </w:p>
     <w:p>
+      <w:pPr>
+        <w:jc w:val="both"/>
+      </w:pPr>
       <w:r>
         <w:t>Les données choisies sont les statistiques de base de chaque match NBA de la saison 2023-2024, ces statistiques sont :</w:t>
       </w:r>
@@ -2551,6 +2719,7 @@
           <w:ilvl w:val="0"/>
           <w:numId w:val="18"/>
         </w:numPr>
+        <w:jc w:val="both"/>
       </w:pPr>
       <w:r>
         <w:t>La date du match.</w:t>
@@ -2563,6 +2732,7 @@
           <w:ilvl w:val="0"/>
           <w:numId w:val="18"/>
         </w:numPr>
+        <w:jc w:val="both"/>
       </w:pPr>
       <w:r>
         <w:t>L’heure de début du match</w:t>
@@ -2581,6 +2751,7 @@
           <w:ilvl w:val="0"/>
           <w:numId w:val="18"/>
         </w:numPr>
+        <w:jc w:val="both"/>
       </w:pPr>
       <w:r>
         <w:t>L’équipe Visiteuse.</w:t>
@@ -2593,6 +2764,7 @@
           <w:ilvl w:val="0"/>
           <w:numId w:val="18"/>
         </w:numPr>
+        <w:jc w:val="both"/>
       </w:pPr>
       <w:r>
         <w:t>Les points de l’équipe visiteuse.</w:t>
@@ -2605,6 +2777,7 @@
           <w:ilvl w:val="0"/>
           <w:numId w:val="18"/>
         </w:numPr>
+        <w:jc w:val="both"/>
       </w:pPr>
       <w:r>
         <w:t>L’équipe à domicile.</w:t>
@@ -2617,13 +2790,21 @@
           <w:ilvl w:val="0"/>
           <w:numId w:val="18"/>
         </w:numPr>
+        <w:jc w:val="both"/>
       </w:pPr>
       <w:r>
         <w:t>Les points de l’équipe à domicile.</w:t>
       </w:r>
     </w:p>
-    <w:p/>
-    <w:p>
+    <w:p>
+      <w:pPr>
+        <w:jc w:val="both"/>
+      </w:pPr>
+    </w:p>
+    <w:p>
+      <w:pPr>
+        <w:jc w:val="both"/>
+      </w:pPr>
       <w:r>
         <w:t xml:space="preserve">Ces données seront donc </w:t>
       </w:r>
@@ -2637,8 +2818,15 @@
         <w:t>e échelle d’une semaine chaque jour représentant la moyenne de point par match que l’équipe marque sur l’ensemble de la saison pour le jour spécifique.</w:t>
       </w:r>
     </w:p>
-    <w:p/>
-    <w:p>
+    <w:p>
+      <w:pPr>
+        <w:jc w:val="both"/>
+      </w:pPr>
+    </w:p>
+    <w:p>
+      <w:pPr>
+        <w:jc w:val="both"/>
+      </w:pPr>
       <w:r>
         <w:t xml:space="preserve">Ces données pourront alors être utiliser pour : </w:t>
       </w:r>
@@ -2650,6 +2838,7 @@
           <w:ilvl w:val="0"/>
           <w:numId w:val="18"/>
         </w:numPr>
+        <w:jc w:val="both"/>
       </w:pPr>
       <w:r>
         <w:t>Des tentatives de prédiction de résultats par les différents organismes de paris.</w:t>
@@ -2662,6 +2851,7 @@
           <w:ilvl w:val="0"/>
           <w:numId w:val="18"/>
         </w:numPr>
+        <w:jc w:val="both"/>
       </w:pPr>
       <w:r>
         <w:t>Les équipes techniques des différentes équipes NBA afin de mieux se préparer pour les matchs.</w:t>
@@ -2674,6 +2864,7 @@
           <w:ilvl w:val="0"/>
           <w:numId w:val="18"/>
         </w:numPr>
+        <w:jc w:val="both"/>
       </w:pPr>
       <w:r>
         <w:lastRenderedPageBreak/>
@@ -2686,8 +2877,15 @@
         <w:t xml:space="preserve"> quant à la raison des résultats des équipes sur l’ensemble de la saison.</w:t>
       </w:r>
     </w:p>
-    <w:p/>
-    <w:p>
+    <w:p>
+      <w:pPr>
+        <w:jc w:val="both"/>
+      </w:pPr>
+    </w:p>
+    <w:p>
+      <w:pPr>
+        <w:jc w:val="both"/>
+      </w:pPr>
       <w:r>
         <w:t>Le programme devrait lire les données de différentes manières :</w:t>
       </w:r>
@@ -2699,6 +2897,7 @@
           <w:ilvl w:val="0"/>
           <w:numId w:val="18"/>
         </w:numPr>
+        <w:jc w:val="both"/>
       </w:pPr>
       <w:r>
         <w:t>Via des requêtes API renvoyant une réponse au format JSON</w:t>
@@ -2711,6 +2910,7 @@
           <w:ilvl w:val="0"/>
           <w:numId w:val="18"/>
         </w:numPr>
+        <w:jc w:val="both"/>
       </w:pPr>
       <w:r>
         <w:t xml:space="preserve">Via la lecture d’un fichier JSON ayant des clefs identiques que le canevas ci-dessous. </w:t>
@@ -2724,6 +2924,7 @@
           <w:numId w:val="0"/>
         </w:numPr>
         <w:ind w:left="1080"/>
+        <w:jc w:val="both"/>
         <w:rPr>
           <w:rFonts w:ascii="Arial" w:hAnsi="Arial"/>
           <w:i/>
@@ -2789,6 +2990,7 @@
           <w:ilvl w:val="0"/>
           <w:numId w:val="0"/>
         </w:numPr>
+        <w:jc w:val="both"/>
         <w:rPr>
           <w:rFonts w:ascii="Arial" w:hAnsi="Arial"/>
           <w:color w:val="000000" w:themeColor="text1"/>
@@ -2831,6 +3033,7 @@
     <w:p>
       <w:pPr>
         <w:pStyle w:val="Titre2"/>
+        <w:jc w:val="both"/>
         <w:rPr>
           <w:i w:val="0"/>
           <w:iCs/>
@@ -2854,6 +3057,7 @@
           <w:numId w:val="0"/>
         </w:numPr>
         <w:ind w:left="360"/>
+        <w:jc w:val="both"/>
         <w:rPr>
           <w:rFonts w:ascii="Arial" w:hAnsi="Arial"/>
           <w:sz w:val="24"/>
@@ -2869,6 +3073,7 @@
           <w:ilvl w:val="0"/>
           <w:numId w:val="15"/>
         </w:numPr>
+        <w:jc w:val="both"/>
         <w:rPr>
           <w:rFonts w:ascii="Arial" w:hAnsi="Arial"/>
           <w:i/>
@@ -2899,6 +3104,7 @@
           <w:ilvl w:val="0"/>
           <w:numId w:val="15"/>
         </w:numPr>
+        <w:jc w:val="both"/>
         <w:rPr>
           <w:rFonts w:ascii="Arial" w:hAnsi="Arial"/>
           <w:i/>
@@ -2930,6 +3136,7 @@
           <w:numId w:val="0"/>
         </w:numPr>
         <w:ind w:left="360"/>
+        <w:jc w:val="both"/>
         <w:rPr>
           <w:rFonts w:ascii="Arial" w:hAnsi="Arial"/>
           <w:i/>
@@ -2944,6 +3151,7 @@
     <w:p>
       <w:pPr>
         <w:pStyle w:val="Titre2"/>
+        <w:jc w:val="both"/>
         <w:rPr>
           <w:i w:val="0"/>
           <w:iCs/>
@@ -2960,9 +3168,14 @@
       </w:r>
       <w:bookmarkEnd w:id="6"/>
     </w:p>
-    <w:p/>
-    <w:p>
-      <w:pPr>
+    <w:p>
+      <w:pPr>
+        <w:jc w:val="both"/>
+      </w:pPr>
+    </w:p>
+    <w:p>
+      <w:pPr>
+        <w:jc w:val="both"/>
         <w:rPr>
           <w:b/>
           <w:bCs/>
@@ -3079,6 +3292,7 @@
     <w:p>
       <w:pPr>
         <w:pStyle w:val="Titre2"/>
+        <w:jc w:val="both"/>
         <w:rPr>
           <w:i w:val="0"/>
           <w:iCs/>
@@ -3095,13 +3309,24 @@
       <w:bookmarkEnd w:id="7"/>
       <w:bookmarkEnd w:id="8"/>
     </w:p>
-    <w:p/>
-    <w:p>
+    <w:p>
+      <w:pPr>
+        <w:jc w:val="both"/>
+      </w:pPr>
+    </w:p>
+    <w:p>
+      <w:pPr>
+        <w:jc w:val="both"/>
+      </w:pPr>
       <w:r>
         <w:t>Afin de tester et de vérifier au mieux le fonctionnement de l’application plusieurs tests ont été mis en place tels que :</w:t>
       </w:r>
     </w:p>
-    <w:p/>
+    <w:p>
+      <w:pPr>
+        <w:jc w:val="both"/>
+      </w:pPr>
+    </w:p>
     <w:p>
       <w:pPr>
         <w:pStyle w:val="Paragraphedeliste"/>
@@ -3109,6 +3334,7 @@
           <w:ilvl w:val="0"/>
           <w:numId w:val="18"/>
         </w:numPr>
+        <w:jc w:val="both"/>
       </w:pPr>
       <w:r>
         <w:t>Test unitaire afin de vérifier la logique du code</w:t>
@@ -3124,6 +3350,7 @@
           <w:ilvl w:val="0"/>
           <w:numId w:val="18"/>
         </w:numPr>
+        <w:jc w:val="both"/>
       </w:pPr>
       <w:r>
         <w:t>Test par les paires afin de vérifier la solidité du code</w:t>
@@ -3139,13 +3366,21 @@
           <w:ilvl w:val="0"/>
           <w:numId w:val="18"/>
         </w:numPr>
+        <w:jc w:val="both"/>
       </w:pPr>
       <w:r>
         <w:t>Test par des proche non informaticien afin de vérifier l’affordance et la solidité de l’application en cas d’utilisation inattendue.</w:t>
       </w:r>
     </w:p>
-    <w:p/>
-    <w:p>
+    <w:p>
+      <w:pPr>
+        <w:jc w:val="both"/>
+      </w:pPr>
+    </w:p>
+    <w:p>
+      <w:pPr>
+        <w:jc w:val="both"/>
+      </w:pPr>
       <w:r>
         <w:t>La stratégie de test à été accès sur les 3 fonctionnalité les plus important du programme qui sont :</w:t>
       </w:r>
@@ -3157,6 +3392,7 @@
           <w:ilvl w:val="0"/>
           <w:numId w:val="18"/>
         </w:numPr>
+        <w:jc w:val="both"/>
       </w:pPr>
       <w:r>
         <w:t>La génération du graphique.</w:t>
@@ -3169,6 +3405,7 @@
           <w:ilvl w:val="0"/>
           <w:numId w:val="18"/>
         </w:numPr>
+        <w:jc w:val="both"/>
       </w:pPr>
       <w:r>
         <w:t xml:space="preserve">L’importation des données via un fichier. </w:t>
@@ -3191,13 +3428,21 @@
           <w:ilvl w:val="0"/>
           <w:numId w:val="18"/>
         </w:numPr>
+        <w:jc w:val="both"/>
       </w:pPr>
       <w:r>
         <w:t>Les différents filtres du graphique</w:t>
       </w:r>
     </w:p>
-    <w:p/>
-    <w:p>
+    <w:p>
+      <w:pPr>
+        <w:jc w:val="both"/>
+      </w:pPr>
+    </w:p>
+    <w:p>
+      <w:pPr>
+        <w:jc w:val="both"/>
+      </w:pPr>
       <w:r>
         <w:lastRenderedPageBreak/>
         <w:t>Chaque type de test permets de vérifier ces points de différentes manières</w:t>
@@ -3213,6 +3458,7 @@
           <w:ilvl w:val="0"/>
           <w:numId w:val="19"/>
         </w:numPr>
+        <w:jc w:val="both"/>
       </w:pPr>
       <w:r>
         <w:t>Génération du graphique.</w:t>
@@ -3225,9 +3471,56 @@
           <w:ilvl w:val="1"/>
           <w:numId w:val="19"/>
         </w:numPr>
-      </w:pPr>
-      <w:r>
-        <w:t>Le test unitaire si dessous vérifie que le graphique générer n’est pas vide (mettre screen du test).</w:t>
+        <w:jc w:val="both"/>
+      </w:pPr>
+      <w:r>
+        <w:t>Le test unitaire si dessous vérifie que le graphique générer n’est pas vide</w:t>
+      </w:r>
+      <w:r>
+        <w:t xml:space="preserve"> : </w:t>
+      </w:r>
+      <w:r>
+        <w:drawing>
+          <wp:inline distT="0" distB="0" distL="0" distR="0" wp14:anchorId="4B4E87A1" wp14:editId="3DDCAF9A">
+            <wp:extent cx="4951530" cy="2914142"/>
+            <wp:effectExtent l="0" t="0" r="1905" b="635"/>
+            <wp:docPr id="284195046" name="Image 1" descr="Une image contenant texte, capture d’écran, logiciel, affichage&#10;&#10;Description générée automatiquement"/>
+            <wp:cNvGraphicFramePr>
+              <a:graphicFrameLocks xmlns:a="http://schemas.openxmlformats.org/drawingml/2006/main" noChangeAspect="1"/>
+            </wp:cNvGraphicFramePr>
+            <a:graphic xmlns:a="http://schemas.openxmlformats.org/drawingml/2006/main">
+              <a:graphicData uri="http://schemas.openxmlformats.org/drawingml/2006/picture">
+                <pic:pic xmlns:pic="http://schemas.openxmlformats.org/drawingml/2006/picture">
+                  <pic:nvPicPr>
+                    <pic:cNvPr id="284195046" name="Image 1" descr="Une image contenant texte, capture d’écran, logiciel, affichage&#10;&#10;Description générée automatiquement"/>
+                    <pic:cNvPicPr/>
+                  </pic:nvPicPr>
+                  <pic:blipFill>
+                    <a:blip r:embed="rId11" cstate="print">
+                      <a:extLst>
+                        <a:ext uri="{28A0092B-C50C-407E-A947-70E740481C1C}">
+                          <a14:useLocalDpi xmlns:a14="http://schemas.microsoft.com/office/drawing/2010/main" val="0"/>
+                        </a:ext>
+                      </a:extLst>
+                    </a:blip>
+                    <a:stretch>
+                      <a:fillRect/>
+                    </a:stretch>
+                  </pic:blipFill>
+                  <pic:spPr>
+                    <a:xfrm>
+                      <a:off x="0" y="0"/>
+                      <a:ext cx="4973764" cy="2927227"/>
+                    </a:xfrm>
+                    <a:prstGeom prst="rect">
+                      <a:avLst/>
+                    </a:prstGeom>
+                  </pic:spPr>
+                </pic:pic>
+              </a:graphicData>
+            </a:graphic>
+          </wp:inline>
+        </w:drawing>
       </w:r>
     </w:p>
     <w:p>
@@ -3237,6 +3530,7 @@
           <w:ilvl w:val="1"/>
           <w:numId w:val="19"/>
         </w:numPr>
+        <w:jc w:val="both"/>
       </w:pPr>
       <w:r>
         <w:t>Le test par les paires à permis de vérifier que peu importe combien de fois on charge le même fichier le graphique ne change pas.</w:t>
@@ -3249,6 +3543,7 @@
           <w:ilvl w:val="1"/>
           <w:numId w:val="19"/>
         </w:numPr>
+        <w:jc w:val="both"/>
       </w:pPr>
       <w:r>
         <w:t>Le test par des utilisateurs a permis de tester et d’assurer le bon fonctionnement du graphique malgré des zoom et dézoome continue.</w:t>
@@ -3261,6 +3556,7 @@
           <w:ilvl w:val="0"/>
           <w:numId w:val="19"/>
         </w:numPr>
+        <w:jc w:val="both"/>
       </w:pPr>
       <w:r>
         <w:t>Importation des données via un fichier.</w:t>
@@ -3273,6 +3569,7 @@
           <w:ilvl w:val="1"/>
           <w:numId w:val="19"/>
         </w:numPr>
+        <w:jc w:val="both"/>
       </w:pPr>
       <w:r>
         <w:t>Le test unitaire ci-dessous vérifie</w:t>
@@ -3286,7 +3583,13 @@
       </w:r>
       <w:proofErr w:type="spellEnd"/>
       <w:r>
-        <w:t xml:space="preserve"> ne soit pas vide une fois que la méthode </w:t>
+        <w:t xml:space="preserve"> ne soit pas vide</w:t>
+      </w:r>
+      <w:r>
+        <w:t xml:space="preserve"> et que les variables contenant les informations des équipes soit du bon type</w:t>
+      </w:r>
+      <w:r>
+        <w:t xml:space="preserve"> une fois que la méthode </w:t>
       </w:r>
       <w:proofErr w:type="spellStart"/>
       <w:r>
@@ -3294,10 +3597,53 @@
       </w:r>
       <w:proofErr w:type="spellEnd"/>
       <w:r>
-        <w:t xml:space="preserve"> ait été effectuée. (Mettre screen)</w:t>
-      </w:r>
-      <w:r>
-        <w:t>.</w:t>
+        <w:t xml:space="preserve"> ait été effectuée</w:t>
+      </w:r>
+      <w:r>
+        <w:t> :</w:t>
+      </w:r>
+      <w:r>
+        <w:rPr>
+          <w:noProof/>
+        </w:rPr>
+        <w:t xml:space="preserve"> </w:t>
+      </w:r>
+      <w:r>
+        <w:drawing>
+          <wp:inline distT="0" distB="0" distL="0" distR="0" wp14:anchorId="572908AA" wp14:editId="6CFF3B8D">
+            <wp:extent cx="4951095" cy="1876722"/>
+            <wp:effectExtent l="0" t="0" r="1905" b="9525"/>
+            <wp:docPr id="942668482" name="Image 1" descr="Une image contenant texte, capture d’écran, Police&#10;&#10;Description générée automatiquement"/>
+            <wp:cNvGraphicFramePr>
+              <a:graphicFrameLocks xmlns:a="http://schemas.openxmlformats.org/drawingml/2006/main" noChangeAspect="1"/>
+            </wp:cNvGraphicFramePr>
+            <a:graphic xmlns:a="http://schemas.openxmlformats.org/drawingml/2006/main">
+              <a:graphicData uri="http://schemas.openxmlformats.org/drawingml/2006/picture">
+                <pic:pic xmlns:pic="http://schemas.openxmlformats.org/drawingml/2006/picture">
+                  <pic:nvPicPr>
+                    <pic:cNvPr id="942668482" name="Image 1" descr="Une image contenant texte, capture d’écran, Police&#10;&#10;Description générée automatiquement"/>
+                    <pic:cNvPicPr/>
+                  </pic:nvPicPr>
+                  <pic:blipFill>
+                    <a:blip r:embed="rId12"/>
+                    <a:stretch>
+                      <a:fillRect/>
+                    </a:stretch>
+                  </pic:blipFill>
+                  <pic:spPr>
+                    <a:xfrm>
+                      <a:off x="0" y="0"/>
+                      <a:ext cx="5097502" cy="1932218"/>
+                    </a:xfrm>
+                    <a:prstGeom prst="rect">
+                      <a:avLst/>
+                    </a:prstGeom>
+                  </pic:spPr>
+                </pic:pic>
+              </a:graphicData>
+            </a:graphic>
+          </wp:inline>
+        </w:drawing>
       </w:r>
     </w:p>
     <w:p>
@@ -3307,6 +3653,7 @@
           <w:ilvl w:val="1"/>
           <w:numId w:val="19"/>
         </w:numPr>
+        <w:jc w:val="both"/>
       </w:pPr>
       <w:r>
         <w:t xml:space="preserve">Le test par les paires a permis d’assurer la gestion d’erreur du code dans le cas où les clefs du fichier. </w:t>
@@ -3324,6 +3671,36 @@
       <w:r>
         <w:t>.</w:t>
       </w:r>
+    </w:p>
+    <w:p>
+      <w:pPr>
+        <w:jc w:val="both"/>
+      </w:pPr>
+    </w:p>
+    <w:p>
+      <w:pPr>
+        <w:jc w:val="both"/>
+      </w:pPr>
+    </w:p>
+    <w:p>
+      <w:pPr>
+        <w:jc w:val="both"/>
+      </w:pPr>
+    </w:p>
+    <w:p>
+      <w:pPr>
+        <w:jc w:val="both"/>
+      </w:pPr>
+    </w:p>
+    <w:p>
+      <w:pPr>
+        <w:jc w:val="both"/>
+      </w:pPr>
+    </w:p>
+    <w:p>
+      <w:pPr>
+        <w:jc w:val="both"/>
+      </w:pPr>
     </w:p>
     <w:p>
       <w:pPr>
@@ -3332,8 +3709,10 @@
           <w:ilvl w:val="0"/>
           <w:numId w:val="19"/>
         </w:numPr>
-      </w:pPr>
-      <w:r>
+        <w:jc w:val="both"/>
+      </w:pPr>
+      <w:r>
+        <w:lastRenderedPageBreak/>
         <w:t>Filtres du graphique</w:t>
       </w:r>
       <w:r>
@@ -3347,9 +3726,68 @@
           <w:ilvl w:val="1"/>
           <w:numId w:val="19"/>
         </w:numPr>
-      </w:pPr>
-      <w:r>
-        <w:t>Le test unitaire ci-dessous permet de vérifier que la listes des jours afficher dans le graphique soit équivalente à la liste des jours devant être afficher dans les filtres (Mettre screen).</w:t>
+        <w:jc w:val="both"/>
+      </w:pPr>
+      <w:r>
+        <w:t xml:space="preserve">Le test unitaire ci-dessous permet de vérifier que la listes des </w:t>
+      </w:r>
+      <w:r>
+        <w:t>équipes</w:t>
+      </w:r>
+      <w:r>
+        <w:t xml:space="preserve"> afficher dans le graphique soit équivalente à la liste des </w:t>
+      </w:r>
+      <w:r>
+        <w:t>équipes</w:t>
+      </w:r>
+      <w:r>
+        <w:t xml:space="preserve"> devant être afficher dans les filtres</w:t>
+      </w:r>
+      <w:r>
+        <w:t> :</w:t>
+      </w:r>
+      <w:r>
+        <w:rPr>
+          <w:noProof/>
+        </w:rPr>
+        <w:t xml:space="preserve"> </w:t>
+      </w:r>
+      <w:r>
+        <w:drawing>
+          <wp:inline distT="0" distB="0" distL="0" distR="0" wp14:anchorId="0AE30C91" wp14:editId="476895DF">
+            <wp:extent cx="4915814" cy="3434025"/>
+            <wp:effectExtent l="0" t="0" r="0" b="0"/>
+            <wp:docPr id="1702871143" name="Image 1" descr="Une image contenant texte, capture d’écran, logiciel&#10;&#10;Description générée automatiquement"/>
+            <wp:cNvGraphicFramePr>
+              <a:graphicFrameLocks xmlns:a="http://schemas.openxmlformats.org/drawingml/2006/main" noChangeAspect="1"/>
+            </wp:cNvGraphicFramePr>
+            <a:graphic xmlns:a="http://schemas.openxmlformats.org/drawingml/2006/main">
+              <a:graphicData uri="http://schemas.openxmlformats.org/drawingml/2006/picture">
+                <pic:pic xmlns:pic="http://schemas.openxmlformats.org/drawingml/2006/picture">
+                  <pic:nvPicPr>
+                    <pic:cNvPr id="1702871143" name="Image 1" descr="Une image contenant texte, capture d’écran, logiciel&#10;&#10;Description générée automatiquement"/>
+                    <pic:cNvPicPr/>
+                  </pic:nvPicPr>
+                  <pic:blipFill>
+                    <a:blip r:embed="rId13"/>
+                    <a:stretch>
+                      <a:fillRect/>
+                    </a:stretch>
+                  </pic:blipFill>
+                  <pic:spPr>
+                    <a:xfrm>
+                      <a:off x="0" y="0"/>
+                      <a:ext cx="4958637" cy="3463940"/>
+                    </a:xfrm>
+                    <a:prstGeom prst="rect">
+                      <a:avLst/>
+                    </a:prstGeom>
+                  </pic:spPr>
+                </pic:pic>
+              </a:graphicData>
+            </a:graphic>
+          </wp:inline>
+        </w:drawing>
       </w:r>
     </w:p>
     <w:p>
@@ -3359,6 +3797,7 @@
           <w:ilvl w:val="1"/>
           <w:numId w:val="19"/>
         </w:numPr>
+        <w:jc w:val="both"/>
       </w:pPr>
       <w:r>
         <w:t xml:space="preserve">Les différents tests par les paires ont testé la cohérence d’affichage entre le filtre des équipes et du filtre sur jours (Capacité des deux types de filtre à être activer en même temps). </w:t>
@@ -3371,46 +3810,194 @@
           <w:ilvl w:val="1"/>
           <w:numId w:val="19"/>
         </w:numPr>
-      </w:pPr>
-      <w:r>
-        <w:t>Les différents tests réaliser par les utilisateurs ont permis d’identifier certains bugs liés à l’utilisation de plusieurs filtres.</w:t>
+        <w:jc w:val="both"/>
+      </w:pPr>
+      <w:r>
+        <w:t>Les différents tests réaliser par les utilisateurs ont permis d’identifier certains bugs liés à l’utilisation de plusieurs filtres</w:t>
+      </w:r>
+      <w:r>
+        <w:t>, exemple :</w:t>
+      </w:r>
+    </w:p>
+    <w:p>
+      <w:pPr>
+        <w:pStyle w:val="Paragraphedeliste"/>
+        <w:numPr>
+          <w:ilvl w:val="2"/>
+          <w:numId w:val="18"/>
+        </w:numPr>
+        <w:jc w:val="both"/>
+      </w:pPr>
+      <w:r>
+        <w:t>Un crash de l’application avait lieu si tous les jours été décoché.</w:t>
+      </w:r>
+    </w:p>
+    <w:p>
+      <w:pPr>
+        <w:jc w:val="both"/>
+      </w:pPr>
+    </w:p>
+    <w:p>
+      <w:pPr>
+        <w:pStyle w:val="Titre2"/>
+        <w:jc w:val="both"/>
+        <w:rPr>
+          <w:i w:val="0"/>
+          <w:iCs/>
+        </w:rPr>
+      </w:pPr>
+      <w:r>
+        <w:rPr>
+          <w:i w:val="0"/>
+          <w:iCs/>
+        </w:rPr>
+        <w:t>Ajout test possible</w:t>
+      </w:r>
+    </w:p>
+    <w:p>
+      <w:pPr>
+        <w:jc w:val="both"/>
+      </w:pPr>
+      <w:r>
+        <w:t xml:space="preserve">Bien que ces tests soient efficaces ils ne sont néanmoins pas suffisants </w:t>
+      </w:r>
+      <w:r>
+        <w:t>dû</w:t>
+      </w:r>
+      <w:r>
+        <w:t xml:space="preserve"> à leur petit nombre, vous trouverez donc ci-dessous une liste de test pouvant être ajouter au programme afin de diminuer le</w:t>
+      </w:r>
+      <w:r>
+        <w:t xml:space="preserve"> risque de mauvaise logique des méthodes du code :</w:t>
+      </w:r>
+    </w:p>
+    <w:p>
+      <w:pPr>
+        <w:pStyle w:val="Paragraphedeliste"/>
+        <w:numPr>
+          <w:ilvl w:val="0"/>
+          <w:numId w:val="18"/>
+        </w:numPr>
+        <w:jc w:val="both"/>
+      </w:pPr>
+      <w:r>
+        <w:t xml:space="preserve">Ajout d’un test sur la méthode </w:t>
+      </w:r>
+      <w:proofErr w:type="spellStart"/>
+      <w:r>
+        <w:t>CreateGraph</w:t>
+      </w:r>
+      <w:proofErr w:type="spellEnd"/>
+      <w:r>
+        <w:t xml:space="preserve"> afin de vérifier la logique sur le filtre concernant les jours sélectionner par l’utilisateur soit correct.</w:t>
+      </w:r>
+    </w:p>
+    <w:p>
+      <w:pPr>
+        <w:pStyle w:val="Paragraphedeliste"/>
+        <w:numPr>
+          <w:ilvl w:val="0"/>
+          <w:numId w:val="18"/>
+        </w:numPr>
+        <w:jc w:val="both"/>
+      </w:pPr>
+      <w:r>
+        <w:t xml:space="preserve">Ajout d’un test sur la méthode </w:t>
+      </w:r>
+      <w:proofErr w:type="spellStart"/>
+      <w:r>
+        <w:t>loadFile</w:t>
+      </w:r>
+      <w:proofErr w:type="spellEnd"/>
+      <w:r>
+        <w:t xml:space="preserve"> afin de vérifier la gestion d’erreur dans le cas ou l’utilisateur charge un </w:t>
+      </w:r>
+      <w:proofErr w:type="gramStart"/>
+      <w:r>
+        <w:t>fichier .</w:t>
+      </w:r>
+      <w:proofErr w:type="spellStart"/>
+      <w:r>
+        <w:t>json</w:t>
+      </w:r>
+      <w:proofErr w:type="spellEnd"/>
+      <w:proofErr w:type="gramEnd"/>
+      <w:r>
+        <w:t xml:space="preserve"> non valide.</w:t>
+      </w:r>
+    </w:p>
+    <w:p>
+      <w:pPr>
+        <w:pStyle w:val="Paragraphedeliste"/>
+        <w:numPr>
+          <w:ilvl w:val="0"/>
+          <w:numId w:val="18"/>
+        </w:numPr>
+        <w:jc w:val="both"/>
+      </w:pPr>
+      <w:r>
+        <w:t xml:space="preserve">Ajout d’un test sur la méthode </w:t>
+      </w:r>
+      <w:proofErr w:type="spellStart"/>
+      <w:r>
+        <w:t>CreateGraph</w:t>
+      </w:r>
+      <w:proofErr w:type="spellEnd"/>
+      <w:r>
+        <w:t xml:space="preserve"> afin de </w:t>
+      </w:r>
+      <w:r>
+        <w:t>vérifier que les données dans le graphique soit bien basé sur la liste d’équipe qui lui est fournie.</w:t>
+      </w:r>
+    </w:p>
+    <w:p>
+      <w:pPr>
+        <w:pStyle w:val="Titre2"/>
+        <w:jc w:val="both"/>
+        <w:rPr>
+          <w:i w:val="0"/>
+          <w:iCs/>
+        </w:rPr>
+      </w:pPr>
+      <w:r>
+        <w:rPr>
+          <w:i w:val="0"/>
+          <w:iCs/>
+        </w:rPr>
+        <w:t>Donnée à prévoir</w:t>
+      </w:r>
+    </w:p>
+    <w:p>
+      <w:r>
+        <w:t xml:space="preserve">Lien vers un </w:t>
+      </w:r>
+      <w:proofErr w:type="gramStart"/>
+      <w:r>
+        <w:t>fichier .</w:t>
+      </w:r>
+      <w:proofErr w:type="spellStart"/>
+      <w:r>
+        <w:t>json</w:t>
+      </w:r>
+      <w:proofErr w:type="spellEnd"/>
+      <w:proofErr w:type="gramEnd"/>
+      <w:r>
+        <w:t xml:space="preserve"> correctement formé et remplit afin de pouvoir inscrire le lien du fichier dans le test de la méthode </w:t>
+      </w:r>
+      <w:proofErr w:type="spellStart"/>
+      <w:r>
+        <w:t>loadFile</w:t>
+      </w:r>
+      <w:proofErr w:type="spellEnd"/>
+      <w:r>
+        <w:t>.</w:t>
       </w:r>
     </w:p>
     <w:p>
       <w:pPr>
         <w:pStyle w:val="En-tte"/>
         <w:ind w:firstLine="360"/>
-        <w:rPr>
-          <w:i/>
-          <w:iCs/>
-        </w:rPr>
-      </w:pPr>
-      <w:r>
-        <w:rPr>
-          <w:i/>
-          <w:iCs/>
-        </w:rPr>
-        <w:t xml:space="preserve">Décrire la stratégie globale de </w:t>
-      </w:r>
-      <w:r>
-        <w:rPr>
-          <w:i/>
-          <w:iCs/>
-        </w:rPr>
-        <w:t>test :</w:t>
-      </w:r>
-      <w:r>
-        <w:rPr>
-          <w:i/>
-          <w:iCs/>
-        </w:rPr>
-        <w:t xml:space="preserve"> </w:t>
-      </w:r>
-    </w:p>
-    <w:p>
-      <w:pPr>
-        <w:pStyle w:val="En-tte"/>
-        <w:ind w:firstLine="360"/>
+        <w:jc w:val="both"/>
         <w:rPr>
           <w:i/>
           <w:iCs/>
@@ -3420,269 +4007,16 @@
     </w:p>
     <w:p>
       <w:pPr>
-        <w:pStyle w:val="En-tte"/>
-        <w:numPr>
-          <w:ilvl w:val="0"/>
-          <w:numId w:val="6"/>
-        </w:numPr>
-        <w:tabs>
-          <w:tab w:val="clear" w:pos="4536"/>
-          <w:tab w:val="clear" w:pos="9072"/>
-        </w:tabs>
-        <w:rPr>
-          <w:i/>
-          <w:iCs/>
-          <w:szCs w:val="14"/>
-        </w:rPr>
-      </w:pPr>
-      <w:proofErr w:type="gramStart"/>
-      <w:r>
-        <w:rPr>
-          <w:i/>
-          <w:iCs/>
-          <w:szCs w:val="14"/>
-        </w:rPr>
-        <w:t>t</w:t>
-      </w:r>
-      <w:r>
-        <w:rPr>
-          <w:i/>
-          <w:iCs/>
-          <w:szCs w:val="14"/>
-        </w:rPr>
-        <w:t>ypes</w:t>
-      </w:r>
-      <w:proofErr w:type="gramEnd"/>
-      <w:r>
-        <w:rPr>
-          <w:i/>
-          <w:iCs/>
-          <w:szCs w:val="14"/>
-        </w:rPr>
-        <w:t xml:space="preserve"> de des tests et ordre dans lequel ils seront effectués.</w:t>
-      </w:r>
-    </w:p>
-    <w:p>
-      <w:pPr>
-        <w:pStyle w:val="En-tte"/>
-        <w:numPr>
-          <w:ilvl w:val="0"/>
-          <w:numId w:val="6"/>
-        </w:numPr>
-        <w:tabs>
-          <w:tab w:val="clear" w:pos="4536"/>
-          <w:tab w:val="clear" w:pos="9072"/>
-        </w:tabs>
-        <w:rPr>
-          <w:i/>
-          <w:iCs/>
-          <w:szCs w:val="14"/>
-        </w:rPr>
-      </w:pPr>
-      <w:proofErr w:type="gramStart"/>
-      <w:r>
-        <w:rPr>
-          <w:i/>
-          <w:iCs/>
-          <w:szCs w:val="14"/>
-        </w:rPr>
-        <w:t>l</w:t>
-      </w:r>
-      <w:r>
-        <w:rPr>
-          <w:i/>
-          <w:iCs/>
-          <w:szCs w:val="14"/>
-        </w:rPr>
-        <w:t>es</w:t>
-      </w:r>
-      <w:proofErr w:type="gramEnd"/>
-      <w:r>
-        <w:rPr>
-          <w:i/>
-          <w:iCs/>
-          <w:szCs w:val="14"/>
-        </w:rPr>
-        <w:t xml:space="preserve"> moyens à mettre en œuvre</w:t>
-      </w:r>
-      <w:r>
-        <w:rPr>
-          <w:i/>
-          <w:iCs/>
-          <w:szCs w:val="14"/>
-        </w:rPr>
-        <w:t>.</w:t>
-      </w:r>
-    </w:p>
-    <w:p>
-      <w:pPr>
-        <w:pStyle w:val="En-tte"/>
-        <w:numPr>
-          <w:ilvl w:val="0"/>
-          <w:numId w:val="6"/>
-        </w:numPr>
-        <w:tabs>
-          <w:tab w:val="clear" w:pos="4536"/>
-          <w:tab w:val="clear" w:pos="9072"/>
-        </w:tabs>
-        <w:rPr>
-          <w:i/>
-          <w:iCs/>
-          <w:szCs w:val="14"/>
-        </w:rPr>
-      </w:pPr>
-      <w:proofErr w:type="gramStart"/>
-      <w:r>
-        <w:rPr>
-          <w:i/>
-          <w:iCs/>
-          <w:szCs w:val="14"/>
-        </w:rPr>
-        <w:t>c</w:t>
-      </w:r>
-      <w:r>
-        <w:rPr>
-          <w:i/>
-          <w:iCs/>
-          <w:szCs w:val="14"/>
-        </w:rPr>
-        <w:t>ouverture</w:t>
-      </w:r>
-      <w:proofErr w:type="gramEnd"/>
-      <w:r>
-        <w:rPr>
-          <w:i/>
-          <w:iCs/>
-          <w:szCs w:val="14"/>
-        </w:rPr>
-        <w:t xml:space="preserve"> des tests (tests exhaustifs ou non, si non, pourquoi ?)</w:t>
-      </w:r>
-      <w:r>
-        <w:rPr>
-          <w:i/>
-          <w:iCs/>
-          <w:szCs w:val="14"/>
-        </w:rPr>
-        <w:t>.</w:t>
-      </w:r>
-    </w:p>
-    <w:p>
-      <w:pPr>
-        <w:pStyle w:val="En-tte"/>
-        <w:numPr>
-          <w:ilvl w:val="0"/>
-          <w:numId w:val="6"/>
-        </w:numPr>
-        <w:tabs>
-          <w:tab w:val="clear" w:pos="4536"/>
-          <w:tab w:val="clear" w:pos="9072"/>
-        </w:tabs>
-        <w:rPr>
-          <w:i/>
-          <w:iCs/>
-          <w:szCs w:val="14"/>
-        </w:rPr>
-      </w:pPr>
-      <w:proofErr w:type="gramStart"/>
-      <w:r>
-        <w:rPr>
-          <w:i/>
-          <w:iCs/>
-          <w:szCs w:val="14"/>
-        </w:rPr>
-        <w:t>d</w:t>
-      </w:r>
-      <w:r>
-        <w:rPr>
-          <w:i/>
-          <w:iCs/>
-          <w:szCs w:val="14"/>
-        </w:rPr>
-        <w:t>onnées</w:t>
-      </w:r>
-      <w:proofErr w:type="gramEnd"/>
-      <w:r>
-        <w:rPr>
-          <w:i/>
-          <w:iCs/>
-          <w:szCs w:val="14"/>
-        </w:rPr>
-        <w:t xml:space="preserve"> de test à prévoir (données réelles ?)</w:t>
-      </w:r>
-      <w:r>
-        <w:rPr>
-          <w:i/>
-          <w:iCs/>
-          <w:szCs w:val="14"/>
-        </w:rPr>
-        <w:t xml:space="preserve"> </w:t>
-      </w:r>
-      <w:r>
-        <w:rPr>
-          <w:b/>
-          <w:bCs/>
-          <w:i/>
-          <w:iCs/>
-          <w:color w:val="FF0000"/>
-          <w:szCs w:val="14"/>
-        </w:rPr>
-        <w:t>et comment elles seront mises en place</w:t>
-      </w:r>
-      <w:r>
-        <w:rPr>
-          <w:i/>
-          <w:iCs/>
-          <w:szCs w:val="14"/>
-        </w:rPr>
-        <w:t>.</w:t>
-      </w:r>
-    </w:p>
-    <w:p>
-      <w:pPr>
-        <w:pStyle w:val="En-tte"/>
-        <w:numPr>
-          <w:ilvl w:val="0"/>
-          <w:numId w:val="6"/>
-        </w:numPr>
-        <w:tabs>
-          <w:tab w:val="clear" w:pos="4536"/>
-          <w:tab w:val="clear" w:pos="9072"/>
-        </w:tabs>
-        <w:rPr>
-          <w:i/>
-          <w:iCs/>
-          <w:szCs w:val="14"/>
-        </w:rPr>
-      </w:pPr>
-      <w:proofErr w:type="gramStart"/>
-      <w:r>
-        <w:rPr>
-          <w:i/>
-          <w:iCs/>
-          <w:szCs w:val="14"/>
-        </w:rPr>
-        <w:t>les</w:t>
-      </w:r>
-      <w:proofErr w:type="gramEnd"/>
-      <w:r>
-        <w:rPr>
-          <w:i/>
-          <w:iCs/>
-          <w:szCs w:val="14"/>
-        </w:rPr>
-        <w:t xml:space="preserve"> testeurs extérieurs éventuels.</w:t>
-      </w:r>
-    </w:p>
-    <w:p>
-      <w:pPr>
         <w:pStyle w:val="Titre1"/>
         <w:tabs>
           <w:tab w:val="num" w:pos="360"/>
         </w:tabs>
+        <w:jc w:val="both"/>
       </w:pPr>
       <w:bookmarkStart w:id="9" w:name="_Toc71703259"/>
       <w:bookmarkStart w:id="10" w:name="_Toc175917895"/>
       <w:r>
+        <w:lastRenderedPageBreak/>
         <w:t>R</w:t>
       </w:r>
       <w:bookmarkEnd w:id="9"/>
@@ -3694,6 +4028,7 @@
     <w:p>
       <w:pPr>
         <w:pStyle w:val="Titre2"/>
+        <w:jc w:val="both"/>
         <w:rPr>
           <w:color w:val="FF0000"/>
         </w:rPr>
@@ -3715,9 +4050,14 @@
       </w:r>
       <w:bookmarkEnd w:id="11"/>
     </w:p>
-    <w:p/>
-    <w:p>
-      <w:pPr>
+    <w:p>
+      <w:pPr>
+        <w:jc w:val="both"/>
+      </w:pPr>
+    </w:p>
+    <w:p>
+      <w:pPr>
+        <w:jc w:val="both"/>
         <w:rPr>
           <w:b/>
           <w:i/>
@@ -3746,6 +4086,7 @@
     </w:p>
     <w:p>
       <w:pPr>
+        <w:jc w:val="both"/>
         <w:rPr>
           <w:b/>
           <w:i/>
@@ -3756,6 +4097,7 @@
     </w:p>
     <w:p>
       <w:pPr>
+        <w:jc w:val="both"/>
         <w:rPr>
           <w:b/>
           <w:i/>
@@ -3874,6 +4216,7 @@
     </w:p>
     <w:p>
       <w:pPr>
+        <w:jc w:val="both"/>
         <w:rPr>
           <w:b/>
           <w:i/>
@@ -3884,6 +4227,7 @@
     </w:p>
     <w:p>
       <w:pPr>
+        <w:jc w:val="both"/>
         <w:rPr>
           <w:b/>
           <w:i/>
@@ -3903,6 +4247,7 @@
     </w:p>
     <w:p>
       <w:pPr>
+        <w:jc w:val="both"/>
         <w:rPr>
           <w:b/>
           <w:i/>
@@ -3913,6 +4258,7 @@
     </w:p>
     <w:p>
       <w:pPr>
+        <w:jc w:val="both"/>
         <w:rPr>
           <w:b/>
           <w:i/>
@@ -3927,12 +4273,12 @@
           <w:iCs/>
           <w:color w:val="FF0000"/>
         </w:rPr>
-        <w:lastRenderedPageBreak/>
         <w:t>NE PAS mettre ici des pratiques usuelles que tout professionnel de la branche connaît déjà. Par exemple, n’EXPLIQUEZ PAS ICI CE QU’EST LE PATTERN MVC.</w:t>
       </w:r>
     </w:p>
     <w:p>
       <w:pPr>
+        <w:jc w:val="both"/>
         <w:rPr>
           <w:b/>
           <w:i/>
@@ -3943,6 +4289,7 @@
     </w:p>
     <w:p>
       <w:pPr>
+        <w:jc w:val="both"/>
         <w:rPr>
           <w:b/>
           <w:i/>
@@ -3967,6 +4314,7 @@
           <w:ilvl w:val="0"/>
           <w:numId w:val="16"/>
         </w:numPr>
+        <w:jc w:val="both"/>
         <w:rPr>
           <w:b/>
           <w:i/>
@@ -4011,6 +4359,7 @@
           <w:ilvl w:val="1"/>
           <w:numId w:val="16"/>
         </w:numPr>
+        <w:jc w:val="both"/>
         <w:rPr>
           <w:b/>
           <w:i/>
@@ -4035,6 +4384,7 @@
           <w:ilvl w:val="1"/>
           <w:numId w:val="16"/>
         </w:numPr>
+        <w:jc w:val="both"/>
         <w:rPr>
           <w:b/>
           <w:i/>
@@ -4059,6 +4409,7 @@
           <w:ilvl w:val="1"/>
           <w:numId w:val="16"/>
         </w:numPr>
+        <w:jc w:val="both"/>
         <w:rPr>
           <w:b/>
           <w:i/>
@@ -4114,6 +4465,7 @@
           <w:ilvl w:val="0"/>
           <w:numId w:val="16"/>
         </w:numPr>
+        <w:jc w:val="both"/>
         <w:rPr>
           <w:b/>
           <w:i/>
@@ -4149,6 +4501,7 @@
           <w:ilvl w:val="1"/>
           <w:numId w:val="16"/>
         </w:numPr>
+        <w:jc w:val="both"/>
         <w:rPr>
           <w:b/>
           <w:i/>
@@ -4173,6 +4526,7 @@
           <w:ilvl w:val="1"/>
           <w:numId w:val="16"/>
         </w:numPr>
+        <w:jc w:val="both"/>
         <w:rPr>
           <w:b/>
           <w:i/>
@@ -4197,6 +4551,7 @@
           <w:ilvl w:val="1"/>
           <w:numId w:val="16"/>
         </w:numPr>
+        <w:jc w:val="both"/>
         <w:rPr>
           <w:b/>
           <w:i/>
@@ -4216,6 +4571,7 @@
     </w:p>
     <w:p>
       <w:pPr>
+        <w:jc w:val="both"/>
         <w:rPr>
           <w:b/>
           <w:i/>
@@ -4227,6 +4583,7 @@
     <w:p>
       <w:pPr>
         <w:pStyle w:val="Titre3"/>
+        <w:jc w:val="both"/>
         <w:rPr>
           <w:i/>
           <w:iCs/>
@@ -4244,10 +4601,15 @@
       </w:r>
       <w:bookmarkEnd w:id="14"/>
     </w:p>
-    <w:p/>
+    <w:p>
+      <w:pPr>
+        <w:jc w:val="both"/>
+      </w:pPr>
+    </w:p>
     <w:p>
       <w:pPr>
         <w:pStyle w:val="Titre3"/>
+        <w:jc w:val="both"/>
         <w:rPr>
           <w:i/>
           <w:iCs/>
@@ -4265,10 +4627,15 @@
       </w:r>
       <w:bookmarkEnd w:id="15"/>
     </w:p>
-    <w:p/>
+    <w:p>
+      <w:pPr>
+        <w:jc w:val="both"/>
+      </w:pPr>
+    </w:p>
     <w:p>
       <w:pPr>
         <w:pStyle w:val="Titre3"/>
+        <w:jc w:val="both"/>
         <w:rPr>
           <w:i/>
           <w:iCs/>
@@ -4289,6 +4656,7 @@
     <w:p>
       <w:pPr>
         <w:pStyle w:val="Titre2"/>
+        <w:jc w:val="both"/>
         <w:rPr>
           <w:i w:val="0"/>
           <w:iCs/>
@@ -4304,10 +4672,15 @@
       </w:r>
       <w:bookmarkEnd w:id="17"/>
     </w:p>
-    <w:p/>
+    <w:p>
+      <w:pPr>
+        <w:jc w:val="both"/>
+      </w:pPr>
+    </w:p>
     <w:p>
       <w:pPr>
         <w:ind w:left="284" w:firstLine="76"/>
+        <w:jc w:val="both"/>
         <w:rPr>
           <w:b/>
           <w:bCs/>
@@ -4350,6 +4723,7 @@
     <w:p>
       <w:pPr>
         <w:pStyle w:val="Titre2"/>
+        <w:jc w:val="both"/>
         <w:rPr>
           <w:i w:val="0"/>
           <w:iCs/>
@@ -4369,7 +4743,11 @@
       </w:r>
       <w:bookmarkEnd w:id="18"/>
     </w:p>
-    <w:p/>
+    <w:p>
+      <w:pPr>
+        <w:jc w:val="both"/>
+      </w:pPr>
+    </w:p>
     <w:p>
       <w:pPr>
         <w:numPr>
@@ -4381,6 +4759,7 @@
           <w:tab w:val="num" w:pos="927"/>
         </w:tabs>
         <w:ind w:left="927"/>
+        <w:jc w:val="both"/>
         <w:rPr>
           <w:b/>
           <w:bCs/>
@@ -4411,6 +4790,7 @@
           <w:tab w:val="num" w:pos="927"/>
         </w:tabs>
         <w:ind w:left="927"/>
+        <w:jc w:val="both"/>
         <w:rPr>
           <w:i/>
           <w:iCs/>
@@ -4444,6 +4824,7 @@
           <w:tab w:val="num" w:pos="927"/>
         </w:tabs>
         <w:ind w:left="927"/>
+        <w:jc w:val="both"/>
         <w:rPr>
           <w:i/>
           <w:iCs/>
@@ -4477,6 +4858,7 @@
           <w:tab w:val="num" w:pos="927"/>
         </w:tabs>
         <w:ind w:left="927"/>
+        <w:jc w:val="both"/>
         <w:rPr>
           <w:i/>
           <w:iCs/>
@@ -4499,11 +4881,20 @@
         <w:t xml:space="preserve"> description exacte du matériel</w:t>
       </w:r>
     </w:p>
-    <w:p/>
-    <w:p/>
+    <w:p>
+      <w:pPr>
+        <w:jc w:val="both"/>
+      </w:pPr>
+    </w:p>
+    <w:p>
+      <w:pPr>
+        <w:jc w:val="both"/>
+      </w:pPr>
+    </w:p>
     <w:p>
       <w:pPr>
         <w:ind w:left="1134" w:hanging="774"/>
+        <w:jc w:val="both"/>
         <w:rPr>
           <w:b/>
           <w:bCs/>
@@ -4526,6 +4917,7 @@
     <w:p>
       <w:pPr>
         <w:pStyle w:val="Titre2"/>
+        <w:jc w:val="both"/>
         <w:rPr>
           <w:i w:val="0"/>
           <w:iCs/>
@@ -4554,6 +4946,7 @@
       <w:pPr>
         <w:pStyle w:val="En-tte"/>
         <w:ind w:left="357"/>
+        <w:jc w:val="both"/>
         <w:rPr>
           <w:i/>
         </w:rPr>
@@ -4562,6 +4955,7 @@
     <w:p>
       <w:pPr>
         <w:ind w:left="1134" w:hanging="774"/>
+        <w:jc w:val="both"/>
         <w:rPr>
           <w:b/>
           <w:bCs/>
@@ -4618,6 +5012,7 @@
     <w:p>
       <w:pPr>
         <w:pStyle w:val="Titre2"/>
+        <w:jc w:val="both"/>
         <w:rPr>
           <w:i w:val="0"/>
           <w:iCs/>
@@ -4654,6 +5049,7 @@
     <w:p>
       <w:pPr>
         <w:ind w:left="426"/>
+        <w:jc w:val="both"/>
         <w:rPr>
           <w:i/>
         </w:rPr>
@@ -4663,6 +5059,7 @@
     <w:p>
       <w:pPr>
         <w:ind w:left="426"/>
+        <w:jc w:val="both"/>
         <w:rPr>
           <w:i/>
           <w:iCs/>
@@ -4693,6 +5090,7 @@
     <w:p>
       <w:pPr>
         <w:ind w:left="426"/>
+        <w:jc w:val="both"/>
         <w:rPr>
           <w:i/>
         </w:rPr>
@@ -4704,15 +5102,15 @@
           <w:ilvl w:val="0"/>
           <w:numId w:val="3"/>
         </w:numPr>
-        <w:rPr>
-          <w:i/>
-        </w:rPr>
-      </w:pPr>
-      <w:r>
-        <w:rPr>
-          <w:i/>
-        </w:rPr>
-        <w:lastRenderedPageBreak/>
+        <w:jc w:val="both"/>
+        <w:rPr>
+          <w:i/>
+        </w:rPr>
+      </w:pPr>
+      <w:r>
+        <w:rPr>
+          <w:i/>
+        </w:rPr>
         <w:t>Description détaillée</w:t>
       </w:r>
     </w:p>
@@ -4722,6 +5120,7 @@
           <w:ilvl w:val="0"/>
           <w:numId w:val="3"/>
         </w:numPr>
+        <w:jc w:val="both"/>
         <w:rPr>
           <w:i/>
         </w:rPr>
@@ -4740,6 +5139,7 @@
           <w:ilvl w:val="0"/>
           <w:numId w:val="3"/>
         </w:numPr>
+        <w:jc w:val="both"/>
         <w:rPr>
           <w:i/>
         </w:rPr>
@@ -4753,13 +5153,15 @@
     </w:p>
     <w:p>
       <w:pPr>
-        <w:rPr>
-          <w:i/>
-        </w:rPr>
-      </w:pPr>
-    </w:p>
-    <w:p>
-      <w:pPr>
+        <w:jc w:val="both"/>
+        <w:rPr>
+          <w:i/>
+        </w:rPr>
+      </w:pPr>
+    </w:p>
+    <w:p>
+      <w:pPr>
+        <w:jc w:val="both"/>
         <w:rPr>
           <w:b/>
           <w:bCs/>
@@ -4778,7 +5180,7 @@
         </w:rPr>
         <w:t xml:space="preserve">Reporter la </w:t>
       </w:r>
-      <w:hyperlink r:id="rId11" w:anchor=":~:text=La%20dette%20technique%20survient%20quand,de%20plus%20en%20plus%20fr%C3%A9quents.">
+      <w:hyperlink r:id="rId14" w:anchor=":~:text=La%20dette%20technique%20survient%20quand,de%20plus%20en%20plus%20fr%C3%A9quents.">
         <w:r>
           <w:rPr>
             <w:rStyle w:val="Lienhypertexte"/>
@@ -4804,6 +5206,7 @@
     <w:p>
       <w:pPr>
         <w:pStyle w:val="En-tte"/>
+        <w:jc w:val="both"/>
         <w:rPr>
           <w:rFonts w:cs="Arial"/>
           <w:iCs/>
@@ -4816,6 +5219,7 @@
         <w:tabs>
           <w:tab w:val="num" w:pos="360"/>
         </w:tabs>
+        <w:jc w:val="both"/>
       </w:pPr>
       <w:bookmarkStart w:id="26" w:name="_Toc25553328"/>
       <w:bookmarkStart w:id="27" w:name="_Toc71703263"/>
@@ -4834,6 +5238,7 @@
       <w:pPr>
         <w:pStyle w:val="En-tte"/>
         <w:ind w:left="357"/>
+        <w:jc w:val="both"/>
       </w:pPr>
     </w:p>
     <w:p>
@@ -4844,6 +5249,7 @@
           <w:numId w:val="0"/>
         </w:numPr>
         <w:ind w:left="357"/>
+        <w:jc w:val="both"/>
         <w:rPr>
           <w:rFonts w:ascii="Arial" w:hAnsi="Arial" w:cs="Arial"/>
           <w:i/>
@@ -4881,6 +5287,7 @@
           <w:numId w:val="0"/>
         </w:numPr>
         <w:ind w:left="357"/>
+        <w:jc w:val="both"/>
         <w:rPr>
           <w:rFonts w:ascii="Arial" w:hAnsi="Arial" w:cs="Arial"/>
           <w:i/>
@@ -4894,6 +5301,7 @@
           <w:ilvl w:val="0"/>
           <w:numId w:val="3"/>
         </w:numPr>
+        <w:jc w:val="both"/>
         <w:rPr>
           <w:rFonts w:cs="Arial"/>
           <w:i/>
@@ -4913,6 +5321,7 @@
           <w:ilvl w:val="0"/>
           <w:numId w:val="3"/>
         </w:numPr>
+        <w:jc w:val="both"/>
         <w:rPr>
           <w:rFonts w:cs="Arial"/>
           <w:i/>
@@ -4932,6 +5341,7 @@
           <w:ilvl w:val="0"/>
           <w:numId w:val="3"/>
         </w:numPr>
+        <w:jc w:val="both"/>
         <w:rPr>
           <w:rFonts w:cs="Arial"/>
           <w:i/>
@@ -4951,6 +5361,7 @@
           <w:ilvl w:val="0"/>
           <w:numId w:val="3"/>
         </w:numPr>
+        <w:jc w:val="both"/>
         <w:rPr>
           <w:rFonts w:cs="Arial"/>
           <w:i/>
@@ -4987,6 +5398,7 @@
     </w:p>
     <w:p>
       <w:pPr>
+        <w:jc w:val="both"/>
         <w:rPr>
           <w:szCs w:val="14"/>
         </w:rPr>
@@ -4994,6 +5406,7 @@
     </w:p>
     <w:p>
       <w:pPr>
+        <w:jc w:val="both"/>
         <w:rPr>
           <w:szCs w:val="14"/>
         </w:rPr>
@@ -5011,6 +5424,7 @@
         <w:tabs>
           <w:tab w:val="num" w:pos="360"/>
         </w:tabs>
+        <w:jc w:val="both"/>
       </w:pPr>
       <w:bookmarkStart w:id="29" w:name="_Toc71703264"/>
       <w:bookmarkStart w:id="30" w:name="_Toc175917905"/>
@@ -5027,6 +5441,7 @@
     <w:p>
       <w:pPr>
         <w:pStyle w:val="Titre2"/>
+        <w:jc w:val="both"/>
         <w:rPr>
           <w:i w:val="0"/>
           <w:iCs/>
@@ -5053,10 +5468,14 @@
       </w:r>
       <w:bookmarkEnd w:id="33"/>
     </w:p>
-    <w:p/>
+    <w:p>
+      <w:pPr>
+        <w:jc w:val="both"/>
+      </w:pPr>
+    </w:p>
     <w:sectPr>
-      <w:headerReference w:type="default" r:id="rId12"/>
-      <w:footerReference w:type="default" r:id="rId13"/>
+      <w:headerReference w:type="default" r:id="rId15"/>
+      <w:footerReference w:type="default" r:id="rId16"/>
       <w:pgSz w:w="11906" w:h="16838" w:code="9"/>
       <w:pgMar w:top="1418" w:right="1418" w:bottom="1418" w:left="1418" w:header="720" w:footer="720" w:gutter="0"/>
       <w:cols w:space="720"/>
@@ -6832,7 +7251,7 @@
         <w:rFonts w:ascii="Arial" w:eastAsia="Times New Roman" w:hAnsi="Arial" w:cs="Arial" w:hint="default"/>
       </w:rPr>
     </w:lvl>
-    <w:lvl w:ilvl="1" w:tplc="100C0003" w:tentative="1">
+    <w:lvl w:ilvl="1" w:tplc="100C0003">
       <w:start w:val="1"/>
       <w:numFmt w:val="bullet"/>
       <w:lvlText w:val="o"/>
@@ -6844,7 +7263,7 @@
         <w:rFonts w:ascii="Courier New" w:hAnsi="Courier New" w:cs="Courier New" w:hint="default"/>
       </w:rPr>
     </w:lvl>
-    <w:lvl w:ilvl="2" w:tplc="100C0005" w:tentative="1">
+    <w:lvl w:ilvl="2" w:tplc="100C0005">
       <w:start w:val="1"/>
       <w:numFmt w:val="bullet"/>
       <w:lvlText w:val=""/>
@@ -6954,7 +7373,7 @@
         <w:ind w:left="1440" w:hanging="360"/>
       </w:pPr>
     </w:lvl>
-    <w:lvl w:ilvl="2" w:tplc="100C001B" w:tentative="1">
+    <w:lvl w:ilvl="2" w:tplc="100C001B">
       <w:start w:val="1"/>
       <w:numFmt w:val="lowerRoman"/>
       <w:lvlText w:val="%3."/>
@@ -8211,7 +8630,6 @@
   <w:style w:type="character" w:default="1" w:styleId="Policepardfaut">
     <w:name w:val="Default Paragraph Font"/>
     <w:uiPriority w:val="1"/>
-    <w:semiHidden/>
     <w:unhideWhenUsed/>
   </w:style>
   <w:style w:type="table" w:default="1" w:styleId="TableauNormal">
@@ -8953,26 +9371,6 @@
 </file>
 
 <file path=customXml/item1.xml><?xml version="1.0" encoding="utf-8"?>
-<?mso-contentType ?>
-<FormTemplates xmlns="http://schemas.microsoft.com/sharepoint/v3/contenttype/forms">
-  <Display>DocumentLibraryForm</Display>
-  <Edit>DocumentLibraryForm</Edit>
-  <New>DocumentLibraryForm</New>
-</FormTemplates>
-</file>
-
-<file path=customXml/item2.xml><?xml version="1.0" encoding="utf-8"?>
-<p:properties xmlns:p="http://schemas.microsoft.com/office/2006/metadata/properties" xmlns:xsi="http://www.w3.org/2001/XMLSchema-instance" xmlns:pc="http://schemas.microsoft.com/office/infopath/2007/PartnerControls">
-  <documentManagement>
-    <TaxCatchAll xmlns="dfa80de1-e9bb-4cf2-893d-d06220b3971a" xsi:nil="true"/>
-    <lcf76f155ced4ddcb4097134ff3c332f xmlns="98d92101-24da-4498-9971-a24673344bd8">
-      <Terms xmlns="http://schemas.microsoft.com/office/infopath/2007/PartnerControls"/>
-    </lcf76f155ced4ddcb4097134ff3c332f>
-  </documentManagement>
-</p:properties>
-</file>
-
-<file path=customXml/item3.xml><?xml version="1.0" encoding="utf-8"?>
 <ct:contentTypeSchema xmlns:ct="http://schemas.microsoft.com/office/2006/metadata/contentType" xmlns:ma="http://schemas.microsoft.com/office/2006/metadata/properties/metaAttributes" ct:_="" ma:_="" ma:contentTypeName="Document" ma:contentTypeID="0x010100E529CC47EA4E614CBF50FAFAB9B8F32B" ma:contentTypeVersion="13" ma:contentTypeDescription="Crée un document." ma:contentTypeScope="" ma:versionID="b0c7ed87d1a958e9d45e6a628dda67b2">
   <xsd:schema xmlns:xsd="http://www.w3.org/2001/XMLSchema" xmlns:xs="http://www.w3.org/2001/XMLSchema" xmlns:p="http://schemas.microsoft.com/office/2006/metadata/properties" xmlns:ns2="98d92101-24da-4498-9971-a24673344bd8" xmlns:ns3="dfa80de1-e9bb-4cf2-893d-d06220b3971a" targetNamespace="http://schemas.microsoft.com/office/2006/metadata/properties" ma:root="true" ma:fieldsID="444cf053ca299ab1a8609ad922f5c0d6" ns2:_="" ns3:_="">
     <xsd:import namespace="98d92101-24da-4498-9971-a24673344bd8"/>
@@ -9195,10 +9593,41 @@
 </ct:contentTypeSchema>
 </file>
 
+<file path=customXml/item2.xml><?xml version="1.0" encoding="utf-8"?>
+<p:properties xmlns:p="http://schemas.microsoft.com/office/2006/metadata/properties" xmlns:xsi="http://www.w3.org/2001/XMLSchema-instance" xmlns:pc="http://schemas.microsoft.com/office/infopath/2007/PartnerControls">
+  <documentManagement>
+    <TaxCatchAll xmlns="dfa80de1-e9bb-4cf2-893d-d06220b3971a" xsi:nil="true"/>
+    <lcf76f155ced4ddcb4097134ff3c332f xmlns="98d92101-24da-4498-9971-a24673344bd8">
+      <Terms xmlns="http://schemas.microsoft.com/office/infopath/2007/PartnerControls"/>
+    </lcf76f155ced4ddcb4097134ff3c332f>
+  </documentManagement>
+</p:properties>
+</file>
+
+<file path=customXml/item3.xml><?xml version="1.0" encoding="utf-8"?>
+<?mso-contentType ?>
+<FormTemplates xmlns="http://schemas.microsoft.com/sharepoint/v3/contenttype/forms">
+  <Display>DocumentLibraryForm</Display>
+  <Edit>DocumentLibraryForm</Edit>
+  <New>DocumentLibraryForm</New>
+</FormTemplates>
+</file>
+
 <file path=customXml/itemProps1.xml><?xml version="1.0" encoding="utf-8"?>
-<ds:datastoreItem xmlns:ds="http://schemas.openxmlformats.org/officeDocument/2006/customXml" ds:itemID="{1DADA05A-DA17-4CB0-90B5-C889667DD54A}">
+<ds:datastoreItem xmlns:ds="http://schemas.openxmlformats.org/officeDocument/2006/customXml" ds:itemID="{700D8043-C34E-4EC6-98BE-7219263EC485}">
   <ds:schemaRefs>
-    <ds:schemaRef ds:uri="http://schemas.microsoft.com/sharepoint/v3/contenttype/forms"/>
+    <ds:schemaRef ds:uri="http://schemas.microsoft.com/office/2006/metadata/contentType"/>
+    <ds:schemaRef ds:uri="http://schemas.microsoft.com/office/2006/metadata/properties/metaAttributes"/>
+    <ds:schemaRef ds:uri="http://www.w3.org/2001/XMLSchema"/>
+    <ds:schemaRef ds:uri="http://schemas.microsoft.com/office/2006/metadata/properties"/>
+    <ds:schemaRef ds:uri="98d92101-24da-4498-9971-a24673344bd8"/>
+    <ds:schemaRef ds:uri="dfa80de1-e9bb-4cf2-893d-d06220b3971a"/>
+    <ds:schemaRef ds:uri="http://schemas.microsoft.com/office/2006/documentManagement/types"/>
+    <ds:schemaRef ds:uri="http://schemas.microsoft.com/office/infopath/2007/PartnerControls"/>
+    <ds:schemaRef ds:uri="http://schemas.openxmlformats.org/package/2006/metadata/core-properties"/>
+    <ds:schemaRef ds:uri="http://purl.org/dc/elements/1.1/"/>
+    <ds:schemaRef ds:uri="http://purl.org/dc/terms/"/>
+    <ds:schemaRef ds:uri="http://schemas.microsoft.com/internal/obd"/>
   </ds:schemaRefs>
 </ds:datastoreItem>
 </file>
@@ -9215,20 +9644,9 @@
 </file>
 
 <file path=customXml/itemProps3.xml><?xml version="1.0" encoding="utf-8"?>
-<ds:datastoreItem xmlns:ds="http://schemas.openxmlformats.org/officeDocument/2006/customXml" ds:itemID="{700D8043-C34E-4EC6-98BE-7219263EC485}">
+<ds:datastoreItem xmlns:ds="http://schemas.openxmlformats.org/officeDocument/2006/customXml" ds:itemID="{1DADA05A-DA17-4CB0-90B5-C889667DD54A}">
   <ds:schemaRefs>
-    <ds:schemaRef ds:uri="http://schemas.microsoft.com/office/2006/metadata/contentType"/>
-    <ds:schemaRef ds:uri="http://schemas.microsoft.com/office/2006/metadata/properties/metaAttributes"/>
-    <ds:schemaRef ds:uri="http://www.w3.org/2001/XMLSchema"/>
-    <ds:schemaRef ds:uri="http://schemas.microsoft.com/office/2006/metadata/properties"/>
-    <ds:schemaRef ds:uri="98d92101-24da-4498-9971-a24673344bd8"/>
-    <ds:schemaRef ds:uri="dfa80de1-e9bb-4cf2-893d-d06220b3971a"/>
-    <ds:schemaRef ds:uri="http://schemas.microsoft.com/office/2006/documentManagement/types"/>
-    <ds:schemaRef ds:uri="http://schemas.microsoft.com/office/infopath/2007/PartnerControls"/>
-    <ds:schemaRef ds:uri="http://schemas.openxmlformats.org/package/2006/metadata/core-properties"/>
-    <ds:schemaRef ds:uri="http://purl.org/dc/elements/1.1/"/>
-    <ds:schemaRef ds:uri="http://purl.org/dc/terms/"/>
-    <ds:schemaRef ds:uri="http://schemas.microsoft.com/internal/obd"/>
+    <ds:schemaRef ds:uri="http://schemas.microsoft.com/sharepoint/v3/contenttype/forms"/>
   </ds:schemaRefs>
 </ds:datastoreItem>
 </file>
</xml_diff>

<commit_message>
doc: (rapport) Ecriture des point 2.3 et 3.4
</commit_message>
<xml_diff>
--- a/Docs/rapportProjet.docx
+++ b/Docs/rapportProjet.docx
@@ -110,12 +110,21 @@
           <w:sz w:val="52"/>
         </w:rPr>
       </w:pPr>
+      <w:proofErr w:type="spellStart"/>
       <w:r>
         <w:rPr>
           <w:color w:val="FF0000"/>
           <w:sz w:val="52"/>
         </w:rPr>
-        <w:t xml:space="preserve">Belkhiria </w:t>
+        <w:t>Belkhiria</w:t>
+      </w:r>
+      <w:proofErr w:type="spellEnd"/>
+      <w:r>
+        <w:rPr>
+          <w:color w:val="FF0000"/>
+          <w:sz w:val="52"/>
+        </w:rPr>
+        <w:t xml:space="preserve"> </w:t>
       </w:r>
       <w:proofErr w:type="spellStart"/>
       <w:r>
@@ -3054,9 +3063,8 @@
         <w:pStyle w:val="Retraitnormal1"/>
         <w:numPr>
           <w:ilvl w:val="0"/>
-          <w:numId w:val="0"/>
+          <w:numId w:val="20"/>
         </w:numPr>
-        <w:ind w:left="360"/>
         <w:jc w:val="both"/>
         <w:rPr>
           <w:rFonts w:ascii="Arial" w:hAnsi="Arial"/>
@@ -3065,13 +3073,160 @@
           <w:lang w:eastAsia="fr-FR"/>
         </w:rPr>
       </w:pPr>
+      <w:r>
+        <w:rPr>
+          <w:rFonts w:ascii="Arial" w:hAnsi="Arial"/>
+          <w:sz w:val="24"/>
+          <w:szCs w:val="14"/>
+          <w:lang w:eastAsia="fr-FR"/>
+        </w:rPr>
+        <w:t>Le diagramme ci-dessous montre la liste des classes et leur relation :</w:t>
+      </w:r>
+      <w:r>
+        <w:t xml:space="preserve"> </w:t>
+      </w:r>
+      <w:r>
+        <w:rPr>
+          <w:noProof/>
+        </w:rPr>
+        <w:drawing>
+          <wp:inline distT="0" distB="0" distL="0" distR="0" wp14:anchorId="2E3F41C2" wp14:editId="159068B8">
+            <wp:extent cx="5759450" cy="2295525"/>
+            <wp:effectExtent l="0" t="0" r="0" b="9525"/>
+            <wp:docPr id="942966903" name="Image 1" descr="Une image contenant texte, diagramme, capture d’écran, ligne&#10;&#10;Description générée automatiquement"/>
+            <wp:cNvGraphicFramePr>
+              <a:graphicFrameLocks xmlns:a="http://schemas.openxmlformats.org/drawingml/2006/main" noChangeAspect="1"/>
+            </wp:cNvGraphicFramePr>
+            <a:graphic xmlns:a="http://schemas.openxmlformats.org/drawingml/2006/main">
+              <a:graphicData uri="http://schemas.openxmlformats.org/drawingml/2006/picture">
+                <pic:pic xmlns:pic="http://schemas.openxmlformats.org/drawingml/2006/picture">
+                  <pic:nvPicPr>
+                    <pic:cNvPr id="942966903" name="Image 1" descr="Une image contenant texte, diagramme, capture d’écran, ligne&#10;&#10;Description générée automatiquement"/>
+                    <pic:cNvPicPr>
+                      <a:picLocks noChangeAspect="1" noChangeArrowheads="1"/>
+                    </pic:cNvPicPr>
+                  </pic:nvPicPr>
+                  <pic:blipFill>
+                    <a:blip r:embed="rId11" cstate="print">
+                      <a:extLst>
+                        <a:ext uri="{28A0092B-C50C-407E-A947-70E740481C1C}">
+                          <a14:useLocalDpi xmlns:a14="http://schemas.microsoft.com/office/drawing/2010/main" val="0"/>
+                        </a:ext>
+                      </a:extLst>
+                    </a:blip>
+                    <a:srcRect/>
+                    <a:stretch>
+                      <a:fillRect/>
+                    </a:stretch>
+                  </pic:blipFill>
+                  <pic:spPr bwMode="auto">
+                    <a:xfrm>
+                      <a:off x="0" y="0"/>
+                      <a:ext cx="5759450" cy="2295525"/>
+                    </a:xfrm>
+                    <a:prstGeom prst="rect">
+                      <a:avLst/>
+                    </a:prstGeom>
+                    <a:noFill/>
+                    <a:ln>
+                      <a:noFill/>
+                    </a:ln>
+                  </pic:spPr>
+                </pic:pic>
+              </a:graphicData>
+            </a:graphic>
+          </wp:inline>
+        </w:drawing>
+      </w:r>
     </w:p>
     <w:p>
       <w:pPr>
         <w:pStyle w:val="Retraitnormal1"/>
         <w:numPr>
           <w:ilvl w:val="0"/>
-          <w:numId w:val="15"/>
+          <w:numId w:val="20"/>
+        </w:numPr>
+        <w:jc w:val="both"/>
+        <w:rPr>
+          <w:rFonts w:ascii="Arial" w:hAnsi="Arial"/>
+          <w:sz w:val="24"/>
+          <w:szCs w:val="14"/>
+          <w:lang w:eastAsia="fr-FR"/>
+        </w:rPr>
+      </w:pPr>
+      <w:r>
+        <w:rPr>
+          <w:rFonts w:ascii="Arial" w:hAnsi="Arial"/>
+          <w:sz w:val="24"/>
+          <w:szCs w:val="14"/>
+          <w:lang w:eastAsia="fr-FR"/>
+        </w:rPr>
+        <w:lastRenderedPageBreak/>
+        <w:t>Le diagramme ci-dessous montre les différents états du programme :</w:t>
+      </w:r>
+      <w:r>
+        <w:t xml:space="preserve"> </w:t>
+      </w:r>
+      <w:r>
+        <w:rPr>
+          <w:noProof/>
+        </w:rPr>
+        <w:drawing>
+          <wp:inline distT="0" distB="0" distL="0" distR="0" wp14:anchorId="736A4F47" wp14:editId="1D2C6DED">
+            <wp:extent cx="5759450" cy="3551555"/>
+            <wp:effectExtent l="0" t="0" r="0" b="0"/>
+            <wp:docPr id="991845755" name="Image 2" descr="Une image contenant texte, diagramme, Plan, ligne&#10;&#10;Description générée automatiquement"/>
+            <wp:cNvGraphicFramePr>
+              <a:graphicFrameLocks xmlns:a="http://schemas.openxmlformats.org/drawingml/2006/main" noChangeAspect="1"/>
+            </wp:cNvGraphicFramePr>
+            <a:graphic xmlns:a="http://schemas.openxmlformats.org/drawingml/2006/main">
+              <a:graphicData uri="http://schemas.openxmlformats.org/drawingml/2006/picture">
+                <pic:pic xmlns:pic="http://schemas.openxmlformats.org/drawingml/2006/picture">
+                  <pic:nvPicPr>
+                    <pic:cNvPr id="991845755" name="Image 2" descr="Une image contenant texte, diagramme, Plan, ligne&#10;&#10;Description générée automatiquement"/>
+                    <pic:cNvPicPr>
+                      <a:picLocks noChangeAspect="1" noChangeArrowheads="1"/>
+                    </pic:cNvPicPr>
+                  </pic:nvPicPr>
+                  <pic:blipFill>
+                    <a:blip r:embed="rId12">
+                      <a:extLst>
+                        <a:ext uri="{28A0092B-C50C-407E-A947-70E740481C1C}">
+                          <a14:useLocalDpi xmlns:a14="http://schemas.microsoft.com/office/drawing/2010/main" val="0"/>
+                        </a:ext>
+                      </a:extLst>
+                    </a:blip>
+                    <a:srcRect/>
+                    <a:stretch>
+                      <a:fillRect/>
+                    </a:stretch>
+                  </pic:blipFill>
+                  <pic:spPr bwMode="auto">
+                    <a:xfrm>
+                      <a:off x="0" y="0"/>
+                      <a:ext cx="5759450" cy="3551555"/>
+                    </a:xfrm>
+                    <a:prstGeom prst="rect">
+                      <a:avLst/>
+                    </a:prstGeom>
+                    <a:noFill/>
+                    <a:ln>
+                      <a:noFill/>
+                    </a:ln>
+                  </pic:spPr>
+                </pic:pic>
+              </a:graphicData>
+            </a:graphic>
+          </wp:inline>
+        </w:drawing>
+      </w:r>
+    </w:p>
+    <w:p>
+      <w:pPr>
+        <w:pStyle w:val="Retraitnormal1"/>
+        <w:numPr>
+          <w:ilvl w:val="0"/>
+          <w:numId w:val="0"/>
         </w:numPr>
         <w:jc w:val="both"/>
         <w:rPr>
@@ -3084,49 +3239,6 @@
           <w:lang w:eastAsia="fr-FR"/>
         </w:rPr>
       </w:pPr>
-      <w:r>
-        <w:rPr>
-          <w:rFonts w:ascii="Arial" w:hAnsi="Arial"/>
-          <w:i/>
-          <w:iCs/>
-          <w:color w:val="FF0000"/>
-          <w:sz w:val="24"/>
-          <w:szCs w:val="14"/>
-          <w:lang w:eastAsia="fr-FR"/>
-        </w:rPr>
-        <w:t>Diagramme de classe</w:t>
-      </w:r>
-    </w:p>
-    <w:p>
-      <w:pPr>
-        <w:pStyle w:val="Retraitnormal1"/>
-        <w:numPr>
-          <w:ilvl w:val="0"/>
-          <w:numId w:val="15"/>
-        </w:numPr>
-        <w:jc w:val="both"/>
-        <w:rPr>
-          <w:rFonts w:ascii="Arial" w:hAnsi="Arial"/>
-          <w:i/>
-          <w:iCs/>
-          <w:color w:val="FF0000"/>
-          <w:sz w:val="24"/>
-          <w:szCs w:val="14"/>
-          <w:lang w:eastAsia="fr-FR"/>
-        </w:rPr>
-      </w:pPr>
-      <w:r>
-        <w:rPr>
-          <w:rFonts w:ascii="Arial" w:hAnsi="Arial"/>
-          <w:i/>
-          <w:iCs/>
-          <w:color w:val="FF0000"/>
-          <w:sz w:val="24"/>
-          <w:szCs w:val="14"/>
-          <w:lang w:eastAsia="fr-FR"/>
-        </w:rPr>
-        <w:t>Diagramme(s) d’état</w:t>
-      </w:r>
     </w:p>
     <w:p>
       <w:pPr>
@@ -3170,124 +3282,1182 @@
     </w:p>
     <w:p>
       <w:pPr>
-        <w:jc w:val="both"/>
-      </w:pPr>
-    </w:p>
-    <w:p>
-      <w:pPr>
-        <w:jc w:val="both"/>
-        <w:rPr>
-          <w:b/>
-          <w:bCs/>
-          <w:i/>
-          <w:iCs/>
-          <w:color w:val="FF0000"/>
-          <w:szCs w:val="14"/>
-        </w:rPr>
-      </w:pPr>
-      <w:r>
-        <w:rPr>
-          <w:b/>
-          <w:bCs/>
-          <w:i/>
-          <w:iCs/>
-          <w:color w:val="FF0000"/>
-          <w:szCs w:val="14"/>
-        </w:rPr>
-        <w:t>Reprend</w:t>
-      </w:r>
-      <w:r>
-        <w:rPr>
-          <w:b/>
-          <w:bCs/>
-          <w:i/>
-          <w:iCs/>
-          <w:color w:val="FF0000"/>
-          <w:szCs w:val="14"/>
-        </w:rPr>
-        <w:t>re</w:t>
-      </w:r>
-      <w:r>
-        <w:rPr>
-          <w:b/>
-          <w:bCs/>
-          <w:i/>
-          <w:iCs/>
-          <w:color w:val="FF0000"/>
-          <w:szCs w:val="14"/>
-        </w:rPr>
-        <w:t xml:space="preserve"> le contenu des User Stories d’</w:t>
+        <w:pStyle w:val="Titre3"/>
+        <w:numPr>
+          <w:ilvl w:val="0"/>
+          <w:numId w:val="0"/>
+        </w:numPr>
+        <w:ind w:left="720" w:hanging="720"/>
+      </w:pPr>
+      <w:r>
+        <w:t>Graphe à multiple ligne</w:t>
+      </w:r>
+    </w:p>
+    <w:p>
+      <w:r>
+        <w:t>(</w:t>
+      </w:r>
+      <w:r>
+        <w:t>Auteur :</w:t>
+      </w:r>
+      <w:r>
+        <w:t xml:space="preserve"> </w:t>
       </w:r>
       <w:proofErr w:type="spellStart"/>
       <w:r>
-        <w:rPr>
-          <w:b/>
-          <w:bCs/>
-          <w:i/>
-          <w:iCs/>
-          <w:color w:val="FF0000"/>
-          <w:szCs w:val="14"/>
-        </w:rPr>
-        <w:t>IceScrum</w:t>
+        <w:t>Sofiène</w:t>
       </w:r>
       <w:proofErr w:type="spellEnd"/>
       <w:r>
-        <w:rPr>
-          <w:b/>
-          <w:bCs/>
-          <w:i/>
-          <w:iCs/>
-          <w:color w:val="FF0000"/>
-          <w:szCs w:val="14"/>
-        </w:rPr>
-        <w:t> : Story + tests d’acceptance</w:t>
-      </w:r>
-      <w:r>
-        <w:rPr>
-          <w:b/>
-          <w:bCs/>
-          <w:i/>
-          <w:iCs/>
-          <w:color w:val="FF0000"/>
-          <w:szCs w:val="14"/>
-        </w:rPr>
-        <w:t xml:space="preserve"> (avec </w:t>
+        <w:t xml:space="preserve"> </w:t>
       </w:r>
       <w:proofErr w:type="spellStart"/>
       <w:r>
-        <w:rPr>
-          <w:b/>
-          <w:bCs/>
-          <w:i/>
-          <w:iCs/>
-          <w:color w:val="FF0000"/>
-          <w:szCs w:val="14"/>
-        </w:rPr>
-        <w:t>IceTools</w:t>
+        <w:t>Belkhiria</w:t>
       </w:r>
       <w:proofErr w:type="spellEnd"/>
       <w:r>
-        <w:rPr>
-          <w:b/>
-          <w:bCs/>
-          <w:i/>
-          <w:iCs/>
-          <w:color w:val="FF0000"/>
-          <w:szCs w:val="14"/>
-        </w:rPr>
         <w:t>)</w:t>
       </w:r>
-      <w:r>
-        <w:rPr>
-          <w:b/>
-          <w:bCs/>
-          <w:i/>
-          <w:iCs/>
-          <w:color w:val="FF0000"/>
-          <w:szCs w:val="14"/>
-        </w:rPr>
-        <w:t xml:space="preserve"> + maquettes</w:t>
-      </w:r>
+    </w:p>
+    <w:tbl>
+      <w:tblPr>
+        <w:tblW w:w="100" w:type="auto"/>
+        <w:tblBorders>
+          <w:top w:val="single" w:sz="4" w:space="0" w:color="auto"/>
+          <w:left w:val="single" w:sz="4" w:space="0" w:color="auto"/>
+          <w:bottom w:val="single" w:sz="4" w:space="0" w:color="auto"/>
+          <w:right w:val="single" w:sz="4" w:space="0" w:color="auto"/>
+          <w:insideH w:val="single" w:sz="4" w:space="0" w:color="auto"/>
+          <w:insideV w:val="single" w:sz="4" w:space="0" w:color="auto"/>
+        </w:tblBorders>
+        <w:tblCellMar>
+          <w:left w:w="10" w:type="dxa"/>
+          <w:right w:w="10" w:type="dxa"/>
+        </w:tblCellMar>
+        <w:tblLook w:val="0000" w:firstRow="0" w:lastRow="0" w:firstColumn="0" w:lastColumn="0" w:noHBand="0" w:noVBand="0"/>
+      </w:tblPr>
+      <w:tblGrid>
+        <w:gridCol w:w="9060"/>
+      </w:tblGrid>
+      <w:tr>
+        <w:tblPrEx>
+          <w:tblCellMar>
+            <w:top w:w="0" w:type="dxa"/>
+            <w:bottom w:w="0" w:type="dxa"/>
+          </w:tblCellMar>
+        </w:tblPrEx>
+        <w:tc>
+          <w:tcPr>
+            <w:tcW w:w="0" w:type="auto"/>
+          </w:tcPr>
+          <w:p>
+            <w:r>
+              <w:t xml:space="preserve">En tant qu'utilisateur Je veux un graphe avec </w:t>
+            </w:r>
+            <w:r>
+              <w:t>plusieurs courbes</w:t>
+            </w:r>
+            <w:r>
+              <w:t xml:space="preserve"> où chaque </w:t>
+            </w:r>
+            <w:r>
+              <w:t>courbe représente</w:t>
+            </w:r>
+            <w:r>
+              <w:t xml:space="preserve"> une équipe Afin de pouvoir </w:t>
+            </w:r>
+            <w:r>
+              <w:t>comparer</w:t>
+            </w:r>
+            <w:r>
+              <w:t xml:space="preserve"> les équipes</w:t>
+            </w:r>
+          </w:p>
+        </w:tc>
+      </w:tr>
+      <w:tr>
+        <w:tblPrEx>
+          <w:tblCellMar>
+            <w:top w:w="0" w:type="dxa"/>
+            <w:bottom w:w="0" w:type="dxa"/>
+          </w:tblCellMar>
+        </w:tblPrEx>
+        <w:tc>
+          <w:tcPr>
+            <w:tcW w:w="0" w:type="auto"/>
+          </w:tcPr>
+          <w:p>
+            <w:pPr>
+              <w:jc w:val="center"/>
+            </w:pPr>
+            <w:r>
+              <w:t xml:space="preserve">Tests </w:t>
+            </w:r>
+            <w:r>
+              <w:t>d’acceptance :</w:t>
+            </w:r>
+            <w:r>
+              <w:t xml:space="preserve"> </w:t>
+            </w:r>
+          </w:p>
+          <w:tbl>
+            <w:tblPr>
+              <w:tblW w:w="100" w:type="auto"/>
+              <w:tblCellMar>
+                <w:left w:w="10" w:type="dxa"/>
+                <w:right w:w="10" w:type="dxa"/>
+              </w:tblCellMar>
+              <w:tblLook w:val="0000" w:firstRow="0" w:lastRow="0" w:firstColumn="0" w:lastColumn="0" w:noHBand="0" w:noVBand="0"/>
+            </w:tblPr>
+            <w:tblGrid>
+              <w:gridCol w:w="1801"/>
+              <w:gridCol w:w="7239"/>
+            </w:tblGrid>
+            <w:tr>
+              <w:tblPrEx>
+                <w:tblCellMar>
+                  <w:top w:w="0" w:type="dxa"/>
+                  <w:bottom w:w="0" w:type="dxa"/>
+                </w:tblCellMar>
+              </w:tblPrEx>
+              <w:tc>
+                <w:tcPr>
+                  <w:tcW w:w="0" w:type="auto"/>
+                </w:tcPr>
+                <w:p>
+                  <w:r>
+                    <w:t>Nombre de Ligne sans filtre</w:t>
+                  </w:r>
+                </w:p>
+              </w:tc>
+              <w:tc>
+                <w:tcPr>
+                  <w:tcW w:w="0" w:type="auto"/>
+                </w:tcPr>
+                <w:p>
+                  <w:r>
+                    <w:t>Sur la page de graphique Quand il est affiché et que aucun filtre n'est appliqué L'utilisateur voit 30 courbes différentes</w:t>
+                  </w:r>
+                </w:p>
+              </w:tc>
+            </w:tr>
+            <w:tr>
+              <w:tblPrEx>
+                <w:tblCellMar>
+                  <w:top w:w="0" w:type="dxa"/>
+                  <w:bottom w:w="0" w:type="dxa"/>
+                </w:tblCellMar>
+              </w:tblPrEx>
+              <w:tc>
+                <w:tcPr>
+                  <w:tcW w:w="0" w:type="auto"/>
+                </w:tcPr>
+                <w:p>
+                  <w:r>
+                    <w:t>Affichage label</w:t>
+                  </w:r>
+                </w:p>
+              </w:tc>
+              <w:tc>
+                <w:tcPr>
+                  <w:tcW w:w="0" w:type="auto"/>
+                </w:tcPr>
+                <w:p>
+                  <w:r>
+                    <w:t>Sur la page de graphique Quand il est affiché et que aucun filtre n'est appliqué L'utilisateur voit une partie label contenant autant de label que de courbe</w:t>
+                  </w:r>
+                </w:p>
+              </w:tc>
+            </w:tr>
+            <w:tr>
+              <w:tblPrEx>
+                <w:tblCellMar>
+                  <w:top w:w="0" w:type="dxa"/>
+                  <w:bottom w:w="0" w:type="dxa"/>
+                </w:tblCellMar>
+              </w:tblPrEx>
+              <w:tc>
+                <w:tcPr>
+                  <w:tcW w:w="0" w:type="auto"/>
+                </w:tcPr>
+                <w:p>
+                  <w:r>
+                    <w:t>Zoom sur graph</w:t>
+                  </w:r>
+                </w:p>
+              </w:tc>
+              <w:tc>
+                <w:tcPr>
+                  <w:tcW w:w="0" w:type="auto"/>
+                </w:tcPr>
+                <w:p>
+                  <w:r>
+                    <w:t>Sur la page de graphique Quand l'utilisateur scroll vers l'avant avec la molette sur le graph Le graph zoom</w:t>
+                  </w:r>
+                </w:p>
+              </w:tc>
+            </w:tr>
+            <w:tr>
+              <w:tblPrEx>
+                <w:tblCellMar>
+                  <w:top w:w="0" w:type="dxa"/>
+                  <w:bottom w:w="0" w:type="dxa"/>
+                </w:tblCellMar>
+              </w:tblPrEx>
+              <w:tc>
+                <w:tcPr>
+                  <w:tcW w:w="0" w:type="auto"/>
+                </w:tcPr>
+                <w:p>
+                  <w:proofErr w:type="spellStart"/>
+                  <w:r>
+                    <w:t>Dézoom</w:t>
+                  </w:r>
+                  <w:proofErr w:type="spellEnd"/>
+                  <w:r>
+                    <w:t xml:space="preserve"> sur graph</w:t>
+                  </w:r>
+                </w:p>
+              </w:tc>
+              <w:tc>
+                <w:tcPr>
+                  <w:tcW w:w="0" w:type="auto"/>
+                </w:tcPr>
+                <w:p>
+                  <w:r>
+                    <w:t>Sur la page de graphique Quand l'utilisateur scroll vers l'arrière avec la molette sur le graph Le graph zoom</w:t>
+                  </w:r>
+                </w:p>
+              </w:tc>
+            </w:tr>
+          </w:tbl>
+          <w:p/>
+        </w:tc>
+      </w:tr>
+    </w:tbl>
+    <w:p>
+      <w:pPr>
+        <w:pStyle w:val="Titre3"/>
+        <w:numPr>
+          <w:ilvl w:val="0"/>
+          <w:numId w:val="0"/>
+        </w:numPr>
+        <w:ind w:left="720" w:hanging="720"/>
+      </w:pPr>
+      <w:r>
+        <w:t xml:space="preserve">Filtrage </w:t>
+      </w:r>
+      <w:r>
+        <w:t>des lignes</w:t>
+      </w:r>
+    </w:p>
+    <w:p>
+      <w:r>
+        <w:t>(</w:t>
+      </w:r>
+      <w:r>
+        <w:t>Auteur :</w:t>
+      </w:r>
+      <w:r>
+        <w:t xml:space="preserve"> </w:t>
+      </w:r>
+      <w:proofErr w:type="spellStart"/>
+      <w:r>
+        <w:t>Sofiène</w:t>
+      </w:r>
+      <w:proofErr w:type="spellEnd"/>
+      <w:r>
+        <w:t xml:space="preserve"> </w:t>
+      </w:r>
+      <w:proofErr w:type="spellStart"/>
+      <w:r>
+        <w:t>Belkhiria</w:t>
+      </w:r>
+      <w:proofErr w:type="spellEnd"/>
+      <w:r>
+        <w:t>)</w:t>
+      </w:r>
+    </w:p>
+    <w:tbl>
+      <w:tblPr>
+        <w:tblW w:w="100" w:type="auto"/>
+        <w:tblBorders>
+          <w:top w:val="single" w:sz="4" w:space="0" w:color="auto"/>
+          <w:left w:val="single" w:sz="4" w:space="0" w:color="auto"/>
+          <w:bottom w:val="single" w:sz="4" w:space="0" w:color="auto"/>
+          <w:right w:val="single" w:sz="4" w:space="0" w:color="auto"/>
+          <w:insideH w:val="single" w:sz="4" w:space="0" w:color="auto"/>
+          <w:insideV w:val="single" w:sz="4" w:space="0" w:color="auto"/>
+        </w:tblBorders>
+        <w:tblCellMar>
+          <w:left w:w="10" w:type="dxa"/>
+          <w:right w:w="10" w:type="dxa"/>
+        </w:tblCellMar>
+        <w:tblLook w:val="0000" w:firstRow="0" w:lastRow="0" w:firstColumn="0" w:lastColumn="0" w:noHBand="0" w:noVBand="0"/>
+      </w:tblPr>
+      <w:tblGrid>
+        <w:gridCol w:w="9060"/>
+      </w:tblGrid>
+      <w:tr>
+        <w:tblPrEx>
+          <w:tblCellMar>
+            <w:top w:w="0" w:type="dxa"/>
+            <w:bottom w:w="0" w:type="dxa"/>
+          </w:tblCellMar>
+        </w:tblPrEx>
+        <w:tc>
+          <w:tcPr>
+            <w:tcW w:w="0" w:type="auto"/>
+          </w:tcPr>
+          <w:p>
+            <w:r>
+              <w:t xml:space="preserve">En tant qu'utilisateur Je veux choisir </w:t>
+            </w:r>
+            <w:r>
+              <w:t>les courbes</w:t>
+            </w:r>
+            <w:r>
+              <w:t xml:space="preserve"> qui sont affichée Afin de pouvoir mieux </w:t>
+            </w:r>
+            <w:r>
+              <w:t>comparer</w:t>
+            </w:r>
+            <w:r>
+              <w:t xml:space="preserve"> et trouver les choses</w:t>
+            </w:r>
+          </w:p>
+        </w:tc>
+      </w:tr>
+      <w:tr>
+        <w:tblPrEx>
+          <w:tblCellMar>
+            <w:top w:w="0" w:type="dxa"/>
+            <w:bottom w:w="0" w:type="dxa"/>
+          </w:tblCellMar>
+        </w:tblPrEx>
+        <w:tc>
+          <w:tcPr>
+            <w:tcW w:w="0" w:type="auto"/>
+          </w:tcPr>
+          <w:p>
+            <w:pPr>
+              <w:jc w:val="center"/>
+            </w:pPr>
+            <w:r>
+              <w:t xml:space="preserve">Tests </w:t>
+            </w:r>
+            <w:r>
+              <w:t>d’acceptance :</w:t>
+            </w:r>
+            <w:r>
+              <w:t xml:space="preserve"> </w:t>
+            </w:r>
+          </w:p>
+          <w:tbl>
+            <w:tblPr>
+              <w:tblW w:w="100" w:type="auto"/>
+              <w:tblCellMar>
+                <w:left w:w="10" w:type="dxa"/>
+                <w:right w:w="10" w:type="dxa"/>
+              </w:tblCellMar>
+              <w:tblLook w:val="0000" w:firstRow="0" w:lastRow="0" w:firstColumn="0" w:lastColumn="0" w:noHBand="0" w:noVBand="0"/>
+            </w:tblPr>
+            <w:tblGrid>
+              <w:gridCol w:w="2223"/>
+              <w:gridCol w:w="6817"/>
+            </w:tblGrid>
+            <w:tr>
+              <w:tblPrEx>
+                <w:tblCellMar>
+                  <w:top w:w="0" w:type="dxa"/>
+                  <w:bottom w:w="0" w:type="dxa"/>
+                </w:tblCellMar>
+              </w:tblPrEx>
+              <w:tc>
+                <w:tcPr>
+                  <w:tcW w:w="0" w:type="auto"/>
+                </w:tcPr>
+                <w:p>
+                  <w:r>
+                    <w:t>Check box jour</w:t>
+                  </w:r>
+                </w:p>
+              </w:tc>
+              <w:tc>
+                <w:tcPr>
+                  <w:tcW w:w="0" w:type="auto"/>
+                </w:tcPr>
+                <w:p>
+                  <w:r>
+                    <w:t xml:space="preserve">Sur la page du graphe Quand le graph est affiché et qu'aucun filtre n'est choisi La </w:t>
+                  </w:r>
+                  <w:proofErr w:type="spellStart"/>
+                  <w:r>
+                    <w:t>checkBox</w:t>
+                  </w:r>
+                  <w:proofErr w:type="spellEnd"/>
+                  <w:r>
+                    <w:t xml:space="preserve"> affiche que </w:t>
+                  </w:r>
+                  <w:r>
+                    <w:t>tous les jours</w:t>
+                  </w:r>
+                  <w:r>
+                    <w:t xml:space="preserve"> sont sélectionné</w:t>
+                  </w:r>
+                </w:p>
+              </w:tc>
+            </w:tr>
+            <w:tr>
+              <w:tblPrEx>
+                <w:tblCellMar>
+                  <w:top w:w="0" w:type="dxa"/>
+                  <w:bottom w:w="0" w:type="dxa"/>
+                </w:tblCellMar>
+              </w:tblPrEx>
+              <w:tc>
+                <w:tcPr>
+                  <w:tcW w:w="0" w:type="auto"/>
+                </w:tcPr>
+                <w:p>
+                  <w:r>
+                    <w:t>Check box équipe</w:t>
+                  </w:r>
+                </w:p>
+              </w:tc>
+              <w:tc>
+                <w:tcPr>
+                  <w:tcW w:w="0" w:type="auto"/>
+                </w:tcPr>
+                <w:p>
+                  <w:r>
+                    <w:t xml:space="preserve">Sur la page du graphe Quand le graph est affiché et qu'aucun filtre n'est choisi La </w:t>
+                  </w:r>
+                  <w:proofErr w:type="spellStart"/>
+                  <w:r>
+                    <w:t>legendes</w:t>
+                  </w:r>
+                  <w:proofErr w:type="spellEnd"/>
+                  <w:r>
+                    <w:t xml:space="preserve"> </w:t>
+                  </w:r>
+                  <w:r>
+                    <w:t>des équipes</w:t>
+                  </w:r>
+                  <w:r>
+                    <w:t xml:space="preserve"> affiche que toutes les équipes sont sélectionnée</w:t>
+                  </w:r>
+                </w:p>
+              </w:tc>
+            </w:tr>
+            <w:tr>
+              <w:tblPrEx>
+                <w:tblCellMar>
+                  <w:top w:w="0" w:type="dxa"/>
+                  <w:bottom w:w="0" w:type="dxa"/>
+                </w:tblCellMar>
+              </w:tblPrEx>
+              <w:tc>
+                <w:tcPr>
+                  <w:tcW w:w="0" w:type="auto"/>
+                </w:tcPr>
+                <w:p>
+                  <w:r>
+                    <w:t>Affichage une équipe</w:t>
+                  </w:r>
+                </w:p>
+              </w:tc>
+              <w:tc>
+                <w:tcPr>
+                  <w:tcW w:w="0" w:type="auto"/>
+                </w:tcPr>
+                <w:p>
+                  <w:r>
+                    <w:t xml:space="preserve">Sur la page du graphe Quand l'utilisateur clique sur une équipe dans la partie label Le graph affiche uniquement l'équipe sur </w:t>
+                  </w:r>
+                  <w:proofErr w:type="spellStart"/>
+                  <w:r>
+                    <w:t>la quelle</w:t>
+                  </w:r>
+                  <w:proofErr w:type="spellEnd"/>
+                  <w:r>
+                    <w:t xml:space="preserve"> l'utilisateur a cliqué</w:t>
+                  </w:r>
+                </w:p>
+              </w:tc>
+            </w:tr>
+            <w:tr>
+              <w:tblPrEx>
+                <w:tblCellMar>
+                  <w:top w:w="0" w:type="dxa"/>
+                  <w:bottom w:w="0" w:type="dxa"/>
+                </w:tblCellMar>
+              </w:tblPrEx>
+              <w:tc>
+                <w:tcPr>
+                  <w:tcW w:w="0" w:type="auto"/>
+                </w:tcPr>
+                <w:p>
+                  <w:r>
+                    <w:t>Affichage une équipe</w:t>
+                  </w:r>
+                </w:p>
+              </w:tc>
+              <w:tc>
+                <w:tcPr>
+                  <w:tcW w:w="0" w:type="auto"/>
+                </w:tcPr>
+                <w:p>
+                  <w:r>
+                    <w:t>Sur la page du graphe Quand l'utilisateur clique sur une équipe dans la partie label La couleur de la ligne affichée est la même que la couleur de l'équipe ayant était cliquée dans la partie label</w:t>
+                  </w:r>
+                </w:p>
+              </w:tc>
+            </w:tr>
+            <w:tr>
+              <w:tblPrEx>
+                <w:tblCellMar>
+                  <w:top w:w="0" w:type="dxa"/>
+                  <w:bottom w:w="0" w:type="dxa"/>
+                </w:tblCellMar>
+              </w:tblPrEx>
+              <w:tc>
+                <w:tcPr>
+                  <w:tcW w:w="0" w:type="auto"/>
+                </w:tcPr>
+                <w:p>
+                  <w:r>
+                    <w:t>Affichage une équipe</w:t>
+                  </w:r>
+                </w:p>
+              </w:tc>
+              <w:tc>
+                <w:tcPr>
+                  <w:tcW w:w="0" w:type="auto"/>
+                </w:tcPr>
+                <w:p>
+                  <w:r>
+                    <w:t>Sur la page du graphe Quand l'utilisateur clique plusieurs fois sur la même équipe dans la partie label Les informations de la ligne ne changent pas</w:t>
+                  </w:r>
+                </w:p>
+              </w:tc>
+            </w:tr>
+            <w:tr>
+              <w:tblPrEx>
+                <w:tblCellMar>
+                  <w:top w:w="0" w:type="dxa"/>
+                  <w:bottom w:w="0" w:type="dxa"/>
+                </w:tblCellMar>
+              </w:tblPrEx>
+              <w:tc>
+                <w:tcPr>
+                  <w:tcW w:w="0" w:type="auto"/>
+                </w:tcPr>
+                <w:p>
+                  <w:proofErr w:type="spellStart"/>
+                  <w:r>
+                    <w:t>Selection</w:t>
+                  </w:r>
+                  <w:proofErr w:type="spellEnd"/>
+                  <w:r>
+                    <w:t xml:space="preserve"> </w:t>
+                  </w:r>
+                  <w:r>
+                    <w:t>des équipes</w:t>
+                  </w:r>
+                  <w:r>
+                    <w:t xml:space="preserve"> </w:t>
+                  </w:r>
+                  <w:r>
+                    <w:t>à</w:t>
+                  </w:r>
+                  <w:r>
+                    <w:t xml:space="preserve"> ne pas afficher</w:t>
+                  </w:r>
+                </w:p>
+              </w:tc>
+              <w:tc>
+                <w:tcPr>
+                  <w:tcW w:w="0" w:type="auto"/>
+                </w:tcPr>
+                <w:p>
+                  <w:r>
+                    <w:t xml:space="preserve">Sur la page du graphe Quand l'utilisateur décoche la </w:t>
+                  </w:r>
+                  <w:proofErr w:type="spellStart"/>
+                  <w:r>
+                    <w:t>checkBox</w:t>
+                  </w:r>
+                  <w:proofErr w:type="spellEnd"/>
+                  <w:r>
+                    <w:t xml:space="preserve"> d'une équipe L'équipe d'ont la </w:t>
+                  </w:r>
+                  <w:proofErr w:type="spellStart"/>
+                  <w:r>
+                    <w:t>checkbox</w:t>
+                  </w:r>
+                  <w:proofErr w:type="spellEnd"/>
+                  <w:r>
+                    <w:t xml:space="preserve"> </w:t>
+                  </w:r>
+                  <w:proofErr w:type="spellStart"/>
+                  <w:r>
+                    <w:t>à</w:t>
+                  </w:r>
+                  <w:proofErr w:type="spellEnd"/>
+                  <w:r>
+                    <w:t xml:space="preserve"> été décocher disparait</w:t>
+                  </w:r>
+                </w:p>
+              </w:tc>
+            </w:tr>
+            <w:tr>
+              <w:tblPrEx>
+                <w:tblCellMar>
+                  <w:top w:w="0" w:type="dxa"/>
+                  <w:bottom w:w="0" w:type="dxa"/>
+                </w:tblCellMar>
+              </w:tblPrEx>
+              <w:tc>
+                <w:tcPr>
+                  <w:tcW w:w="0" w:type="auto"/>
+                </w:tcPr>
+                <w:p>
+                  <w:proofErr w:type="spellStart"/>
+                  <w:r>
+                    <w:t>Selection</w:t>
+                  </w:r>
+                  <w:proofErr w:type="spellEnd"/>
+                  <w:r>
+                    <w:t xml:space="preserve"> </w:t>
+                  </w:r>
+                  <w:r>
+                    <w:t>des équipes</w:t>
+                  </w:r>
+                  <w:r>
+                    <w:t xml:space="preserve"> à afficher</w:t>
+                  </w:r>
+                </w:p>
+              </w:tc>
+              <w:tc>
+                <w:tcPr>
+                  <w:tcW w:w="0" w:type="auto"/>
+                </w:tcPr>
+                <w:p>
+                  <w:r>
+                    <w:t xml:space="preserve">Sur la page du graphe Quand l'utilisateur coche la </w:t>
+                  </w:r>
+                  <w:proofErr w:type="spellStart"/>
+                  <w:r>
+                    <w:t>checkBox</w:t>
+                  </w:r>
+                  <w:proofErr w:type="spellEnd"/>
+                  <w:r>
+                    <w:t xml:space="preserve"> d'une équipe L'équipe d'ont la </w:t>
+                  </w:r>
+                  <w:proofErr w:type="spellStart"/>
+                  <w:r>
+                    <w:t>checkbox</w:t>
+                  </w:r>
+                  <w:proofErr w:type="spellEnd"/>
+                  <w:r>
+                    <w:t xml:space="preserve"> </w:t>
+                  </w:r>
+                  <w:proofErr w:type="spellStart"/>
+                  <w:r>
+                    <w:t>à</w:t>
+                  </w:r>
+                  <w:proofErr w:type="spellEnd"/>
+                  <w:r>
+                    <w:t xml:space="preserve"> été coché apparait</w:t>
+                  </w:r>
+                </w:p>
+              </w:tc>
+            </w:tr>
+            <w:tr>
+              <w:tblPrEx>
+                <w:tblCellMar>
+                  <w:top w:w="0" w:type="dxa"/>
+                  <w:bottom w:w="0" w:type="dxa"/>
+                </w:tblCellMar>
+              </w:tblPrEx>
+              <w:tc>
+                <w:tcPr>
+                  <w:tcW w:w="0" w:type="auto"/>
+                </w:tcPr>
+                <w:p>
+                  <w:r>
+                    <w:t>Affichage jour</w:t>
+                  </w:r>
+                </w:p>
+              </w:tc>
+              <w:tc>
+                <w:tcPr>
+                  <w:tcW w:w="0" w:type="auto"/>
+                </w:tcPr>
+                <w:p>
+                  <w:r>
+                    <w:t xml:space="preserve">Sur la page du graphe Quand l'utilisateur coche la </w:t>
+                  </w:r>
+                  <w:proofErr w:type="spellStart"/>
+                  <w:r>
+                    <w:t>checkBox</w:t>
+                  </w:r>
+                  <w:proofErr w:type="spellEnd"/>
+                  <w:r>
+                    <w:t xml:space="preserve"> d'un jour la statistique qui correspond au jour apparait</w:t>
+                  </w:r>
+                </w:p>
+              </w:tc>
+            </w:tr>
+            <w:tr>
+              <w:tblPrEx>
+                <w:tblCellMar>
+                  <w:top w:w="0" w:type="dxa"/>
+                  <w:bottom w:w="0" w:type="dxa"/>
+                </w:tblCellMar>
+              </w:tblPrEx>
+              <w:tc>
+                <w:tcPr>
+                  <w:tcW w:w="0" w:type="auto"/>
+                </w:tcPr>
+                <w:p>
+                  <w:r>
+                    <w:t>Désaffichage jour</w:t>
+                  </w:r>
+                </w:p>
+              </w:tc>
+              <w:tc>
+                <w:tcPr>
+                  <w:tcW w:w="0" w:type="auto"/>
+                </w:tcPr>
+                <w:p>
+                  <w:r>
+                    <w:t xml:space="preserve">Sur la page du graphe Quand l'utilisateur décoche la </w:t>
+                  </w:r>
+                  <w:proofErr w:type="spellStart"/>
+                  <w:r>
+                    <w:t>checkBox</w:t>
+                  </w:r>
+                  <w:proofErr w:type="spellEnd"/>
+                  <w:r>
+                    <w:t xml:space="preserve"> d'un jour la statistique qui correspond au jour disparait</w:t>
+                  </w:r>
+                </w:p>
+              </w:tc>
+            </w:tr>
+          </w:tbl>
+          <w:p/>
+        </w:tc>
+      </w:tr>
+    </w:tbl>
+    <w:p/>
+    <w:p>
+      <w:pPr>
+        <w:pStyle w:val="Titre3"/>
+        <w:numPr>
+          <w:ilvl w:val="0"/>
+          <w:numId w:val="0"/>
+        </w:numPr>
+      </w:pPr>
+      <w:r>
+        <w:t>Choix du fichier de graph</w:t>
+      </w:r>
+    </w:p>
+    <w:p>
+      <w:r>
+        <w:t>(</w:t>
+      </w:r>
+      <w:r>
+        <w:t>Auteur :</w:t>
+      </w:r>
+      <w:r>
+        <w:t xml:space="preserve"> </w:t>
+      </w:r>
+      <w:proofErr w:type="spellStart"/>
+      <w:r>
+        <w:t>Sofiène</w:t>
+      </w:r>
+      <w:proofErr w:type="spellEnd"/>
+      <w:r>
+        <w:t xml:space="preserve"> </w:t>
+      </w:r>
+      <w:proofErr w:type="spellStart"/>
+      <w:r>
+        <w:t>Belkhiria</w:t>
+      </w:r>
+      <w:proofErr w:type="spellEnd"/>
+      <w:r>
+        <w:t>)</w:t>
+      </w:r>
+    </w:p>
+    <w:tbl>
+      <w:tblPr>
+        <w:tblW w:w="100" w:type="auto"/>
+        <w:tblBorders>
+          <w:top w:val="single" w:sz="4" w:space="0" w:color="auto"/>
+          <w:left w:val="single" w:sz="4" w:space="0" w:color="auto"/>
+          <w:bottom w:val="single" w:sz="4" w:space="0" w:color="auto"/>
+          <w:right w:val="single" w:sz="4" w:space="0" w:color="auto"/>
+          <w:insideH w:val="single" w:sz="4" w:space="0" w:color="auto"/>
+          <w:insideV w:val="single" w:sz="4" w:space="0" w:color="auto"/>
+        </w:tblBorders>
+        <w:tblCellMar>
+          <w:left w:w="10" w:type="dxa"/>
+          <w:right w:w="10" w:type="dxa"/>
+        </w:tblCellMar>
+        <w:tblLook w:val="0000" w:firstRow="0" w:lastRow="0" w:firstColumn="0" w:lastColumn="0" w:noHBand="0" w:noVBand="0"/>
+      </w:tblPr>
+      <w:tblGrid>
+        <w:gridCol w:w="9060"/>
+      </w:tblGrid>
+      <w:tr>
+        <w:tblPrEx>
+          <w:tblCellMar>
+            <w:top w:w="0" w:type="dxa"/>
+            <w:bottom w:w="0" w:type="dxa"/>
+          </w:tblCellMar>
+        </w:tblPrEx>
+        <w:tc>
+          <w:tcPr>
+            <w:tcW w:w="0" w:type="auto"/>
+          </w:tcPr>
+          <w:p>
+            <w:r>
+              <w:t xml:space="preserve">En tant qu'utilisateur Je veux pouvoir choisir le fichier qui va être charger dans le graph Afin de pouvoir voir </w:t>
+            </w:r>
+            <w:r>
+              <w:t>les statistiques</w:t>
+            </w:r>
+            <w:r>
+              <w:t xml:space="preserve"> des saisons qui m'intéressent</w:t>
+            </w:r>
+          </w:p>
+        </w:tc>
+      </w:tr>
+      <w:tr>
+        <w:tblPrEx>
+          <w:tblCellMar>
+            <w:top w:w="0" w:type="dxa"/>
+            <w:bottom w:w="0" w:type="dxa"/>
+          </w:tblCellMar>
+        </w:tblPrEx>
+        <w:tc>
+          <w:tcPr>
+            <w:tcW w:w="0" w:type="auto"/>
+          </w:tcPr>
+          <w:p>
+            <w:pPr>
+              <w:jc w:val="center"/>
+            </w:pPr>
+            <w:r>
+              <w:t xml:space="preserve">Tests </w:t>
+            </w:r>
+            <w:r>
+              <w:t>d’acceptance :</w:t>
+            </w:r>
+            <w:r>
+              <w:t xml:space="preserve"> </w:t>
+            </w:r>
+          </w:p>
+          <w:tbl>
+            <w:tblPr>
+              <w:tblW w:w="100" w:type="auto"/>
+              <w:tblCellMar>
+                <w:left w:w="10" w:type="dxa"/>
+                <w:right w:w="10" w:type="dxa"/>
+              </w:tblCellMar>
+              <w:tblLook w:val="0000" w:firstRow="0" w:lastRow="0" w:firstColumn="0" w:lastColumn="0" w:noHBand="0" w:noVBand="0"/>
+            </w:tblPr>
+            <w:tblGrid>
+              <w:gridCol w:w="2216"/>
+              <w:gridCol w:w="6824"/>
+            </w:tblGrid>
+            <w:tr>
+              <w:tblPrEx>
+                <w:tblCellMar>
+                  <w:top w:w="0" w:type="dxa"/>
+                  <w:bottom w:w="0" w:type="dxa"/>
+                </w:tblCellMar>
+              </w:tblPrEx>
+              <w:tc>
+                <w:tcPr>
+                  <w:tcW w:w="0" w:type="auto"/>
+                </w:tcPr>
+                <w:p>
+                  <w:r>
+                    <w:t>Affichage du menu de choix de fichier</w:t>
+                  </w:r>
+                </w:p>
+              </w:tc>
+              <w:tc>
+                <w:tcPr>
+                  <w:tcW w:w="0" w:type="auto"/>
+                </w:tcPr>
+                <w:p>
+                  <w:r>
+                    <w:t>Sur la page principale Quand l'utilisateur clique sur le bouton "Choisir un fichier" Un menu permettant de choisir un fichier apparait (Voir maquette)</w:t>
+                  </w:r>
+                </w:p>
+              </w:tc>
+            </w:tr>
+            <w:tr>
+              <w:tblPrEx>
+                <w:tblCellMar>
+                  <w:top w:w="0" w:type="dxa"/>
+                  <w:bottom w:w="0" w:type="dxa"/>
+                </w:tblCellMar>
+              </w:tblPrEx>
+              <w:tc>
+                <w:tcPr>
+                  <w:tcW w:w="0" w:type="auto"/>
+                </w:tcPr>
+                <w:p>
+                  <w:r>
+                    <w:t>Extension des fichier</w:t>
+                  </w:r>
+                </w:p>
+              </w:tc>
+              <w:tc>
+                <w:tcPr>
+                  <w:tcW w:w="0" w:type="auto"/>
+                </w:tcPr>
+                <w:p>
+                  <w:r>
+                    <w:t>Sur la page principale</w:t>
+                  </w:r>
+                </w:p>
+                <w:p>
+                  <w:r>
+                    <w:t xml:space="preserve">Quand l'utilisateur </w:t>
+                  </w:r>
+                  <w:r>
+                    <w:t>a</w:t>
+                  </w:r>
+                  <w:r>
+                    <w:t xml:space="preserve"> </w:t>
+                  </w:r>
+                  <w:r>
+                    <w:t xml:space="preserve">cliqué </w:t>
+                  </w:r>
+                  <w:r>
+                    <w:t>sur "Choisir un fichier" et que l'explorateur de fichier s'ouvre</w:t>
+                  </w:r>
+                </w:p>
+                <w:p>
+                  <w:r>
+                    <w:t>L’utilisateur</w:t>
+                  </w:r>
+                  <w:r>
+                    <w:t xml:space="preserve"> ne peut choisir que </w:t>
+                  </w:r>
+                  <w:proofErr w:type="gramStart"/>
+                  <w:r>
+                    <w:t>des fichier</w:t>
+                  </w:r>
+                  <w:proofErr w:type="gramEnd"/>
+                  <w:r>
+                    <w:t xml:space="preserve"> de type JSON</w:t>
+                  </w:r>
+                </w:p>
+              </w:tc>
+            </w:tr>
+            <w:tr>
+              <w:tblPrEx>
+                <w:tblCellMar>
+                  <w:top w:w="0" w:type="dxa"/>
+                  <w:bottom w:w="0" w:type="dxa"/>
+                </w:tblCellMar>
+              </w:tblPrEx>
+              <w:tc>
+                <w:tcPr>
+                  <w:tcW w:w="0" w:type="auto"/>
+                </w:tcPr>
+                <w:p>
+                  <w:r>
+                    <w:t>Mise à jour du graph</w:t>
+                  </w:r>
+                </w:p>
+              </w:tc>
+              <w:tc>
+                <w:tcPr>
+                  <w:tcW w:w="0" w:type="auto"/>
+                </w:tcPr>
+                <w:p>
+                  <w:r>
+                    <w:t xml:space="preserve">Sur la page de </w:t>
+                  </w:r>
+                  <w:r>
+                    <w:t>graph Quand</w:t>
+                  </w:r>
+                  <w:r>
+                    <w:t xml:space="preserve"> l'utilisateur change de </w:t>
+                  </w:r>
+                  <w:r>
+                    <w:t>fichier Les</w:t>
+                  </w:r>
+                  <w:r>
+                    <w:t xml:space="preserve"> statistique affichée sur le graph s'adapte au fichier choisi</w:t>
+                  </w:r>
+                </w:p>
+              </w:tc>
+            </w:tr>
+            <w:tr>
+              <w:tblPrEx>
+                <w:tblCellMar>
+                  <w:top w:w="0" w:type="dxa"/>
+                  <w:bottom w:w="0" w:type="dxa"/>
+                </w:tblCellMar>
+              </w:tblPrEx>
+              <w:tc>
+                <w:tcPr>
+                  <w:tcW w:w="0" w:type="auto"/>
+                </w:tcPr>
+                <w:p>
+                  <w:r>
+                    <w:t>Affichage par défaut</w:t>
+                  </w:r>
+                </w:p>
+              </w:tc>
+              <w:tc>
+                <w:tcPr>
+                  <w:tcW w:w="0" w:type="auto"/>
+                </w:tcPr>
+                <w:p>
+                  <w:r>
+                    <w:t xml:space="preserve">Sur la page de graph Quand l'utilisateur ne </w:t>
+                  </w:r>
+                  <w:r>
+                    <w:t>choisit</w:t>
+                  </w:r>
+                  <w:r>
+                    <w:t xml:space="preserve"> pas de fichier Le graph est vide</w:t>
+                  </w:r>
+                </w:p>
+              </w:tc>
+            </w:tr>
+            <w:tr>
+              <w:tblPrEx>
+                <w:tblCellMar>
+                  <w:top w:w="0" w:type="dxa"/>
+                  <w:bottom w:w="0" w:type="dxa"/>
+                </w:tblCellMar>
+              </w:tblPrEx>
+              <w:tc>
+                <w:tcPr>
+                  <w:tcW w:w="0" w:type="auto"/>
+                </w:tcPr>
+                <w:p>
+                  <w:r>
+                    <w:t xml:space="preserve">Affichage </w:t>
+                  </w:r>
+                  <w:r>
+                    <w:t>des filtres</w:t>
+                  </w:r>
+                  <w:r>
+                    <w:t xml:space="preserve"> par équipe</w:t>
+                  </w:r>
+                </w:p>
+              </w:tc>
+              <w:tc>
+                <w:tcPr>
+                  <w:tcW w:w="0" w:type="auto"/>
+                </w:tcPr>
+                <w:p>
+                  <w:r>
+                    <w:t xml:space="preserve">Sur la page de </w:t>
+                  </w:r>
+                  <w:r>
+                    <w:t>graph Quand</w:t>
+                  </w:r>
+                  <w:r>
+                    <w:t xml:space="preserve"> un utilisateur choisi un fichier La </w:t>
+                  </w:r>
+                  <w:proofErr w:type="spellStart"/>
+                  <w:r>
+                    <w:t>checkbox</w:t>
+                  </w:r>
+                  <w:proofErr w:type="spellEnd"/>
+                  <w:r>
+                    <w:t xml:space="preserve"> </w:t>
+                  </w:r>
+                  <w:r>
+                    <w:t>des équipes</w:t>
+                  </w:r>
+                  <w:r>
+                    <w:t xml:space="preserve"> contient autant d'équipe qu'il y d'équipe dans le fichier</w:t>
+                  </w:r>
+                </w:p>
+              </w:tc>
+            </w:tr>
+          </w:tbl>
+          <w:p/>
+        </w:tc>
+      </w:tr>
+    </w:tbl>
+    <w:p>
+      <w:pPr>
+        <w:jc w:val="both"/>
+        <w:rPr>
+          <w:lang w:val="fr-CH"/>
+        </w:rPr>
+      </w:pPr>
+      <w:r>
+        <w:rPr>
+          <w:lang w:val="fr-CH"/>
+        </w:rPr>
+        <w:lastRenderedPageBreak/>
+        <w:drawing>
+          <wp:inline distT="0" distB="0" distL="0" distR="0" wp14:anchorId="5CBE3AFE" wp14:editId="0EB93D82">
+            <wp:extent cx="4529148" cy="6038698"/>
+            <wp:effectExtent l="0" t="0" r="5080" b="635"/>
+            <wp:docPr id="422858094" name="Image 4" descr="Une image contenant texte, écriture manuscrite, papier, Produit en papier&#10;&#10;Description générée automatiquement"/>
+            <wp:cNvGraphicFramePr>
+              <a:graphicFrameLocks xmlns:a="http://schemas.openxmlformats.org/drawingml/2006/main" noChangeAspect="1"/>
+            </wp:cNvGraphicFramePr>
+            <a:graphic xmlns:a="http://schemas.openxmlformats.org/drawingml/2006/main">
+              <a:graphicData uri="http://schemas.openxmlformats.org/drawingml/2006/picture">
+                <pic:pic xmlns:pic="http://schemas.openxmlformats.org/drawingml/2006/picture">
+                  <pic:nvPicPr>
+                    <pic:cNvPr id="422858094" name="Image 4" descr="Une image contenant texte, écriture manuscrite, papier, Produit en papier&#10;&#10;Description générée automatiquement"/>
+                    <pic:cNvPicPr>
+                      <a:picLocks noChangeAspect="1" noChangeArrowheads="1"/>
+                    </pic:cNvPicPr>
+                  </pic:nvPicPr>
+                  <pic:blipFill>
+                    <a:blip r:embed="rId13" cstate="print">
+                      <a:extLst>
+                        <a:ext uri="{28A0092B-C50C-407E-A947-70E740481C1C}">
+                          <a14:useLocalDpi xmlns:a14="http://schemas.microsoft.com/office/drawing/2010/main" val="0"/>
+                        </a:ext>
+                      </a:extLst>
+                    </a:blip>
+                    <a:srcRect/>
+                    <a:stretch>
+                      <a:fillRect/>
+                    </a:stretch>
+                  </pic:blipFill>
+                  <pic:spPr bwMode="auto">
+                    <a:xfrm>
+                      <a:off x="0" y="0"/>
+                      <a:ext cx="4532042" cy="6042556"/>
+                    </a:xfrm>
+                    <a:prstGeom prst="rect">
+                      <a:avLst/>
+                    </a:prstGeom>
+                    <a:noFill/>
+                    <a:ln>
+                      <a:noFill/>
+                    </a:ln>
+                  </pic:spPr>
+                </pic:pic>
+              </a:graphicData>
+            </a:graphic>
+          </wp:inline>
+        </w:drawing>
+      </w:r>
+      <w:bookmarkStart w:id="8" w:name="_Toc175917894"/>
     </w:p>
     <w:p>
       <w:pPr>
@@ -3298,7 +4468,6 @@
           <w:iCs/>
         </w:rPr>
       </w:pPr>
-      <w:bookmarkStart w:id="8" w:name="_Toc175917894"/>
       <w:r>
         <w:rPr>
           <w:i w:val="0"/>
@@ -3408,6 +4577,7 @@
         <w:jc w:val="both"/>
       </w:pPr>
       <w:r>
+        <w:lastRenderedPageBreak/>
         <w:t xml:space="preserve">L’importation des données via un fichier. </w:t>
       </w:r>
       <w:proofErr w:type="spellStart"/>
@@ -3444,7 +4614,6 @@
         <w:jc w:val="both"/>
       </w:pPr>
       <w:r>
-        <w:lastRenderedPageBreak/>
         <w:t>Chaque type de test permets de vérifier ces points de différentes manières</w:t>
       </w:r>
       <w:r>
@@ -3480,6 +4649,9 @@
         <w:t xml:space="preserve"> : </w:t>
       </w:r>
       <w:r>
+        <w:rPr>
+          <w:noProof/>
+        </w:rPr>
         <w:drawing>
           <wp:inline distT="0" distB="0" distL="0" distR="0" wp14:anchorId="4B4E87A1" wp14:editId="3DDCAF9A">
             <wp:extent cx="4951530" cy="2914142"/>
@@ -3496,7 +4668,7 @@
                     <pic:cNvPicPr/>
                   </pic:nvPicPr>
                   <pic:blipFill>
-                    <a:blip r:embed="rId11" cstate="print">
+                    <a:blip r:embed="rId14" cstate="print">
                       <a:extLst>
                         <a:ext uri="{28A0092B-C50C-407E-A947-70E740481C1C}">
                           <a14:useLocalDpi xmlns:a14="http://schemas.microsoft.com/office/drawing/2010/main" val="0"/>
@@ -3609,6 +4781,9 @@
         <w:t xml:space="preserve"> </w:t>
       </w:r>
       <w:r>
+        <w:rPr>
+          <w:noProof/>
+        </w:rPr>
         <w:drawing>
           <wp:inline distT="0" distB="0" distL="0" distR="0" wp14:anchorId="572908AA" wp14:editId="6CFF3B8D">
             <wp:extent cx="4951095" cy="1876722"/>
@@ -3625,7 +4800,7 @@
                     <pic:cNvPicPr/>
                   </pic:nvPicPr>
                   <pic:blipFill>
-                    <a:blip r:embed="rId12"/>
+                    <a:blip r:embed="rId15"/>
                     <a:stretch>
                       <a:fillRect/>
                     </a:stretch>
@@ -3712,7 +4887,6 @@
         <w:jc w:val="both"/>
       </w:pPr>
       <w:r>
-        <w:lastRenderedPageBreak/>
         <w:t>Filtres du graphique</w:t>
       </w:r>
       <w:r>
@@ -3753,6 +4927,9 @@
         <w:t xml:space="preserve"> </w:t>
       </w:r>
       <w:r>
+        <w:rPr>
+          <w:noProof/>
+        </w:rPr>
         <w:drawing>
           <wp:inline distT="0" distB="0" distL="0" distR="0" wp14:anchorId="0AE30C91" wp14:editId="476895DF">
             <wp:extent cx="4915814" cy="3434025"/>
@@ -3769,7 +4946,7 @@
                     <pic:cNvPicPr/>
                   </pic:nvPicPr>
                   <pic:blipFill>
-                    <a:blip r:embed="rId13"/>
+                    <a:blip r:embed="rId16"/>
                     <a:stretch>
                       <a:fillRect/>
                     </a:stretch>
@@ -4016,7 +5193,6 @@
       <w:bookmarkStart w:id="9" w:name="_Toc71703259"/>
       <w:bookmarkStart w:id="10" w:name="_Toc175917895"/>
       <w:r>
-        <w:lastRenderedPageBreak/>
         <w:t>R</w:t>
       </w:r>
       <w:bookmarkEnd w:id="9"/>
@@ -4870,6 +6046,7 @@
           <w:i/>
           <w:iCs/>
         </w:rPr>
+        <w:lastRenderedPageBreak/>
         <w:t>la</w:t>
       </w:r>
       <w:proofErr w:type="gramEnd"/>
@@ -4944,71 +6121,1129 @@
     </w:p>
     <w:p>
       <w:pPr>
-        <w:pStyle w:val="En-tte"/>
-        <w:ind w:left="357"/>
-        <w:jc w:val="both"/>
-        <w:rPr>
-          <w:i/>
-        </w:rPr>
-      </w:pPr>
-    </w:p>
-    <w:p>
-      <w:pPr>
-        <w:ind w:left="1134" w:hanging="774"/>
-        <w:jc w:val="both"/>
+        <w:pStyle w:val="Titre4"/>
+        <w:numPr>
+          <w:ilvl w:val="0"/>
+          <w:numId w:val="0"/>
+        </w:numPr>
+        <w:ind w:left="864" w:hanging="864"/>
         <w:rPr>
           <w:b/>
           <w:bCs/>
-          <w:i/>
-          <w:iCs/>
-          <w:color w:val="FF0000"/>
+          <w:i w:val="0"/>
+          <w:iCs/>
         </w:rPr>
       </w:pPr>
       <w:r>
         <w:rPr>
           <w:b/>
           <w:bCs/>
-          <w:i/>
-          <w:iCs/>
-          <w:color w:val="FF0000"/>
-        </w:rPr>
-        <w:t>Reprendre les tests d’acceptance d’</w:t>
-      </w:r>
-      <w:proofErr w:type="spellStart"/>
-      <w:r>
+          <w:i w:val="0"/>
+          <w:iCs/>
+        </w:rPr>
+        <w:t>Choix du fichier de graph</w:t>
+      </w:r>
+    </w:p>
+    <w:tbl>
+      <w:tblPr>
+        <w:tblW w:w="100" w:type="auto"/>
+        <w:tblBorders>
+          <w:top w:val="single" w:sz="4" w:space="0" w:color="auto"/>
+          <w:left w:val="single" w:sz="4" w:space="0" w:color="auto"/>
+          <w:bottom w:val="single" w:sz="4" w:space="0" w:color="auto"/>
+          <w:right w:val="single" w:sz="4" w:space="0" w:color="auto"/>
+          <w:insideH w:val="single" w:sz="4" w:space="0" w:color="auto"/>
+          <w:insideV w:val="single" w:sz="4" w:space="0" w:color="auto"/>
+        </w:tblBorders>
+        <w:tblCellMar>
+          <w:left w:w="10" w:type="dxa"/>
+          <w:right w:w="10" w:type="dxa"/>
+        </w:tblCellMar>
+        <w:tblLook w:val="04A0" w:firstRow="1" w:lastRow="0" w:firstColumn="1" w:lastColumn="0" w:noHBand="0" w:noVBand="1"/>
+      </w:tblPr>
+      <w:tblGrid>
+        <w:gridCol w:w="2008"/>
+        <w:gridCol w:w="6552"/>
+        <w:gridCol w:w="500"/>
+      </w:tblGrid>
+      <w:tr>
+        <w:tblPrEx>
+          <w:tblCellMar>
+            <w:top w:w="0" w:type="dxa"/>
+            <w:bottom w:w="0" w:type="dxa"/>
+          </w:tblCellMar>
+        </w:tblPrEx>
+        <w:tc>
+          <w:tcPr>
+            <w:tcW w:w="0" w:type="auto"/>
+          </w:tcPr>
+          <w:p>
+            <w:r>
+              <w:t>Affichage du menu de choix de fichier</w:t>
+            </w:r>
+          </w:p>
+        </w:tc>
+        <w:tc>
+          <w:tcPr>
+            <w:tcW w:w="0" w:type="auto"/>
+          </w:tcPr>
+          <w:p>
+            <w:r>
+              <w:t>Sur la page principale Quand l'utilisateur clique sur le bouton "Choisir un fichier" Un menu permettant de choisir un fichier apparait (Voir maquette)</w:t>
+            </w:r>
+          </w:p>
+        </w:tc>
+        <w:tc>
+          <w:tcPr>
+            <w:tcW w:w="0" w:type="auto"/>
+          </w:tcPr>
+          <w:p>
+            <w:r>
+              <w:t>OK</w:t>
+            </w:r>
+          </w:p>
+          <w:p>
+            <w:r>
+              <w:t xml:space="preserve">30 </w:t>
+            </w:r>
+            <w:proofErr w:type="spellStart"/>
+            <w:r>
+              <w:t>Oct</w:t>
+            </w:r>
+            <w:proofErr w:type="spellEnd"/>
+          </w:p>
+        </w:tc>
+      </w:tr>
+      <w:tr>
+        <w:tblPrEx>
+          <w:tblCellMar>
+            <w:top w:w="0" w:type="dxa"/>
+            <w:bottom w:w="0" w:type="dxa"/>
+          </w:tblCellMar>
+        </w:tblPrEx>
+        <w:tc>
+          <w:tcPr>
+            <w:tcW w:w="0" w:type="auto"/>
+          </w:tcPr>
+          <w:p>
+            <w:r>
+              <w:t>Extension des fichier</w:t>
+            </w:r>
+          </w:p>
+        </w:tc>
+        <w:tc>
+          <w:tcPr>
+            <w:tcW w:w="0" w:type="auto"/>
+          </w:tcPr>
+          <w:p>
+            <w:r>
+              <w:t>Sur la page principale Quand l'utilisateur à cliquer sur "Choisir un fichier" et que l'explorateur de fichier s'ouvre l'utilisateur ne peut choisir que des fichiers de type JSON</w:t>
+            </w:r>
+          </w:p>
+        </w:tc>
+        <w:tc>
+          <w:tcPr>
+            <w:tcW w:w="0" w:type="auto"/>
+          </w:tcPr>
+          <w:p>
+            <w:r>
+              <w:t>OK</w:t>
+            </w:r>
+          </w:p>
+          <w:p>
+            <w:r>
+              <w:t xml:space="preserve">30 </w:t>
+            </w:r>
+            <w:proofErr w:type="spellStart"/>
+            <w:r>
+              <w:t>Oct</w:t>
+            </w:r>
+            <w:proofErr w:type="spellEnd"/>
+          </w:p>
+        </w:tc>
+      </w:tr>
+      <w:tr>
+        <w:tblPrEx>
+          <w:tblCellMar>
+            <w:top w:w="0" w:type="dxa"/>
+            <w:bottom w:w="0" w:type="dxa"/>
+          </w:tblCellMar>
+        </w:tblPrEx>
+        <w:tc>
+          <w:tcPr>
+            <w:tcW w:w="0" w:type="auto"/>
+          </w:tcPr>
+          <w:p>
+            <w:r>
+              <w:t>Mise à jour du graph</w:t>
+            </w:r>
+          </w:p>
+        </w:tc>
+        <w:tc>
+          <w:tcPr>
+            <w:tcW w:w="0" w:type="auto"/>
+          </w:tcPr>
+          <w:p>
+            <w:r>
+              <w:t>Sur la page de graph Quand l'utilisateur change de fichier Les statistique affichée sur le graph s'adapte au fichier choisi</w:t>
+            </w:r>
+          </w:p>
+        </w:tc>
+        <w:tc>
+          <w:tcPr>
+            <w:tcW w:w="0" w:type="auto"/>
+          </w:tcPr>
+          <w:p>
+            <w:r>
+              <w:t>OK</w:t>
+            </w:r>
+          </w:p>
+          <w:p>
+            <w:r>
+              <w:t xml:space="preserve">30 </w:t>
+            </w:r>
+            <w:proofErr w:type="spellStart"/>
+            <w:r>
+              <w:t>Oct</w:t>
+            </w:r>
+            <w:proofErr w:type="spellEnd"/>
+          </w:p>
+        </w:tc>
+      </w:tr>
+      <w:tr>
+        <w:tblPrEx>
+          <w:tblCellMar>
+            <w:top w:w="0" w:type="dxa"/>
+            <w:bottom w:w="0" w:type="dxa"/>
+          </w:tblCellMar>
+        </w:tblPrEx>
+        <w:tc>
+          <w:tcPr>
+            <w:tcW w:w="0" w:type="auto"/>
+          </w:tcPr>
+          <w:p>
+            <w:r>
+              <w:t>Affichage par défaut</w:t>
+            </w:r>
+          </w:p>
+        </w:tc>
+        <w:tc>
+          <w:tcPr>
+            <w:tcW w:w="0" w:type="auto"/>
+          </w:tcPr>
+          <w:p>
+            <w:r>
+              <w:t>Sur la page de graph Quand l'utilisateur ne choisit pas de fichier Le graph est vide</w:t>
+            </w:r>
+          </w:p>
+        </w:tc>
+        <w:tc>
+          <w:tcPr>
+            <w:tcW w:w="0" w:type="auto"/>
+          </w:tcPr>
+          <w:p>
+            <w:r>
+              <w:t>OK</w:t>
+            </w:r>
+          </w:p>
+          <w:p>
+            <w:r>
+              <w:t xml:space="preserve">30 </w:t>
+            </w:r>
+            <w:proofErr w:type="spellStart"/>
+            <w:r>
+              <w:t>Oct</w:t>
+            </w:r>
+            <w:proofErr w:type="spellEnd"/>
+          </w:p>
+        </w:tc>
+      </w:tr>
+      <w:tr>
+        <w:tblPrEx>
+          <w:tblCellMar>
+            <w:top w:w="0" w:type="dxa"/>
+            <w:bottom w:w="0" w:type="dxa"/>
+          </w:tblCellMar>
+        </w:tblPrEx>
+        <w:tc>
+          <w:tcPr>
+            <w:tcW w:w="0" w:type="auto"/>
+          </w:tcPr>
+          <w:p>
+            <w:r>
+              <w:t>Affichage des filtres par équipe</w:t>
+            </w:r>
+          </w:p>
+        </w:tc>
+        <w:tc>
+          <w:tcPr>
+            <w:tcW w:w="0" w:type="auto"/>
+          </w:tcPr>
+          <w:p>
+            <w:r>
+              <w:t xml:space="preserve">Sur la page de graph Quand un utilisateur choisi un fichier La </w:t>
+            </w:r>
+            <w:proofErr w:type="spellStart"/>
+            <w:r>
+              <w:t>checkbox</w:t>
+            </w:r>
+            <w:proofErr w:type="spellEnd"/>
+            <w:r>
+              <w:t xml:space="preserve"> des équipes contient autant d'équipe qu'il y d'équipe dans le fichier</w:t>
+            </w:r>
+          </w:p>
+        </w:tc>
+        <w:tc>
+          <w:tcPr>
+            <w:tcW w:w="0" w:type="auto"/>
+          </w:tcPr>
+          <w:p>
+            <w:r>
+              <w:t>OK</w:t>
+            </w:r>
+          </w:p>
+          <w:p>
+            <w:r>
+              <w:t xml:space="preserve">30 </w:t>
+            </w:r>
+            <w:proofErr w:type="spellStart"/>
+            <w:r>
+              <w:t>Oct</w:t>
+            </w:r>
+            <w:proofErr w:type="spellEnd"/>
+          </w:p>
+        </w:tc>
+      </w:tr>
+    </w:tbl>
+    <w:p>
+      <w:pPr>
+        <w:pStyle w:val="Titre4"/>
+        <w:numPr>
+          <w:ilvl w:val="0"/>
+          <w:numId w:val="0"/>
+        </w:numPr>
+        <w:ind w:left="864" w:hanging="864"/>
         <w:rPr>
           <w:b/>
           <w:bCs/>
-          <w:i/>
-          <w:iCs/>
-          <w:color w:val="FF0000"/>
-        </w:rPr>
-        <w:t>IceScrum</w:t>
-      </w:r>
-      <w:proofErr w:type="spellEnd"/>
+          <w:i w:val="0"/>
+          <w:iCs/>
+        </w:rPr>
+      </w:pPr>
       <w:r>
         <w:rPr>
           <w:b/>
           <w:bCs/>
-          <w:i/>
-          <w:iCs/>
-          <w:color w:val="FF0000"/>
-        </w:rPr>
-        <w:t xml:space="preserve"> au moyen de la feuille ad hoc d’</w:t>
-      </w:r>
-      <w:proofErr w:type="spellStart"/>
-      <w:r>
+          <w:i w:val="0"/>
+          <w:iCs/>
+        </w:rPr>
+        <w:t>Graphe à multiple ligne</w:t>
+      </w:r>
+    </w:p>
+    <w:tbl>
+      <w:tblPr>
+        <w:tblW w:w="100" w:type="auto"/>
+        <w:tblBorders>
+          <w:top w:val="single" w:sz="4" w:space="0" w:color="auto"/>
+          <w:left w:val="single" w:sz="4" w:space="0" w:color="auto"/>
+          <w:bottom w:val="single" w:sz="4" w:space="0" w:color="auto"/>
+          <w:right w:val="single" w:sz="4" w:space="0" w:color="auto"/>
+          <w:insideH w:val="single" w:sz="4" w:space="0" w:color="auto"/>
+          <w:insideV w:val="single" w:sz="4" w:space="0" w:color="auto"/>
+        </w:tblBorders>
+        <w:tblCellMar>
+          <w:left w:w="10" w:type="dxa"/>
+          <w:right w:w="10" w:type="dxa"/>
+        </w:tblCellMar>
+        <w:tblLook w:val="04A0" w:firstRow="1" w:lastRow="0" w:firstColumn="1" w:lastColumn="0" w:noHBand="0" w:noVBand="1"/>
+      </w:tblPr>
+      <w:tblGrid>
+        <w:gridCol w:w="1744"/>
+        <w:gridCol w:w="6798"/>
+        <w:gridCol w:w="518"/>
+      </w:tblGrid>
+      <w:tr>
+        <w:tblPrEx>
+          <w:tblCellMar>
+            <w:top w:w="0" w:type="dxa"/>
+            <w:bottom w:w="0" w:type="dxa"/>
+          </w:tblCellMar>
+        </w:tblPrEx>
+        <w:tc>
+          <w:tcPr>
+            <w:tcW w:w="0" w:type="auto"/>
+          </w:tcPr>
+          <w:p>
+            <w:r>
+              <w:t>Nombre de Ligne sans filtre</w:t>
+            </w:r>
+          </w:p>
+        </w:tc>
+        <w:tc>
+          <w:tcPr>
+            <w:tcW w:w="0" w:type="auto"/>
+          </w:tcPr>
+          <w:p>
+            <w:r>
+              <w:t>Sur la page de graphique Quand il est affiché et que aucun filtre n'est appliqué L'utilisateur voit 30 courbes différentes</w:t>
+            </w:r>
+          </w:p>
+        </w:tc>
+        <w:tc>
+          <w:tcPr>
+            <w:tcW w:w="0" w:type="auto"/>
+          </w:tcPr>
+          <w:p>
+            <w:r>
+              <w:t>OK</w:t>
+            </w:r>
+          </w:p>
+          <w:p>
+            <w:r>
+              <w:t xml:space="preserve">30 </w:t>
+            </w:r>
+            <w:proofErr w:type="spellStart"/>
+            <w:r>
+              <w:t>Oct</w:t>
+            </w:r>
+            <w:proofErr w:type="spellEnd"/>
+          </w:p>
+        </w:tc>
+      </w:tr>
+      <w:tr>
+        <w:tblPrEx>
+          <w:tblCellMar>
+            <w:top w:w="0" w:type="dxa"/>
+            <w:bottom w:w="0" w:type="dxa"/>
+          </w:tblCellMar>
+        </w:tblPrEx>
+        <w:tc>
+          <w:tcPr>
+            <w:tcW w:w="0" w:type="auto"/>
+          </w:tcPr>
+          <w:p>
+            <w:r>
+              <w:t>Affichage label</w:t>
+            </w:r>
+          </w:p>
+        </w:tc>
+        <w:tc>
+          <w:tcPr>
+            <w:tcW w:w="0" w:type="auto"/>
+          </w:tcPr>
+          <w:p>
+            <w:r>
+              <w:t>Sur la page de graphique Quand il est affiché et que aucun filtre n'est appliqué L'utilisateur voit une partie label contenant autant de label que de courbe</w:t>
+            </w:r>
+          </w:p>
+        </w:tc>
+        <w:tc>
+          <w:tcPr>
+            <w:tcW w:w="0" w:type="auto"/>
+          </w:tcPr>
+          <w:p>
+            <w:r>
+              <w:t>OK</w:t>
+            </w:r>
+          </w:p>
+          <w:p>
+            <w:r>
+              <w:t xml:space="preserve">30 </w:t>
+            </w:r>
+            <w:proofErr w:type="spellStart"/>
+            <w:r>
+              <w:t>Oct</w:t>
+            </w:r>
+            <w:proofErr w:type="spellEnd"/>
+          </w:p>
+        </w:tc>
+      </w:tr>
+      <w:tr>
+        <w:tblPrEx>
+          <w:tblCellMar>
+            <w:top w:w="0" w:type="dxa"/>
+            <w:bottom w:w="0" w:type="dxa"/>
+          </w:tblCellMar>
+        </w:tblPrEx>
+        <w:tc>
+          <w:tcPr>
+            <w:tcW w:w="0" w:type="auto"/>
+          </w:tcPr>
+          <w:p>
+            <w:r>
+              <w:t>Zoom sur graph</w:t>
+            </w:r>
+          </w:p>
+        </w:tc>
+        <w:tc>
+          <w:tcPr>
+            <w:tcW w:w="0" w:type="auto"/>
+          </w:tcPr>
+          <w:p>
+            <w:r>
+              <w:t>Sur la page de graphique Quand l'utilisateur scroll vers l'avant avec la molette sur le graph Le graph zoom</w:t>
+            </w:r>
+          </w:p>
+        </w:tc>
+        <w:tc>
+          <w:tcPr>
+            <w:tcW w:w="0" w:type="auto"/>
+          </w:tcPr>
+          <w:p>
+            <w:r>
+              <w:t>OK</w:t>
+            </w:r>
+          </w:p>
+          <w:p>
+            <w:r>
+              <w:t xml:space="preserve">30 </w:t>
+            </w:r>
+            <w:proofErr w:type="spellStart"/>
+            <w:r>
+              <w:t>Oct</w:t>
+            </w:r>
+            <w:proofErr w:type="spellEnd"/>
+          </w:p>
+        </w:tc>
+      </w:tr>
+      <w:tr>
+        <w:tblPrEx>
+          <w:tblCellMar>
+            <w:top w:w="0" w:type="dxa"/>
+            <w:bottom w:w="0" w:type="dxa"/>
+          </w:tblCellMar>
+        </w:tblPrEx>
+        <w:tc>
+          <w:tcPr>
+            <w:tcW w:w="0" w:type="auto"/>
+          </w:tcPr>
+          <w:p>
+            <w:proofErr w:type="spellStart"/>
+            <w:r>
+              <w:t>Dézoom</w:t>
+            </w:r>
+            <w:proofErr w:type="spellEnd"/>
+            <w:r>
+              <w:t xml:space="preserve"> sur graph</w:t>
+            </w:r>
+          </w:p>
+        </w:tc>
+        <w:tc>
+          <w:tcPr>
+            <w:tcW w:w="0" w:type="auto"/>
+          </w:tcPr>
+          <w:p>
+            <w:r>
+              <w:t xml:space="preserve">Sur la page de graphique Quand l'utilisateur scroll vers l'arrière avec la molette sur le graph Le graph </w:t>
+            </w:r>
+            <w:proofErr w:type="spellStart"/>
+            <w:r>
+              <w:t>dézoom</w:t>
+            </w:r>
+            <w:proofErr w:type="spellEnd"/>
+          </w:p>
+        </w:tc>
+        <w:tc>
+          <w:tcPr>
+            <w:tcW w:w="0" w:type="auto"/>
+          </w:tcPr>
+          <w:p>
+            <w:r>
+              <w:t>OK</w:t>
+            </w:r>
+          </w:p>
+          <w:p>
+            <w:r>
+              <w:t xml:space="preserve">30 </w:t>
+            </w:r>
+            <w:proofErr w:type="spellStart"/>
+            <w:r>
+              <w:t>Oct</w:t>
+            </w:r>
+            <w:proofErr w:type="spellEnd"/>
+          </w:p>
+        </w:tc>
+      </w:tr>
+    </w:tbl>
+    <w:p>
+      <w:pPr>
+        <w:pStyle w:val="Titre4"/>
+        <w:numPr>
+          <w:ilvl w:val="0"/>
+          <w:numId w:val="0"/>
+        </w:numPr>
+        <w:ind w:left="864" w:hanging="864"/>
         <w:rPr>
           <w:b/>
           <w:bCs/>
-          <w:i/>
-          <w:iCs/>
-          <w:color w:val="FF0000"/>
-        </w:rPr>
-        <w:t>IceTools</w:t>
-      </w:r>
-      <w:proofErr w:type="spellEnd"/>
-    </w:p>
+          <w:i w:val="0"/>
+          <w:iCs/>
+        </w:rPr>
+      </w:pPr>
+      <w:r>
+        <w:rPr>
+          <w:b/>
+          <w:bCs/>
+          <w:i w:val="0"/>
+          <w:iCs/>
+        </w:rPr>
+        <w:t xml:space="preserve">Filtrage </w:t>
+      </w:r>
+      <w:r>
+        <w:rPr>
+          <w:b/>
+          <w:bCs/>
+          <w:i w:val="0"/>
+          <w:iCs/>
+        </w:rPr>
+        <w:t>des lignes</w:t>
+      </w:r>
+    </w:p>
+    <w:tbl>
+      <w:tblPr>
+        <w:tblW w:w="100" w:type="auto"/>
+        <w:tblBorders>
+          <w:top w:val="single" w:sz="4" w:space="0" w:color="auto"/>
+          <w:left w:val="single" w:sz="4" w:space="0" w:color="auto"/>
+          <w:bottom w:val="single" w:sz="4" w:space="0" w:color="auto"/>
+          <w:right w:val="single" w:sz="4" w:space="0" w:color="auto"/>
+          <w:insideH w:val="single" w:sz="4" w:space="0" w:color="auto"/>
+          <w:insideV w:val="single" w:sz="4" w:space="0" w:color="auto"/>
+        </w:tblBorders>
+        <w:tblCellMar>
+          <w:left w:w="10" w:type="dxa"/>
+          <w:right w:w="10" w:type="dxa"/>
+        </w:tblCellMar>
+        <w:tblLook w:val="04A0" w:firstRow="1" w:lastRow="0" w:firstColumn="1" w:lastColumn="0" w:noHBand="0" w:noVBand="1"/>
+      </w:tblPr>
+      <w:tblGrid>
+        <w:gridCol w:w="2164"/>
+        <w:gridCol w:w="6413"/>
+        <w:gridCol w:w="483"/>
+      </w:tblGrid>
+      <w:tr>
+        <w:tblPrEx>
+          <w:tblCellMar>
+            <w:top w:w="0" w:type="dxa"/>
+            <w:bottom w:w="0" w:type="dxa"/>
+          </w:tblCellMar>
+        </w:tblPrEx>
+        <w:tc>
+          <w:tcPr>
+            <w:tcW w:w="0" w:type="auto"/>
+          </w:tcPr>
+          <w:p>
+            <w:r>
+              <w:t>Check box jour</w:t>
+            </w:r>
+          </w:p>
+        </w:tc>
+        <w:tc>
+          <w:tcPr>
+            <w:tcW w:w="0" w:type="auto"/>
+          </w:tcPr>
+          <w:p>
+            <w:r>
+              <w:t xml:space="preserve">Sur la page du graphe Quand le graph est affiché et qu'aucun filtre n'est choisi La </w:t>
+            </w:r>
+            <w:proofErr w:type="spellStart"/>
+            <w:r>
+              <w:t>checkBox</w:t>
+            </w:r>
+            <w:proofErr w:type="spellEnd"/>
+            <w:r>
+              <w:t xml:space="preserve"> affiche que tous les jours sont sélectionné</w:t>
+            </w:r>
+          </w:p>
+        </w:tc>
+        <w:tc>
+          <w:tcPr>
+            <w:tcW w:w="0" w:type="auto"/>
+          </w:tcPr>
+          <w:p>
+            <w:r>
+              <w:t>OK</w:t>
+            </w:r>
+          </w:p>
+          <w:p>
+            <w:r>
+              <w:t xml:space="preserve">30 </w:t>
+            </w:r>
+            <w:proofErr w:type="spellStart"/>
+            <w:r>
+              <w:t>Oct</w:t>
+            </w:r>
+            <w:proofErr w:type="spellEnd"/>
+          </w:p>
+        </w:tc>
+      </w:tr>
+      <w:tr>
+        <w:tblPrEx>
+          <w:tblCellMar>
+            <w:top w:w="0" w:type="dxa"/>
+            <w:bottom w:w="0" w:type="dxa"/>
+          </w:tblCellMar>
+        </w:tblPrEx>
+        <w:tc>
+          <w:tcPr>
+            <w:tcW w:w="0" w:type="auto"/>
+          </w:tcPr>
+          <w:p>
+            <w:r>
+              <w:t>Check box équipe</w:t>
+            </w:r>
+          </w:p>
+        </w:tc>
+        <w:tc>
+          <w:tcPr>
+            <w:tcW w:w="0" w:type="auto"/>
+          </w:tcPr>
+          <w:p>
+            <w:r>
+              <w:t xml:space="preserve">Sur la page du graphe Quand le graph est affiché et qu'aucun filtre n'est choisi La </w:t>
+            </w:r>
+            <w:proofErr w:type="spellStart"/>
+            <w:r>
+              <w:t>legendes</w:t>
+            </w:r>
+            <w:proofErr w:type="spellEnd"/>
+            <w:r>
+              <w:t xml:space="preserve"> des équipes affiche que toutes les équipes sont sélectionnée</w:t>
+            </w:r>
+          </w:p>
+        </w:tc>
+        <w:tc>
+          <w:tcPr>
+            <w:tcW w:w="0" w:type="auto"/>
+          </w:tcPr>
+          <w:p>
+            <w:r>
+              <w:t>OK</w:t>
+            </w:r>
+          </w:p>
+          <w:p>
+            <w:r>
+              <w:t xml:space="preserve">30 </w:t>
+            </w:r>
+            <w:proofErr w:type="spellStart"/>
+            <w:r>
+              <w:t>Oct</w:t>
+            </w:r>
+            <w:proofErr w:type="spellEnd"/>
+          </w:p>
+        </w:tc>
+      </w:tr>
+      <w:tr>
+        <w:tblPrEx>
+          <w:tblCellMar>
+            <w:top w:w="0" w:type="dxa"/>
+            <w:bottom w:w="0" w:type="dxa"/>
+          </w:tblCellMar>
+        </w:tblPrEx>
+        <w:tc>
+          <w:tcPr>
+            <w:tcW w:w="0" w:type="auto"/>
+          </w:tcPr>
+          <w:p>
+            <w:r>
+              <w:t>Affichage une équipe</w:t>
+            </w:r>
+          </w:p>
+        </w:tc>
+        <w:tc>
+          <w:tcPr>
+            <w:tcW w:w="0" w:type="auto"/>
+          </w:tcPr>
+          <w:p>
+            <w:r>
+              <w:t>Sur la page du graphe Quand l'utilisateur clique sur une équipe dans la partie label Le graph affiche uniquement l'équipe sur laquelle l'utilisateur a cliqué</w:t>
+            </w:r>
+          </w:p>
+        </w:tc>
+        <w:tc>
+          <w:tcPr>
+            <w:tcW w:w="0" w:type="auto"/>
+          </w:tcPr>
+          <w:p>
+            <w:proofErr w:type="gramStart"/>
+            <w:r>
+              <w:t>ko</w:t>
+            </w:r>
+            <w:proofErr w:type="gramEnd"/>
+          </w:p>
+          <w:p>
+            <w:r>
+              <w:t xml:space="preserve">30 </w:t>
+            </w:r>
+            <w:proofErr w:type="spellStart"/>
+            <w:r>
+              <w:t>Oct</w:t>
+            </w:r>
+            <w:proofErr w:type="spellEnd"/>
+          </w:p>
+        </w:tc>
+      </w:tr>
+      <w:tr>
+        <w:tblPrEx>
+          <w:tblCellMar>
+            <w:top w:w="0" w:type="dxa"/>
+            <w:bottom w:w="0" w:type="dxa"/>
+          </w:tblCellMar>
+        </w:tblPrEx>
+        <w:tc>
+          <w:tcPr>
+            <w:tcW w:w="0" w:type="auto"/>
+          </w:tcPr>
+          <w:p>
+            <w:r>
+              <w:t>Affichage une équipe</w:t>
+            </w:r>
+          </w:p>
+        </w:tc>
+        <w:tc>
+          <w:tcPr>
+            <w:tcW w:w="0" w:type="auto"/>
+          </w:tcPr>
+          <w:p>
+            <w:r>
+              <w:t>Sur la page du graphe Quand l'utilisateur clique sur une équipe dans la partie label La couleur de la ligne affichée est la même que la couleur de l'équipe ayant était cliquée dans la partie label</w:t>
+            </w:r>
+          </w:p>
+        </w:tc>
+        <w:tc>
+          <w:tcPr>
+            <w:tcW w:w="0" w:type="auto"/>
+          </w:tcPr>
+          <w:p>
+            <w:proofErr w:type="gramStart"/>
+            <w:r>
+              <w:t>ko</w:t>
+            </w:r>
+            <w:proofErr w:type="gramEnd"/>
+          </w:p>
+          <w:p>
+            <w:r>
+              <w:t xml:space="preserve">30 </w:t>
+            </w:r>
+            <w:proofErr w:type="spellStart"/>
+            <w:r>
+              <w:t>Oct</w:t>
+            </w:r>
+            <w:proofErr w:type="spellEnd"/>
+          </w:p>
+        </w:tc>
+      </w:tr>
+      <w:tr>
+        <w:tblPrEx>
+          <w:tblCellMar>
+            <w:top w:w="0" w:type="dxa"/>
+            <w:bottom w:w="0" w:type="dxa"/>
+          </w:tblCellMar>
+        </w:tblPrEx>
+        <w:tc>
+          <w:tcPr>
+            <w:tcW w:w="0" w:type="auto"/>
+          </w:tcPr>
+          <w:p>
+            <w:r>
+              <w:t>Affichage une équipe</w:t>
+            </w:r>
+          </w:p>
+        </w:tc>
+        <w:tc>
+          <w:tcPr>
+            <w:tcW w:w="0" w:type="auto"/>
+          </w:tcPr>
+          <w:p>
+            <w:r>
+              <w:t>Sur la page du graphe Quand l'utilisateur clique plusieurs fois sur la même équipe dans la partie label Les informations de la ligne ne changent pas</w:t>
+            </w:r>
+          </w:p>
+        </w:tc>
+        <w:tc>
+          <w:tcPr>
+            <w:tcW w:w="0" w:type="auto"/>
+          </w:tcPr>
+          <w:p>
+            <w:r>
+              <w:t>OK</w:t>
+            </w:r>
+          </w:p>
+          <w:p>
+            <w:r>
+              <w:t xml:space="preserve">30 </w:t>
+            </w:r>
+            <w:proofErr w:type="spellStart"/>
+            <w:r>
+              <w:t>Oct</w:t>
+            </w:r>
+            <w:proofErr w:type="spellEnd"/>
+          </w:p>
+        </w:tc>
+      </w:tr>
+      <w:tr>
+        <w:tblPrEx>
+          <w:tblCellMar>
+            <w:top w:w="0" w:type="dxa"/>
+            <w:bottom w:w="0" w:type="dxa"/>
+          </w:tblCellMar>
+        </w:tblPrEx>
+        <w:tc>
+          <w:tcPr>
+            <w:tcW w:w="0" w:type="auto"/>
+          </w:tcPr>
+          <w:p>
+            <w:proofErr w:type="spellStart"/>
+            <w:r>
+              <w:t>Selection</w:t>
+            </w:r>
+            <w:proofErr w:type="spellEnd"/>
+            <w:r>
+              <w:t xml:space="preserve"> des équipes </w:t>
+            </w:r>
+            <w:proofErr w:type="spellStart"/>
+            <w:proofErr w:type="gramStart"/>
+            <w:r>
+              <w:t>a</w:t>
+            </w:r>
+            <w:proofErr w:type="spellEnd"/>
+            <w:proofErr w:type="gramEnd"/>
+            <w:r>
+              <w:t xml:space="preserve"> ne pas afficher</w:t>
+            </w:r>
+          </w:p>
+        </w:tc>
+        <w:tc>
+          <w:tcPr>
+            <w:tcW w:w="0" w:type="auto"/>
+          </w:tcPr>
+          <w:p>
+            <w:r>
+              <w:t xml:space="preserve">Sur la page du graphe Quand l'utilisateur décoche la </w:t>
+            </w:r>
+            <w:proofErr w:type="spellStart"/>
+            <w:r>
+              <w:t>checkBox</w:t>
+            </w:r>
+            <w:proofErr w:type="spellEnd"/>
+            <w:r>
+              <w:t xml:space="preserve"> d'une équipe L'équipe d'ont la </w:t>
+            </w:r>
+            <w:proofErr w:type="spellStart"/>
+            <w:r>
+              <w:t>checkbox</w:t>
+            </w:r>
+            <w:proofErr w:type="spellEnd"/>
+            <w:r>
+              <w:t xml:space="preserve"> a été décocher disparait</w:t>
+            </w:r>
+          </w:p>
+        </w:tc>
+        <w:tc>
+          <w:tcPr>
+            <w:tcW w:w="0" w:type="auto"/>
+          </w:tcPr>
+          <w:p>
+            <w:r>
+              <w:t>OK</w:t>
+            </w:r>
+          </w:p>
+          <w:p>
+            <w:r>
+              <w:t xml:space="preserve">30 </w:t>
+            </w:r>
+            <w:proofErr w:type="spellStart"/>
+            <w:r>
+              <w:t>Oct</w:t>
+            </w:r>
+            <w:proofErr w:type="spellEnd"/>
+          </w:p>
+        </w:tc>
+      </w:tr>
+      <w:tr>
+        <w:tblPrEx>
+          <w:tblCellMar>
+            <w:top w:w="0" w:type="dxa"/>
+            <w:bottom w:w="0" w:type="dxa"/>
+          </w:tblCellMar>
+        </w:tblPrEx>
+        <w:tc>
+          <w:tcPr>
+            <w:tcW w:w="0" w:type="auto"/>
+          </w:tcPr>
+          <w:p>
+            <w:proofErr w:type="spellStart"/>
+            <w:r>
+              <w:t>Selection</w:t>
+            </w:r>
+            <w:proofErr w:type="spellEnd"/>
+            <w:r>
+              <w:t xml:space="preserve"> des équipes à afficher</w:t>
+            </w:r>
+          </w:p>
+        </w:tc>
+        <w:tc>
+          <w:tcPr>
+            <w:tcW w:w="0" w:type="auto"/>
+          </w:tcPr>
+          <w:p>
+            <w:r>
+              <w:t xml:space="preserve">Sur la page du graphe Quand l'utilisateur coche la </w:t>
+            </w:r>
+            <w:proofErr w:type="spellStart"/>
+            <w:r>
+              <w:t>checkBox</w:t>
+            </w:r>
+            <w:proofErr w:type="spellEnd"/>
+            <w:r>
+              <w:t xml:space="preserve"> d'une équipe L'équipe d'ont la </w:t>
+            </w:r>
+            <w:proofErr w:type="spellStart"/>
+            <w:r>
+              <w:t>checkbox</w:t>
+            </w:r>
+            <w:proofErr w:type="spellEnd"/>
+            <w:r>
+              <w:t xml:space="preserve"> a été coché apparait</w:t>
+            </w:r>
+          </w:p>
+        </w:tc>
+        <w:tc>
+          <w:tcPr>
+            <w:tcW w:w="0" w:type="auto"/>
+          </w:tcPr>
+          <w:p>
+            <w:r>
+              <w:t>OK</w:t>
+            </w:r>
+          </w:p>
+          <w:p>
+            <w:r>
+              <w:t xml:space="preserve">30 </w:t>
+            </w:r>
+            <w:proofErr w:type="spellStart"/>
+            <w:r>
+              <w:t>Oct</w:t>
+            </w:r>
+            <w:proofErr w:type="spellEnd"/>
+          </w:p>
+        </w:tc>
+      </w:tr>
+      <w:tr>
+        <w:tblPrEx>
+          <w:tblCellMar>
+            <w:top w:w="0" w:type="dxa"/>
+            <w:bottom w:w="0" w:type="dxa"/>
+          </w:tblCellMar>
+        </w:tblPrEx>
+        <w:tc>
+          <w:tcPr>
+            <w:tcW w:w="0" w:type="auto"/>
+          </w:tcPr>
+          <w:p>
+            <w:r>
+              <w:t>Affichage jour</w:t>
+            </w:r>
+          </w:p>
+        </w:tc>
+        <w:tc>
+          <w:tcPr>
+            <w:tcW w:w="0" w:type="auto"/>
+          </w:tcPr>
+          <w:p>
+            <w:r>
+              <w:t xml:space="preserve">Sur la page du graphe Quand l'utilisateur coche la </w:t>
+            </w:r>
+            <w:proofErr w:type="spellStart"/>
+            <w:r>
+              <w:t>checkBox</w:t>
+            </w:r>
+            <w:proofErr w:type="spellEnd"/>
+            <w:r>
+              <w:t xml:space="preserve"> d'un jour la statistique qui correspond au jour apparait</w:t>
+            </w:r>
+          </w:p>
+        </w:tc>
+        <w:tc>
+          <w:tcPr>
+            <w:tcW w:w="0" w:type="auto"/>
+          </w:tcPr>
+          <w:p>
+            <w:r>
+              <w:t>OK</w:t>
+            </w:r>
+          </w:p>
+          <w:p>
+            <w:r>
+              <w:t xml:space="preserve">30 </w:t>
+            </w:r>
+            <w:proofErr w:type="spellStart"/>
+            <w:r>
+              <w:t>Oct</w:t>
+            </w:r>
+            <w:proofErr w:type="spellEnd"/>
+          </w:p>
+        </w:tc>
+      </w:tr>
+      <w:tr>
+        <w:tblPrEx>
+          <w:tblCellMar>
+            <w:top w:w="0" w:type="dxa"/>
+            <w:bottom w:w="0" w:type="dxa"/>
+          </w:tblCellMar>
+        </w:tblPrEx>
+        <w:tc>
+          <w:tcPr>
+            <w:tcW w:w="0" w:type="auto"/>
+          </w:tcPr>
+          <w:p>
+            <w:r>
+              <w:t>Désaffichage jour</w:t>
+            </w:r>
+          </w:p>
+        </w:tc>
+        <w:tc>
+          <w:tcPr>
+            <w:tcW w:w="0" w:type="auto"/>
+          </w:tcPr>
+          <w:p>
+            <w:r>
+              <w:t xml:space="preserve">Sur la page du graphe Quand l'utilisateur décoche la </w:t>
+            </w:r>
+            <w:proofErr w:type="spellStart"/>
+            <w:r>
+              <w:t>checkBox</w:t>
+            </w:r>
+            <w:proofErr w:type="spellEnd"/>
+            <w:r>
+              <w:t xml:space="preserve"> d'un jour la statistique qui correspond au jour disparait</w:t>
+            </w:r>
+          </w:p>
+        </w:tc>
+        <w:tc>
+          <w:tcPr>
+            <w:tcW w:w="0" w:type="auto"/>
+          </w:tcPr>
+          <w:p>
+            <w:r>
+              <w:t>OK</w:t>
+            </w:r>
+          </w:p>
+          <w:p>
+            <w:r>
+              <w:t xml:space="preserve">30 </w:t>
+            </w:r>
+            <w:proofErr w:type="spellStart"/>
+            <w:r>
+              <w:t>Oct</w:t>
+            </w:r>
+            <w:proofErr w:type="spellEnd"/>
+          </w:p>
+        </w:tc>
+      </w:tr>
+    </w:tbl>
+    <w:p/>
+    <w:p/>
     <w:p>
       <w:pPr>
         <w:pStyle w:val="Titre2"/>
@@ -5180,7 +7415,7 @@
         </w:rPr>
         <w:t xml:space="preserve">Reporter la </w:t>
       </w:r>
-      <w:hyperlink r:id="rId14" w:anchor=":~:text=La%20dette%20technique%20survient%20quand,de%20plus%20en%20plus%20fr%C3%A9quents.">
+      <w:hyperlink r:id="rId17" w:anchor=":~:text=La%20dette%20technique%20survient%20quand,de%20plus%20en%20plus%20fr%C3%A9quents.">
         <w:r>
           <w:rPr>
             <w:rStyle w:val="Lienhypertexte"/>
@@ -5474,8 +7709,8 @@
       </w:pPr>
     </w:p>
     <w:sectPr>
-      <w:headerReference w:type="default" r:id="rId15"/>
-      <w:footerReference w:type="default" r:id="rId16"/>
+      <w:headerReference w:type="default" r:id="rId18"/>
+      <w:footerReference w:type="default" r:id="rId19"/>
       <w:pgSz w:w="11906" w:h="16838" w:code="9"/>
       <w:pgMar w:top="1418" w:right="1418" w:bottom="1418" w:left="1418" w:header="720" w:footer="720" w:gutter="0"/>
       <w:cols w:space="720"/>
@@ -5653,6 +7888,7 @@
         <w:lang w:val="en-US"/>
       </w:rPr>
     </w:pPr>
+    <w:proofErr w:type="spellStart"/>
     <w:r>
       <w:rPr>
         <w:rFonts w:cs="Arial"/>
@@ -5661,7 +7897,18 @@
         <w:szCs w:val="24"/>
         <w:lang w:val="en-US"/>
       </w:rPr>
-      <w:t xml:space="preserve">Belkhiria </w:t>
+      <w:t>Belkhiria</w:t>
+    </w:r>
+    <w:proofErr w:type="spellEnd"/>
+    <w:r>
+      <w:rPr>
+        <w:rFonts w:cs="Arial"/>
+        <w:b/>
+        <w:bCs/>
+        <w:szCs w:val="24"/>
+        <w:lang w:val="en-US"/>
+      </w:rPr>
+      <w:t xml:space="preserve"> </w:t>
     </w:r>
     <w:proofErr w:type="spellStart"/>
     <w:r>
@@ -6175,6 +8422,95 @@
     </w:lvl>
   </w:abstractNum>
   <w:abstractNum w:abstractNumId="4" w15:restartNumberingAfterBreak="0">
+    <w:nsid w:val="1F012D73"/>
+    <w:multiLevelType w:val="hybridMultilevel"/>
+    <w:tmpl w:val="3EEC36A0"/>
+    <w:lvl w:ilvl="0" w:tplc="100C000F">
+      <w:start w:val="1"/>
+      <w:numFmt w:val="decimal"/>
+      <w:lvlText w:val="%1."/>
+      <w:lvlJc w:val="left"/>
+      <w:pPr>
+        <w:ind w:left="720" w:hanging="360"/>
+      </w:pPr>
+      <w:rPr>
+        <w:rFonts w:hint="default"/>
+      </w:rPr>
+    </w:lvl>
+    <w:lvl w:ilvl="1" w:tplc="100C0019" w:tentative="1">
+      <w:start w:val="1"/>
+      <w:numFmt w:val="lowerLetter"/>
+      <w:lvlText w:val="%2."/>
+      <w:lvlJc w:val="left"/>
+      <w:pPr>
+        <w:ind w:left="1440" w:hanging="360"/>
+      </w:pPr>
+    </w:lvl>
+    <w:lvl w:ilvl="2" w:tplc="100C001B" w:tentative="1">
+      <w:start w:val="1"/>
+      <w:numFmt w:val="lowerRoman"/>
+      <w:lvlText w:val="%3."/>
+      <w:lvlJc w:val="right"/>
+      <w:pPr>
+        <w:ind w:left="2160" w:hanging="180"/>
+      </w:pPr>
+    </w:lvl>
+    <w:lvl w:ilvl="3" w:tplc="100C000F" w:tentative="1">
+      <w:start w:val="1"/>
+      <w:numFmt w:val="decimal"/>
+      <w:lvlText w:val="%4."/>
+      <w:lvlJc w:val="left"/>
+      <w:pPr>
+        <w:ind w:left="2880" w:hanging="360"/>
+      </w:pPr>
+    </w:lvl>
+    <w:lvl w:ilvl="4" w:tplc="100C0019" w:tentative="1">
+      <w:start w:val="1"/>
+      <w:numFmt w:val="lowerLetter"/>
+      <w:lvlText w:val="%5."/>
+      <w:lvlJc w:val="left"/>
+      <w:pPr>
+        <w:ind w:left="3600" w:hanging="360"/>
+      </w:pPr>
+    </w:lvl>
+    <w:lvl w:ilvl="5" w:tplc="100C001B" w:tentative="1">
+      <w:start w:val="1"/>
+      <w:numFmt w:val="lowerRoman"/>
+      <w:lvlText w:val="%6."/>
+      <w:lvlJc w:val="right"/>
+      <w:pPr>
+        <w:ind w:left="4320" w:hanging="180"/>
+      </w:pPr>
+    </w:lvl>
+    <w:lvl w:ilvl="6" w:tplc="100C000F" w:tentative="1">
+      <w:start w:val="1"/>
+      <w:numFmt w:val="decimal"/>
+      <w:lvlText w:val="%7."/>
+      <w:lvlJc w:val="left"/>
+      <w:pPr>
+        <w:ind w:left="5040" w:hanging="360"/>
+      </w:pPr>
+    </w:lvl>
+    <w:lvl w:ilvl="7" w:tplc="100C0019" w:tentative="1">
+      <w:start w:val="1"/>
+      <w:numFmt w:val="lowerLetter"/>
+      <w:lvlText w:val="%8."/>
+      <w:lvlJc w:val="left"/>
+      <w:pPr>
+        <w:ind w:left="5760" w:hanging="360"/>
+      </w:pPr>
+    </w:lvl>
+    <w:lvl w:ilvl="8" w:tplc="100C001B" w:tentative="1">
+      <w:start w:val="1"/>
+      <w:numFmt w:val="lowerRoman"/>
+      <w:lvlText w:val="%9."/>
+      <w:lvlJc w:val="right"/>
+      <w:pPr>
+        <w:ind w:left="6480" w:hanging="180"/>
+      </w:pPr>
+    </w:lvl>
+  </w:abstractNum>
+  <w:abstractNum w:abstractNumId="5" w15:restartNumberingAfterBreak="0">
     <w:nsid w:val="27A404D8"/>
     <w:multiLevelType w:val="hybridMultilevel"/>
     <w:tmpl w:val="E4483B56"/>
@@ -6314,7 +8650,7 @@
       </w:rPr>
     </w:lvl>
   </w:abstractNum>
-  <w:abstractNum w:abstractNumId="5" w15:restartNumberingAfterBreak="0">
+  <w:abstractNum w:abstractNumId="6" w15:restartNumberingAfterBreak="0">
     <w:nsid w:val="318A3916"/>
     <w:multiLevelType w:val="hybridMultilevel"/>
     <w:tmpl w:val="7EC48B9C"/>
@@ -6427,7 +8763,7 @@
       </w:rPr>
     </w:lvl>
   </w:abstractNum>
-  <w:abstractNum w:abstractNumId="6" w15:restartNumberingAfterBreak="0">
+  <w:abstractNum w:abstractNumId="7" w15:restartNumberingAfterBreak="0">
     <w:nsid w:val="408C02FF"/>
     <w:multiLevelType w:val="hybridMultilevel"/>
     <w:tmpl w:val="1C925AC4"/>
@@ -6564,7 +8900,7 @@
       </w:rPr>
     </w:lvl>
   </w:abstractNum>
-  <w:abstractNum w:abstractNumId="7" w15:restartNumberingAfterBreak="0">
+  <w:abstractNum w:abstractNumId="8" w15:restartNumberingAfterBreak="0">
     <w:nsid w:val="42F31DAB"/>
     <w:multiLevelType w:val="hybridMultilevel"/>
     <w:tmpl w:val="A46C5D1C"/>
@@ -6704,7 +9040,7 @@
       </w:rPr>
     </w:lvl>
   </w:abstractNum>
-  <w:abstractNum w:abstractNumId="8" w15:restartNumberingAfterBreak="0">
+  <w:abstractNum w:abstractNumId="9" w15:restartNumberingAfterBreak="0">
     <w:nsid w:val="4D7C5EF3"/>
     <w:multiLevelType w:val="hybridMultilevel"/>
     <w:tmpl w:val="C8FABC8A"/>
@@ -6816,7 +9152,7 @@
       </w:rPr>
     </w:lvl>
   </w:abstractNum>
-  <w:abstractNum w:abstractNumId="9" w15:restartNumberingAfterBreak="0">
+  <w:abstractNum w:abstractNumId="10" w15:restartNumberingAfterBreak="0">
     <w:nsid w:val="5082572C"/>
     <w:multiLevelType w:val="hybridMultilevel"/>
     <w:tmpl w:val="ED4ACFA4"/>
@@ -6956,7 +9292,7 @@
       </w:rPr>
     </w:lvl>
   </w:abstractNum>
-  <w:abstractNum w:abstractNumId="10" w15:restartNumberingAfterBreak="0">
+  <w:abstractNum w:abstractNumId="11" w15:restartNumberingAfterBreak="0">
     <w:nsid w:val="52B247CA"/>
     <w:multiLevelType w:val="hybridMultilevel"/>
     <w:tmpl w:val="B7D4D45A"/>
@@ -7096,7 +9432,7 @@
       </w:rPr>
     </w:lvl>
   </w:abstractNum>
-  <w:abstractNum w:abstractNumId="11" w15:restartNumberingAfterBreak="0">
+  <w:abstractNum w:abstractNumId="12" w15:restartNumberingAfterBreak="0">
     <w:nsid w:val="594C1361"/>
     <w:multiLevelType w:val="hybridMultilevel"/>
     <w:tmpl w:val="5C243628"/>
@@ -7236,7 +9572,7 @@
       </w:rPr>
     </w:lvl>
   </w:abstractNum>
-  <w:abstractNum w:abstractNumId="12" w15:restartNumberingAfterBreak="0">
+  <w:abstractNum w:abstractNumId="13" w15:restartNumberingAfterBreak="0">
     <w:nsid w:val="5DFB29D1"/>
     <w:multiLevelType w:val="hybridMultilevel"/>
     <w:tmpl w:val="4CEA1E16"/>
@@ -7348,7 +9684,7 @@
       </w:rPr>
     </w:lvl>
   </w:abstractNum>
-  <w:abstractNum w:abstractNumId="13" w15:restartNumberingAfterBreak="0">
+  <w:abstractNum w:abstractNumId="14" w15:restartNumberingAfterBreak="0">
     <w:nsid w:val="6CCD4C56"/>
     <w:multiLevelType w:val="hybridMultilevel"/>
     <w:tmpl w:val="FA260780"/>
@@ -7437,7 +9773,7 @@
       </w:pPr>
     </w:lvl>
   </w:abstractNum>
-  <w:abstractNum w:abstractNumId="14" w15:restartNumberingAfterBreak="0">
+  <w:abstractNum w:abstractNumId="15" w15:restartNumberingAfterBreak="0">
     <w:nsid w:val="71E06583"/>
     <w:multiLevelType w:val="hybridMultilevel"/>
     <w:tmpl w:val="26C81FCE"/>
@@ -7577,7 +9913,7 @@
       </w:rPr>
     </w:lvl>
   </w:abstractNum>
-  <w:abstractNum w:abstractNumId="15" w15:restartNumberingAfterBreak="0">
+  <w:abstractNum w:abstractNumId="16" w15:restartNumberingAfterBreak="0">
     <w:nsid w:val="75A3529B"/>
     <w:multiLevelType w:val="hybridMultilevel"/>
     <w:tmpl w:val="819EEA64"/>
@@ -7717,7 +10053,7 @@
       </w:rPr>
     </w:lvl>
   </w:abstractNum>
-  <w:abstractNum w:abstractNumId="16" w15:restartNumberingAfterBreak="0">
+  <w:abstractNum w:abstractNumId="17" w15:restartNumberingAfterBreak="0">
     <w:nsid w:val="770D70A3"/>
     <w:multiLevelType w:val="hybridMultilevel"/>
     <w:tmpl w:val="E0E09518"/>
@@ -7830,7 +10166,7 @@
       </w:rPr>
     </w:lvl>
   </w:abstractNum>
-  <w:abstractNum w:abstractNumId="17" w15:restartNumberingAfterBreak="0">
+  <w:abstractNum w:abstractNumId="18" w15:restartNumberingAfterBreak="0">
     <w:nsid w:val="7B193736"/>
     <w:multiLevelType w:val="multilevel"/>
     <w:tmpl w:val="3E0A631E"/>
@@ -7952,7 +10288,7 @@
       </w:pPr>
     </w:lvl>
   </w:abstractNum>
-  <w:abstractNum w:abstractNumId="18" w15:restartNumberingAfterBreak="0">
+  <w:abstractNum w:abstractNumId="19" w15:restartNumberingAfterBreak="0">
     <w:nsid w:val="7DD245F2"/>
     <w:multiLevelType w:val="hybridMultilevel"/>
     <w:tmpl w:val="3100450C"/>
@@ -8093,7 +10429,7 @@
     </w:lvl>
   </w:abstractNum>
   <w:num w:numId="1" w16cid:durableId="1576234056">
-    <w:abstractNumId w:val="17"/>
+    <w:abstractNumId w:val="18"/>
   </w:num>
   <w:num w:numId="2" w16cid:durableId="620916101">
     <w:abstractNumId w:val="0"/>
@@ -8102,52 +10438,55 @@
     <w:abstractNumId w:val="3"/>
   </w:num>
   <w:num w:numId="4" w16cid:durableId="821309198">
-    <w:abstractNumId w:val="15"/>
+    <w:abstractNumId w:val="16"/>
   </w:num>
   <w:num w:numId="5" w16cid:durableId="499349196">
-    <w:abstractNumId w:val="10"/>
+    <w:abstractNumId w:val="11"/>
   </w:num>
   <w:num w:numId="6" w16cid:durableId="1987397372">
-    <w:abstractNumId w:val="4"/>
+    <w:abstractNumId w:val="5"/>
   </w:num>
   <w:num w:numId="7" w16cid:durableId="599796444">
-    <w:abstractNumId w:val="11"/>
+    <w:abstractNumId w:val="12"/>
   </w:num>
   <w:num w:numId="8" w16cid:durableId="157230555">
-    <w:abstractNumId w:val="18"/>
+    <w:abstractNumId w:val="19"/>
   </w:num>
   <w:num w:numId="9" w16cid:durableId="970482090">
     <w:abstractNumId w:val="2"/>
   </w:num>
   <w:num w:numId="10" w16cid:durableId="225607578">
-    <w:abstractNumId w:val="6"/>
+    <w:abstractNumId w:val="7"/>
   </w:num>
   <w:num w:numId="11" w16cid:durableId="1978601993">
-    <w:abstractNumId w:val="9"/>
+    <w:abstractNumId w:val="10"/>
   </w:num>
   <w:num w:numId="12" w16cid:durableId="1377002272">
-    <w:abstractNumId w:val="7"/>
+    <w:abstractNumId w:val="8"/>
   </w:num>
   <w:num w:numId="13" w16cid:durableId="471557909">
-    <w:abstractNumId w:val="14"/>
+    <w:abstractNumId w:val="15"/>
   </w:num>
   <w:num w:numId="14" w16cid:durableId="1969048124">
-    <w:abstractNumId w:val="16"/>
+    <w:abstractNumId w:val="17"/>
   </w:num>
   <w:num w:numId="15" w16cid:durableId="538011482">
-    <w:abstractNumId w:val="5"/>
+    <w:abstractNumId w:val="6"/>
   </w:num>
   <w:num w:numId="16" w16cid:durableId="2082100794">
     <w:abstractNumId w:val="1"/>
   </w:num>
   <w:num w:numId="17" w16cid:durableId="1840844963">
-    <w:abstractNumId w:val="8"/>
+    <w:abstractNumId w:val="9"/>
   </w:num>
   <w:num w:numId="18" w16cid:durableId="1213076001">
-    <w:abstractNumId w:val="12"/>
+    <w:abstractNumId w:val="13"/>
   </w:num>
   <w:num w:numId="19" w16cid:durableId="1036657135">
-    <w:abstractNumId w:val="13"/>
+    <w:abstractNumId w:val="14"/>
+  </w:num>
+  <w:num w:numId="20" w16cid:durableId="624118806">
+    <w:abstractNumId w:val="4"/>
   </w:num>
   <w:numIdMacAtCleanup w:val="13"/>
 </w:numbering>
@@ -9371,6 +11710,17 @@
 </file>
 
 <file path=customXml/item1.xml><?xml version="1.0" encoding="utf-8"?>
+<p:properties xmlns:p="http://schemas.microsoft.com/office/2006/metadata/properties" xmlns:xsi="http://www.w3.org/2001/XMLSchema-instance" xmlns:pc="http://schemas.microsoft.com/office/infopath/2007/PartnerControls">
+  <documentManagement>
+    <TaxCatchAll xmlns="dfa80de1-e9bb-4cf2-893d-d06220b3971a" xsi:nil="true"/>
+    <lcf76f155ced4ddcb4097134ff3c332f xmlns="98d92101-24da-4498-9971-a24673344bd8">
+      <Terms xmlns="http://schemas.microsoft.com/office/infopath/2007/PartnerControls"/>
+    </lcf76f155ced4ddcb4097134ff3c332f>
+  </documentManagement>
+</p:properties>
+</file>
+
+<file path=customXml/item2.xml><?xml version="1.0" encoding="utf-8"?>
 <ct:contentTypeSchema xmlns:ct="http://schemas.microsoft.com/office/2006/metadata/contentType" xmlns:ma="http://schemas.microsoft.com/office/2006/metadata/properties/metaAttributes" ct:_="" ma:_="" ma:contentTypeName="Document" ma:contentTypeID="0x010100E529CC47EA4E614CBF50FAFAB9B8F32B" ma:contentTypeVersion="13" ma:contentTypeDescription="Crée un document." ma:contentTypeScope="" ma:versionID="b0c7ed87d1a958e9d45e6a628dda67b2">
   <xsd:schema xmlns:xsd="http://www.w3.org/2001/XMLSchema" xmlns:xs="http://www.w3.org/2001/XMLSchema" xmlns:p="http://schemas.microsoft.com/office/2006/metadata/properties" xmlns:ns2="98d92101-24da-4498-9971-a24673344bd8" xmlns:ns3="dfa80de1-e9bb-4cf2-893d-d06220b3971a" targetNamespace="http://schemas.microsoft.com/office/2006/metadata/properties" ma:root="true" ma:fieldsID="444cf053ca299ab1a8609ad922f5c0d6" ns2:_="" ns3:_="">
     <xsd:import namespace="98d92101-24da-4498-9971-a24673344bd8"/>
@@ -9593,17 +11943,6 @@
 </ct:contentTypeSchema>
 </file>
 
-<file path=customXml/item2.xml><?xml version="1.0" encoding="utf-8"?>
-<p:properties xmlns:p="http://schemas.microsoft.com/office/2006/metadata/properties" xmlns:xsi="http://www.w3.org/2001/XMLSchema-instance" xmlns:pc="http://schemas.microsoft.com/office/infopath/2007/PartnerControls">
-  <documentManagement>
-    <TaxCatchAll xmlns="dfa80de1-e9bb-4cf2-893d-d06220b3971a" xsi:nil="true"/>
-    <lcf76f155ced4ddcb4097134ff3c332f xmlns="98d92101-24da-4498-9971-a24673344bd8">
-      <Terms xmlns="http://schemas.microsoft.com/office/infopath/2007/PartnerControls"/>
-    </lcf76f155ced4ddcb4097134ff3c332f>
-  </documentManagement>
-</p:properties>
-</file>
-
 <file path=customXml/item3.xml><?xml version="1.0" encoding="utf-8"?>
 <?mso-contentType ?>
 <FormTemplates xmlns="http://schemas.microsoft.com/sharepoint/v3/contenttype/forms">
@@ -9614,6 +11953,17 @@
 </file>
 
 <file path=customXml/itemProps1.xml><?xml version="1.0" encoding="utf-8"?>
+<ds:datastoreItem xmlns:ds="http://schemas.openxmlformats.org/officeDocument/2006/customXml" ds:itemID="{67CD1812-8B57-456C-9CBC-7D2297210787}">
+  <ds:schemaRefs>
+    <ds:schemaRef ds:uri="http://schemas.microsoft.com/office/2006/metadata/properties"/>
+    <ds:schemaRef ds:uri="http://schemas.microsoft.com/office/infopath/2007/PartnerControls"/>
+    <ds:schemaRef ds:uri="dfa80de1-e9bb-4cf2-893d-d06220b3971a"/>
+    <ds:schemaRef ds:uri="98d92101-24da-4498-9971-a24673344bd8"/>
+  </ds:schemaRefs>
+</ds:datastoreItem>
+</file>
+
+<file path=customXml/itemProps2.xml><?xml version="1.0" encoding="utf-8"?>
 <ds:datastoreItem xmlns:ds="http://schemas.openxmlformats.org/officeDocument/2006/customXml" ds:itemID="{700D8043-C34E-4EC6-98BE-7219263EC485}">
   <ds:schemaRefs>
     <ds:schemaRef ds:uri="http://schemas.microsoft.com/office/2006/metadata/contentType"/>
@@ -9632,17 +11982,6 @@
 </ds:datastoreItem>
 </file>
 
-<file path=customXml/itemProps2.xml><?xml version="1.0" encoding="utf-8"?>
-<ds:datastoreItem xmlns:ds="http://schemas.openxmlformats.org/officeDocument/2006/customXml" ds:itemID="{67CD1812-8B57-456C-9CBC-7D2297210787}">
-  <ds:schemaRefs>
-    <ds:schemaRef ds:uri="http://schemas.microsoft.com/office/2006/metadata/properties"/>
-    <ds:schemaRef ds:uri="http://schemas.microsoft.com/office/infopath/2007/PartnerControls"/>
-    <ds:schemaRef ds:uri="dfa80de1-e9bb-4cf2-893d-d06220b3971a"/>
-    <ds:schemaRef ds:uri="98d92101-24da-4498-9971-a24673344bd8"/>
-  </ds:schemaRefs>
-</ds:datastoreItem>
-</file>
-
 <file path=customXml/itemProps3.xml><?xml version="1.0" encoding="utf-8"?>
 <ds:datastoreItem xmlns:ds="http://schemas.openxmlformats.org/officeDocument/2006/customXml" ds:itemID="{1DADA05A-DA17-4CB0-90B5-C889667DD54A}">
   <ds:schemaRefs>

</xml_diff>

<commit_message>
Doc: (rapport) Ecriture des point 3.2 et 3.1 du rapport
</commit_message>
<xml_diff>
--- a/Docs/rapportProjet.docx
+++ b/Docs/rapportProjet.docx
@@ -2479,21 +2479,7 @@
         <w:rPr>
           <w:szCs w:val="14"/>
         </w:rPr>
-        <w:t xml:space="preserve">Elaboration d’un fil rouge de développement à base </w:t>
-      </w:r>
-      <w:proofErr w:type="gramStart"/>
-      <w:r>
-        <w:rPr>
-          <w:szCs w:val="14"/>
-        </w:rPr>
-        <w:t>de user</w:t>
-      </w:r>
-      <w:proofErr w:type="gramEnd"/>
-      <w:r>
-        <w:rPr>
-          <w:szCs w:val="14"/>
-        </w:rPr>
-        <w:t xml:space="preserve"> stories de qualité.</w:t>
+        <w:t>Elaboration d’un fil rouge de développement à base de user stories de qualité.</w:t>
       </w:r>
     </w:p>
     <w:p>
@@ -3722,6 +3708,7 @@
                 </w:tcPr>
                 <w:p>
                   <w:r>
+                    <w:lastRenderedPageBreak/>
                     <w:t>Check box équipe</w:t>
                   </w:r>
                 </w:p>
@@ -4250,15 +4237,7 @@
                     <w:t>L’utilisateur</w:t>
                   </w:r>
                   <w:r>
-                    <w:t xml:space="preserve"> ne peut choisir que </w:t>
-                  </w:r>
-                  <w:proofErr w:type="gramStart"/>
-                  <w:r>
-                    <w:t>des fichier</w:t>
-                  </w:r>
-                  <w:proofErr w:type="gramEnd"/>
-                  <w:r>
-                    <w:t xml:space="preserve"> de type JSON</w:t>
+                    <w:t xml:space="preserve"> ne peut choisir que des fichier de type JSON</w:t>
                   </w:r>
                 </w:p>
               </w:tc>
@@ -4581,12 +4560,10 @@
         <w:t xml:space="preserve">L’importation des données via un fichier. </w:t>
       </w:r>
       <w:proofErr w:type="spellStart"/>
-      <w:proofErr w:type="gramStart"/>
       <w:r>
         <w:t>json</w:t>
       </w:r>
       <w:proofErr w:type="spellEnd"/>
-      <w:proofErr w:type="gramEnd"/>
       <w:r>
         <w:t xml:space="preserve"> adéquat.</w:t>
       </w:r>
@@ -4834,12 +4811,10 @@
         <w:t xml:space="preserve">Le test par les paires a permis d’assurer la gestion d’erreur du code dans le cas où les clefs du fichier. </w:t>
       </w:r>
       <w:proofErr w:type="spellStart"/>
-      <w:proofErr w:type="gramStart"/>
       <w:r>
         <w:t>json</w:t>
       </w:r>
       <w:proofErr w:type="spellEnd"/>
-      <w:proofErr w:type="gramEnd"/>
       <w:r>
         <w:t xml:space="preserve"> ne correspondent pas à celle attendue ou que les valeurs de ses clef ne soient pas du bon type</w:t>
       </w:r>
@@ -5087,18 +5062,13 @@
       </w:r>
       <w:proofErr w:type="spellEnd"/>
       <w:r>
-        <w:t xml:space="preserve"> afin de vérifier la gestion d’erreur dans le cas ou l’utilisateur charge un </w:t>
-      </w:r>
-      <w:proofErr w:type="gramStart"/>
-      <w:r>
-        <w:t>fichier .</w:t>
+        <w:t xml:space="preserve"> afin de vérifier la gestion d’erreur dans le cas ou l’utilisateur charge un fichier .</w:t>
       </w:r>
       <w:proofErr w:type="spellStart"/>
       <w:r>
         <w:t>json</w:t>
       </w:r>
       <w:proofErr w:type="spellEnd"/>
-      <w:proofErr w:type="gramEnd"/>
       <w:r>
         <w:t xml:space="preserve"> non valide.</w:t>
       </w:r>
@@ -5146,18 +5116,13 @@
     </w:p>
     <w:p>
       <w:r>
-        <w:t xml:space="preserve">Lien vers un </w:t>
-      </w:r>
-      <w:proofErr w:type="gramStart"/>
-      <w:r>
-        <w:t>fichier .</w:t>
+        <w:t>Lien vers un fichier .</w:t>
       </w:r>
       <w:proofErr w:type="spellStart"/>
       <w:r>
         <w:t>json</w:t>
       </w:r>
       <w:proofErr w:type="spellEnd"/>
-      <w:proofErr w:type="gramEnd"/>
       <w:r>
         <w:t xml:space="preserve"> correctement formé et remplit afin de pouvoir inscrire le lien du fichier dans le test de la méthode </w:t>
       </w:r>
@@ -5206,7 +5171,8 @@
         <w:pStyle w:val="Titre2"/>
         <w:jc w:val="both"/>
         <w:rPr>
-          <w:color w:val="FF0000"/>
+          <w:i w:val="0"/>
+          <w:iCs/>
         </w:rPr>
       </w:pPr>
       <w:bookmarkStart w:id="11" w:name="_Toc175917896"/>
@@ -5214,273 +5180,147 @@
       <w:bookmarkStart w:id="13" w:name="_Toc71691022"/>
       <w:r>
         <w:rPr>
-          <w:color w:val="FF0000"/>
-        </w:rPr>
-        <w:t>Points de design spécifique</w:t>
-      </w:r>
-      <w:r>
-        <w:rPr>
-          <w:color w:val="FF0000"/>
-        </w:rPr>
-        <w:t>s</w:t>
+          <w:i w:val="0"/>
+          <w:iCs/>
+        </w:rPr>
+        <w:t>Points de design spécifiques</w:t>
       </w:r>
       <w:bookmarkEnd w:id="11"/>
     </w:p>
     <w:p>
-      <w:pPr>
-        <w:jc w:val="both"/>
-      </w:pPr>
-    </w:p>
-    <w:p>
-      <w:pPr>
-        <w:jc w:val="both"/>
-        <w:rPr>
-          <w:b/>
+      <w:r>
+        <w:t>Durant la réalisation du projet, plusieurs contraintes et surprise sont apparue, ces contraintes ont pu ralentir le développement de l’application voir changer la logique même de celle-ci afin de les résoudre/contourné.</w:t>
+      </w:r>
+    </w:p>
+    <w:p/>
+    <w:p>
+      <w:r>
+        <w:t>Vous trouverez donc ci-dessous la liste des plus grandes contraintes rencontrée.</w:t>
+      </w:r>
+    </w:p>
+    <w:p/>
+    <w:p>
+      <w:pPr>
+        <w:pStyle w:val="Titre3"/>
+      </w:pPr>
+      <w:r>
+        <w:t>Récupération des données via API</w:t>
+      </w:r>
+    </w:p>
+    <w:p/>
+    <w:p>
+      <w:pPr>
+        <w:rPr>
           <w:i/>
           <w:iCs/>
-          <w:color w:val="FF0000"/>
-        </w:rPr>
-      </w:pPr>
-      <w:r>
-        <w:rPr>
-          <w:b/>
+          <w:u w:val="single"/>
+        </w:rPr>
+      </w:pPr>
+      <w:r>
+        <w:rPr>
           <w:i/>
           <w:iCs/>
-          <w:color w:val="FF0000"/>
-        </w:rPr>
-        <w:t>Ce chapitre est constitué de plusieurs sous-chapitre</w:t>
-      </w:r>
-      <w:r>
-        <w:rPr>
-          <w:b/>
+          <w:u w:val="single"/>
+        </w:rPr>
+        <w:t>Contexte/Problème</w:t>
+      </w:r>
+    </w:p>
+    <w:p>
+      <w:r>
+        <w:t>La première étape</w:t>
+      </w:r>
+      <w:r>
+        <w:t xml:space="preserve"> à avoir été implémentée était la lecture des données via un </w:t>
+      </w:r>
+      <w:r>
+        <w:t xml:space="preserve">fichier. </w:t>
+      </w:r>
+      <w:proofErr w:type="spellStart"/>
+      <w:r>
+        <w:t>json</w:t>
+      </w:r>
+      <w:proofErr w:type="spellEnd"/>
+      <w:r>
+        <w:t xml:space="preserve"> cependant, au départ, </w:t>
+      </w:r>
+      <w:r>
+        <w:t>une API devait être utiliser, celle-ci n’a néanmoins pas pu être utiliser du au format monétaire de celle-ci, en effet, pour pouvoir récupérer les données des saison passée un abonnement payant était nécessaire et les données de la saison actuelle ne pouvait pas non plus être utiliser dû à l’intersaison.</w:t>
+      </w:r>
+    </w:p>
+    <w:p/>
+    <w:p>
+      <w:pPr>
+        <w:rPr>
           <w:i/>
           <w:iCs/>
-          <w:color w:val="FF0000"/>
-        </w:rPr>
-        <w:t>.</w:t>
-      </w:r>
-    </w:p>
-    <w:p>
-      <w:pPr>
-        <w:jc w:val="both"/>
-        <w:rPr>
-          <w:b/>
+          <w:u w:val="single"/>
+        </w:rPr>
+      </w:pPr>
+      <w:r>
+        <w:rPr>
           <w:i/>
           <w:iCs/>
-          <w:color w:val="FF0000"/>
-        </w:rPr>
-      </w:pPr>
-    </w:p>
-    <w:p>
-      <w:pPr>
-        <w:jc w:val="both"/>
-        <w:rPr>
-          <w:b/>
+          <w:u w:val="single"/>
+        </w:rPr>
+        <w:t xml:space="preserve">Conséquence </w:t>
+      </w:r>
+    </w:p>
+    <w:p>
+      <w:r>
+        <w:t>Cet imprévu a forcé le redémarrage du projet deux fois, la première fois 3 semaine après le début du projet afin de lire un fichier .CSV puis une deuxième fois 3 jours plus tard afin de lire un fichier. JSON, ce changement a été effectué afin de rendre compatible les données lues par l’application et les données récupérer depuis l’API afin facilité son intégration dans le futur.</w:t>
+      </w:r>
+    </w:p>
+    <w:p/>
+    <w:p>
+      <w:pPr>
+        <w:pStyle w:val="Titre3"/>
+      </w:pPr>
+      <w:r>
+        <w:t>Conversion date format chaine de caractère en numéros de jour</w:t>
+      </w:r>
+    </w:p>
+    <w:p/>
+    <w:p>
+      <w:pPr>
+        <w:rPr>
           <w:i/>
           <w:iCs/>
-          <w:color w:val="FF0000"/>
-        </w:rPr>
-      </w:pPr>
-      <w:r>
-        <w:rPr>
-          <w:b/>
+          <w:u w:val="single"/>
+        </w:rPr>
+      </w:pPr>
+      <w:r>
+        <w:rPr>
           <w:i/>
           <w:iCs/>
-          <w:color w:val="FF0000"/>
-        </w:rPr>
-        <w:t>Chaque sous-chapitre</w:t>
-      </w:r>
-      <w:r>
-        <w:rPr>
-          <w:b/>
-          <w:i/>
-          <w:iCs/>
-          <w:color w:val="FF0000"/>
-        </w:rPr>
-        <w:t xml:space="preserve"> expliqu</w:t>
-      </w:r>
-      <w:r>
-        <w:rPr>
-          <w:b/>
-          <w:i/>
-          <w:iCs/>
-          <w:color w:val="FF0000"/>
-        </w:rPr>
-        <w:t>e</w:t>
-      </w:r>
-      <w:r>
-        <w:rPr>
-          <w:b/>
-          <w:i/>
-          <w:iCs/>
-          <w:color w:val="FF0000"/>
-        </w:rPr>
-        <w:t xml:space="preserve"> un </w:t>
-      </w:r>
-      <w:r>
-        <w:rPr>
-          <w:b/>
-          <w:i/>
-          <w:iCs/>
-          <w:color w:val="FF0000"/>
-        </w:rPr>
-        <w:t xml:space="preserve">point de </w:t>
-      </w:r>
-      <w:r>
-        <w:rPr>
-          <w:b/>
-          <w:i/>
-          <w:iCs/>
-          <w:color w:val="FF0000"/>
-        </w:rPr>
-        <w:t xml:space="preserve">design </w:t>
-      </w:r>
-      <w:r>
-        <w:rPr>
-          <w:b/>
-          <w:i/>
-          <w:iCs/>
-          <w:color w:val="FF0000"/>
-        </w:rPr>
-        <w:t xml:space="preserve">technique </w:t>
-      </w:r>
-      <w:r>
-        <w:rPr>
-          <w:b/>
-          <w:i/>
-          <w:iCs/>
-          <w:color w:val="FF0000"/>
-        </w:rPr>
-        <w:t xml:space="preserve">particulier, quelque chose que vous avez </w:t>
-      </w:r>
-      <w:r>
-        <w:rPr>
-          <w:b/>
-          <w:i/>
-          <w:iCs/>
-          <w:color w:val="FF0000"/>
-        </w:rPr>
-        <w:t xml:space="preserve">dû </w:t>
-      </w:r>
-      <w:r>
-        <w:rPr>
-          <w:b/>
-          <w:i/>
-          <w:iCs/>
-          <w:color w:val="FF0000"/>
-        </w:rPr>
-        <w:t>invent</w:t>
-      </w:r>
-      <w:r>
-        <w:rPr>
-          <w:b/>
-          <w:i/>
-          <w:iCs/>
-          <w:color w:val="FF0000"/>
-        </w:rPr>
-        <w:t>er</w:t>
-      </w:r>
-      <w:r>
-        <w:rPr>
-          <w:b/>
-          <w:i/>
-          <w:iCs/>
-          <w:color w:val="FF0000"/>
-        </w:rPr>
-        <w:t xml:space="preserve"> pour répondre au besoin et qui ne peut pas s’expliquer par de simples commentaires dans le code.</w:t>
-      </w:r>
-    </w:p>
-    <w:p>
-      <w:pPr>
-        <w:jc w:val="both"/>
-        <w:rPr>
-          <w:b/>
-          <w:i/>
-          <w:iCs/>
-          <w:color w:val="FF0000"/>
-        </w:rPr>
-      </w:pPr>
-    </w:p>
-    <w:p>
-      <w:pPr>
-        <w:jc w:val="both"/>
-        <w:rPr>
-          <w:b/>
-          <w:i/>
-          <w:iCs/>
-          <w:color w:val="FF0000"/>
-        </w:rPr>
-      </w:pPr>
-      <w:r>
-        <w:rPr>
-          <w:b/>
-          <w:i/>
-          <w:iCs/>
-          <w:color w:val="FF0000"/>
-        </w:rPr>
-        <w:t>Il s’agit d’explications techniques sur le fonctionnement du système. Les explications sont appuyées par des diagrammes, ou de très brefs éléments de code.</w:t>
-      </w:r>
-    </w:p>
-    <w:p>
-      <w:pPr>
-        <w:jc w:val="both"/>
-        <w:rPr>
-          <w:b/>
-          <w:i/>
-          <w:iCs/>
-          <w:color w:val="FF0000"/>
-        </w:rPr>
-      </w:pPr>
-    </w:p>
-    <w:p>
-      <w:pPr>
-        <w:jc w:val="both"/>
-        <w:rPr>
-          <w:b/>
-          <w:i/>
-          <w:iCs/>
-          <w:color w:val="FF0000"/>
-        </w:rPr>
-      </w:pPr>
-      <w:r>
-        <w:rPr>
-          <w:b/>
-          <w:i/>
-          <w:iCs/>
-          <w:color w:val="FF0000"/>
-        </w:rPr>
-        <w:t>NE PAS mettre ici des pratiques usuelles que tout professionnel de la branche connaît déjà. Par exemple, n’EXPLIQUEZ PAS ICI CE QU’EST LE PATTERN MVC.</w:t>
-      </w:r>
-    </w:p>
-    <w:p>
-      <w:pPr>
-        <w:jc w:val="both"/>
-        <w:rPr>
-          <w:b/>
-          <w:i/>
-          <w:iCs/>
-          <w:color w:val="FF0000"/>
-        </w:rPr>
-      </w:pPr>
-    </w:p>
-    <w:p>
-      <w:pPr>
-        <w:jc w:val="both"/>
-        <w:rPr>
-          <w:b/>
-          <w:i/>
-          <w:iCs/>
-          <w:color w:val="FF0000"/>
-        </w:rPr>
-      </w:pPr>
-      <w:r>
-        <w:rPr>
-          <w:b/>
-          <w:i/>
-          <w:iCs/>
-          <w:color w:val="FF0000"/>
-        </w:rPr>
-        <w:t xml:space="preserve">Exemple (simplifié à l’extrême) : Protection contre des formulaires mal intentionnés ou modifiés </w:t>
+          <w:u w:val="single"/>
+        </w:rPr>
+        <w:t>Contexte</w:t>
+      </w:r>
+    </w:p>
+    <w:p>
+      <w:r>
+        <w:t>Suite de</w:t>
+      </w:r>
+      <w:r>
+        <w:t xml:space="preserve"> la récupération </w:t>
+      </w:r>
+      <w:r>
+        <w:t>des données</w:t>
+      </w:r>
+      <w:r>
+        <w:t xml:space="preserve"> brut </w:t>
+      </w:r>
+      <w:r>
+        <w:t>à</w:t>
+      </w:r>
+      <w:r>
+        <w:t xml:space="preserve"> partir du fichier. JSON, il était nécessaire de les filtrée afin de ne garder que </w:t>
+      </w:r>
+      <w:r>
+        <w:t>les données souhaitées</w:t>
+      </w:r>
+      <w:r>
+        <w:t xml:space="preserve"> à savoir : </w:t>
       </w:r>
     </w:p>
     <w:p>
@@ -5488,346 +5328,1144 @@
         <w:pStyle w:val="Paragraphedeliste"/>
         <w:numPr>
           <w:ilvl w:val="0"/>
-          <w:numId w:val="16"/>
+          <w:numId w:val="18"/>
         </w:numPr>
-        <w:jc w:val="both"/>
-        <w:rPr>
-          <w:b/>
-          <w:i/>
-          <w:iCs/>
-          <w:color w:val="FF0000"/>
-        </w:rPr>
-      </w:pPr>
-      <w:r>
-        <w:rPr>
-          <w:b/>
-          <w:i/>
-          <w:iCs/>
-          <w:color w:val="FF0000"/>
-        </w:rPr>
-        <w:t xml:space="preserve">Au moment de générer le formulaire, le script </w:t>
-      </w:r>
-      <w:proofErr w:type="spellStart"/>
-      <w:r>
-        <w:rPr>
-          <w:b/>
-          <w:i/>
-          <w:iCs/>
-          <w:color w:val="FF0000"/>
-        </w:rPr>
-        <w:t>php</w:t>
-      </w:r>
-      <w:proofErr w:type="spellEnd"/>
-      <w:r>
-        <w:rPr>
-          <w:b/>
-          <w:i/>
-          <w:iCs/>
-          <w:color w:val="FF0000"/>
-        </w:rPr>
-        <w:t> :</w:t>
-      </w:r>
-    </w:p>
-    <w:p>
-      <w:pPr>
-        <w:pStyle w:val="Paragraphedeliste"/>
-        <w:numPr>
-          <w:ilvl w:val="1"/>
-          <w:numId w:val="16"/>
-        </w:numPr>
-        <w:jc w:val="both"/>
-        <w:rPr>
-          <w:b/>
-          <w:i/>
-          <w:iCs/>
-          <w:color w:val="FF0000"/>
-        </w:rPr>
-      </w:pPr>
-      <w:r>
-        <w:rPr>
-          <w:b/>
-          <w:i/>
-          <w:iCs/>
-          <w:color w:val="FF0000"/>
-        </w:rPr>
-        <w:t>Concatène les noms de tous les champs contenus dans le formulaire</w:t>
-      </w:r>
-    </w:p>
-    <w:p>
-      <w:pPr>
-        <w:pStyle w:val="Paragraphedeliste"/>
-        <w:numPr>
-          <w:ilvl w:val="1"/>
-          <w:numId w:val="16"/>
-        </w:numPr>
-        <w:jc w:val="both"/>
-        <w:rPr>
-          <w:b/>
-          <w:i/>
-          <w:iCs/>
-          <w:color w:val="FF0000"/>
-        </w:rPr>
-      </w:pPr>
-      <w:r>
-        <w:rPr>
-          <w:b/>
-          <w:i/>
-          <w:iCs/>
-          <w:color w:val="FF0000"/>
-        </w:rPr>
-        <w:t>Calcule un hash SHA256 de la chaîne obtenue</w:t>
-      </w:r>
-    </w:p>
-    <w:p>
-      <w:pPr>
-        <w:pStyle w:val="Paragraphedeliste"/>
-        <w:numPr>
-          <w:ilvl w:val="1"/>
-          <w:numId w:val="16"/>
-        </w:numPr>
-        <w:jc w:val="both"/>
-        <w:rPr>
-          <w:b/>
-          <w:i/>
-          <w:iCs/>
-          <w:color w:val="FF0000"/>
-        </w:rPr>
-      </w:pPr>
-      <w:r>
-        <w:rPr>
-          <w:b/>
-          <w:i/>
-          <w:iCs/>
-          <w:color w:val="FF0000"/>
-        </w:rPr>
-        <w:t xml:space="preserve">Ajoute un input nommé « CSRF » de type </w:t>
-      </w:r>
-      <w:proofErr w:type="spellStart"/>
-      <w:r>
-        <w:rPr>
-          <w:b/>
-          <w:i/>
-          <w:iCs/>
-          <w:color w:val="FF0000"/>
-        </w:rPr>
-        <w:t>hidden</w:t>
-      </w:r>
-      <w:proofErr w:type="spellEnd"/>
-      <w:r>
-        <w:rPr>
-          <w:b/>
-          <w:i/>
-          <w:iCs/>
-          <w:color w:val="FF0000"/>
-        </w:rPr>
-        <w:t xml:space="preserve"> dans le </w:t>
-      </w:r>
-      <w:proofErr w:type="spellStart"/>
-      <w:r>
-        <w:rPr>
-          <w:b/>
-          <w:i/>
-          <w:iCs/>
-          <w:color w:val="FF0000"/>
-        </w:rPr>
-        <w:t>form</w:t>
-      </w:r>
-      <w:proofErr w:type="spellEnd"/>
+      </w:pPr>
+      <w:r>
+        <w:t>Nom de l’équipe</w:t>
+      </w:r>
+      <w:r>
+        <w:t>.</w:t>
+      </w:r>
     </w:p>
     <w:p>
       <w:pPr>
         <w:pStyle w:val="Paragraphedeliste"/>
         <w:numPr>
           <w:ilvl w:val="0"/>
-          <w:numId w:val="16"/>
+          <w:numId w:val="18"/>
         </w:numPr>
-        <w:jc w:val="both"/>
-        <w:rPr>
-          <w:b/>
+      </w:pPr>
+      <w:r>
+        <w:t>Liste contenant tous les scores de l’équipe et le numéro du jour de la semaine ou le score a été effectué</w:t>
+      </w:r>
+      <w:r>
+        <w:t>.</w:t>
+      </w:r>
+    </w:p>
+    <w:p/>
+    <w:p>
+      <w:pPr>
+        <w:rPr>
           <w:i/>
           <w:iCs/>
-          <w:color w:val="FF0000"/>
-        </w:rPr>
-      </w:pPr>
-      <w:r>
-        <w:rPr>
-          <w:b/>
+          <w:u w:val="single"/>
+        </w:rPr>
+      </w:pPr>
+      <w:r>
+        <w:rPr>
           <w:i/>
           <w:iCs/>
-          <w:color w:val="FF0000"/>
-        </w:rPr>
-        <w:t xml:space="preserve">A la réception du POST du </w:t>
-      </w:r>
-      <w:proofErr w:type="spellStart"/>
-      <w:r>
-        <w:rPr>
-          <w:b/>
+          <w:u w:val="single"/>
+        </w:rPr>
+        <w:t>Problème</w:t>
+      </w:r>
+    </w:p>
+    <w:p>
+      <w:r>
+        <w:t>Cependant les dates du fichier sont sous un format particulier comme ceci :</w:t>
+      </w:r>
+      <w:r>
+        <w:rPr>
+          <w:noProof/>
+        </w:rPr>
+        <w:t xml:space="preserve"> </w:t>
+      </w:r>
+      <w:r>
+        <w:drawing>
+          <wp:inline distT="0" distB="0" distL="0" distR="0" wp14:anchorId="5DDC4AA6" wp14:editId="4F419526">
+            <wp:extent cx="2076465" cy="238127"/>
+            <wp:effectExtent l="0" t="0" r="0" b="9525"/>
+            <wp:docPr id="1020997475" name="Image 1" descr="Une image contenant Police, Graphique, capture d’écran, texte&#10;&#10;Description générée automatiquement"/>
+            <wp:cNvGraphicFramePr>
+              <a:graphicFrameLocks xmlns:a="http://schemas.openxmlformats.org/drawingml/2006/main" noChangeAspect="1"/>
+            </wp:cNvGraphicFramePr>
+            <a:graphic xmlns:a="http://schemas.openxmlformats.org/drawingml/2006/main">
+              <a:graphicData uri="http://schemas.openxmlformats.org/drawingml/2006/picture">
+                <pic:pic xmlns:pic="http://schemas.openxmlformats.org/drawingml/2006/picture">
+                  <pic:nvPicPr>
+                    <pic:cNvPr id="1020997475" name="Image 1" descr="Une image contenant Police, Graphique, capture d’écran, texte&#10;&#10;Description générée automatiquement"/>
+                    <pic:cNvPicPr/>
+                  </pic:nvPicPr>
+                  <pic:blipFill>
+                    <a:blip r:embed="rId17"/>
+                    <a:stretch>
+                      <a:fillRect/>
+                    </a:stretch>
+                  </pic:blipFill>
+                  <pic:spPr>
+                    <a:xfrm>
+                      <a:off x="0" y="0"/>
+                      <a:ext cx="2076465" cy="238127"/>
+                    </a:xfrm>
+                    <a:prstGeom prst="rect">
+                      <a:avLst/>
+                    </a:prstGeom>
+                  </pic:spPr>
+                </pic:pic>
+              </a:graphicData>
+            </a:graphic>
+          </wp:inline>
+        </w:drawing>
+      </w:r>
+    </w:p>
+    <w:p/>
+    <w:p>
+      <w:pPr>
+        <w:rPr>
           <w:i/>
           <w:iCs/>
-          <w:color w:val="FF0000"/>
-        </w:rPr>
-        <w:t>fromulaire</w:t>
+          <w:u w:val="single"/>
+        </w:rPr>
+      </w:pPr>
+      <w:r>
+        <w:rPr>
+          <w:i/>
+          <w:iCs/>
+          <w:u w:val="single"/>
+        </w:rPr>
+        <w:t>Solution</w:t>
+      </w:r>
+    </w:p>
+    <w:p>
+      <w:r>
+        <w:t>Une méthode « </w:t>
+      </w:r>
+      <w:proofErr w:type="spellStart"/>
+      <w:r>
+        <w:rPr>
+          <w:lang w:val="fr-CH"/>
+        </w:rPr>
+        <w:t>ConvertStringDateToNumberOfDay</w:t>
       </w:r>
       <w:proofErr w:type="spellEnd"/>
+      <w:r>
+        <w:rPr>
+          <w:lang w:val="fr-CH"/>
+        </w:rPr>
+        <w:t> » a donc été créée afin d’effectuer la conversion.</w:t>
+      </w:r>
+    </w:p>
+    <w:p/>
+    <w:p/>
+    <w:p/>
+    <w:p/>
+    <w:p>
+      <w:pPr>
+        <w:pStyle w:val="Titre3"/>
+      </w:pPr>
+      <w:r>
+        <w:lastRenderedPageBreak/>
+        <w:t>Création d’un grap</w:t>
+      </w:r>
+      <w:r>
+        <w:t>hique</w:t>
+      </w:r>
+    </w:p>
+    <w:p/>
+    <w:p>
+      <w:pPr>
+        <w:rPr>
+          <w:i/>
+          <w:iCs/>
+          <w:u w:val="single"/>
+        </w:rPr>
+      </w:pPr>
+      <w:r>
+        <w:rPr>
+          <w:i/>
+          <w:iCs/>
+          <w:u w:val="single"/>
+        </w:rPr>
+        <w:t xml:space="preserve">Nécessité </w:t>
+      </w:r>
+    </w:p>
+    <w:p>
+      <w:r>
+        <w:t>Lors de la création du graph :</w:t>
+      </w:r>
     </w:p>
     <w:p>
       <w:pPr>
         <w:pStyle w:val="Paragraphedeliste"/>
         <w:numPr>
-          <w:ilvl w:val="1"/>
-          <w:numId w:val="16"/>
+          <w:ilvl w:val="0"/>
+          <w:numId w:val="18"/>
         </w:numPr>
-        <w:jc w:val="both"/>
-        <w:rPr>
-          <w:b/>
+      </w:pPr>
+      <w:r>
+        <w:t xml:space="preserve">Ordonnée de manière croissante la liste des scores en fonction </w:t>
+      </w:r>
+      <w:r>
+        <w:t>du numéro</w:t>
+      </w:r>
+      <w:r>
+        <w:t xml:space="preserve"> du jour du score.</w:t>
+      </w:r>
+    </w:p>
+    <w:p>
+      <w:pPr>
+        <w:pStyle w:val="Paragraphedeliste"/>
+        <w:numPr>
+          <w:ilvl w:val="0"/>
+          <w:numId w:val="18"/>
+        </w:numPr>
+      </w:pPr>
+      <w:r>
+        <w:t>Conversion de toutes les valeurs numériques en « double » nécessaire au fonctionnement de Scott Plot.</w:t>
+      </w:r>
+    </w:p>
+    <w:p/>
+    <w:p>
+      <w:pPr>
+        <w:pStyle w:val="Titre3"/>
+      </w:pPr>
+      <w:r>
+        <w:t>Affichage des jours sur l’axe X du graph</w:t>
+      </w:r>
+      <w:r>
+        <w:t>ique</w:t>
+      </w:r>
+    </w:p>
+    <w:p/>
+    <w:p>
+      <w:pPr>
+        <w:rPr>
           <w:i/>
           <w:iCs/>
-          <w:color w:val="FF0000"/>
-        </w:rPr>
-      </w:pPr>
-      <w:r>
-        <w:rPr>
-          <w:b/>
+          <w:u w:val="single"/>
+        </w:rPr>
+      </w:pPr>
+      <w:r>
+        <w:rPr>
           <w:i/>
           <w:iCs/>
-          <w:color w:val="FF0000"/>
-        </w:rPr>
-        <w:t>Concatène les noms des indices de $_POST</w:t>
+          <w:u w:val="single"/>
+        </w:rPr>
+        <w:t>Problème</w:t>
+      </w:r>
+    </w:p>
+    <w:p>
+      <w:r>
+        <w:t>Un imprévu a été rencontré lors de la création du graphique, en effets Scott Plot n’accepte que des valeurs de type « double » sur l’axe X</w:t>
+      </w:r>
+      <w:r>
+        <w:t>.</w:t>
+      </w:r>
+    </w:p>
+    <w:p/>
+    <w:p>
+      <w:pPr>
+        <w:rPr>
+          <w:i/>
+          <w:iCs/>
+          <w:u w:val="single"/>
+        </w:rPr>
+      </w:pPr>
+      <w:r>
+        <w:rPr>
+          <w:i/>
+          <w:iCs/>
+          <w:u w:val="single"/>
+        </w:rPr>
+        <w:t>Solution</w:t>
+      </w:r>
+    </w:p>
+    <w:p>
+      <w:pPr>
+        <w:rPr>
+          <w:lang w:val="fr-CH"/>
+        </w:rPr>
+      </w:pPr>
+      <w:r>
+        <w:t>Après une heure de recherche la méthode « </w:t>
+      </w:r>
+      <w:proofErr w:type="spellStart"/>
+      <w:r>
+        <w:rPr>
+          <w:lang w:val="fr-CH"/>
+        </w:rPr>
+        <w:t>SetTicks</w:t>
+      </w:r>
+      <w:proofErr w:type="spellEnd"/>
+      <w:r>
+        <w:rPr>
+          <w:lang w:val="fr-CH"/>
+        </w:rPr>
+        <w:t> » à été découvertes permettant d’afficher un tableau de « string » tant qu’un tableau de « double » permet de servir d’index.</w:t>
+      </w:r>
+    </w:p>
+    <w:p>
+      <w:pPr>
+        <w:rPr>
+          <w:lang w:val="fr-CH"/>
+        </w:rPr>
+      </w:pPr>
+    </w:p>
+    <w:p>
+      <w:r>
+        <w:rPr>
+          <w:i/>
+          <w:iCs/>
+          <w:u w:val="single"/>
+          <w:lang w:val="fr-CH"/>
+        </w:rPr>
+        <w:t>Exemple</w:t>
+      </w:r>
+      <w:r>
+        <w:rPr>
+          <w:lang w:val="fr-CH"/>
+        </w:rPr>
+        <w:t xml:space="preserve"> :</w:t>
+      </w:r>
+      <w:r>
+        <w:rPr>
+          <w:noProof/>
+        </w:rPr>
+        <w:t xml:space="preserve"> </w:t>
+      </w:r>
+      <w:r>
+        <w:rPr>
+          <w:lang w:val="fr-CH"/>
+        </w:rPr>
+        <w:drawing>
+          <wp:inline distT="0" distB="0" distL="0" distR="0" wp14:anchorId="17F9D788" wp14:editId="7915E0C8">
+            <wp:extent cx="5759450" cy="167005"/>
+            <wp:effectExtent l="0" t="0" r="0" b="4445"/>
+            <wp:docPr id="1306987696" name="Image 1"/>
+            <wp:cNvGraphicFramePr>
+              <a:graphicFrameLocks xmlns:a="http://schemas.openxmlformats.org/drawingml/2006/main" noChangeAspect="1"/>
+            </wp:cNvGraphicFramePr>
+            <a:graphic xmlns:a="http://schemas.openxmlformats.org/drawingml/2006/main">
+              <a:graphicData uri="http://schemas.openxmlformats.org/drawingml/2006/picture">
+                <pic:pic xmlns:pic="http://schemas.openxmlformats.org/drawingml/2006/picture">
+                  <pic:nvPicPr>
+                    <pic:cNvPr id="1306987696" name=""/>
+                    <pic:cNvPicPr/>
+                  </pic:nvPicPr>
+                  <pic:blipFill>
+                    <a:blip r:embed="rId18"/>
+                    <a:stretch>
+                      <a:fillRect/>
+                    </a:stretch>
+                  </pic:blipFill>
+                  <pic:spPr>
+                    <a:xfrm>
+                      <a:off x="0" y="0"/>
+                      <a:ext cx="5759450" cy="167005"/>
+                    </a:xfrm>
+                    <a:prstGeom prst="rect">
+                      <a:avLst/>
+                    </a:prstGeom>
+                  </pic:spPr>
+                </pic:pic>
+              </a:graphicData>
+            </a:graphic>
+          </wp:inline>
+        </w:drawing>
       </w:r>
     </w:p>
     <w:p>
       <w:pPr>
         <w:pStyle w:val="Paragraphedeliste"/>
         <w:numPr>
-          <w:ilvl w:val="1"/>
-          <w:numId w:val="16"/>
+          <w:ilvl w:val="0"/>
+          <w:numId w:val="18"/>
         </w:numPr>
-        <w:jc w:val="both"/>
-        <w:rPr>
-          <w:b/>
+      </w:pPr>
+      <w:proofErr w:type="spellStart"/>
+      <w:r>
+        <w:t>dayOfWeek</w:t>
+      </w:r>
+      <w:proofErr w:type="spellEnd"/>
+      <w:r>
+        <w:t xml:space="preserve"> sers de tableaux d’index.</w:t>
+      </w:r>
+    </w:p>
+    <w:p>
+      <w:pPr>
+        <w:pStyle w:val="Paragraphedeliste"/>
+        <w:numPr>
+          <w:ilvl w:val="0"/>
+          <w:numId w:val="18"/>
+        </w:numPr>
+      </w:pPr>
+      <w:proofErr w:type="spellStart"/>
+      <w:r>
+        <w:t>daysToShow</w:t>
+      </w:r>
+      <w:proofErr w:type="spellEnd"/>
+      <w:r>
+        <w:t>… sers de tableaux de « string ».</w:t>
+      </w:r>
+    </w:p>
+    <w:p/>
+    <w:p>
+      <w:pPr>
+        <w:pStyle w:val="Titre3"/>
+      </w:pPr>
+      <w:r>
+        <w:t>Filtre des jours affichée</w:t>
+      </w:r>
+    </w:p>
+    <w:p/>
+    <w:p>
+      <w:pPr>
+        <w:rPr>
           <w:i/>
           <w:iCs/>
-          <w:color w:val="FF0000"/>
-        </w:rPr>
-      </w:pPr>
-      <w:r>
-        <w:rPr>
-          <w:b/>
+          <w:u w:val="single"/>
+        </w:rPr>
+      </w:pPr>
+      <w:r>
+        <w:rPr>
           <w:i/>
           <w:iCs/>
-          <w:color w:val="FF0000"/>
-        </w:rPr>
-        <w:t>Calcule un hash SHA256 de la chaîne obtenue</w:t>
+          <w:u w:val="single"/>
+        </w:rPr>
+        <w:t>Problème</w:t>
+      </w:r>
+    </w:p>
+    <w:p>
+      <w:r>
+        <w:t>Scott Plot ne permet pas de rendre invisible un point précis d’une ligne.</w:t>
+      </w:r>
+    </w:p>
+    <w:p/>
+    <w:p>
+      <w:pPr>
+        <w:rPr>
+          <w:i/>
+          <w:iCs/>
+          <w:u w:val="single"/>
+        </w:rPr>
+      </w:pPr>
+      <w:r>
+        <w:rPr>
+          <w:i/>
+          <w:iCs/>
+          <w:u w:val="single"/>
+        </w:rPr>
+        <w:t>Conséquence</w:t>
+      </w:r>
+    </w:p>
+    <w:p>
+      <w:r>
+        <w:t>Il est donc impossible de désafficher un jour sans recréer toute la ligne.</w:t>
+      </w:r>
+    </w:p>
+    <w:p/>
+    <w:p>
+      <w:pPr>
+        <w:rPr>
+          <w:i/>
+          <w:iCs/>
+          <w:u w:val="single"/>
+        </w:rPr>
+      </w:pPr>
+      <w:r>
+        <w:rPr>
+          <w:i/>
+          <w:iCs/>
+          <w:u w:val="single"/>
+        </w:rPr>
+        <w:t>Solution</w:t>
+      </w:r>
+    </w:p>
+    <w:p>
+      <w:r>
+        <w:t>La solution a donc été de modifier la création d’une ligne afin qu’elle prenne en compte les jour voulant être affiché par l’utilisateur voici les étapes effectuées afin d’y parvenir :</w:t>
       </w:r>
     </w:p>
     <w:p>
       <w:pPr>
         <w:pStyle w:val="Paragraphedeliste"/>
         <w:numPr>
-          <w:ilvl w:val="1"/>
-          <w:numId w:val="16"/>
+          <w:ilvl w:val="0"/>
+          <w:numId w:val="18"/>
         </w:numPr>
-        <w:jc w:val="both"/>
-        <w:rPr>
-          <w:b/>
+      </w:pPr>
+      <w:r>
+        <w:t>Création d’une liste contenante tous les jours ainsi que leurs numéros.</w:t>
+      </w:r>
+    </w:p>
+    <w:p>
+      <w:pPr>
+        <w:pStyle w:val="Paragraphedeliste"/>
+        <w:numPr>
+          <w:ilvl w:val="0"/>
+          <w:numId w:val="18"/>
+        </w:numPr>
+      </w:pPr>
+      <w:r>
+        <w:t xml:space="preserve">Création </w:t>
+      </w:r>
+      <w:r>
+        <w:t>d’une liste contenante</w:t>
+      </w:r>
+      <w:r>
+        <w:t xml:space="preserve"> tous les jours </w:t>
+      </w:r>
+      <w:r>
+        <w:t>coché par l’utilisateur.</w:t>
+      </w:r>
+    </w:p>
+    <w:p>
+      <w:pPr>
+        <w:pStyle w:val="Paragraphedeliste"/>
+        <w:numPr>
+          <w:ilvl w:val="0"/>
+          <w:numId w:val="18"/>
+        </w:numPr>
+      </w:pPr>
+      <w:r>
+        <w:t xml:space="preserve">Attribution d’un numéro de jour à chaque jour coché a partir de la liste de base. </w:t>
+      </w:r>
+      <w:r>
+        <w:drawing>
+          <wp:inline distT="0" distB="0" distL="0" distR="0" wp14:anchorId="35CEF49C" wp14:editId="6DE3151F">
+            <wp:extent cx="4933986" cy="1343035"/>
+            <wp:effectExtent l="0" t="0" r="0" b="9525"/>
+            <wp:docPr id="287879193" name="Image 1" descr="Une image contenant texte, capture d’écran, Police&#10;&#10;Description générée automatiquement"/>
+            <wp:cNvGraphicFramePr>
+              <a:graphicFrameLocks xmlns:a="http://schemas.openxmlformats.org/drawingml/2006/main" noChangeAspect="1"/>
+            </wp:cNvGraphicFramePr>
+            <a:graphic xmlns:a="http://schemas.openxmlformats.org/drawingml/2006/main">
+              <a:graphicData uri="http://schemas.openxmlformats.org/drawingml/2006/picture">
+                <pic:pic xmlns:pic="http://schemas.openxmlformats.org/drawingml/2006/picture">
+                  <pic:nvPicPr>
+                    <pic:cNvPr id="287879193" name="Image 1" descr="Une image contenant texte, capture d’écran, Police&#10;&#10;Description générée automatiquement"/>
+                    <pic:cNvPicPr/>
+                  </pic:nvPicPr>
+                  <pic:blipFill>
+                    <a:blip r:embed="rId19"/>
+                    <a:stretch>
+                      <a:fillRect/>
+                    </a:stretch>
+                  </pic:blipFill>
+                  <pic:spPr>
+                    <a:xfrm>
+                      <a:off x="0" y="0"/>
+                      <a:ext cx="4933986" cy="1343035"/>
+                    </a:xfrm>
+                    <a:prstGeom prst="rect">
+                      <a:avLst/>
+                    </a:prstGeom>
+                  </pic:spPr>
+                </pic:pic>
+              </a:graphicData>
+            </a:graphic>
+          </wp:inline>
+        </w:drawing>
+      </w:r>
+    </w:p>
+    <w:p>
+      <w:pPr>
+        <w:pStyle w:val="Paragraphedeliste"/>
+        <w:numPr>
+          <w:ilvl w:val="0"/>
+          <w:numId w:val="18"/>
+        </w:numPr>
+      </w:pPr>
+      <w:r>
+        <w:lastRenderedPageBreak/>
+        <w:t>Suppression de toutes les lignes du graphique.</w:t>
+      </w:r>
+    </w:p>
+    <w:p>
+      <w:pPr>
+        <w:pStyle w:val="Paragraphedeliste"/>
+        <w:numPr>
+          <w:ilvl w:val="0"/>
+          <w:numId w:val="18"/>
+        </w:numPr>
+      </w:pPr>
+      <w:r>
+        <w:t xml:space="preserve">Création de </w:t>
+      </w:r>
+      <w:r>
+        <w:t>nouvelle ligne</w:t>
+      </w:r>
+      <w:r>
+        <w:t xml:space="preserve"> en prenant en compte du nombre de jour à affiché.</w:t>
+      </w:r>
+      <w:r>
+        <w:rPr>
+          <w:noProof/>
+        </w:rPr>
+        <w:t xml:space="preserve"> </w:t>
+      </w:r>
+      <w:r>
+        <w:drawing>
+          <wp:inline distT="0" distB="0" distL="0" distR="0" wp14:anchorId="79022B4D" wp14:editId="634432D7">
+            <wp:extent cx="2876571" cy="1981214"/>
+            <wp:effectExtent l="0" t="0" r="9525" b="0"/>
+            <wp:docPr id="1630611523" name="Image 1" descr="Une image contenant texte, capture d’écran, Police&#10;&#10;Description générée automatiquement"/>
+            <wp:cNvGraphicFramePr>
+              <a:graphicFrameLocks xmlns:a="http://schemas.openxmlformats.org/drawingml/2006/main" noChangeAspect="1"/>
+            </wp:cNvGraphicFramePr>
+            <a:graphic xmlns:a="http://schemas.openxmlformats.org/drawingml/2006/main">
+              <a:graphicData uri="http://schemas.openxmlformats.org/drawingml/2006/picture">
+                <pic:pic xmlns:pic="http://schemas.openxmlformats.org/drawingml/2006/picture">
+                  <pic:nvPicPr>
+                    <pic:cNvPr id="1630611523" name="Image 1" descr="Une image contenant texte, capture d’écran, Police&#10;&#10;Description générée automatiquement"/>
+                    <pic:cNvPicPr/>
+                  </pic:nvPicPr>
+                  <pic:blipFill>
+                    <a:blip r:embed="rId20"/>
+                    <a:stretch>
+                      <a:fillRect/>
+                    </a:stretch>
+                  </pic:blipFill>
+                  <pic:spPr>
+                    <a:xfrm>
+                      <a:off x="0" y="0"/>
+                      <a:ext cx="2876571" cy="1981214"/>
+                    </a:xfrm>
+                    <a:prstGeom prst="rect">
+                      <a:avLst/>
+                    </a:prstGeom>
+                  </pic:spPr>
+                </pic:pic>
+              </a:graphicData>
+            </a:graphic>
+          </wp:inline>
+        </w:drawing>
+      </w:r>
+    </w:p>
+    <w:p>
+      <w:pPr>
+        <w:pStyle w:val="Paragraphedeliste"/>
+        <w:numPr>
+          <w:ilvl w:val="0"/>
+          <w:numId w:val="18"/>
+        </w:numPr>
+      </w:pPr>
+      <w:r>
+        <w:rPr>
+          <w:noProof/>
+        </w:rPr>
+        <w:t>Désafficher les équipes n’étant cochée.</w:t>
+      </w:r>
+    </w:p>
+    <w:p>
+      <w:pPr>
+        <w:pStyle w:val="Titre2"/>
+        <w:jc w:val="both"/>
+        <w:rPr>
+          <w:i w:val="0"/>
+          <w:iCs/>
+        </w:rPr>
+      </w:pPr>
+      <w:bookmarkStart w:id="14" w:name="_Toc175917900"/>
+      <w:r>
+        <w:rPr>
+          <w:i w:val="0"/>
+          <w:iCs/>
+        </w:rPr>
+        <w:t>Déroulement</w:t>
+      </w:r>
+      <w:bookmarkEnd w:id="14"/>
+    </w:p>
+    <w:p>
+      <w:r>
+        <w:t>Majoritairement les user stories se sont bien passé sans problèmes cependant certaines d’entre elle ont été ponctué par des imprévus :</w:t>
+      </w:r>
+    </w:p>
+    <w:p/>
+    <w:p>
+      <w:pPr>
+        <w:pStyle w:val="Titre3"/>
+      </w:pPr>
+      <w:r>
+        <w:t>Choix du fichier de graph</w:t>
+      </w:r>
+    </w:p>
+    <w:p/>
+    <w:p>
+      <w:pPr>
+        <w:rPr>
           <w:i/>
           <w:iCs/>
-          <w:color w:val="FF0000"/>
-        </w:rPr>
-      </w:pPr>
-      <w:r>
-        <w:rPr>
-          <w:b/>
+          <w:u w:val="single"/>
+        </w:rPr>
+      </w:pPr>
+      <w:r>
+        <w:rPr>
           <w:i/>
           <w:iCs/>
-          <w:color w:val="FF0000"/>
-        </w:rPr>
-        <w:t>Vérifie que la valeur du champ CSRF correspond</w:t>
-      </w:r>
-    </w:p>
-    <w:p>
-      <w:pPr>
-        <w:jc w:val="both"/>
-        <w:rPr>
-          <w:b/>
+          <w:u w:val="single"/>
+        </w:rPr>
+        <w:t>Contexte</w:t>
+      </w:r>
+    </w:p>
+    <w:p>
+      <w:r>
+        <w:t>Bien que la réalisation de cette story à été plutôt rapide, son ajout a cré</w:t>
+      </w:r>
+      <w:r>
+        <w:t>é</w:t>
+      </w:r>
+      <w:r>
+        <w:t xml:space="preserve"> certains bug</w:t>
+      </w:r>
+      <w:r>
+        <w:t>s</w:t>
+      </w:r>
+      <w:r>
+        <w:t xml:space="preserve"> dans le code spécialement quand </w:t>
+      </w:r>
+      <w:r>
+        <w:t>l’utilisateur charge un fichier et que le graph n’est pas vide.</w:t>
+      </w:r>
+    </w:p>
+    <w:p/>
+    <w:p>
+      <w:pPr>
+        <w:rPr>
           <w:i/>
           <w:iCs/>
-          <w:color w:val="FF0000"/>
-        </w:rPr>
-      </w:pPr>
-    </w:p>
-    <w:p>
-      <w:pPr>
-        <w:pStyle w:val="Titre3"/>
-        <w:jc w:val="both"/>
+          <w:u w:val="single"/>
+        </w:rPr>
+      </w:pPr>
+      <w:r>
         <w:rPr>
           <w:i/>
           <w:iCs/>
-          <w:color w:val="FF0000"/>
-        </w:rPr>
-      </w:pPr>
-      <w:bookmarkStart w:id="14" w:name="_Toc175917897"/>
-      <w:r>
+          <w:u w:val="single"/>
+        </w:rPr>
+        <w:t>Problème</w:t>
+      </w:r>
+    </w:p>
+    <w:p>
+      <w:pPr>
+        <w:pStyle w:val="Paragraphedeliste"/>
+        <w:numPr>
+          <w:ilvl w:val="0"/>
+          <w:numId w:val="18"/>
+        </w:numPr>
+      </w:pPr>
+      <w:r>
+        <w:t>Création de ligne par de dessus les anciennes sans les supprimer.</w:t>
+      </w:r>
+    </w:p>
+    <w:p>
+      <w:pPr>
+        <w:pStyle w:val="Paragraphedeliste"/>
+        <w:numPr>
+          <w:ilvl w:val="0"/>
+          <w:numId w:val="18"/>
+        </w:numPr>
+      </w:pPr>
+      <w:r>
+        <w:t xml:space="preserve">Création des certaines </w:t>
+      </w:r>
+      <w:proofErr w:type="spellStart"/>
+      <w:r>
+        <w:t>checkbox</w:t>
+      </w:r>
+      <w:proofErr w:type="spellEnd"/>
+      <w:r>
+        <w:t xml:space="preserve"> en doublant.</w:t>
+      </w:r>
+    </w:p>
+    <w:p/>
+    <w:p>
+      <w:pPr>
         <w:rPr>
           <w:i/>
           <w:iCs/>
-          <w:color w:val="FF0000"/>
-        </w:rPr>
-        <w:t>…</w:t>
-      </w:r>
-      <w:bookmarkEnd w:id="14"/>
-    </w:p>
-    <w:p>
-      <w:pPr>
-        <w:jc w:val="both"/>
-      </w:pPr>
-    </w:p>
-    <w:p>
-      <w:pPr>
-        <w:pStyle w:val="Titre3"/>
-        <w:jc w:val="both"/>
+          <w:u w:val="single"/>
+        </w:rPr>
+      </w:pPr>
+      <w:r>
         <w:rPr>
           <w:i/>
           <w:iCs/>
-          <w:color w:val="FF0000"/>
-        </w:rPr>
-      </w:pPr>
-      <w:bookmarkStart w:id="15" w:name="_Toc175917898"/>
-      <w:r>
+          <w:u w:val="single"/>
+        </w:rPr>
+        <w:t>Conséquence</w:t>
+      </w:r>
+    </w:p>
+    <w:p>
+      <w:pPr>
+        <w:pStyle w:val="Paragraphedeliste"/>
+        <w:numPr>
+          <w:ilvl w:val="0"/>
+          <w:numId w:val="18"/>
+        </w:numPr>
+      </w:pPr>
+      <w:r>
+        <w:t>Filtre inutilisable.</w:t>
+      </w:r>
+    </w:p>
+    <w:p>
+      <w:pPr>
+        <w:pStyle w:val="Paragraphedeliste"/>
+        <w:numPr>
+          <w:ilvl w:val="0"/>
+          <w:numId w:val="18"/>
+        </w:numPr>
+      </w:pPr>
+      <w:r>
+        <w:t>Ralentissement du programme.</w:t>
+      </w:r>
+    </w:p>
+    <w:p>
+      <w:pPr>
+        <w:pStyle w:val="Paragraphedeliste"/>
+        <w:numPr>
+          <w:ilvl w:val="0"/>
+          <w:numId w:val="18"/>
+        </w:numPr>
+      </w:pPr>
+      <w:r>
+        <w:t>Diminution de la lisibilité du graphique</w:t>
+      </w:r>
+      <w:r>
+        <w:t>.</w:t>
+      </w:r>
+    </w:p>
+    <w:p/>
+    <w:p>
+      <w:pPr>
         <w:rPr>
           <w:i/>
           <w:iCs/>
-          <w:color w:val="FF0000"/>
-        </w:rPr>
-        <w:t>…</w:t>
-      </w:r>
-      <w:bookmarkEnd w:id="15"/>
-    </w:p>
-    <w:p>
-      <w:pPr>
-        <w:jc w:val="both"/>
-      </w:pPr>
-    </w:p>
-    <w:p>
-      <w:pPr>
-        <w:pStyle w:val="Titre3"/>
-        <w:jc w:val="both"/>
+          <w:u w:val="single"/>
+        </w:rPr>
+      </w:pPr>
+      <w:r>
         <w:rPr>
           <w:i/>
           <w:iCs/>
-          <w:color w:val="FF0000"/>
-        </w:rPr>
-      </w:pPr>
-      <w:bookmarkStart w:id="16" w:name="_Toc175917899"/>
-      <w:r>
+          <w:u w:val="single"/>
+        </w:rPr>
+        <w:t>Solution</w:t>
+      </w:r>
+    </w:p>
+    <w:p>
+      <w:r>
+        <w:t xml:space="preserve">Suppression des contenus des </w:t>
+      </w:r>
+      <w:proofErr w:type="spellStart"/>
+      <w:r>
+        <w:t>flowLayoutPannel</w:t>
+      </w:r>
+      <w:proofErr w:type="spellEnd"/>
+      <w:r>
+        <w:t xml:space="preserve"> et du graphique dès qu’un fichier est chargé.</w:t>
+      </w:r>
+    </w:p>
+    <w:p/>
+    <w:p>
+      <w:pPr>
         <w:rPr>
           <w:i/>
           <w:iCs/>
-          <w:color w:val="FF0000"/>
-        </w:rPr>
-        <w:t>…</w:t>
-      </w:r>
-      <w:bookmarkEnd w:id="16"/>
+          <w:u w:val="single"/>
+        </w:rPr>
+      </w:pPr>
+      <w:r>
+        <w:rPr>
+          <w:i/>
+          <w:iCs/>
+          <w:u w:val="single"/>
+        </w:rPr>
+        <w:t>Conclusion</w:t>
+      </w:r>
+    </w:p>
+    <w:p>
+      <w:r>
+        <w:t xml:space="preserve">En conclusion cette story s’est bien passé car la solution au problème était simple et intuitive cependant il est important de </w:t>
+      </w:r>
+      <w:r>
+        <w:t>noter</w:t>
+      </w:r>
+      <w:r>
+        <w:t xml:space="preserve"> qu’il serait dans le future nécessaire de </w:t>
+      </w:r>
+      <w:r>
+        <w:t xml:space="preserve">changer le code afin d’exclure la création des différentes </w:t>
+      </w:r>
+      <w:proofErr w:type="spellStart"/>
+      <w:r>
+        <w:t>checkbox</w:t>
+      </w:r>
+      <w:proofErr w:type="spellEnd"/>
+      <w:r>
+        <w:t xml:space="preserve"> de la class « Graph » et rendre leur création uniquement dans la class « Form1 ».</w:t>
+      </w:r>
+    </w:p>
+    <w:p/>
+    <w:p/>
+    <w:p/>
+    <w:p>
+      <w:pPr>
+        <w:pStyle w:val="Titre3"/>
+      </w:pPr>
+      <w:r>
+        <w:lastRenderedPageBreak/>
+        <w:t>Filtrage des ligne</w:t>
+      </w:r>
+      <w:r>
+        <w:t>s</w:t>
+      </w:r>
+    </w:p>
+    <w:p/>
+    <w:p>
+      <w:pPr>
+        <w:rPr>
+          <w:i/>
+          <w:iCs/>
+          <w:u w:val="single"/>
+        </w:rPr>
+      </w:pPr>
+      <w:r>
+        <w:rPr>
+          <w:i/>
+          <w:iCs/>
+          <w:u w:val="single"/>
+        </w:rPr>
+        <w:t>Contexte</w:t>
+      </w:r>
+    </w:p>
+    <w:p>
+      <w:r>
+        <w:t>Le filtrage des lignes devant être affiché est une des fonctions principales du programme et bien que le filtre des équipes à affiché s’est passé sans problème le filtre des jours a lui posé bien plus de problème que prévus.</w:t>
+      </w:r>
+    </w:p>
+    <w:p/>
+    <w:p>
+      <w:pPr>
+        <w:rPr>
+          <w:i/>
+          <w:iCs/>
+          <w:u w:val="single"/>
+        </w:rPr>
+      </w:pPr>
+      <w:r>
+        <w:rPr>
+          <w:i/>
+          <w:iCs/>
+          <w:u w:val="single"/>
+        </w:rPr>
+        <w:t>Problème</w:t>
+      </w:r>
+    </w:p>
+    <w:p>
+      <w:pPr>
+        <w:pStyle w:val="Paragraphedeliste"/>
+        <w:numPr>
+          <w:ilvl w:val="0"/>
+          <w:numId w:val="18"/>
+        </w:numPr>
+      </w:pPr>
+      <w:r>
+        <w:t>Scott Plot ne permet pas de rendre invisible un point précis d’une ligne</w:t>
+      </w:r>
+      <w:r>
+        <w:t>.</w:t>
+      </w:r>
+    </w:p>
+    <w:p>
+      <w:pPr>
+        <w:pStyle w:val="Paragraphedeliste"/>
+        <w:numPr>
+          <w:ilvl w:val="0"/>
+          <w:numId w:val="18"/>
+        </w:numPr>
+      </w:pPr>
+      <w:r>
+        <w:t>Nécessité de recréer toutes les lignes du graphe.</w:t>
+      </w:r>
+    </w:p>
+    <w:p>
+      <w:pPr>
+        <w:pStyle w:val="Paragraphedeliste"/>
+        <w:numPr>
+          <w:ilvl w:val="0"/>
+          <w:numId w:val="18"/>
+        </w:numPr>
+      </w:pPr>
+      <w:r>
+        <w:t>Modification de la création de des lignes du graphique afin de prendre en compte les jours devant être affiché</w:t>
+      </w:r>
+      <w:r>
+        <w:t xml:space="preserve"> nécessaire</w:t>
+      </w:r>
+      <w:r>
+        <w:t>.</w:t>
+      </w:r>
+    </w:p>
+    <w:p>
+      <w:pPr>
+        <w:rPr>
+          <w:i/>
+          <w:iCs/>
+          <w:u w:val="single"/>
+        </w:rPr>
+      </w:pPr>
+    </w:p>
+    <w:p>
+      <w:pPr>
+        <w:rPr>
+          <w:i/>
+          <w:iCs/>
+          <w:u w:val="single"/>
+        </w:rPr>
+      </w:pPr>
+      <w:r>
+        <w:rPr>
+          <w:i/>
+          <w:iCs/>
+          <w:u w:val="single"/>
+        </w:rPr>
+        <w:t>Solution</w:t>
+      </w:r>
+    </w:p>
+    <w:p>
+      <w:pPr>
+        <w:pStyle w:val="Paragraphedeliste"/>
+        <w:numPr>
+          <w:ilvl w:val="0"/>
+          <w:numId w:val="18"/>
+        </w:numPr>
+      </w:pPr>
+      <w:r>
+        <w:t>Modification de la méthode « </w:t>
+      </w:r>
+      <w:proofErr w:type="spellStart"/>
+      <w:r>
+        <w:t>CreateGraph</w:t>
+      </w:r>
+      <w:proofErr w:type="spellEnd"/>
+      <w:r>
+        <w:t xml:space="preserve"> » </w:t>
+      </w:r>
+      <w:r>
+        <w:t>afin de l’adapter au nombre de jour devant être affiché.</w:t>
+      </w:r>
+    </w:p>
+    <w:p>
+      <w:pPr>
+        <w:pStyle w:val="Paragraphedeliste"/>
+        <w:numPr>
+          <w:ilvl w:val="0"/>
+          <w:numId w:val="18"/>
+        </w:numPr>
+      </w:pPr>
+      <w:r>
+        <w:t>Ajout d’une méthode «</w:t>
+      </w:r>
+      <w:r>
+        <w:rPr>
+          <w:lang w:val="fr-CH"/>
+        </w:rPr>
+        <w:t xml:space="preserve"> </w:t>
+      </w:r>
+      <w:proofErr w:type="spellStart"/>
+      <w:r>
+        <w:rPr>
+          <w:lang w:val="fr-CH"/>
+        </w:rPr>
+        <w:t>UpdatesTeamsVisibility</w:t>
+      </w:r>
+      <w:proofErr w:type="spellEnd"/>
+      <w:r>
+        <w:t> » afin d’actualiser la visibilité des lignes venant d’être créés.</w:t>
+      </w:r>
+    </w:p>
+    <w:p/>
+    <w:p>
+      <w:pPr>
+        <w:rPr>
+          <w:i/>
+          <w:iCs/>
+          <w:u w:val="single"/>
+        </w:rPr>
+      </w:pPr>
+      <w:r>
+        <w:rPr>
+          <w:i/>
+          <w:iCs/>
+          <w:u w:val="single"/>
+        </w:rPr>
+        <w:t>Conclusion</w:t>
+      </w:r>
+    </w:p>
+    <w:p>
+      <w:r>
+        <w:t>Cette story a été la plus longue a effectué, considérer comme simple au départ l’impossibilité de manipuler la visibilité des points d’une ligne la rendue bien plus complexe et longue qu’attendue.</w:t>
+      </w:r>
+    </w:p>
+    <w:p/>
+    <w:p>
+      <w:pPr>
+        <w:pStyle w:val="Titre3"/>
+      </w:pPr>
+      <w:r>
+        <w:t>Graphe à multiple ligne</w:t>
+      </w:r>
+    </w:p>
+    <w:p/>
+    <w:p>
+      <w:pPr>
+        <w:rPr>
+          <w:i/>
+          <w:iCs/>
+          <w:u w:val="single"/>
+        </w:rPr>
+      </w:pPr>
+      <w:r>
+        <w:rPr>
+          <w:i/>
+          <w:iCs/>
+          <w:u w:val="single"/>
+        </w:rPr>
+        <w:t>Contexte</w:t>
+      </w:r>
+    </w:p>
+    <w:p>
+      <w:r>
+        <w:t>Bien qu’intuitive et logique cette story reste néanmoins obligatoire et nécessaire pour le bon fonctionnement du programme</w:t>
+      </w:r>
+      <w:r>
+        <w:t>.</w:t>
+      </w:r>
+    </w:p>
+    <w:p/>
+    <w:p>
+      <w:pPr>
+        <w:rPr>
+          <w:i/>
+          <w:iCs/>
+          <w:u w:val="single"/>
+        </w:rPr>
+      </w:pPr>
+      <w:r>
+        <w:rPr>
+          <w:i/>
+          <w:iCs/>
+          <w:u w:val="single"/>
+        </w:rPr>
+        <w:t>Conclusion</w:t>
+      </w:r>
+    </w:p>
+    <w:p>
+      <w:r>
+        <w:t>Cette story n’a posé aucun réelle défis du a son évidence et sa logique simple de plus Scott Plot étant naturellement conçus pour gérer plusieurs ligne cette story a été très facilement réalisée.</w:t>
+      </w:r>
     </w:p>
     <w:p>
       <w:pPr>
@@ -5838,13 +6476,17 @@
           <w:iCs/>
         </w:rPr>
       </w:pPr>
-      <w:bookmarkStart w:id="17" w:name="_Toc175917900"/>
+      <w:bookmarkStart w:id="15" w:name="_Toc25553321"/>
+      <w:bookmarkStart w:id="16" w:name="_Toc71691025"/>
+      <w:bookmarkStart w:id="17" w:name="_Toc175917901"/>
+      <w:bookmarkEnd w:id="12"/>
+      <w:bookmarkEnd w:id="13"/>
       <w:r>
         <w:rPr>
           <w:i w:val="0"/>
           <w:iCs/>
         </w:rPr>
-        <w:t>Déroulement</w:t>
+        <w:t>Mise en place de l’environnement de travail</w:t>
       </w:r>
       <w:bookmarkEnd w:id="17"/>
     </w:p>
@@ -5852,48 +6494,65 @@
       <w:pPr>
         <w:jc w:val="both"/>
       </w:pPr>
-    </w:p>
-    <w:p>
-      <w:pPr>
-        <w:ind w:left="284" w:firstLine="76"/>
-        <w:jc w:val="both"/>
-        <w:rPr>
-          <w:b/>
-          <w:bCs/>
-          <w:i/>
-          <w:iCs/>
-          <w:color w:val="FF0000"/>
-        </w:rPr>
-      </w:pPr>
-      <w:r>
-        <w:rPr>
-          <w:b/>
-          <w:bCs/>
-          <w:i/>
-          <w:iCs/>
-          <w:color w:val="FF0000"/>
-        </w:rPr>
-        <w:t>Résumer comment s’est passé la réalisation de chaque story, ses difficultés,</w:t>
-      </w:r>
-      <w:r>
-        <w:rPr>
-          <w:b/>
-          <w:bCs/>
-          <w:i/>
-          <w:iCs/>
-          <w:color w:val="FF0000"/>
-        </w:rPr>
-        <w:t xml:space="preserve"> les alternatives envisagées mais rejetées,</w:t>
-      </w:r>
-      <w:r>
-        <w:rPr>
-          <w:b/>
-          <w:bCs/>
-          <w:i/>
-          <w:iCs/>
-          <w:color w:val="FF0000"/>
-        </w:rPr>
-        <w:t xml:space="preserve"> ses surprises, …</w:t>
+      <w:r>
+        <w:t>Tout l’environnement de travail à été placé sur GitHub, le répertoire est subdivisé en quatre partie :</w:t>
+      </w:r>
+    </w:p>
+    <w:p>
+      <w:pPr>
+        <w:pStyle w:val="Paragraphedeliste"/>
+        <w:numPr>
+          <w:ilvl w:val="0"/>
+          <w:numId w:val="18"/>
+        </w:numPr>
+        <w:jc w:val="both"/>
+      </w:pPr>
+      <w:r>
+        <w:t>App est le répertoire contenant l’entièreté du code source de l’application.</w:t>
+      </w:r>
+    </w:p>
+    <w:p>
+      <w:pPr>
+        <w:pStyle w:val="Paragraphedeliste"/>
+        <w:numPr>
+          <w:ilvl w:val="0"/>
+          <w:numId w:val="18"/>
+        </w:numPr>
+        <w:jc w:val="both"/>
+      </w:pPr>
+      <w:r>
+        <w:t>Docs contient toute la documentation du projet du journal de travail au rapport de projet.</w:t>
+      </w:r>
+    </w:p>
+    <w:p>
+      <w:pPr>
+        <w:pStyle w:val="Paragraphedeliste"/>
+        <w:numPr>
+          <w:ilvl w:val="0"/>
+          <w:numId w:val="18"/>
+        </w:numPr>
+        <w:jc w:val="both"/>
+      </w:pPr>
+      <w:r>
+        <w:t>Maquette contient toutes les maquettes nécessaire a la compréhension du projet.</w:t>
+      </w:r>
+    </w:p>
+    <w:p>
+      <w:pPr>
+        <w:pStyle w:val="Paragraphedeliste"/>
+        <w:numPr>
+          <w:ilvl w:val="0"/>
+          <w:numId w:val="18"/>
+        </w:numPr>
+        <w:jc w:val="both"/>
+      </w:pPr>
+      <w:proofErr w:type="spellStart"/>
+      <w:r>
+        <w:t>TeamData</w:t>
+      </w:r>
+      <w:proofErr w:type="spellEnd"/>
+      <w:r>
+        <w:t xml:space="preserve"> contient les différents fichier de donnée ayant été utiliser a différent moment du projet.</w:t>
       </w:r>
     </w:p>
     <w:p>
@@ -5905,219 +6564,25 @@
           <w:iCs/>
         </w:rPr>
       </w:pPr>
-      <w:bookmarkStart w:id="18" w:name="_Toc175917901"/>
-      <w:bookmarkStart w:id="19" w:name="_Toc25553321"/>
-      <w:bookmarkStart w:id="20" w:name="_Toc71691025"/>
-      <w:bookmarkEnd w:id="12"/>
-      <w:bookmarkEnd w:id="13"/>
+      <w:bookmarkStart w:id="18" w:name="_Toc175917902"/>
       <w:r>
         <w:rPr>
           <w:i w:val="0"/>
           <w:iCs/>
         </w:rPr>
-        <w:t>Mise en place de l’environnement de travail</w:t>
-      </w:r>
-      <w:bookmarkEnd w:id="18"/>
-    </w:p>
-    <w:p>
-      <w:pPr>
-        <w:jc w:val="both"/>
-      </w:pPr>
-    </w:p>
-    <w:p>
-      <w:pPr>
-        <w:numPr>
-          <w:ilvl w:val="0"/>
-          <w:numId w:val="11"/>
-        </w:numPr>
-        <w:tabs>
-          <w:tab w:val="clear" w:pos="720"/>
-          <w:tab w:val="num" w:pos="927"/>
-        </w:tabs>
-        <w:ind w:left="927"/>
-        <w:jc w:val="both"/>
-        <w:rPr>
-          <w:b/>
-          <w:bCs/>
-          <w:i/>
-          <w:iCs/>
-          <w:color w:val="FF0000"/>
-        </w:rPr>
-      </w:pPr>
-      <w:r>
-        <w:rPr>
-          <w:b/>
-          <w:bCs/>
-          <w:i/>
-          <w:iCs/>
-          <w:color w:val="FF0000"/>
-        </w:rPr>
-        <w:t>Comment accéder au code source</w:t>
-      </w:r>
-    </w:p>
-    <w:p>
-      <w:pPr>
-        <w:numPr>
-          <w:ilvl w:val="0"/>
-          <w:numId w:val="10"/>
-        </w:numPr>
-        <w:tabs>
-          <w:tab w:val="clear" w:pos="720"/>
-          <w:tab w:val="num" w:pos="927"/>
-        </w:tabs>
-        <w:ind w:left="927"/>
-        <w:jc w:val="both"/>
-        <w:rPr>
-          <w:i/>
-          <w:iCs/>
-        </w:rPr>
-      </w:pPr>
-      <w:proofErr w:type="gramStart"/>
-      <w:r>
-        <w:rPr>
-          <w:i/>
-          <w:iCs/>
-        </w:rPr>
-        <w:t>la</w:t>
-      </w:r>
-      <w:proofErr w:type="gramEnd"/>
-      <w:r>
-        <w:rPr>
-          <w:i/>
-          <w:iCs/>
-        </w:rPr>
-        <w:t xml:space="preserve"> liste de tous les fichiers et une rapide description de leur contenu (des noms qui parlent !)</w:t>
-      </w:r>
-    </w:p>
-    <w:p>
-      <w:pPr>
-        <w:numPr>
-          <w:ilvl w:val="0"/>
-          <w:numId w:val="10"/>
-        </w:numPr>
-        <w:tabs>
-          <w:tab w:val="clear" w:pos="720"/>
-          <w:tab w:val="num" w:pos="927"/>
-        </w:tabs>
-        <w:ind w:left="927"/>
-        <w:jc w:val="both"/>
-        <w:rPr>
-          <w:i/>
-          <w:iCs/>
-        </w:rPr>
-      </w:pPr>
-      <w:proofErr w:type="gramStart"/>
-      <w:r>
-        <w:rPr>
-          <w:i/>
-          <w:iCs/>
-        </w:rPr>
-        <w:t>les</w:t>
-      </w:r>
-      <w:proofErr w:type="gramEnd"/>
-      <w:r>
-        <w:rPr>
-          <w:i/>
-          <w:iCs/>
-        </w:rPr>
-        <w:t xml:space="preserve"> versions des systèmes d'exploitation et des outils logiciels</w:t>
-      </w:r>
-    </w:p>
-    <w:p>
-      <w:pPr>
-        <w:numPr>
-          <w:ilvl w:val="0"/>
-          <w:numId w:val="10"/>
-        </w:numPr>
-        <w:tabs>
-          <w:tab w:val="clear" w:pos="720"/>
-          <w:tab w:val="num" w:pos="927"/>
-        </w:tabs>
-        <w:ind w:left="927"/>
-        <w:jc w:val="both"/>
-        <w:rPr>
-          <w:i/>
-          <w:iCs/>
-        </w:rPr>
-      </w:pPr>
-      <w:proofErr w:type="gramStart"/>
-      <w:r>
-        <w:rPr>
-          <w:i/>
-          <w:iCs/>
-        </w:rPr>
         <w:lastRenderedPageBreak/>
-        <w:t>la</w:t>
-      </w:r>
-      <w:proofErr w:type="gramEnd"/>
-      <w:r>
-        <w:rPr>
-          <w:i/>
-          <w:iCs/>
-        </w:rPr>
-        <w:t xml:space="preserve"> description exacte du matériel</w:t>
-      </w:r>
-    </w:p>
-    <w:p>
-      <w:pPr>
-        <w:jc w:val="both"/>
-      </w:pPr>
-    </w:p>
-    <w:p>
-      <w:pPr>
-        <w:jc w:val="both"/>
-      </w:pPr>
-    </w:p>
-    <w:p>
-      <w:pPr>
-        <w:ind w:left="1134" w:hanging="774"/>
-        <w:jc w:val="both"/>
-        <w:rPr>
-          <w:b/>
-          <w:bCs/>
-          <w:i/>
-          <w:iCs/>
-          <w:color w:val="FF0000"/>
-        </w:rPr>
-      </w:pPr>
-      <w:r>
-        <w:rPr>
-          <w:b/>
-          <w:bCs/>
-          <w:i/>
-          <w:iCs/>
-          <w:color w:val="FF0000"/>
-        </w:rPr>
-        <w:t>Ce chapitre décrit précisément comment un employé qualifié peut recréer l’environnement dans lequel vous avez effectué ce travail</w:t>
-      </w:r>
-    </w:p>
-    <w:p>
-      <w:pPr>
-        <w:pStyle w:val="Titre2"/>
-        <w:jc w:val="both"/>
+        <w:t>Description des test</w:t>
+      </w:r>
+      <w:bookmarkEnd w:id="15"/>
+      <w:r>
         <w:rPr>
           <w:i w:val="0"/>
           <w:iCs/>
         </w:rPr>
-      </w:pPr>
-      <w:bookmarkStart w:id="21" w:name="_Toc175917902"/>
-      <w:r>
-        <w:rPr>
-          <w:i w:val="0"/>
-          <w:iCs/>
-        </w:rPr>
-        <w:t>Description des test</w:t>
-      </w:r>
-      <w:bookmarkEnd w:id="19"/>
-      <w:r>
-        <w:rPr>
-          <w:i w:val="0"/>
-          <w:iCs/>
-        </w:rPr>
         <w:t>s effectués</w:t>
       </w:r>
-      <w:bookmarkEnd w:id="20"/>
-      <w:bookmarkEnd w:id="21"/>
+      <w:bookmarkEnd w:id="16"/>
+      <w:bookmarkEnd w:id="18"/>
     </w:p>
     <w:p>
       <w:pPr>
@@ -6865,11 +7330,9 @@
             <w:tcW w:w="0" w:type="auto"/>
           </w:tcPr>
           <w:p>
-            <w:proofErr w:type="gramStart"/>
             <w:r>
               <w:t>ko</w:t>
             </w:r>
-            <w:proofErr w:type="gramEnd"/>
           </w:p>
           <w:p>
             <w:r>
@@ -6915,11 +7378,9 @@
             <w:tcW w:w="0" w:type="auto"/>
           </w:tcPr>
           <w:p>
-            <w:proofErr w:type="gramStart"/>
             <w:r>
               <w:t>ko</w:t>
             </w:r>
-            <w:proofErr w:type="gramEnd"/>
           </w:p>
           <w:p>
             <w:r>
@@ -6995,6 +7456,7 @@
           <w:p>
             <w:proofErr w:type="spellStart"/>
             <w:r>
+              <w:lastRenderedPageBreak/>
               <w:t>Selection</w:t>
             </w:r>
             <w:proofErr w:type="spellEnd"/>
@@ -7002,12 +7464,10 @@
               <w:t xml:space="preserve"> des équipes </w:t>
             </w:r>
             <w:proofErr w:type="spellStart"/>
-            <w:proofErr w:type="gramStart"/>
             <w:r>
               <w:t>a</w:t>
             </w:r>
             <w:proofErr w:type="spellEnd"/>
-            <w:proofErr w:type="gramEnd"/>
             <w:r>
               <w:t xml:space="preserve"> ne pas afficher</w:t>
             </w:r>
@@ -7253,9 +7713,9 @@
           <w:iCs/>
         </w:rPr>
       </w:pPr>
-      <w:bookmarkStart w:id="22" w:name="_Toc25553322"/>
-      <w:bookmarkStart w:id="23" w:name="_Toc71691026"/>
-      <w:bookmarkStart w:id="24" w:name="_Toc175917903"/>
+      <w:bookmarkStart w:id="19" w:name="_Toc25553322"/>
+      <w:bookmarkStart w:id="20" w:name="_Toc71691026"/>
+      <w:bookmarkStart w:id="21" w:name="_Toc175917903"/>
       <w:r>
         <w:rPr>
           <w:i w:val="0"/>
@@ -7263,7 +7723,7 @@
         </w:rPr>
         <w:t xml:space="preserve">Erreurs </w:t>
       </w:r>
-      <w:bookmarkEnd w:id="22"/>
+      <w:bookmarkEnd w:id="19"/>
       <w:r>
         <w:rPr>
           <w:i w:val="0"/>
@@ -7271,8 +7731,8 @@
         </w:rPr>
         <w:t>restantes</w:t>
       </w:r>
-      <w:bookmarkEnd w:id="23"/>
-      <w:bookmarkEnd w:id="24"/>
+      <w:bookmarkEnd w:id="20"/>
+      <w:bookmarkEnd w:id="21"/>
       <w:r>
         <w:rPr>
           <w:i w:val="0"/>
@@ -7289,7 +7749,7 @@
           <w:i/>
         </w:rPr>
       </w:pPr>
-      <w:bookmarkStart w:id="25" w:name="_Toc25553323"/>
+      <w:bookmarkStart w:id="22" w:name="_Toc25553323"/>
     </w:p>
     <w:p>
       <w:pPr>
@@ -7366,7 +7826,7 @@
         </w:rPr>
         <w:t>Conséquences sur l'utilisation du produit</w:t>
       </w:r>
-      <w:bookmarkEnd w:id="25"/>
+      <w:bookmarkEnd w:id="22"/>
     </w:p>
     <w:p>
       <w:pPr>
@@ -7415,7 +7875,7 @@
         </w:rPr>
         <w:t xml:space="preserve">Reporter la </w:t>
       </w:r>
-      <w:hyperlink r:id="rId17" w:anchor=":~:text=La%20dette%20technique%20survient%20quand,de%20plus%20en%20plus%20fr%C3%A9quents.">
+      <w:hyperlink r:id="rId21" w:anchor=":~:text=La%20dette%20technique%20survient%20quand,de%20plus%20en%20plus%20fr%C3%A9quents.">
         <w:r>
           <w:rPr>
             <w:rStyle w:val="Lienhypertexte"/>
@@ -7456,18 +7916,18 @@
         </w:tabs>
         <w:jc w:val="both"/>
       </w:pPr>
-      <w:bookmarkStart w:id="26" w:name="_Toc25553328"/>
-      <w:bookmarkStart w:id="27" w:name="_Toc71703263"/>
-      <w:bookmarkStart w:id="28" w:name="_Toc175917904"/>
+      <w:bookmarkStart w:id="23" w:name="_Toc25553328"/>
+      <w:bookmarkStart w:id="24" w:name="_Toc71703263"/>
+      <w:bookmarkStart w:id="25" w:name="_Toc175917904"/>
       <w:r>
         <w:t>C</w:t>
       </w:r>
-      <w:bookmarkEnd w:id="26"/>
-      <w:bookmarkEnd w:id="27"/>
+      <w:bookmarkEnd w:id="23"/>
+      <w:bookmarkEnd w:id="24"/>
       <w:r>
         <w:t>onclusions</w:t>
       </w:r>
-      <w:bookmarkEnd w:id="28"/>
+      <w:bookmarkEnd w:id="25"/>
     </w:p>
     <w:p>
       <w:pPr>
@@ -7661,17 +8121,17 @@
         </w:tabs>
         <w:jc w:val="both"/>
       </w:pPr>
-      <w:bookmarkStart w:id="29" w:name="_Toc71703264"/>
-      <w:bookmarkStart w:id="30" w:name="_Toc175917905"/>
+      <w:bookmarkStart w:id="26" w:name="_Toc71703264"/>
+      <w:bookmarkStart w:id="27" w:name="_Toc175917905"/>
       <w:r>
         <w:lastRenderedPageBreak/>
         <w:t>A</w:t>
       </w:r>
-      <w:bookmarkEnd w:id="29"/>
+      <w:bookmarkEnd w:id="26"/>
       <w:r>
         <w:t>nnexes</w:t>
       </w:r>
-      <w:bookmarkEnd w:id="30"/>
+      <w:bookmarkEnd w:id="27"/>
     </w:p>
     <w:p>
       <w:pPr>
@@ -7682,9 +8142,9 @@
           <w:iCs/>
         </w:rPr>
       </w:pPr>
-      <w:bookmarkStart w:id="31" w:name="_Toc25553330"/>
-      <w:bookmarkStart w:id="32" w:name="_Toc71703266"/>
-      <w:bookmarkStart w:id="33" w:name="_Toc175917907"/>
+      <w:bookmarkStart w:id="28" w:name="_Toc25553330"/>
+      <w:bookmarkStart w:id="29" w:name="_Toc71703266"/>
+      <w:bookmarkStart w:id="30" w:name="_Toc175917907"/>
       <w:r>
         <w:rPr>
           <w:i w:val="0"/>
@@ -7692,8 +8152,8 @@
         </w:rPr>
         <w:t xml:space="preserve">Journal de </w:t>
       </w:r>
-      <w:bookmarkEnd w:id="31"/>
-      <w:bookmarkEnd w:id="32"/>
+      <w:bookmarkEnd w:id="28"/>
+      <w:bookmarkEnd w:id="29"/>
       <w:r>
         <w:rPr>
           <w:i w:val="0"/>
@@ -7701,7 +8161,7 @@
         </w:rPr>
         <w:t>travail</w:t>
       </w:r>
-      <w:bookmarkEnd w:id="33"/>
+      <w:bookmarkEnd w:id="30"/>
     </w:p>
     <w:p>
       <w:pPr>
@@ -7709,8 +8169,8 @@
       </w:pPr>
     </w:p>
     <w:sectPr>
-      <w:headerReference w:type="default" r:id="rId18"/>
-      <w:footerReference w:type="default" r:id="rId19"/>
+      <w:headerReference w:type="default" r:id="rId22"/>
+      <w:footerReference w:type="default" r:id="rId23"/>
       <w:pgSz w:w="11906" w:h="16838" w:code="9"/>
       <w:pgMar w:top="1418" w:right="1418" w:bottom="1418" w:left="1418" w:header="720" w:footer="720" w:gutter="0"/>
       <w:cols w:space="720"/>
@@ -7752,21 +8212,12 @@
         <w:szCs w:val="16"/>
       </w:rPr>
     </w:pPr>
-    <w:proofErr w:type="gramStart"/>
     <w:r>
       <w:rPr>
         <w:sz w:val="16"/>
         <w:szCs w:val="16"/>
       </w:rPr>
-      <w:t>i</w:t>
-    </w:r>
-    <w:proofErr w:type="gramEnd"/>
-    <w:r>
-      <w:rPr>
-        <w:sz w:val="16"/>
-        <w:szCs w:val="16"/>
-      </w:rPr>
-      <w:t>-CQ VD Octobre 2010</w:t>
+      <w:t>i-CQ VD Octobre 2010</w:t>
     </w:r>
     <w:r>
       <w:rPr>
@@ -10794,7 +11245,7 @@
   <w:style w:type="paragraph" w:default="1" w:styleId="Normal">
     <w:name w:val="Normal"/>
     <w:qFormat/>
-    <w:rsid w:val="00933151"/>
+    <w:rsid w:val="000C4950"/>
     <w:rPr>
       <w:rFonts w:ascii="Arial" w:hAnsi="Arial"/>
       <w:sz w:val="24"/>
@@ -10846,6 +11297,7 @@
     <w:name w:val="heading 3"/>
     <w:basedOn w:val="Normal"/>
     <w:next w:val="Normal"/>
+    <w:link w:val="Titre3Car"/>
     <w:qFormat/>
     <w:pPr>
       <w:keepNext/>
@@ -11408,6 +11860,18 @@
       <w:i/>
       <w:sz w:val="24"/>
       <w:u w:val="single"/>
+      <w:lang w:val="fr-FR" w:eastAsia="fr-FR"/>
+    </w:rPr>
+  </w:style>
+  <w:style w:type="character" w:customStyle="1" w:styleId="Titre3Car">
+    <w:name w:val="Titre 3 Car"/>
+    <w:basedOn w:val="Policepardfaut"/>
+    <w:link w:val="Titre3"/>
+    <w:rsid w:val="003807C7"/>
+    <w:rPr>
+      <w:rFonts w:ascii="Arial" w:hAnsi="Arial"/>
+      <w:b/>
+      <w:sz w:val="24"/>
       <w:lang w:val="fr-FR" w:eastAsia="fr-FR"/>
     </w:rPr>
   </w:style>

</xml_diff>

<commit_message>
Doc: (Rapport) réalisation du point 3.5
</commit_message>
<xml_diff>
--- a/Docs/rapportProjet.docx
+++ b/Docs/rapportProjet.docx
@@ -110,31 +110,13 @@
           <w:sz w:val="52"/>
         </w:rPr>
       </w:pPr>
-      <w:proofErr w:type="spellStart"/>
       <w:r>
         <w:rPr>
           <w:color w:val="FF0000"/>
           <w:sz w:val="52"/>
         </w:rPr>
-        <w:t>Belkhiria</w:t>
-      </w:r>
-      <w:proofErr w:type="spellEnd"/>
-      <w:r>
-        <w:rPr>
-          <w:color w:val="FF0000"/>
-          <w:sz w:val="52"/>
-        </w:rPr>
-        <w:t xml:space="preserve"> </w:t>
-      </w:r>
-      <w:proofErr w:type="spellStart"/>
-      <w:r>
-        <w:rPr>
-          <w:color w:val="FF0000"/>
-          <w:sz w:val="52"/>
-        </w:rPr>
-        <w:t>Sofiène</w:t>
-      </w:r>
-      <w:proofErr w:type="spellEnd"/>
+        <w:t>Belkhiria Sofiène</w:t>
+      </w:r>
     </w:p>
     <w:p>
       <w:pPr>
@@ -2479,7 +2461,21 @@
         <w:rPr>
           <w:szCs w:val="14"/>
         </w:rPr>
-        <w:t>Elaboration d’un fil rouge de développement à base de user stories de qualité.</w:t>
+        <w:t xml:space="preserve">Elaboration d’un fil rouge de développement à base </w:t>
+      </w:r>
+      <w:proofErr w:type="gramStart"/>
+      <w:r>
+        <w:rPr>
+          <w:szCs w:val="14"/>
+        </w:rPr>
+        <w:t>de user</w:t>
+      </w:r>
+      <w:proofErr w:type="gramEnd"/>
+      <w:r>
+        <w:rPr>
+          <w:szCs w:val="14"/>
+        </w:rPr>
+        <w:t xml:space="preserve"> stories de qualité.</w:t>
       </w:r>
     </w:p>
     <w:p>
@@ -3281,13 +3277,7 @@
     </w:p>
     <w:p>
       <w:r>
-        <w:t>(</w:t>
-      </w:r>
-      <w:r>
-        <w:t>Auteur :</w:t>
-      </w:r>
-      <w:r>
-        <w:t xml:space="preserve"> </w:t>
+        <w:t xml:space="preserve">(Auteur : </w:t>
       </w:r>
       <w:proofErr w:type="spellStart"/>
       <w:r>
@@ -3295,15 +3285,7 @@
       </w:r>
       <w:proofErr w:type="spellEnd"/>
       <w:r>
-        <w:t xml:space="preserve"> </w:t>
-      </w:r>
-      <w:proofErr w:type="spellStart"/>
-      <w:r>
-        <w:t>Belkhiria</w:t>
-      </w:r>
-      <w:proofErr w:type="spellEnd"/>
-      <w:r>
-        <w:t>)</w:t>
+        <w:t xml:space="preserve"> Belkhiria)</w:t>
       </w:r>
     </w:p>
     <w:tbl>
@@ -3327,48 +3309,18 @@
         <w:gridCol w:w="9060"/>
       </w:tblGrid>
       <w:tr>
-        <w:tblPrEx>
-          <w:tblCellMar>
-            <w:top w:w="0" w:type="dxa"/>
-            <w:bottom w:w="0" w:type="dxa"/>
-          </w:tblCellMar>
-        </w:tblPrEx>
         <w:tc>
           <w:tcPr>
             <w:tcW w:w="0" w:type="auto"/>
           </w:tcPr>
           <w:p>
             <w:r>
-              <w:t xml:space="preserve">En tant qu'utilisateur Je veux un graphe avec </w:t>
-            </w:r>
-            <w:r>
-              <w:t>plusieurs courbes</w:t>
-            </w:r>
-            <w:r>
-              <w:t xml:space="preserve"> où chaque </w:t>
-            </w:r>
-            <w:r>
-              <w:t>courbe représente</w:t>
-            </w:r>
-            <w:r>
-              <w:t xml:space="preserve"> une équipe Afin de pouvoir </w:t>
-            </w:r>
-            <w:r>
-              <w:t>comparer</w:t>
-            </w:r>
-            <w:r>
-              <w:t xml:space="preserve"> les équipes</w:t>
+              <w:t>En tant qu'utilisateur Je veux un graphe avec plusieurs courbes où chaque courbe représente une équipe Afin de pouvoir comparer les équipes</w:t>
             </w:r>
           </w:p>
         </w:tc>
       </w:tr>
       <w:tr>
-        <w:tblPrEx>
-          <w:tblCellMar>
-            <w:top w:w="0" w:type="dxa"/>
-            <w:bottom w:w="0" w:type="dxa"/>
-          </w:tblCellMar>
-        </w:tblPrEx>
         <w:tc>
           <w:tcPr>
             <w:tcW w:w="0" w:type="auto"/>
@@ -3378,13 +3330,7 @@
               <w:jc w:val="center"/>
             </w:pPr>
             <w:r>
-              <w:t xml:space="preserve">Tests </w:t>
-            </w:r>
-            <w:r>
-              <w:t>d’acceptance :</w:t>
-            </w:r>
-            <w:r>
-              <w:t xml:space="preserve"> </w:t>
+              <w:t xml:space="preserve">Tests d’acceptance : </w:t>
             </w:r>
           </w:p>
           <w:tbl>
@@ -3401,12 +3347,6 @@
               <w:gridCol w:w="7239"/>
             </w:tblGrid>
             <w:tr>
-              <w:tblPrEx>
-                <w:tblCellMar>
-                  <w:top w:w="0" w:type="dxa"/>
-                  <w:bottom w:w="0" w:type="dxa"/>
-                </w:tblCellMar>
-              </w:tblPrEx>
               <w:tc>
                 <w:tcPr>
                   <w:tcW w:w="0" w:type="auto"/>
@@ -3429,12 +3369,6 @@
               </w:tc>
             </w:tr>
             <w:tr>
-              <w:tblPrEx>
-                <w:tblCellMar>
-                  <w:top w:w="0" w:type="dxa"/>
-                  <w:bottom w:w="0" w:type="dxa"/>
-                </w:tblCellMar>
-              </w:tblPrEx>
               <w:tc>
                 <w:tcPr>
                   <w:tcW w:w="0" w:type="auto"/>
@@ -3457,12 +3391,6 @@
               </w:tc>
             </w:tr>
             <w:tr>
-              <w:tblPrEx>
-                <w:tblCellMar>
-                  <w:top w:w="0" w:type="dxa"/>
-                  <w:bottom w:w="0" w:type="dxa"/>
-                </w:tblCellMar>
-              </w:tblPrEx>
               <w:tc>
                 <w:tcPr>
                   <w:tcW w:w="0" w:type="auto"/>
@@ -3485,12 +3413,6 @@
               </w:tc>
             </w:tr>
             <w:tr>
-              <w:tblPrEx>
-                <w:tblCellMar>
-                  <w:top w:w="0" w:type="dxa"/>
-                  <w:bottom w:w="0" w:type="dxa"/>
-                </w:tblCellMar>
-              </w:tblPrEx>
               <w:tc>
                 <w:tcPr>
                   <w:tcW w:w="0" w:type="auto"/>
@@ -3532,21 +3454,12 @@
         <w:ind w:left="720" w:hanging="720"/>
       </w:pPr>
       <w:r>
-        <w:t xml:space="preserve">Filtrage </w:t>
-      </w:r>
-      <w:r>
-        <w:t>des lignes</w:t>
-      </w:r>
-    </w:p>
-    <w:p>
-      <w:r>
-        <w:t>(</w:t>
-      </w:r>
-      <w:r>
-        <w:t>Auteur :</w:t>
-      </w:r>
-      <w:r>
-        <w:t xml:space="preserve"> </w:t>
+        <w:t>Filtrage des lignes</w:t>
+      </w:r>
+    </w:p>
+    <w:p>
+      <w:r>
+        <w:t xml:space="preserve">(Auteur : </w:t>
       </w:r>
       <w:proofErr w:type="spellStart"/>
       <w:r>
@@ -3554,15 +3467,7 @@
       </w:r>
       <w:proofErr w:type="spellEnd"/>
       <w:r>
-        <w:t xml:space="preserve"> </w:t>
-      </w:r>
-      <w:proofErr w:type="spellStart"/>
-      <w:r>
-        <w:t>Belkhiria</w:t>
-      </w:r>
-      <w:proofErr w:type="spellEnd"/>
-      <w:r>
-        <w:t>)</w:t>
+        <w:t xml:space="preserve"> Belkhiria)</w:t>
       </w:r>
     </w:p>
     <w:tbl>
@@ -3586,25 +3491,13 @@
         <w:gridCol w:w="9060"/>
       </w:tblGrid>
       <w:tr>
-        <w:tblPrEx>
-          <w:tblCellMar>
-            <w:top w:w="0" w:type="dxa"/>
-            <w:bottom w:w="0" w:type="dxa"/>
-          </w:tblCellMar>
-        </w:tblPrEx>
         <w:tc>
           <w:tcPr>
             <w:tcW w:w="0" w:type="auto"/>
           </w:tcPr>
           <w:p>
             <w:r>
-              <w:t xml:space="preserve">En tant qu'utilisateur Je veux choisir </w:t>
-            </w:r>
-            <w:r>
-              <w:t>les courbes</w:t>
-            </w:r>
-            <w:r>
-              <w:t xml:space="preserve"> qui sont affichée Afin de pouvoir mieux </w:t>
+              <w:t xml:space="preserve">En tant qu'utilisateur Je veux choisir les courbes qui sont affichée Afin de pouvoir mieux </w:t>
             </w:r>
             <w:r>
               <w:t>comparer</w:t>
@@ -3616,12 +3509,6 @@
         </w:tc>
       </w:tr>
       <w:tr>
-        <w:tblPrEx>
-          <w:tblCellMar>
-            <w:top w:w="0" w:type="dxa"/>
-            <w:bottom w:w="0" w:type="dxa"/>
-          </w:tblCellMar>
-        </w:tblPrEx>
         <w:tc>
           <w:tcPr>
             <w:tcW w:w="0" w:type="auto"/>
@@ -3631,13 +3518,7 @@
               <w:jc w:val="center"/>
             </w:pPr>
             <w:r>
-              <w:t xml:space="preserve">Tests </w:t>
-            </w:r>
-            <w:r>
-              <w:t>d’acceptance :</w:t>
-            </w:r>
-            <w:r>
-              <w:t xml:space="preserve"> </w:t>
+              <w:t xml:space="preserve">Tests d’acceptance : </w:t>
             </w:r>
           </w:p>
           <w:tbl>
@@ -3654,12 +3535,6 @@
               <w:gridCol w:w="6817"/>
             </w:tblGrid>
             <w:tr>
-              <w:tblPrEx>
-                <w:tblCellMar>
-                  <w:top w:w="0" w:type="dxa"/>
-                  <w:bottom w:w="0" w:type="dxa"/>
-                </w:tblCellMar>
-              </w:tblPrEx>
               <w:tc>
                 <w:tcPr>
                   <w:tcW w:w="0" w:type="auto"/>
@@ -3684,24 +3559,12 @@
                   </w:r>
                   <w:proofErr w:type="spellEnd"/>
                   <w:r>
-                    <w:t xml:space="preserve"> affiche que </w:t>
-                  </w:r>
-                  <w:r>
-                    <w:t>tous les jours</w:t>
-                  </w:r>
-                  <w:r>
-                    <w:t xml:space="preserve"> sont sélectionné</w:t>
+                    <w:t xml:space="preserve"> affiche que tous les jours sont sélectionné</w:t>
                   </w:r>
                 </w:p>
               </w:tc>
             </w:tr>
             <w:tr>
-              <w:tblPrEx>
-                <w:tblCellMar>
-                  <w:top w:w="0" w:type="dxa"/>
-                  <w:bottom w:w="0" w:type="dxa"/>
-                </w:tblCellMar>
-              </w:tblPrEx>
               <w:tc>
                 <w:tcPr>
                   <w:tcW w:w="0" w:type="auto"/>
@@ -3727,24 +3590,12 @@
                   </w:r>
                   <w:proofErr w:type="spellEnd"/>
                   <w:r>
-                    <w:t xml:space="preserve"> </w:t>
-                  </w:r>
-                  <w:r>
-                    <w:t>des équipes</w:t>
-                  </w:r>
-                  <w:r>
-                    <w:t xml:space="preserve"> affiche que toutes les équipes sont sélectionnée</w:t>
+                    <w:t xml:space="preserve"> des équipes affiche que toutes les équipes sont sélectionnée</w:t>
                   </w:r>
                 </w:p>
               </w:tc>
             </w:tr>
             <w:tr>
-              <w:tblPrEx>
-                <w:tblCellMar>
-                  <w:top w:w="0" w:type="dxa"/>
-                  <w:bottom w:w="0" w:type="dxa"/>
-                </w:tblCellMar>
-              </w:tblPrEx>
               <w:tc>
                 <w:tcPr>
                   <w:tcW w:w="0" w:type="auto"/>
@@ -3775,12 +3626,6 @@
               </w:tc>
             </w:tr>
             <w:tr>
-              <w:tblPrEx>
-                <w:tblCellMar>
-                  <w:top w:w="0" w:type="dxa"/>
-                  <w:bottom w:w="0" w:type="dxa"/>
-                </w:tblCellMar>
-              </w:tblPrEx>
               <w:tc>
                 <w:tcPr>
                   <w:tcW w:w="0" w:type="auto"/>
@@ -3803,12 +3648,6 @@
               </w:tc>
             </w:tr>
             <w:tr>
-              <w:tblPrEx>
-                <w:tblCellMar>
-                  <w:top w:w="0" w:type="dxa"/>
-                  <w:bottom w:w="0" w:type="dxa"/>
-                </w:tblCellMar>
-              </w:tblPrEx>
               <w:tc>
                 <w:tcPr>
                   <w:tcW w:w="0" w:type="auto"/>
@@ -3831,12 +3670,6 @@
               </w:tc>
             </w:tr>
             <w:tr>
-              <w:tblPrEx>
-                <w:tblCellMar>
-                  <w:top w:w="0" w:type="dxa"/>
-                  <w:bottom w:w="0" w:type="dxa"/>
-                </w:tblCellMar>
-              </w:tblPrEx>
               <w:tc>
                 <w:tcPr>
                   <w:tcW w:w="0" w:type="auto"/>
@@ -3848,19 +3681,7 @@
                   </w:r>
                   <w:proofErr w:type="spellEnd"/>
                   <w:r>
-                    <w:t xml:space="preserve"> </w:t>
-                  </w:r>
-                  <w:r>
-                    <w:t>des équipes</w:t>
-                  </w:r>
-                  <w:r>
-                    <w:t xml:space="preserve"> </w:t>
-                  </w:r>
-                  <w:r>
-                    <w:t>à</w:t>
-                  </w:r>
-                  <w:r>
-                    <w:t xml:space="preserve"> ne pas afficher</w:t>
+                    <w:t xml:space="preserve"> des équipes à ne pas afficher</w:t>
                   </w:r>
                 </w:p>
               </w:tc>
@@ -3900,12 +3721,6 @@
               </w:tc>
             </w:tr>
             <w:tr>
-              <w:tblPrEx>
-                <w:tblCellMar>
-                  <w:top w:w="0" w:type="dxa"/>
-                  <w:bottom w:w="0" w:type="dxa"/>
-                </w:tblCellMar>
-              </w:tblPrEx>
               <w:tc>
                 <w:tcPr>
                   <w:tcW w:w="0" w:type="auto"/>
@@ -3917,13 +3732,7 @@
                   </w:r>
                   <w:proofErr w:type="spellEnd"/>
                   <w:r>
-                    <w:t xml:space="preserve"> </w:t>
-                  </w:r>
-                  <w:r>
-                    <w:t>des équipes</w:t>
-                  </w:r>
-                  <w:r>
-                    <w:t xml:space="preserve"> à afficher</w:t>
+                    <w:t xml:space="preserve"> des équipes à afficher</w:t>
                   </w:r>
                 </w:p>
               </w:tc>
@@ -3963,12 +3772,6 @@
               </w:tc>
             </w:tr>
             <w:tr>
-              <w:tblPrEx>
-                <w:tblCellMar>
-                  <w:top w:w="0" w:type="dxa"/>
-                  <w:bottom w:w="0" w:type="dxa"/>
-                </w:tblCellMar>
-              </w:tblPrEx>
               <w:tc>
                 <w:tcPr>
                   <w:tcW w:w="0" w:type="auto"/>
@@ -3999,12 +3802,6 @@
               </w:tc>
             </w:tr>
             <w:tr>
-              <w:tblPrEx>
-                <w:tblCellMar>
-                  <w:top w:w="0" w:type="dxa"/>
-                  <w:bottom w:w="0" w:type="dxa"/>
-                </w:tblCellMar>
-              </w:tblPrEx>
               <w:tc>
                 <w:tcPr>
                   <w:tcW w:w="0" w:type="auto"/>
@@ -4054,13 +3851,7 @@
     </w:p>
     <w:p>
       <w:r>
-        <w:t>(</w:t>
-      </w:r>
-      <w:r>
-        <w:t>Auteur :</w:t>
-      </w:r>
-      <w:r>
-        <w:t xml:space="preserve"> </w:t>
+        <w:t xml:space="preserve">(Auteur : </w:t>
       </w:r>
       <w:proofErr w:type="spellStart"/>
       <w:r>
@@ -4068,15 +3859,7 @@
       </w:r>
       <w:proofErr w:type="spellEnd"/>
       <w:r>
-        <w:t xml:space="preserve"> </w:t>
-      </w:r>
-      <w:proofErr w:type="spellStart"/>
-      <w:r>
-        <w:t>Belkhiria</w:t>
-      </w:r>
-      <w:proofErr w:type="spellEnd"/>
-      <w:r>
-        <w:t>)</w:t>
+        <w:t xml:space="preserve"> Belkhiria)</w:t>
       </w:r>
     </w:p>
     <w:tbl>
@@ -4100,36 +3883,18 @@
         <w:gridCol w:w="9060"/>
       </w:tblGrid>
       <w:tr>
-        <w:tblPrEx>
-          <w:tblCellMar>
-            <w:top w:w="0" w:type="dxa"/>
-            <w:bottom w:w="0" w:type="dxa"/>
-          </w:tblCellMar>
-        </w:tblPrEx>
         <w:tc>
           <w:tcPr>
             <w:tcW w:w="0" w:type="auto"/>
           </w:tcPr>
           <w:p>
             <w:r>
-              <w:t xml:space="preserve">En tant qu'utilisateur Je veux pouvoir choisir le fichier qui va être charger dans le graph Afin de pouvoir voir </w:t>
-            </w:r>
-            <w:r>
-              <w:t>les statistiques</w:t>
-            </w:r>
-            <w:r>
-              <w:t xml:space="preserve"> des saisons qui m'intéressent</w:t>
+              <w:t>En tant qu'utilisateur Je veux pouvoir choisir le fichier qui va être charger dans le graph Afin de pouvoir voir les statistiques des saisons qui m'intéressent</w:t>
             </w:r>
           </w:p>
         </w:tc>
       </w:tr>
       <w:tr>
-        <w:tblPrEx>
-          <w:tblCellMar>
-            <w:top w:w="0" w:type="dxa"/>
-            <w:bottom w:w="0" w:type="dxa"/>
-          </w:tblCellMar>
-        </w:tblPrEx>
         <w:tc>
           <w:tcPr>
             <w:tcW w:w="0" w:type="auto"/>
@@ -4139,13 +3904,7 @@
               <w:jc w:val="center"/>
             </w:pPr>
             <w:r>
-              <w:t xml:space="preserve">Tests </w:t>
-            </w:r>
-            <w:r>
-              <w:t>d’acceptance :</w:t>
-            </w:r>
-            <w:r>
-              <w:t xml:space="preserve"> </w:t>
+              <w:t xml:space="preserve">Tests d’acceptance : </w:t>
             </w:r>
           </w:p>
           <w:tbl>
@@ -4162,12 +3921,6 @@
               <w:gridCol w:w="6824"/>
             </w:tblGrid>
             <w:tr>
-              <w:tblPrEx>
-                <w:tblCellMar>
-                  <w:top w:w="0" w:type="dxa"/>
-                  <w:bottom w:w="0" w:type="dxa"/>
-                </w:tblCellMar>
-              </w:tblPrEx>
               <w:tc>
                 <w:tcPr>
                   <w:tcW w:w="0" w:type="auto"/>
@@ -4190,12 +3943,6 @@
               </w:tc>
             </w:tr>
             <w:tr>
-              <w:tblPrEx>
-                <w:tblCellMar>
-                  <w:top w:w="0" w:type="dxa"/>
-                  <w:bottom w:w="0" w:type="dxa"/>
-                </w:tblCellMar>
-              </w:tblPrEx>
               <w:tc>
                 <w:tcPr>
                   <w:tcW w:w="0" w:type="auto"/>
@@ -4217,38 +3964,25 @@
                 </w:p>
                 <w:p>
                   <w:r>
-                    <w:t xml:space="preserve">Quand l'utilisateur </w:t>
-                  </w:r>
-                  <w:r>
-                    <w:t>a</w:t>
-                  </w:r>
-                  <w:r>
-                    <w:t xml:space="preserve"> </w:t>
-                  </w:r>
-                  <w:r>
-                    <w:t xml:space="preserve">cliqué </w:t>
-                  </w:r>
-                  <w:r>
-                    <w:t>sur "Choisir un fichier" et que l'explorateur de fichier s'ouvre</w:t>
+                    <w:t>Quand l'utilisateur a cliqué sur "Choisir un fichier" et que l'explorateur de fichier s'ouvre</w:t>
                   </w:r>
                 </w:p>
                 <w:p>
                   <w:r>
-                    <w:t>L’utilisateur</w:t>
+                    <w:t xml:space="preserve">L’utilisateur ne peut choisir que </w:t>
                   </w:r>
+                  <w:proofErr w:type="gramStart"/>
                   <w:r>
-                    <w:t xml:space="preserve"> ne peut choisir que des fichier de type JSON</w:t>
+                    <w:t>des fichier</w:t>
+                  </w:r>
+                  <w:proofErr w:type="gramEnd"/>
+                  <w:r>
+                    <w:t xml:space="preserve"> de type JSON</w:t>
                   </w:r>
                 </w:p>
               </w:tc>
             </w:tr>
             <w:tr>
-              <w:tblPrEx>
-                <w:tblCellMar>
-                  <w:top w:w="0" w:type="dxa"/>
-                  <w:bottom w:w="0" w:type="dxa"/>
-                </w:tblCellMar>
-              </w:tblPrEx>
               <w:tc>
                 <w:tcPr>
                   <w:tcW w:w="0" w:type="auto"/>
@@ -4265,30 +3999,12 @@
                 </w:tcPr>
                 <w:p>
                   <w:r>
-                    <w:t xml:space="preserve">Sur la page de </w:t>
-                  </w:r>
-                  <w:r>
-                    <w:t>graph Quand</w:t>
-                  </w:r>
-                  <w:r>
-                    <w:t xml:space="preserve"> l'utilisateur change de </w:t>
-                  </w:r>
-                  <w:r>
-                    <w:t>fichier Les</w:t>
-                  </w:r>
-                  <w:r>
-                    <w:t xml:space="preserve"> statistique affichée sur le graph s'adapte au fichier choisi</w:t>
+                    <w:t>Sur la page de graph Quand l'utilisateur change de fichier Les statistique affichée sur le graph s'adapte au fichier choisi</w:t>
                   </w:r>
                 </w:p>
               </w:tc>
             </w:tr>
             <w:tr>
-              <w:tblPrEx>
-                <w:tblCellMar>
-                  <w:top w:w="0" w:type="dxa"/>
-                  <w:bottom w:w="0" w:type="dxa"/>
-                </w:tblCellMar>
-              </w:tblPrEx>
               <w:tc>
                 <w:tcPr>
                   <w:tcW w:w="0" w:type="auto"/>
@@ -4305,37 +4021,19 @@
                 </w:tcPr>
                 <w:p>
                   <w:r>
-                    <w:t xml:space="preserve">Sur la page de graph Quand l'utilisateur ne </w:t>
-                  </w:r>
-                  <w:r>
-                    <w:t>choisit</w:t>
-                  </w:r>
-                  <w:r>
-                    <w:t xml:space="preserve"> pas de fichier Le graph est vide</w:t>
+                    <w:t>Sur la page de graph Quand l'utilisateur ne choisit pas de fichier Le graph est vide</w:t>
                   </w:r>
                 </w:p>
               </w:tc>
             </w:tr>
             <w:tr>
-              <w:tblPrEx>
-                <w:tblCellMar>
-                  <w:top w:w="0" w:type="dxa"/>
-                  <w:bottom w:w="0" w:type="dxa"/>
-                </w:tblCellMar>
-              </w:tblPrEx>
               <w:tc>
                 <w:tcPr>
                   <w:tcW w:w="0" w:type="auto"/>
                 </w:tcPr>
                 <w:p>
                   <w:r>
-                    <w:t xml:space="preserve">Affichage </w:t>
-                  </w:r>
-                  <w:r>
-                    <w:t>des filtres</w:t>
-                  </w:r>
-                  <w:r>
-                    <w:t xml:space="preserve"> par équipe</w:t>
+                    <w:t>Affichage des filtres par équipe</w:t>
                   </w:r>
                 </w:p>
               </w:tc>
@@ -4345,13 +4043,7 @@
                 </w:tcPr>
                 <w:p>
                   <w:r>
-                    <w:t xml:space="preserve">Sur la page de </w:t>
-                  </w:r>
-                  <w:r>
-                    <w:t>graph Quand</w:t>
-                  </w:r>
-                  <w:r>
-                    <w:t xml:space="preserve"> un utilisateur choisi un fichier La </w:t>
+                    <w:t xml:space="preserve">Sur la page de graph Quand un utilisateur choisi un fichier La </w:t>
                   </w:r>
                   <w:proofErr w:type="spellStart"/>
                   <w:r>
@@ -4359,13 +4051,7 @@
                   </w:r>
                   <w:proofErr w:type="spellEnd"/>
                   <w:r>
-                    <w:t xml:space="preserve"> </w:t>
-                  </w:r>
-                  <w:r>
-                    <w:t>des équipes</w:t>
-                  </w:r>
-                  <w:r>
-                    <w:t xml:space="preserve"> contient autant d'équipe qu'il y d'équipe dans le fichier</w:t>
+                    <w:t xml:space="preserve"> des équipes contient autant d'équipe qu'il y d'équipe dans le fichier</w:t>
                   </w:r>
                 </w:p>
               </w:tc>
@@ -4384,11 +4070,12 @@
       </w:pPr>
       <w:r>
         <w:rPr>
+          <w:noProof/>
           <w:lang w:val="fr-CH"/>
         </w:rPr>
         <w:lastRenderedPageBreak/>
         <w:drawing>
-          <wp:inline distT="0" distB="0" distL="0" distR="0" wp14:anchorId="5CBE3AFE" wp14:editId="0EB93D82">
+          <wp:inline distT="0" distB="0" distL="0" distR="0" wp14:anchorId="5CBE3AFE" wp14:editId="1941D2F2">
             <wp:extent cx="4529148" cy="6038698"/>
             <wp:effectExtent l="0" t="0" r="5080" b="635"/>
             <wp:docPr id="422858094" name="Image 4" descr="Une image contenant texte, écriture manuscrite, papier, Produit en papier&#10;&#10;Description générée automatiquement"/>
@@ -4560,10 +4247,12 @@
         <w:t xml:space="preserve">L’importation des données via un fichier. </w:t>
       </w:r>
       <w:proofErr w:type="spellStart"/>
+      <w:proofErr w:type="gramStart"/>
       <w:r>
         <w:t>json</w:t>
       </w:r>
       <w:proofErr w:type="spellEnd"/>
+      <w:proofErr w:type="gramEnd"/>
       <w:r>
         <w:t xml:space="preserve"> adéquat.</w:t>
       </w:r>
@@ -4811,10 +4500,12 @@
         <w:t xml:space="preserve">Le test par les paires a permis d’assurer la gestion d’erreur du code dans le cas où les clefs du fichier. </w:t>
       </w:r>
       <w:proofErr w:type="spellStart"/>
+      <w:proofErr w:type="gramStart"/>
       <w:r>
         <w:t>json</w:t>
       </w:r>
       <w:proofErr w:type="spellEnd"/>
+      <w:proofErr w:type="gramEnd"/>
       <w:r>
         <w:t xml:space="preserve"> ne correspondent pas à celle attendue ou que les valeurs de ses clef ne soient pas du bon type</w:t>
       </w:r>
@@ -5062,13 +4753,18 @@
       </w:r>
       <w:proofErr w:type="spellEnd"/>
       <w:r>
-        <w:t xml:space="preserve"> afin de vérifier la gestion d’erreur dans le cas ou l’utilisateur charge un fichier .</w:t>
+        <w:t xml:space="preserve"> afin de vérifier la gestion d’erreur dans le cas ou l’utilisateur charge un </w:t>
+      </w:r>
+      <w:proofErr w:type="gramStart"/>
+      <w:r>
+        <w:t>fichier .</w:t>
       </w:r>
       <w:proofErr w:type="spellStart"/>
       <w:r>
         <w:t>json</w:t>
       </w:r>
       <w:proofErr w:type="spellEnd"/>
+      <w:proofErr w:type="gramEnd"/>
       <w:r>
         <w:t xml:space="preserve"> non valide.</w:t>
       </w:r>
@@ -5116,13 +4812,18 @@
     </w:p>
     <w:p>
       <w:r>
-        <w:t>Lien vers un fichier .</w:t>
+        <w:t xml:space="preserve">Lien vers un </w:t>
+      </w:r>
+      <w:proofErr w:type="gramStart"/>
+      <w:r>
+        <w:t>fichier .</w:t>
       </w:r>
       <w:proofErr w:type="spellStart"/>
       <w:r>
         <w:t>json</w:t>
       </w:r>
       <w:proofErr w:type="spellEnd"/>
+      <w:proofErr w:type="gramEnd"/>
       <w:r>
         <w:t xml:space="preserve"> correctement formé et remplit afin de pouvoir inscrire le lien du fichier dans le test de la méthode </w:t>
       </w:r>
@@ -5236,10 +4937,12 @@
         <w:t xml:space="preserve">fichier. </w:t>
       </w:r>
       <w:proofErr w:type="spellStart"/>
+      <w:proofErr w:type="gramStart"/>
       <w:r>
         <w:t>json</w:t>
       </w:r>
       <w:proofErr w:type="spellEnd"/>
+      <w:proofErr w:type="gramEnd"/>
       <w:r>
         <w:t xml:space="preserve"> cependant, au départ, </w:t>
       </w:r>
@@ -5382,6 +5085,9 @@
         <w:t xml:space="preserve"> </w:t>
       </w:r>
       <w:r>
+        <w:rPr>
+          <w:noProof/>
+        </w:rPr>
         <w:drawing>
           <wp:inline distT="0" distB="0" distL="0" distR="0" wp14:anchorId="5DDC4AA6" wp14:editId="4F419526">
             <wp:extent cx="2076465" cy="238127"/>
@@ -5602,7 +5308,21 @@
         <w:rPr>
           <w:lang w:val="fr-CH"/>
         </w:rPr>
-        <w:t> » à été découvertes permettant d’afficher un tableau de « string » tant qu’un tableau de « double » permet de servir d’index.</w:t>
+        <w:t xml:space="preserve"> » </w:t>
+      </w:r>
+      <w:proofErr w:type="spellStart"/>
+      <w:r>
+        <w:rPr>
+          <w:lang w:val="fr-CH"/>
+        </w:rPr>
+        <w:t>à</w:t>
+      </w:r>
+      <w:proofErr w:type="spellEnd"/>
+      <w:r>
+        <w:rPr>
+          <w:lang w:val="fr-CH"/>
+        </w:rPr>
+        <w:t xml:space="preserve"> été découvertes permettant d’afficher un tableau de « string » tant qu’un tableau de « double » permet de servir d’index.</w:t>
       </w:r>
     </w:p>
     <w:p>
@@ -5636,6 +5356,7 @@
       </w:r>
       <w:r>
         <w:rPr>
+          <w:noProof/>
           <w:lang w:val="fr-CH"/>
         </w:rPr>
         <w:drawing>
@@ -5684,10 +5405,12 @@
         </w:numPr>
       </w:pPr>
       <w:proofErr w:type="spellStart"/>
+      <w:proofErr w:type="gramStart"/>
       <w:r>
         <w:t>dayOfWeek</w:t>
       </w:r>
       <w:proofErr w:type="spellEnd"/>
+      <w:proofErr w:type="gramEnd"/>
       <w:r>
         <w:t xml:space="preserve"> sers de tableaux d’index.</w:t>
       </w:r>
@@ -5701,10 +5424,12 @@
         </w:numPr>
       </w:pPr>
       <w:proofErr w:type="spellStart"/>
+      <w:proofErr w:type="gramStart"/>
       <w:r>
         <w:t>daysToShow</w:t>
       </w:r>
       <w:proofErr w:type="spellEnd"/>
+      <w:proofErr w:type="gramEnd"/>
       <w:r>
         <w:t>… sers de tableaux de « string ».</w:t>
       </w:r>
@@ -5829,9 +5554,20 @@
         </w:numPr>
       </w:pPr>
       <w:r>
-        <w:t xml:space="preserve">Attribution d’un numéro de jour à chaque jour coché a partir de la liste de base. </w:t>
-      </w:r>
-      <w:r>
+        <w:t xml:space="preserve">Attribution d’un numéro de jour à chaque jour coché </w:t>
+      </w:r>
+      <w:proofErr w:type="gramStart"/>
+      <w:r>
+        <w:t>a</w:t>
+      </w:r>
+      <w:proofErr w:type="gramEnd"/>
+      <w:r>
+        <w:t xml:space="preserve"> partir de la liste de base. </w:t>
+      </w:r>
+      <w:r>
+        <w:rPr>
+          <w:noProof/>
+        </w:rPr>
         <w:drawing>
           <wp:inline distT="0" distB="0" distL="0" distR="0" wp14:anchorId="35CEF49C" wp14:editId="6DE3151F">
             <wp:extent cx="4933986" cy="1343035"/>
@@ -5906,6 +5642,9 @@
         <w:t xml:space="preserve"> </w:t>
       </w:r>
       <w:r>
+        <w:rPr>
+          <w:noProof/>
+        </w:rPr>
         <w:drawing>
           <wp:inline distT="0" distB="0" distL="0" distR="0" wp14:anchorId="79022B4D" wp14:editId="634432D7">
             <wp:extent cx="2876571" cy="1981214"/>
@@ -6272,10 +6011,7 @@
         </w:numPr>
       </w:pPr>
       <w:r>
-        <w:t>Scott Plot ne permet pas de rendre invisible un point précis d’une ligne</w:t>
-      </w:r>
-      <w:r>
-        <w:t>.</w:t>
+        <w:t>Scott Plot ne permet pas de rendre invisible un point précis d’une ligne.</w:t>
       </w:r>
     </w:p>
     <w:p>
@@ -6406,7 +6142,15 @@
     </w:p>
     <w:p>
       <w:r>
-        <w:t>Cette story a été la plus longue a effectué, considérer comme simple au départ l’impossibilité de manipuler la visibilité des points d’une ligne la rendue bien plus complexe et longue qu’attendue.</w:t>
+        <w:t xml:space="preserve">Cette story a été la plus longue a effectué, considérer comme simple au départ l’impossibilité de manipuler la visibilité des points d’une ligne </w:t>
+      </w:r>
+      <w:proofErr w:type="gramStart"/>
+      <w:r>
+        <w:t>la</w:t>
+      </w:r>
+      <w:proofErr w:type="gramEnd"/>
+      <w:r>
+        <w:t xml:space="preserve"> rendue bien plus complexe et longue qu’attendue.</w:t>
       </w:r>
     </w:p>
     <w:p/>
@@ -6464,7 +6208,15 @@
     </w:p>
     <w:p>
       <w:r>
-        <w:t>Cette story n’a posé aucun réelle défis du a son évidence et sa logique simple de plus Scott Plot étant naturellement conçus pour gérer plusieurs ligne cette story a été très facilement réalisée.</w:t>
+        <w:t xml:space="preserve">Cette story n’a posé </w:t>
+      </w:r>
+      <w:proofErr w:type="gramStart"/>
+      <w:r>
+        <w:t>aucun réelle défis</w:t>
+      </w:r>
+      <w:proofErr w:type="gramEnd"/>
+      <w:r>
+        <w:t xml:space="preserve"> du a son évidence et sa logique simple de plus Scott Plot étant naturellement conçus pour gérer plusieurs ligne cette story a été très facilement réalisée.</w:t>
       </w:r>
     </w:p>
     <w:p>
@@ -6476,9 +6228,9 @@
           <w:iCs/>
         </w:rPr>
       </w:pPr>
-      <w:bookmarkStart w:id="15" w:name="_Toc25553321"/>
-      <w:bookmarkStart w:id="16" w:name="_Toc71691025"/>
-      <w:bookmarkStart w:id="17" w:name="_Toc175917901"/>
+      <w:bookmarkStart w:id="15" w:name="_Toc175917901"/>
+      <w:bookmarkStart w:id="16" w:name="_Toc25553321"/>
+      <w:bookmarkStart w:id="17" w:name="_Toc71691025"/>
       <w:bookmarkEnd w:id="12"/>
       <w:bookmarkEnd w:id="13"/>
       <w:r>
@@ -6488,7 +6240,7 @@
         </w:rPr>
         <w:t>Mise en place de l’environnement de travail</w:t>
       </w:r>
-      <w:bookmarkEnd w:id="17"/>
+      <w:bookmarkEnd w:id="15"/>
     </w:p>
     <w:p>
       <w:pPr>
@@ -6534,7 +6286,15 @@
         <w:jc w:val="both"/>
       </w:pPr>
       <w:r>
-        <w:t>Maquette contient toutes les maquettes nécessaire a la compréhension du projet.</w:t>
+        <w:t xml:space="preserve">Maquette contient </w:t>
+      </w:r>
+      <w:proofErr w:type="gramStart"/>
+      <w:r>
+        <w:t>toutes les maquettes nécessaire</w:t>
+      </w:r>
+      <w:proofErr w:type="gramEnd"/>
+      <w:r>
+        <w:t xml:space="preserve"> a la compréhension du projet.</w:t>
       </w:r>
     </w:p>
     <w:p>
@@ -6552,7 +6312,15 @@
       </w:r>
       <w:proofErr w:type="spellEnd"/>
       <w:r>
-        <w:t xml:space="preserve"> contient les différents fichier de donnée ayant été utiliser a différent moment du projet.</w:t>
+        <w:t xml:space="preserve"> contient </w:t>
+      </w:r>
+      <w:proofErr w:type="gramStart"/>
+      <w:r>
+        <w:t>les différents fichier</w:t>
+      </w:r>
+      <w:proofErr w:type="gramEnd"/>
+      <w:r>
+        <w:t xml:space="preserve"> de donnée ayant été utiliser a différent moment du projet.</w:t>
       </w:r>
     </w:p>
     <w:p>
@@ -6573,7 +6341,7 @@
         <w:lastRenderedPageBreak/>
         <w:t>Description des test</w:t>
       </w:r>
-      <w:bookmarkEnd w:id="15"/>
+      <w:bookmarkEnd w:id="16"/>
       <w:r>
         <w:rPr>
           <w:i w:val="0"/>
@@ -6581,7 +6349,7 @@
         </w:rPr>
         <w:t>s effectués</w:t>
       </w:r>
-      <w:bookmarkEnd w:id="16"/>
+      <w:bookmarkEnd w:id="17"/>
       <w:bookmarkEnd w:id="18"/>
     </w:p>
     <w:p>
@@ -6632,12 +6400,6 @@
         <w:gridCol w:w="500"/>
       </w:tblGrid>
       <w:tr>
-        <w:tblPrEx>
-          <w:tblCellMar>
-            <w:top w:w="0" w:type="dxa"/>
-            <w:bottom w:w="0" w:type="dxa"/>
-          </w:tblCellMar>
-        </w:tblPrEx>
         <w:tc>
           <w:tcPr>
             <w:tcW w:w="0" w:type="auto"/>
@@ -6680,12 +6442,6 @@
         </w:tc>
       </w:tr>
       <w:tr>
-        <w:tblPrEx>
-          <w:tblCellMar>
-            <w:top w:w="0" w:type="dxa"/>
-            <w:bottom w:w="0" w:type="dxa"/>
-          </w:tblCellMar>
-        </w:tblPrEx>
         <w:tc>
           <w:tcPr>
             <w:tcW w:w="0" w:type="auto"/>
@@ -6728,12 +6484,6 @@
         </w:tc>
       </w:tr>
       <w:tr>
-        <w:tblPrEx>
-          <w:tblCellMar>
-            <w:top w:w="0" w:type="dxa"/>
-            <w:bottom w:w="0" w:type="dxa"/>
-          </w:tblCellMar>
-        </w:tblPrEx>
         <w:tc>
           <w:tcPr>
             <w:tcW w:w="0" w:type="auto"/>
@@ -6776,12 +6526,6 @@
         </w:tc>
       </w:tr>
       <w:tr>
-        <w:tblPrEx>
-          <w:tblCellMar>
-            <w:top w:w="0" w:type="dxa"/>
-            <w:bottom w:w="0" w:type="dxa"/>
-          </w:tblCellMar>
-        </w:tblPrEx>
         <w:tc>
           <w:tcPr>
             <w:tcW w:w="0" w:type="auto"/>
@@ -6824,12 +6568,6 @@
         </w:tc>
       </w:tr>
       <w:tr>
-        <w:tblPrEx>
-          <w:tblCellMar>
-            <w:top w:w="0" w:type="dxa"/>
-            <w:bottom w:w="0" w:type="dxa"/>
-          </w:tblCellMar>
-        </w:tblPrEx>
         <w:tc>
           <w:tcPr>
             <w:tcW w:w="0" w:type="auto"/>
@@ -6928,12 +6666,6 @@
         <w:gridCol w:w="518"/>
       </w:tblGrid>
       <w:tr>
-        <w:tblPrEx>
-          <w:tblCellMar>
-            <w:top w:w="0" w:type="dxa"/>
-            <w:bottom w:w="0" w:type="dxa"/>
-          </w:tblCellMar>
-        </w:tblPrEx>
         <w:tc>
           <w:tcPr>
             <w:tcW w:w="0" w:type="auto"/>
@@ -6976,12 +6708,6 @@
         </w:tc>
       </w:tr>
       <w:tr>
-        <w:tblPrEx>
-          <w:tblCellMar>
-            <w:top w:w="0" w:type="dxa"/>
-            <w:bottom w:w="0" w:type="dxa"/>
-          </w:tblCellMar>
-        </w:tblPrEx>
         <w:tc>
           <w:tcPr>
             <w:tcW w:w="0" w:type="auto"/>
@@ -7024,12 +6750,6 @@
         </w:tc>
       </w:tr>
       <w:tr>
-        <w:tblPrEx>
-          <w:tblCellMar>
-            <w:top w:w="0" w:type="dxa"/>
-            <w:bottom w:w="0" w:type="dxa"/>
-          </w:tblCellMar>
-        </w:tblPrEx>
         <w:tc>
           <w:tcPr>
             <w:tcW w:w="0" w:type="auto"/>
@@ -7072,12 +6792,6 @@
         </w:tc>
       </w:tr>
       <w:tr>
-        <w:tblPrEx>
-          <w:tblCellMar>
-            <w:top w:w="0" w:type="dxa"/>
-            <w:bottom w:w="0" w:type="dxa"/>
-          </w:tblCellMar>
-        </w:tblPrEx>
         <w:tc>
           <w:tcPr>
             <w:tcW w:w="0" w:type="auto"/>
@@ -7152,16 +6866,7 @@
           <w:i w:val="0"/>
           <w:iCs/>
         </w:rPr>
-        <w:t xml:space="preserve">Filtrage </w:t>
-      </w:r>
-      <w:r>
-        <w:rPr>
-          <w:b/>
-          <w:bCs/>
-          <w:i w:val="0"/>
-          <w:iCs/>
-        </w:rPr>
-        <w:t>des lignes</w:t>
+        <w:t>Filtrage des lignes</w:t>
       </w:r>
     </w:p>
     <w:tbl>
@@ -7187,12 +6892,6 @@
         <w:gridCol w:w="483"/>
       </w:tblGrid>
       <w:tr>
-        <w:tblPrEx>
-          <w:tblCellMar>
-            <w:top w:w="0" w:type="dxa"/>
-            <w:bottom w:w="0" w:type="dxa"/>
-          </w:tblCellMar>
-        </w:tblPrEx>
         <w:tc>
           <w:tcPr>
             <w:tcW w:w="0" w:type="auto"/>
@@ -7243,12 +6942,6 @@
         </w:tc>
       </w:tr>
       <w:tr>
-        <w:tblPrEx>
-          <w:tblCellMar>
-            <w:top w:w="0" w:type="dxa"/>
-            <w:bottom w:w="0" w:type="dxa"/>
-          </w:tblCellMar>
-        </w:tblPrEx>
         <w:tc>
           <w:tcPr>
             <w:tcW w:w="0" w:type="auto"/>
@@ -7299,12 +6992,6 @@
         </w:tc>
       </w:tr>
       <w:tr>
-        <w:tblPrEx>
-          <w:tblCellMar>
-            <w:top w:w="0" w:type="dxa"/>
-            <w:bottom w:w="0" w:type="dxa"/>
-          </w:tblCellMar>
-        </w:tblPrEx>
         <w:tc>
           <w:tcPr>
             <w:tcW w:w="0" w:type="auto"/>
@@ -7330,9 +7017,11 @@
             <w:tcW w:w="0" w:type="auto"/>
           </w:tcPr>
           <w:p>
+            <w:proofErr w:type="gramStart"/>
             <w:r>
               <w:t>ko</w:t>
             </w:r>
+            <w:proofErr w:type="gramEnd"/>
           </w:p>
           <w:p>
             <w:r>
@@ -7347,12 +7036,6 @@
         </w:tc>
       </w:tr>
       <w:tr>
-        <w:tblPrEx>
-          <w:tblCellMar>
-            <w:top w:w="0" w:type="dxa"/>
-            <w:bottom w:w="0" w:type="dxa"/>
-          </w:tblCellMar>
-        </w:tblPrEx>
         <w:tc>
           <w:tcPr>
             <w:tcW w:w="0" w:type="auto"/>
@@ -7378,9 +7061,11 @@
             <w:tcW w:w="0" w:type="auto"/>
           </w:tcPr>
           <w:p>
+            <w:proofErr w:type="gramStart"/>
             <w:r>
               <w:t>ko</w:t>
             </w:r>
+            <w:proofErr w:type="gramEnd"/>
           </w:p>
           <w:p>
             <w:r>
@@ -7395,12 +7080,6 @@
         </w:tc>
       </w:tr>
       <w:tr>
-        <w:tblPrEx>
-          <w:tblCellMar>
-            <w:top w:w="0" w:type="dxa"/>
-            <w:bottom w:w="0" w:type="dxa"/>
-          </w:tblCellMar>
-        </w:tblPrEx>
         <w:tc>
           <w:tcPr>
             <w:tcW w:w="0" w:type="auto"/>
@@ -7443,12 +7122,6 @@
         </w:tc>
       </w:tr>
       <w:tr>
-        <w:tblPrEx>
-          <w:tblCellMar>
-            <w:top w:w="0" w:type="dxa"/>
-            <w:bottom w:w="0" w:type="dxa"/>
-          </w:tblCellMar>
-        </w:tblPrEx>
         <w:tc>
           <w:tcPr>
             <w:tcW w:w="0" w:type="auto"/>
@@ -7464,10 +7137,12 @@
               <w:t xml:space="preserve"> des équipes </w:t>
             </w:r>
             <w:proofErr w:type="spellStart"/>
+            <w:proofErr w:type="gramStart"/>
             <w:r>
               <w:t>a</w:t>
             </w:r>
             <w:proofErr w:type="spellEnd"/>
+            <w:proofErr w:type="gramEnd"/>
             <w:r>
               <w:t xml:space="preserve"> ne pas afficher</w:t>
             </w:r>
@@ -7521,12 +7196,6 @@
         </w:tc>
       </w:tr>
       <w:tr>
-        <w:tblPrEx>
-          <w:tblCellMar>
-            <w:top w:w="0" w:type="dxa"/>
-            <w:bottom w:w="0" w:type="dxa"/>
-          </w:tblCellMar>
-        </w:tblPrEx>
         <w:tc>
           <w:tcPr>
             <w:tcW w:w="0" w:type="auto"/>
@@ -7590,12 +7259,6 @@
         </w:tc>
       </w:tr>
       <w:tr>
-        <w:tblPrEx>
-          <w:tblCellMar>
-            <w:top w:w="0" w:type="dxa"/>
-            <w:bottom w:w="0" w:type="dxa"/>
-          </w:tblCellMar>
-        </w:tblPrEx>
         <w:tc>
           <w:tcPr>
             <w:tcW w:w="0" w:type="auto"/>
@@ -7646,12 +7309,6 @@
         </w:tc>
       </w:tr>
       <w:tr>
-        <w:tblPrEx>
-          <w:tblCellMar>
-            <w:top w:w="0" w:type="dxa"/>
-            <w:bottom w:w="0" w:type="dxa"/>
-          </w:tblCellMar>
-        </w:tblPrEx>
         <w:tc>
           <w:tcPr>
             <w:tcW w:w="0" w:type="auto"/>
@@ -7743,170 +7400,828 @@
     </w:p>
     <w:p>
       <w:pPr>
-        <w:ind w:left="426"/>
-        <w:jc w:val="both"/>
+        <w:jc w:val="both"/>
+        <w:rPr>
+          <w:iCs/>
+        </w:rPr>
+      </w:pPr>
+      <w:bookmarkStart w:id="22" w:name="_Toc25553323"/>
+      <w:r>
+        <w:rPr>
+          <w:iCs/>
+        </w:rPr>
+        <w:t>Plus aucune erreur n’est présente dans le projet, ce qui veut dire que sa compilation s’effectue sans problème, cependant il y a plusieurs points suscitant de la refactorisation afin d’améliorer les performance et l’évolutivité du code.</w:t>
+      </w:r>
+    </w:p>
+    <w:p>
+      <w:pPr>
+        <w:jc w:val="both"/>
+        <w:rPr>
+          <w:iCs/>
+        </w:rPr>
+      </w:pPr>
+    </w:p>
+    <w:p>
+      <w:pPr>
+        <w:pStyle w:val="Titre3"/>
+      </w:pPr>
+      <w:r>
+        <w:t>Dette technique</w:t>
+      </w:r>
+    </w:p>
+    <w:p/>
+    <w:p>
+      <w:pPr>
         <w:rPr>
           <w:i/>
-        </w:rPr>
-      </w:pPr>
-      <w:bookmarkStart w:id="22" w:name="_Toc25553323"/>
-    </w:p>
-    <w:p>
-      <w:pPr>
-        <w:ind w:left="426"/>
-        <w:jc w:val="both"/>
+          <w:iCs/>
+          <w:u w:val="single"/>
+        </w:rPr>
+      </w:pPr>
+      <w:proofErr w:type="spellStart"/>
+      <w:r>
         <w:rPr>
           <w:i/>
           <w:iCs/>
-        </w:rPr>
-      </w:pPr>
-      <w:r>
+          <w:u w:val="single"/>
+          <w:lang w:val="fr-CH"/>
+        </w:rPr>
+        <w:t>UpdatesTeamsVisibility</w:t>
+      </w:r>
+      <w:proofErr w:type="spellEnd"/>
+    </w:p>
+    <w:p>
+      <w:pPr>
+        <w:rPr>
+          <w:lang w:val="fr-CH"/>
+        </w:rPr>
+      </w:pPr>
+      <w:r>
+        <w:t xml:space="preserve">Le code de la méthode </w:t>
+      </w:r>
+      <w:proofErr w:type="spellStart"/>
+      <w:r>
+        <w:rPr>
+          <w:lang w:val="fr-CH"/>
+        </w:rPr>
+        <w:t>UpdatesTeamsVisibility</w:t>
+      </w:r>
+      <w:proofErr w:type="spellEnd"/>
+      <w:r>
+        <w:rPr>
+          <w:lang w:val="fr-CH"/>
+        </w:rPr>
+        <w:t xml:space="preserve"> est redondant avec une partie du code de la méthode </w:t>
+      </w:r>
+      <w:proofErr w:type="spellStart"/>
+      <w:r>
+        <w:rPr>
+          <w:lang w:val="fr-CH"/>
+        </w:rPr>
+        <w:t>CheckBox_CheckedChanged</w:t>
+      </w:r>
+      <w:proofErr w:type="spellEnd"/>
+      <w:r>
+        <w:rPr>
+          <w:lang w:val="fr-CH"/>
+        </w:rPr>
+        <w:t xml:space="preserve"> la solution serait de placer ce code redondant dans une méthode unique et de l’appeler quand nécessaire</w:t>
+      </w:r>
+      <w:r>
+        <w:rPr>
+          <w:lang w:val="fr-CH"/>
+        </w:rPr>
+        <w:t>, il serait aussi nécessaire de n’utiliser cette méthode que quand cela est nécessaire</w:t>
+      </w:r>
+      <w:r>
+        <w:rPr>
+          <w:lang w:val="fr-CH"/>
+        </w:rPr>
+        <w:t>.</w:t>
+      </w:r>
+    </w:p>
+    <w:p>
+      <w:pPr>
+        <w:rPr>
+          <w:lang w:val="fr-CH"/>
+        </w:rPr>
+      </w:pPr>
+    </w:p>
+    <w:p>
+      <w:pPr>
         <w:rPr>
           <w:i/>
           <w:iCs/>
-        </w:rPr>
-        <w:t xml:space="preserve">S'il reste encore des </w:t>
-      </w:r>
+          <w:u w:val="single"/>
+          <w:lang w:val="fr-CH"/>
+        </w:rPr>
+      </w:pPr>
       <w:r>
         <w:rPr>
           <w:i/>
           <w:iCs/>
-        </w:rPr>
-        <w:t>erreurs :</w:t>
-      </w:r>
-      <w:r>
+          <w:u w:val="single"/>
+          <w:lang w:val="fr-CH"/>
+        </w:rPr>
+        <w:t>Méthode 1</w:t>
+      </w:r>
+    </w:p>
+    <w:p>
+      <w:r>
+        <w:drawing>
+          <wp:inline distT="0" distB="0" distL="0" distR="0" wp14:anchorId="5847AEBF" wp14:editId="109755C2">
+            <wp:extent cx="5491162" cy="1919605"/>
+            <wp:effectExtent l="0" t="0" r="0" b="4445"/>
+            <wp:docPr id="351862672" name="Image 1" descr="Une image contenant texte, capture d’écran, logiciel, Logiciel multimédia&#10;&#10;Description générée automatiquement"/>
+            <wp:cNvGraphicFramePr>
+              <a:graphicFrameLocks xmlns:a="http://schemas.openxmlformats.org/drawingml/2006/main" noChangeAspect="1"/>
+            </wp:cNvGraphicFramePr>
+            <a:graphic xmlns:a="http://schemas.openxmlformats.org/drawingml/2006/main">
+              <a:graphicData uri="http://schemas.openxmlformats.org/drawingml/2006/picture">
+                <pic:pic xmlns:pic="http://schemas.openxmlformats.org/drawingml/2006/picture">
+                  <pic:nvPicPr>
+                    <pic:cNvPr id="351862672" name="Image 1" descr="Une image contenant texte, capture d’écran, logiciel, Logiciel multimédia&#10;&#10;Description générée automatiquement"/>
+                    <pic:cNvPicPr/>
+                  </pic:nvPicPr>
+                  <pic:blipFill>
+                    <a:blip r:embed="rId21"/>
+                    <a:stretch>
+                      <a:fillRect/>
+                    </a:stretch>
+                  </pic:blipFill>
+                  <pic:spPr>
+                    <a:xfrm>
+                      <a:off x="0" y="0"/>
+                      <a:ext cx="5496371" cy="1921426"/>
+                    </a:xfrm>
+                    <a:prstGeom prst="rect">
+                      <a:avLst/>
+                    </a:prstGeom>
+                  </pic:spPr>
+                </pic:pic>
+              </a:graphicData>
+            </a:graphic>
+          </wp:inline>
+        </w:drawing>
+      </w:r>
+    </w:p>
+    <w:p/>
+    <w:p/>
+    <w:p/>
+    <w:p/>
+    <w:p/>
+    <w:p/>
+    <w:p/>
+    <w:p/>
+    <w:p/>
+    <w:p/>
+    <w:p>
+      <w:pPr>
         <w:rPr>
           <w:i/>
           <w:iCs/>
+          <w:u w:val="single"/>
+        </w:rPr>
+      </w:pPr>
+      <w:r>
+        <w:rPr>
+          <w:i/>
+          <w:iCs/>
+          <w:u w:val="single"/>
+        </w:rPr>
+        <w:t>Méthode 2</w:t>
+      </w:r>
+    </w:p>
+    <w:p>
+      <w:pPr>
+        <w:rPr>
+          <w:i/>
+          <w:iCs/>
+          <w:u w:val="single"/>
+        </w:rPr>
+      </w:pPr>
+      <w:r>
+        <w:rPr>
+          <w:i/>
+          <w:iCs/>
+          <w:u w:val="single"/>
+        </w:rPr>
+        <w:drawing>
+          <wp:inline distT="0" distB="0" distL="0" distR="0" wp14:anchorId="19BB675A" wp14:editId="5950F73B">
+            <wp:extent cx="5759450" cy="1655445"/>
+            <wp:effectExtent l="0" t="0" r="0" b="1905"/>
+            <wp:docPr id="396248341" name="Image 1" descr="Une image contenant texte, capture d’écran, Police, logiciel&#10;&#10;Description générée automatiquement"/>
+            <wp:cNvGraphicFramePr>
+              <a:graphicFrameLocks xmlns:a="http://schemas.openxmlformats.org/drawingml/2006/main" noChangeAspect="1"/>
+            </wp:cNvGraphicFramePr>
+            <a:graphic xmlns:a="http://schemas.openxmlformats.org/drawingml/2006/main">
+              <a:graphicData uri="http://schemas.openxmlformats.org/drawingml/2006/picture">
+                <pic:pic xmlns:pic="http://schemas.openxmlformats.org/drawingml/2006/picture">
+                  <pic:nvPicPr>
+                    <pic:cNvPr id="396248341" name="Image 1" descr="Une image contenant texte, capture d’écran, Police, logiciel&#10;&#10;Description générée automatiquement"/>
+                    <pic:cNvPicPr/>
+                  </pic:nvPicPr>
+                  <pic:blipFill>
+                    <a:blip r:embed="rId22"/>
+                    <a:stretch>
+                      <a:fillRect/>
+                    </a:stretch>
+                  </pic:blipFill>
+                  <pic:spPr>
+                    <a:xfrm>
+                      <a:off x="0" y="0"/>
+                      <a:ext cx="5759450" cy="1655445"/>
+                    </a:xfrm>
+                    <a:prstGeom prst="rect">
+                      <a:avLst/>
+                    </a:prstGeom>
+                  </pic:spPr>
+                </pic:pic>
+              </a:graphicData>
+            </a:graphic>
+          </wp:inline>
+        </w:drawing>
+      </w:r>
+    </w:p>
+    <w:p>
+      <w:pPr>
+        <w:rPr>
+          <w:i/>
+          <w:iCs/>
+          <w:u w:val="single"/>
+        </w:rPr>
+      </w:pPr>
+    </w:p>
+    <w:p>
+      <w:pPr>
+        <w:rPr>
+          <w:i/>
+          <w:iCs/>
+          <w:u w:val="single"/>
+          <w:lang w:val="fr-CH"/>
+        </w:rPr>
+      </w:pPr>
+      <w:r>
+        <w:rPr>
+          <w:i/>
+          <w:iCs/>
+          <w:u w:val="single"/>
+          <w:lang w:val="fr-CH"/>
+        </w:rPr>
+        <w:t xml:space="preserve">Création des </w:t>
+      </w:r>
+      <w:proofErr w:type="spellStart"/>
+      <w:r>
+        <w:rPr>
+          <w:i/>
+          <w:iCs/>
+          <w:u w:val="single"/>
+          <w:lang w:val="fr-CH"/>
+        </w:rPr>
+        <w:t>checkbox</w:t>
+      </w:r>
+      <w:proofErr w:type="spellEnd"/>
+    </w:p>
+    <w:p>
+      <w:pPr>
+        <w:rPr>
+          <w:lang w:val="fr-CH"/>
+        </w:rPr>
+      </w:pPr>
+    </w:p>
+    <w:p>
+      <w:r>
+        <w:rPr>
+          <w:lang w:val="fr-CH"/>
+        </w:rPr>
+        <w:t xml:space="preserve">Un des points les plus important à changer dans le code est l’emplacement des méthodes de création des </w:t>
+      </w:r>
+      <w:proofErr w:type="spellStart"/>
+      <w:r>
+        <w:rPr>
+          <w:lang w:val="fr-CH"/>
+        </w:rPr>
+        <w:t>checkbox</w:t>
+      </w:r>
+      <w:proofErr w:type="spellEnd"/>
+      <w:r>
+        <w:rPr>
+          <w:lang w:val="fr-CH"/>
+        </w:rPr>
+        <w:t xml:space="preserve"> affin de les rendre externe a la class </w:t>
+      </w:r>
+      <w:proofErr w:type="spellStart"/>
+      <w:r>
+        <w:rPr>
+          <w:lang w:val="fr-CH"/>
+        </w:rPr>
+        <w:t>graph.cs</w:t>
+      </w:r>
+      <w:proofErr w:type="spellEnd"/>
+      <w:r>
+        <w:rPr>
+          <w:lang w:val="fr-CH"/>
+        </w:rPr>
+        <w:t xml:space="preserve"> et de les déplacer dans le </w:t>
+      </w:r>
+      <w:proofErr w:type="spellStart"/>
+      <w:r>
+        <w:rPr>
+          <w:lang w:val="fr-CH"/>
+        </w:rPr>
+        <w:t>form</w:t>
+      </w:r>
+      <w:proofErr w:type="spellEnd"/>
+      <w:r>
+        <w:rPr>
+          <w:lang w:val="fr-CH"/>
+        </w:rPr>
+        <w:t xml:space="preserve"> lui-même.</w:t>
+      </w:r>
+    </w:p>
+    <w:p>
+      <w:pPr>
+        <w:rPr>
+          <w:i/>
+          <w:iCs/>
+          <w:u w:val="single"/>
+        </w:rPr>
+      </w:pPr>
+    </w:p>
+    <w:p>
+      <w:pPr>
+        <w:jc w:val="both"/>
+        <w:rPr>
+          <w:i/>
+          <w:u w:val="single"/>
+          <w:lang w:val="fr-CH"/>
+        </w:rPr>
+      </w:pPr>
+      <w:proofErr w:type="spellStart"/>
+      <w:r>
+        <w:rPr>
+          <w:i/>
+          <w:u w:val="single"/>
+          <w:lang w:val="fr-CH"/>
+        </w:rPr>
+        <w:t>C</w:t>
+      </w:r>
+      <w:r>
+        <w:rPr>
+          <w:i/>
+          <w:u w:val="single"/>
+          <w:lang w:val="fr-CH"/>
+        </w:rPr>
+        <w:t>reatePlot</w:t>
+      </w:r>
+      <w:proofErr w:type="spellEnd"/>
+    </w:p>
+    <w:p>
+      <w:pPr>
+        <w:jc w:val="both"/>
+        <w:rPr>
+          <w:i/>
+          <w:u w:val="single"/>
+          <w:lang w:val="fr-CH"/>
+        </w:rPr>
+      </w:pPr>
+    </w:p>
+    <w:p>
+      <w:pPr>
+        <w:jc w:val="both"/>
+        <w:rPr>
+          <w:iCs/>
+          <w:lang w:val="fr-CH"/>
+        </w:rPr>
+      </w:pPr>
+      <w:r>
+        <w:rPr>
+          <w:iCs/>
+          <w:lang w:val="fr-CH"/>
+        </w:rPr>
+        <w:t xml:space="preserve">Cette méthode est celle qui crée chaque ligne du graphique, cependant, le type de ligne change en fonction du nombre de jour a affiché, il serait donc utile de rendre </w:t>
+      </w:r>
+      <w:proofErr w:type="spellStart"/>
+      <w:r>
+        <w:rPr>
+          <w:iCs/>
+          <w:lang w:val="fr-CH"/>
+        </w:rPr>
+        <w:t>CreatePlot</w:t>
+      </w:r>
+      <w:proofErr w:type="spellEnd"/>
+      <w:r>
+        <w:rPr>
+          <w:iCs/>
+          <w:lang w:val="fr-CH"/>
+        </w:rPr>
+        <w:t xml:space="preserve"> supérieur et placer chaque type de ligne dans une méthode différente qui serait un paramètre de la méthode </w:t>
+      </w:r>
+      <w:proofErr w:type="spellStart"/>
+      <w:r>
+        <w:rPr>
+          <w:iCs/>
+          <w:lang w:val="fr-CH"/>
+        </w:rPr>
+        <w:t>CreatePlot</w:t>
+      </w:r>
+      <w:proofErr w:type="spellEnd"/>
+      <w:r>
+        <w:rPr>
+          <w:iCs/>
+          <w:lang w:val="fr-CH"/>
+        </w:rPr>
+        <w:t>.</w:t>
+      </w:r>
+    </w:p>
+    <w:p>
+      <w:pPr>
+        <w:jc w:val="both"/>
+        <w:rPr>
+          <w:iCs/>
+        </w:rPr>
+      </w:pPr>
+    </w:p>
+    <w:p>
+      <w:pPr>
+        <w:jc w:val="both"/>
+        <w:rPr>
+          <w:i/>
+          <w:u w:val="single"/>
+        </w:rPr>
+      </w:pPr>
+      <w:r>
+        <w:rPr>
+          <w:i/>
+          <w:u w:val="single"/>
+        </w:rPr>
+        <w:t>Code</w:t>
+      </w:r>
+    </w:p>
+    <w:p>
+      <w:pPr>
+        <w:jc w:val="both"/>
+        <w:rPr>
+          <w:i/>
+          <w:u w:val="single"/>
+        </w:rPr>
+      </w:pPr>
+      <w:r>
+        <w:rPr>
+          <w:i/>
+          <w:u w:val="single"/>
+        </w:rPr>
+        <w:drawing>
+          <wp:inline distT="0" distB="0" distL="0" distR="0" wp14:anchorId="69A3F763" wp14:editId="204E3BFA">
+            <wp:extent cx="5759450" cy="2313305"/>
+            <wp:effectExtent l="0" t="0" r="0" b="0"/>
+            <wp:docPr id="2121961382" name="Image 1"/>
+            <wp:cNvGraphicFramePr>
+              <a:graphicFrameLocks xmlns:a="http://schemas.openxmlformats.org/drawingml/2006/main" noChangeAspect="1"/>
+            </wp:cNvGraphicFramePr>
+            <a:graphic xmlns:a="http://schemas.openxmlformats.org/drawingml/2006/main">
+              <a:graphicData uri="http://schemas.openxmlformats.org/drawingml/2006/picture">
+                <pic:pic xmlns:pic="http://schemas.openxmlformats.org/drawingml/2006/picture">
+                  <pic:nvPicPr>
+                    <pic:cNvPr id="2121961382" name=""/>
+                    <pic:cNvPicPr/>
+                  </pic:nvPicPr>
+                  <pic:blipFill>
+                    <a:blip r:embed="rId23"/>
+                    <a:stretch>
+                      <a:fillRect/>
+                    </a:stretch>
+                  </pic:blipFill>
+                  <pic:spPr>
+                    <a:xfrm>
+                      <a:off x="0" y="0"/>
+                      <a:ext cx="5759450" cy="2313305"/>
+                    </a:xfrm>
+                    <a:prstGeom prst="rect">
+                      <a:avLst/>
+                    </a:prstGeom>
+                  </pic:spPr>
+                </pic:pic>
+              </a:graphicData>
+            </a:graphic>
+          </wp:inline>
+        </w:drawing>
+      </w:r>
+    </w:p>
+    <w:p>
+      <w:pPr>
+        <w:jc w:val="both"/>
+        <w:rPr>
+          <w:i/>
+          <w:u w:val="single"/>
+        </w:rPr>
+      </w:pPr>
+    </w:p>
+    <w:p>
+      <w:pPr>
+        <w:jc w:val="both"/>
+        <w:rPr>
+          <w:i/>
+          <w:u w:val="single"/>
+        </w:rPr>
+      </w:pPr>
+    </w:p>
+    <w:p>
+      <w:pPr>
+        <w:jc w:val="both"/>
+        <w:rPr>
+          <w:i/>
+          <w:u w:val="single"/>
+        </w:rPr>
+      </w:pPr>
+    </w:p>
+    <w:p>
+      <w:pPr>
+        <w:jc w:val="both"/>
+        <w:rPr>
+          <w:i/>
+          <w:u w:val="single"/>
+        </w:rPr>
+      </w:pPr>
+    </w:p>
+    <w:p>
+      <w:pPr>
+        <w:jc w:val="both"/>
+        <w:rPr>
+          <w:i/>
+          <w:u w:val="single"/>
+        </w:rPr>
+      </w:pPr>
+    </w:p>
+    <w:p>
+      <w:pPr>
+        <w:jc w:val="both"/>
+        <w:rPr>
+          <w:i/>
+          <w:u w:val="single"/>
+        </w:rPr>
+      </w:pPr>
+    </w:p>
+    <w:p>
+      <w:pPr>
+        <w:jc w:val="both"/>
+        <w:rPr>
+          <w:i/>
+          <w:u w:val="single"/>
+        </w:rPr>
+      </w:pPr>
+    </w:p>
+    <w:p>
+      <w:pPr>
+        <w:jc w:val="both"/>
+        <w:rPr>
+          <w:i/>
+          <w:u w:val="single"/>
+        </w:rPr>
+      </w:pPr>
+    </w:p>
+    <w:p>
+      <w:pPr>
+        <w:jc w:val="both"/>
+        <w:rPr>
+          <w:i/>
+          <w:u w:val="single"/>
+          <w:lang w:val="fr-CH"/>
+        </w:rPr>
+      </w:pPr>
+      <w:proofErr w:type="spellStart"/>
+      <w:r>
+        <w:rPr>
+          <w:i/>
+          <w:u w:val="single"/>
+          <w:lang w:val="fr-CH"/>
+        </w:rPr>
+        <w:lastRenderedPageBreak/>
+        <w:t>L</w:t>
+      </w:r>
+      <w:r>
+        <w:rPr>
+          <w:i/>
+          <w:u w:val="single"/>
+          <w:lang w:val="fr-CH"/>
+        </w:rPr>
+        <w:t>oadGraphic</w:t>
+      </w:r>
+      <w:proofErr w:type="spellEnd"/>
+    </w:p>
+    <w:p>
+      <w:pPr>
+        <w:jc w:val="both"/>
+        <w:rPr>
+          <w:iCs/>
+          <w:lang w:val="fr-CH"/>
+        </w:rPr>
+      </w:pPr>
+      <w:r>
+        <w:rPr>
+          <w:iCs/>
+          <w:lang w:val="fr-CH"/>
+        </w:rPr>
+        <w:t xml:space="preserve">Cette méthode charge le graphique dans le </w:t>
+      </w:r>
+      <w:proofErr w:type="spellStart"/>
+      <w:r>
+        <w:rPr>
+          <w:iCs/>
+          <w:lang w:val="fr-CH"/>
+        </w:rPr>
+        <w:t>form</w:t>
+      </w:r>
+      <w:proofErr w:type="spellEnd"/>
+      <w:r>
+        <w:rPr>
+          <w:iCs/>
+          <w:lang w:val="fr-CH"/>
+        </w:rPr>
+        <w:t xml:space="preserve"> cependant étant donné la manière d</w:t>
+      </w:r>
+      <w:r>
+        <w:rPr>
+          <w:iCs/>
+          <w:lang w:val="fr-CH"/>
+        </w:rPr>
+        <w:t xml:space="preserve">ont les </w:t>
+      </w:r>
+      <w:proofErr w:type="spellStart"/>
+      <w:r>
+        <w:rPr>
+          <w:iCs/>
+          <w:lang w:val="fr-CH"/>
+        </w:rPr>
+        <w:t>checkbox</w:t>
+      </w:r>
+      <w:proofErr w:type="spellEnd"/>
+      <w:r>
+        <w:rPr>
+          <w:iCs/>
+          <w:lang w:val="fr-CH"/>
+        </w:rPr>
+        <w:t xml:space="preserve"> sont créer à chaque fois que cette méthode est appelée tous les </w:t>
+      </w:r>
+      <w:proofErr w:type="spellStart"/>
+      <w:r>
+        <w:rPr>
+          <w:iCs/>
+          <w:lang w:val="fr-CH"/>
+        </w:rPr>
+        <w:t>FlowLayoutPannel</w:t>
+      </w:r>
+      <w:proofErr w:type="spellEnd"/>
+      <w:r>
+        <w:rPr>
+          <w:iCs/>
+          <w:lang w:val="fr-CH"/>
+        </w:rPr>
+        <w:t xml:space="preserve"> doivent être vidé pour ne pas causer de problème quand un nouveau fichier est chargé il serait donc préférable de modifier cette partie afin de ne plus avoir a vidé les différents panneaux.</w:t>
+      </w:r>
+    </w:p>
+    <w:p>
+      <w:pPr>
+        <w:jc w:val="both"/>
+        <w:rPr>
+          <w:iCs/>
+          <w:lang w:val="fr-CH"/>
+        </w:rPr>
+      </w:pPr>
+    </w:p>
+    <w:p>
+      <w:pPr>
+        <w:jc w:val="both"/>
+        <w:rPr>
+          <w:i/>
+          <w:u w:val="single"/>
+          <w:lang w:val="fr-CH"/>
+        </w:rPr>
+      </w:pPr>
+      <w:r>
+        <w:rPr>
+          <w:i/>
+          <w:u w:val="single"/>
+          <w:lang w:val="fr-CH"/>
+        </w:rPr>
+        <w:t>Code</w:t>
+      </w:r>
+    </w:p>
+    <w:p>
+      <w:pPr>
+        <w:jc w:val="both"/>
+        <w:rPr>
+          <w:i/>
+          <w:u w:val="single"/>
+          <w:lang w:val="fr-CH"/>
+        </w:rPr>
+      </w:pPr>
+      <w:r>
+        <w:rPr>
+          <w:i/>
+          <w:u w:val="single"/>
+          <w:lang w:val="fr-CH"/>
+        </w:rPr>
+        <w:drawing>
+          <wp:inline distT="0" distB="0" distL="0" distR="0" wp14:anchorId="5A77F06C" wp14:editId="353727C3">
+            <wp:extent cx="5759450" cy="3398520"/>
+            <wp:effectExtent l="0" t="0" r="0" b="0"/>
+            <wp:docPr id="1396925997" name="Image 1" descr="Une image contenant texte, capture d’écran, logiciel, affichage&#10;&#10;Description générée automatiquement"/>
+            <wp:cNvGraphicFramePr>
+              <a:graphicFrameLocks xmlns:a="http://schemas.openxmlformats.org/drawingml/2006/main" noChangeAspect="1"/>
+            </wp:cNvGraphicFramePr>
+            <a:graphic xmlns:a="http://schemas.openxmlformats.org/drawingml/2006/main">
+              <a:graphicData uri="http://schemas.openxmlformats.org/drawingml/2006/picture">
+                <pic:pic xmlns:pic="http://schemas.openxmlformats.org/drawingml/2006/picture">
+                  <pic:nvPicPr>
+                    <pic:cNvPr id="1396925997" name="Image 1" descr="Une image contenant texte, capture d’écran, logiciel, affichage&#10;&#10;Description générée automatiquement"/>
+                    <pic:cNvPicPr/>
+                  </pic:nvPicPr>
+                  <pic:blipFill>
+                    <a:blip r:embed="rId24"/>
+                    <a:stretch>
+                      <a:fillRect/>
+                    </a:stretch>
+                  </pic:blipFill>
+                  <pic:spPr>
+                    <a:xfrm>
+                      <a:off x="0" y="0"/>
+                      <a:ext cx="5759450" cy="3398520"/>
+                    </a:xfrm>
+                    <a:prstGeom prst="rect">
+                      <a:avLst/>
+                    </a:prstGeom>
+                  </pic:spPr>
+                </pic:pic>
+              </a:graphicData>
+            </a:graphic>
+          </wp:inline>
+        </w:drawing>
+      </w:r>
+    </w:p>
+    <w:p>
+      <w:pPr>
+        <w:jc w:val="both"/>
+        <w:rPr>
+          <w:iCs/>
+          <w:lang w:val="fr-CH"/>
+        </w:rPr>
+      </w:pPr>
+    </w:p>
+    <w:p>
+      <w:pPr>
+        <w:pStyle w:val="Titre3"/>
+      </w:pPr>
+      <w:r>
+        <w:t>Conséquences sur l’utilisation du produit</w:t>
+      </w:r>
+    </w:p>
+    <w:p>
+      <w:pPr>
+        <w:jc w:val="both"/>
+        <w:rPr>
+          <w:iCs/>
+          <w:lang w:val="fr-CH"/>
+        </w:rPr>
+      </w:pPr>
+    </w:p>
+    <w:p>
+      <w:pPr>
+        <w:jc w:val="both"/>
+        <w:rPr>
+          <w:iCs/>
+          <w:lang w:val="fr-CH"/>
+        </w:rPr>
+      </w:pPr>
+      <w:r>
+        <w:rPr>
+          <w:iCs/>
+          <w:lang w:val="fr-CH"/>
+        </w:rPr>
+        <w:t>Malgré les dettes techniques les conséquences sur l’utilisation du produit sont nul, cependant il reste néanmoins</w:t>
+      </w:r>
+      <w:r>
+        <w:rPr>
+          <w:iCs/>
+          <w:lang w:val="fr-CH"/>
         </w:rPr>
         <w:t xml:space="preserve"> </w:t>
       </w:r>
-    </w:p>
-    <w:p>
-      <w:pPr>
-        <w:ind w:left="426"/>
-        <w:jc w:val="both"/>
-        <w:rPr>
-          <w:i/>
-        </w:rPr>
-      </w:pPr>
-    </w:p>
-    <w:p>
-      <w:pPr>
-        <w:numPr>
-          <w:ilvl w:val="0"/>
-          <w:numId w:val="3"/>
-        </w:numPr>
-        <w:jc w:val="both"/>
-        <w:rPr>
-          <w:i/>
-        </w:rPr>
-      </w:pPr>
-      <w:r>
-        <w:rPr>
-          <w:i/>
-        </w:rPr>
-        <w:t>Description détaillée</w:t>
-      </w:r>
-    </w:p>
-    <w:p>
-      <w:pPr>
-        <w:numPr>
-          <w:ilvl w:val="0"/>
-          <w:numId w:val="3"/>
-        </w:numPr>
-        <w:jc w:val="both"/>
-        <w:rPr>
-          <w:i/>
-        </w:rPr>
-      </w:pPr>
-      <w:r>
-        <w:rPr>
-          <w:i/>
-        </w:rPr>
-        <w:t>Conséquences sur l'utilisation du produit</w:t>
+      <w:r>
+        <w:rPr>
+          <w:iCs/>
+          <w:lang w:val="fr-CH"/>
+        </w:rPr>
+        <w:t>important d</w:t>
+      </w:r>
+      <w:r>
+        <w:rPr>
+          <w:iCs/>
+          <w:lang w:val="fr-CH"/>
+        </w:rPr>
+        <w:t>’effectuer ces changements afin d’améliorer les performance et l’évolutivité du code.</w:t>
       </w:r>
       <w:bookmarkEnd w:id="22"/>
-    </w:p>
-    <w:p>
-      <w:pPr>
-        <w:numPr>
-          <w:ilvl w:val="0"/>
-          <w:numId w:val="3"/>
-        </w:numPr>
-        <w:jc w:val="both"/>
-        <w:rPr>
-          <w:i/>
-        </w:rPr>
-      </w:pPr>
-      <w:r>
-        <w:rPr>
-          <w:i/>
-        </w:rPr>
-        <w:t>Actions envisagées ou possibles</w:t>
-      </w:r>
-    </w:p>
-    <w:p>
-      <w:pPr>
-        <w:jc w:val="both"/>
-        <w:rPr>
-          <w:i/>
-        </w:rPr>
-      </w:pPr>
-    </w:p>
-    <w:p>
-      <w:pPr>
-        <w:jc w:val="both"/>
-        <w:rPr>
-          <w:b/>
-          <w:bCs/>
-          <w:i/>
-          <w:iCs/>
-          <w:color w:val="FF0000"/>
-        </w:rPr>
-      </w:pPr>
-      <w:r>
-        <w:rPr>
-          <w:b/>
-          <w:bCs/>
-          <w:i/>
-          <w:iCs/>
-          <w:color w:val="FF0000"/>
-        </w:rPr>
-        <w:t xml:space="preserve">Reporter la </w:t>
-      </w:r>
-      <w:hyperlink r:id="rId21" w:anchor=":~:text=La%20dette%20technique%20survient%20quand,de%20plus%20en%20plus%20fr%C3%A9quents.">
-        <w:r>
-          <w:rPr>
-            <w:rStyle w:val="Lienhypertexte"/>
-            <w:b/>
-            <w:bCs/>
-            <w:i/>
-            <w:iCs/>
-          </w:rPr>
-          <w:t>dette technique</w:t>
-        </w:r>
-      </w:hyperlink>
-      <w:r>
-        <w:rPr>
-          <w:b/>
-          <w:bCs/>
-          <w:i/>
-          <w:iCs/>
-          <w:color w:val="FF0000"/>
-        </w:rPr>
-        <w:t xml:space="preserve"> connue. S’appuyer sur la pratique des // TODO</w:t>
-      </w:r>
-    </w:p>
-    <w:p>
-      <w:pPr>
-        <w:pStyle w:val="En-tte"/>
-        <w:jc w:val="both"/>
-        <w:rPr>
-          <w:rFonts w:cs="Arial"/>
-          <w:iCs/>
-        </w:rPr>
-      </w:pPr>
     </w:p>
     <w:p>
       <w:pPr>
@@ -7929,6 +8244,16 @@
       </w:r>
       <w:bookmarkEnd w:id="25"/>
     </w:p>
+    <w:p/>
+    <w:p>
+      <w:pPr>
+        <w:pStyle w:val="Titre3"/>
+      </w:pPr>
+      <w:r>
+        <w:t>Dette technique</w:t>
+      </w:r>
+    </w:p>
+    <w:p/>
     <w:p>
       <w:pPr>
         <w:pStyle w:val="En-tte"/>
@@ -8110,6 +8435,7 @@
         <w:rPr>
           <w:szCs w:val="14"/>
         </w:rPr>
+        <w:lastRenderedPageBreak/>
         <w:br w:type="page"/>
       </w:r>
     </w:p>
@@ -8169,8 +8495,8 @@
       </w:pPr>
     </w:p>
     <w:sectPr>
-      <w:headerReference w:type="default" r:id="rId22"/>
-      <w:footerReference w:type="default" r:id="rId23"/>
+      <w:headerReference w:type="default" r:id="rId25"/>
+      <w:footerReference w:type="default" r:id="rId26"/>
       <w:pgSz w:w="11906" w:h="16838" w:code="9"/>
       <w:pgMar w:top="1418" w:right="1418" w:bottom="1418" w:left="1418" w:header="720" w:footer="720" w:gutter="0"/>
       <w:cols w:space="720"/>
@@ -8212,12 +8538,21 @@
         <w:szCs w:val="16"/>
       </w:rPr>
     </w:pPr>
+    <w:proofErr w:type="gramStart"/>
     <w:r>
       <w:rPr>
         <w:sz w:val="16"/>
         <w:szCs w:val="16"/>
       </w:rPr>
-      <w:t>i-CQ VD Octobre 2010</w:t>
+      <w:t>i</w:t>
+    </w:r>
+    <w:proofErr w:type="gramEnd"/>
+    <w:r>
+      <w:rPr>
+        <w:sz w:val="16"/>
+        <w:szCs w:val="16"/>
+      </w:rPr>
+      <w:t>-CQ VD Octobre 2010</w:t>
     </w:r>
     <w:r>
       <w:rPr>
@@ -8339,7 +8674,6 @@
         <w:lang w:val="en-US"/>
       </w:rPr>
     </w:pPr>
-    <w:proofErr w:type="spellStart"/>
     <w:r>
       <w:rPr>
         <w:rFonts w:cs="Arial"/>
@@ -8348,18 +8682,7 @@
         <w:szCs w:val="24"/>
         <w:lang w:val="en-US"/>
       </w:rPr>
-      <w:t>Belkhiria</w:t>
-    </w:r>
-    <w:proofErr w:type="spellEnd"/>
-    <w:r>
-      <w:rPr>
-        <w:rFonts w:cs="Arial"/>
-        <w:b/>
-        <w:bCs/>
-        <w:szCs w:val="24"/>
-        <w:lang w:val="en-US"/>
-      </w:rPr>
-      <w:t xml:space="preserve"> </w:t>
+      <w:t xml:space="preserve">Belkhiria </w:t>
     </w:r>
     <w:proofErr w:type="spellStart"/>
     <w:r>
@@ -11245,7 +11568,7 @@
   <w:style w:type="paragraph" w:default="1" w:styleId="Normal">
     <w:name w:val="Normal"/>
     <w:qFormat/>
-    <w:rsid w:val="000C4950"/>
+    <w:rsid w:val="00D540C9"/>
     <w:rPr>
       <w:rFonts w:ascii="Arial" w:hAnsi="Arial"/>
       <w:sz w:val="24"/>
@@ -12174,17 +12497,6 @@
 </file>
 
 <file path=customXml/item1.xml><?xml version="1.0" encoding="utf-8"?>
-<p:properties xmlns:p="http://schemas.microsoft.com/office/2006/metadata/properties" xmlns:xsi="http://www.w3.org/2001/XMLSchema-instance" xmlns:pc="http://schemas.microsoft.com/office/infopath/2007/PartnerControls">
-  <documentManagement>
-    <TaxCatchAll xmlns="dfa80de1-e9bb-4cf2-893d-d06220b3971a" xsi:nil="true"/>
-    <lcf76f155ced4ddcb4097134ff3c332f xmlns="98d92101-24da-4498-9971-a24673344bd8">
-      <Terms xmlns="http://schemas.microsoft.com/office/infopath/2007/PartnerControls"/>
-    </lcf76f155ced4ddcb4097134ff3c332f>
-  </documentManagement>
-</p:properties>
-</file>
-
-<file path=customXml/item2.xml><?xml version="1.0" encoding="utf-8"?>
 <ct:contentTypeSchema xmlns:ct="http://schemas.microsoft.com/office/2006/metadata/contentType" xmlns:ma="http://schemas.microsoft.com/office/2006/metadata/properties/metaAttributes" ct:_="" ma:_="" ma:contentTypeName="Document" ma:contentTypeID="0x010100E529CC47EA4E614CBF50FAFAB9B8F32B" ma:contentTypeVersion="13" ma:contentTypeDescription="Crée un document." ma:contentTypeScope="" ma:versionID="b0c7ed87d1a958e9d45e6a628dda67b2">
   <xsd:schema xmlns:xsd="http://www.w3.org/2001/XMLSchema" xmlns:xs="http://www.w3.org/2001/XMLSchema" xmlns:p="http://schemas.microsoft.com/office/2006/metadata/properties" xmlns:ns2="98d92101-24da-4498-9971-a24673344bd8" xmlns:ns3="dfa80de1-e9bb-4cf2-893d-d06220b3971a" targetNamespace="http://schemas.microsoft.com/office/2006/metadata/properties" ma:root="true" ma:fieldsID="444cf053ca299ab1a8609ad922f5c0d6" ns2:_="" ns3:_="">
     <xsd:import namespace="98d92101-24da-4498-9971-a24673344bd8"/>
@@ -12407,6 +12719,17 @@
 </ct:contentTypeSchema>
 </file>
 
+<file path=customXml/item2.xml><?xml version="1.0" encoding="utf-8"?>
+<p:properties xmlns:p="http://schemas.microsoft.com/office/2006/metadata/properties" xmlns:xsi="http://www.w3.org/2001/XMLSchema-instance" xmlns:pc="http://schemas.microsoft.com/office/infopath/2007/PartnerControls">
+  <documentManagement>
+    <TaxCatchAll xmlns="dfa80de1-e9bb-4cf2-893d-d06220b3971a" xsi:nil="true"/>
+    <lcf76f155ced4ddcb4097134ff3c332f xmlns="98d92101-24da-4498-9971-a24673344bd8">
+      <Terms xmlns="http://schemas.microsoft.com/office/infopath/2007/PartnerControls"/>
+    </lcf76f155ced4ddcb4097134ff3c332f>
+  </documentManagement>
+</p:properties>
+</file>
+
 <file path=customXml/item3.xml><?xml version="1.0" encoding="utf-8"?>
 <?mso-contentType ?>
 <FormTemplates xmlns="http://schemas.microsoft.com/sharepoint/v3/contenttype/forms">
@@ -12417,17 +12740,6 @@
 </file>
 
 <file path=customXml/itemProps1.xml><?xml version="1.0" encoding="utf-8"?>
-<ds:datastoreItem xmlns:ds="http://schemas.openxmlformats.org/officeDocument/2006/customXml" ds:itemID="{67CD1812-8B57-456C-9CBC-7D2297210787}">
-  <ds:schemaRefs>
-    <ds:schemaRef ds:uri="http://schemas.microsoft.com/office/2006/metadata/properties"/>
-    <ds:schemaRef ds:uri="http://schemas.microsoft.com/office/infopath/2007/PartnerControls"/>
-    <ds:schemaRef ds:uri="dfa80de1-e9bb-4cf2-893d-d06220b3971a"/>
-    <ds:schemaRef ds:uri="98d92101-24da-4498-9971-a24673344bd8"/>
-  </ds:schemaRefs>
-</ds:datastoreItem>
-</file>
-
-<file path=customXml/itemProps2.xml><?xml version="1.0" encoding="utf-8"?>
 <ds:datastoreItem xmlns:ds="http://schemas.openxmlformats.org/officeDocument/2006/customXml" ds:itemID="{700D8043-C34E-4EC6-98BE-7219263EC485}">
   <ds:schemaRefs>
     <ds:schemaRef ds:uri="http://schemas.microsoft.com/office/2006/metadata/contentType"/>
@@ -12446,6 +12758,17 @@
 </ds:datastoreItem>
 </file>
 
+<file path=customXml/itemProps2.xml><?xml version="1.0" encoding="utf-8"?>
+<ds:datastoreItem xmlns:ds="http://schemas.openxmlformats.org/officeDocument/2006/customXml" ds:itemID="{67CD1812-8B57-456C-9CBC-7D2297210787}">
+  <ds:schemaRefs>
+    <ds:schemaRef ds:uri="http://schemas.microsoft.com/office/2006/metadata/properties"/>
+    <ds:schemaRef ds:uri="http://schemas.microsoft.com/office/infopath/2007/PartnerControls"/>
+    <ds:schemaRef ds:uri="dfa80de1-e9bb-4cf2-893d-d06220b3971a"/>
+    <ds:schemaRef ds:uri="98d92101-24da-4498-9971-a24673344bd8"/>
+  </ds:schemaRefs>
+</ds:datastoreItem>
+</file>
+
 <file path=customXml/itemProps3.xml><?xml version="1.0" encoding="utf-8"?>
 <ds:datastoreItem xmlns:ds="http://schemas.openxmlformats.org/officeDocument/2006/customXml" ds:itemID="{1DADA05A-DA17-4CB0-90B5-C889667DD54A}">
   <ds:schemaRefs>

</xml_diff>

<commit_message>
doc: (Rapport) rédaction des points 4 et 5 du rapport
</commit_message>
<xml_diff>
--- a/Docs/rapportProjet.docx
+++ b/Docs/rapportProjet.docx
@@ -2461,21 +2461,7 @@
         <w:rPr>
           <w:szCs w:val="14"/>
         </w:rPr>
-        <w:t xml:space="preserve">Elaboration d’un fil rouge de développement à base </w:t>
-      </w:r>
-      <w:proofErr w:type="gramStart"/>
-      <w:r>
-        <w:rPr>
-          <w:szCs w:val="14"/>
-        </w:rPr>
-        <w:t>de user</w:t>
-      </w:r>
-      <w:proofErr w:type="gramEnd"/>
-      <w:r>
-        <w:rPr>
-          <w:szCs w:val="14"/>
-        </w:rPr>
-        <w:t xml:space="preserve"> stories de qualité.</w:t>
+        <w:t>Elaboration d’un fil rouge de développement à base de user stories de qualité.</w:t>
       </w:r>
     </w:p>
     <w:p>
@@ -3969,15 +3955,7 @@
                 </w:p>
                 <w:p>
                   <w:r>
-                    <w:t xml:space="preserve">L’utilisateur ne peut choisir que </w:t>
-                  </w:r>
-                  <w:proofErr w:type="gramStart"/>
-                  <w:r>
-                    <w:t>des fichier</w:t>
-                  </w:r>
-                  <w:proofErr w:type="gramEnd"/>
-                  <w:r>
-                    <w:t xml:space="preserve"> de type JSON</w:t>
+                    <w:t>L’utilisateur ne peut choisir que des fichier de type JSON</w:t>
                   </w:r>
                 </w:p>
               </w:tc>
@@ -4247,12 +4225,10 @@
         <w:t xml:space="preserve">L’importation des données via un fichier. </w:t>
       </w:r>
       <w:proofErr w:type="spellStart"/>
-      <w:proofErr w:type="gramStart"/>
       <w:r>
         <w:t>json</w:t>
       </w:r>
       <w:proofErr w:type="spellEnd"/>
-      <w:proofErr w:type="gramEnd"/>
       <w:r>
         <w:t xml:space="preserve"> adéquat.</w:t>
       </w:r>
@@ -4500,12 +4476,10 @@
         <w:t xml:space="preserve">Le test par les paires a permis d’assurer la gestion d’erreur du code dans le cas où les clefs du fichier. </w:t>
       </w:r>
       <w:proofErr w:type="spellStart"/>
-      <w:proofErr w:type="gramStart"/>
       <w:r>
         <w:t>json</w:t>
       </w:r>
       <w:proofErr w:type="spellEnd"/>
-      <w:proofErr w:type="gramEnd"/>
       <w:r>
         <w:t xml:space="preserve"> ne correspondent pas à celle attendue ou que les valeurs de ses clef ne soient pas du bon type</w:t>
       </w:r>
@@ -4753,18 +4727,13 @@
       </w:r>
       <w:proofErr w:type="spellEnd"/>
       <w:r>
-        <w:t xml:space="preserve"> afin de vérifier la gestion d’erreur dans le cas ou l’utilisateur charge un </w:t>
-      </w:r>
-      <w:proofErr w:type="gramStart"/>
-      <w:r>
-        <w:t>fichier .</w:t>
+        <w:t xml:space="preserve"> afin de vérifier la gestion d’erreur dans le cas ou l’utilisateur charge un fichier .</w:t>
       </w:r>
       <w:proofErr w:type="spellStart"/>
       <w:r>
         <w:t>json</w:t>
       </w:r>
       <w:proofErr w:type="spellEnd"/>
-      <w:proofErr w:type="gramEnd"/>
       <w:r>
         <w:t xml:space="preserve"> non valide.</w:t>
       </w:r>
@@ -4812,18 +4781,13 @@
     </w:p>
     <w:p>
       <w:r>
-        <w:t xml:space="preserve">Lien vers un </w:t>
-      </w:r>
-      <w:proofErr w:type="gramStart"/>
-      <w:r>
-        <w:t>fichier .</w:t>
+        <w:t>Lien vers un fichier .</w:t>
       </w:r>
       <w:proofErr w:type="spellStart"/>
       <w:r>
         <w:t>json</w:t>
       </w:r>
       <w:proofErr w:type="spellEnd"/>
-      <w:proofErr w:type="gramEnd"/>
       <w:r>
         <w:t xml:space="preserve"> correctement formé et remplit afin de pouvoir inscrire le lien du fichier dans le test de la méthode </w:t>
       </w:r>
@@ -4937,12 +4901,10 @@
         <w:t xml:space="preserve">fichier. </w:t>
       </w:r>
       <w:proofErr w:type="spellStart"/>
-      <w:proofErr w:type="gramStart"/>
       <w:r>
         <w:t>json</w:t>
       </w:r>
       <w:proofErr w:type="spellEnd"/>
-      <w:proofErr w:type="gramEnd"/>
       <w:r>
         <w:t xml:space="preserve"> cependant, au départ, </w:t>
       </w:r>
@@ -5405,12 +5367,10 @@
         </w:numPr>
       </w:pPr>
       <w:proofErr w:type="spellStart"/>
-      <w:proofErr w:type="gramStart"/>
       <w:r>
         <w:t>dayOfWeek</w:t>
       </w:r>
       <w:proofErr w:type="spellEnd"/>
-      <w:proofErr w:type="gramEnd"/>
       <w:r>
         <w:t xml:space="preserve"> sers de tableaux d’index.</w:t>
       </w:r>
@@ -5424,12 +5384,10 @@
         </w:numPr>
       </w:pPr>
       <w:proofErr w:type="spellStart"/>
-      <w:proofErr w:type="gramStart"/>
       <w:r>
         <w:t>daysToShow</w:t>
       </w:r>
       <w:proofErr w:type="spellEnd"/>
-      <w:proofErr w:type="gramEnd"/>
       <w:r>
         <w:t>… sers de tableaux de « string ».</w:t>
       </w:r>
@@ -5554,15 +5512,7 @@
         </w:numPr>
       </w:pPr>
       <w:r>
-        <w:t xml:space="preserve">Attribution d’un numéro de jour à chaque jour coché </w:t>
-      </w:r>
-      <w:proofErr w:type="gramStart"/>
-      <w:r>
-        <w:t>a</w:t>
-      </w:r>
-      <w:proofErr w:type="gramEnd"/>
-      <w:r>
-        <w:t xml:space="preserve"> partir de la liste de base. </w:t>
+        <w:t xml:space="preserve">Attribution d’un numéro de jour à chaque jour coché a partir de la liste de base. </w:t>
       </w:r>
       <w:r>
         <w:rPr>
@@ -6142,15 +6092,7 @@
     </w:p>
     <w:p>
       <w:r>
-        <w:t xml:space="preserve">Cette story a été la plus longue a effectué, considérer comme simple au départ l’impossibilité de manipuler la visibilité des points d’une ligne </w:t>
-      </w:r>
-      <w:proofErr w:type="gramStart"/>
-      <w:r>
-        <w:t>la</w:t>
-      </w:r>
-      <w:proofErr w:type="gramEnd"/>
-      <w:r>
-        <w:t xml:space="preserve"> rendue bien plus complexe et longue qu’attendue.</w:t>
+        <w:t>Cette story a été la plus longue a effectué, considérer comme simple au départ l’impossibilité de manipuler la visibilité des points d’une ligne la rendue bien plus complexe et longue qu’attendue.</w:t>
       </w:r>
     </w:p>
     <w:p/>
@@ -6208,15 +6150,7 @@
     </w:p>
     <w:p>
       <w:r>
-        <w:t xml:space="preserve">Cette story n’a posé </w:t>
-      </w:r>
-      <w:proofErr w:type="gramStart"/>
-      <w:r>
-        <w:t>aucun réelle défis</w:t>
-      </w:r>
-      <w:proofErr w:type="gramEnd"/>
-      <w:r>
-        <w:t xml:space="preserve"> du a son évidence et sa logique simple de plus Scott Plot étant naturellement conçus pour gérer plusieurs ligne cette story a été très facilement réalisée.</w:t>
+        <w:t>Cette story n’a posé aucun réelle défis du a son évidence et sa logique simple de plus Scott Plot étant naturellement conçus pour gérer plusieurs ligne cette story a été très facilement réalisée.</w:t>
       </w:r>
     </w:p>
     <w:p>
@@ -6286,15 +6220,7 @@
         <w:jc w:val="both"/>
       </w:pPr>
       <w:r>
-        <w:t xml:space="preserve">Maquette contient </w:t>
-      </w:r>
-      <w:proofErr w:type="gramStart"/>
-      <w:r>
-        <w:t>toutes les maquettes nécessaire</w:t>
-      </w:r>
-      <w:proofErr w:type="gramEnd"/>
-      <w:r>
-        <w:t xml:space="preserve"> a la compréhension du projet.</w:t>
+        <w:t>Maquette contient toutes les maquettes nécessaire a la compréhension du projet.</w:t>
       </w:r>
     </w:p>
     <w:p>
@@ -6312,15 +6238,7 @@
       </w:r>
       <w:proofErr w:type="spellEnd"/>
       <w:r>
-        <w:t xml:space="preserve"> contient </w:t>
-      </w:r>
-      <w:proofErr w:type="gramStart"/>
-      <w:r>
-        <w:t>les différents fichier</w:t>
-      </w:r>
-      <w:proofErr w:type="gramEnd"/>
-      <w:r>
-        <w:t xml:space="preserve"> de donnée ayant été utiliser a différent moment du projet.</w:t>
+        <w:t xml:space="preserve"> contient les différents fichier de donnée ayant été utiliser a différent moment du projet.</w:t>
       </w:r>
     </w:p>
     <w:p>
@@ -7017,11 +6935,9 @@
             <w:tcW w:w="0" w:type="auto"/>
           </w:tcPr>
           <w:p>
-            <w:proofErr w:type="gramStart"/>
             <w:r>
               <w:t>ko</w:t>
             </w:r>
-            <w:proofErr w:type="gramEnd"/>
           </w:p>
           <w:p>
             <w:r>
@@ -7061,11 +6977,9 @@
             <w:tcW w:w="0" w:type="auto"/>
           </w:tcPr>
           <w:p>
-            <w:proofErr w:type="gramStart"/>
             <w:r>
               <w:t>ko</w:t>
             </w:r>
-            <w:proofErr w:type="gramEnd"/>
           </w:p>
           <w:p>
             <w:r>
@@ -7137,12 +7051,10 @@
               <w:t xml:space="preserve"> des équipes </w:t>
             </w:r>
             <w:proofErr w:type="spellStart"/>
-            <w:proofErr w:type="gramStart"/>
             <w:r>
               <w:t>a</w:t>
             </w:r>
             <w:proofErr w:type="spellEnd"/>
-            <w:proofErr w:type="gramEnd"/>
             <w:r>
               <w:t xml:space="preserve"> ne pas afficher</w:t>
             </w:r>
@@ -8244,200 +8156,402 @@
       </w:r>
       <w:bookmarkEnd w:id="25"/>
     </w:p>
+    <w:p>
+      <w:pPr>
+        <w:pStyle w:val="Titre2"/>
+        <w:jc w:val="both"/>
+        <w:rPr>
+          <w:i w:val="0"/>
+          <w:iCs/>
+        </w:rPr>
+      </w:pPr>
+      <w:r>
+        <w:rPr>
+          <w:i w:val="0"/>
+          <w:iCs/>
+        </w:rPr>
+        <w:t>Objectif atteints / non-atteints</w:t>
+      </w:r>
+    </w:p>
+    <w:p>
+      <w:r>
+        <w:t>Tous les objectifs principaux du projet ont été réalisé le logiciel permet de :</w:t>
+      </w:r>
+    </w:p>
     <w:p/>
     <w:p>
       <w:pPr>
-        <w:pStyle w:val="Titre3"/>
-      </w:pPr>
-      <w:r>
-        <w:t>Dette technique</w:t>
-      </w:r>
-    </w:p>
-    <w:p/>
-    <w:p>
-      <w:pPr>
-        <w:pStyle w:val="En-tte"/>
-        <w:ind w:left="357"/>
-        <w:jc w:val="both"/>
-      </w:pPr>
-    </w:p>
-    <w:p>
-      <w:pPr>
-        <w:pStyle w:val="Retraitnormal1"/>
+        <w:pStyle w:val="Paragraphedeliste"/>
         <w:numPr>
           <w:ilvl w:val="0"/>
-          <w:numId w:val="0"/>
+          <w:numId w:val="18"/>
         </w:numPr>
-        <w:ind w:left="357"/>
-        <w:jc w:val="both"/>
-        <w:rPr>
-          <w:rFonts w:ascii="Arial" w:hAnsi="Arial" w:cs="Arial"/>
-          <w:i/>
-          <w:iCs/>
-          <w:sz w:val="24"/>
-          <w:szCs w:val="24"/>
-        </w:rPr>
-      </w:pPr>
-      <w:r>
-        <w:rPr>
-          <w:rFonts w:ascii="Arial" w:hAnsi="Arial" w:cs="Arial"/>
-          <w:i/>
-          <w:iCs/>
-          <w:sz w:val="24"/>
-          <w:szCs w:val="24"/>
-        </w:rPr>
-        <w:t xml:space="preserve">Développez en tous cas les points </w:t>
-      </w:r>
-      <w:r>
-        <w:rPr>
-          <w:rFonts w:ascii="Arial" w:hAnsi="Arial" w:cs="Arial"/>
-          <w:i/>
-          <w:iCs/>
-          <w:sz w:val="24"/>
-          <w:szCs w:val="24"/>
-        </w:rPr>
-        <w:t>suivants :</w:t>
-      </w:r>
-    </w:p>
-    <w:p>
-      <w:pPr>
-        <w:pStyle w:val="Retraitnormal1"/>
+      </w:pPr>
+      <w:r>
+        <w:t>D’importer un jeu de donnée sous forme d’un fichier .JSON.</w:t>
+      </w:r>
+    </w:p>
+    <w:p>
+      <w:pPr>
+        <w:pStyle w:val="Paragraphedeliste"/>
         <w:numPr>
           <w:ilvl w:val="0"/>
-          <w:numId w:val="0"/>
+          <w:numId w:val="18"/>
         </w:numPr>
-        <w:ind w:left="357"/>
-        <w:jc w:val="both"/>
-        <w:rPr>
-          <w:rFonts w:ascii="Arial" w:hAnsi="Arial" w:cs="Arial"/>
-          <w:i/>
-          <w:sz w:val="24"/>
-        </w:rPr>
-      </w:pPr>
-    </w:p>
-    <w:p>
-      <w:pPr>
+      </w:pPr>
+      <w:r>
+        <w:t>Créer un graphique s’adaptant au jeu de donné.</w:t>
+      </w:r>
+    </w:p>
+    <w:p>
+      <w:pPr>
+        <w:pStyle w:val="Paragraphedeliste"/>
         <w:numPr>
           <w:ilvl w:val="0"/>
-          <w:numId w:val="3"/>
+          <w:numId w:val="18"/>
         </w:numPr>
-        <w:jc w:val="both"/>
-        <w:rPr>
-          <w:rFonts w:cs="Arial"/>
-          <w:i/>
-        </w:rPr>
-      </w:pPr>
-      <w:r>
-        <w:rPr>
-          <w:rFonts w:cs="Arial"/>
-          <w:i/>
-        </w:rPr>
-        <w:t>Objectifs atteints / non-atteints</w:t>
-      </w:r>
-    </w:p>
-    <w:p>
-      <w:pPr>
+      </w:pPr>
+      <w:r>
+        <w:t>Filtrer les informations du graphique sur la l’axe du temps et plus.</w:t>
+      </w:r>
+    </w:p>
+    <w:p>
+      <w:pPr>
+        <w:pStyle w:val="Paragraphedeliste"/>
         <w:numPr>
           <w:ilvl w:val="0"/>
-          <w:numId w:val="3"/>
+          <w:numId w:val="18"/>
         </w:numPr>
-        <w:jc w:val="both"/>
-        <w:rPr>
-          <w:rFonts w:cs="Arial"/>
-          <w:i/>
-        </w:rPr>
-      </w:pPr>
-      <w:r>
-        <w:rPr>
-          <w:rFonts w:cs="Arial"/>
-          <w:i/>
-        </w:rPr>
-        <w:t>Points positifs / négatifs</w:t>
-      </w:r>
-    </w:p>
-    <w:p>
-      <w:pPr>
+      </w:pPr>
+      <w:r>
+        <w:t>Le programme utilise en quantité l’extension LINQ.</w:t>
+      </w:r>
+    </w:p>
+    <w:p>
+      <w:pPr>
+        <w:pStyle w:val="Paragraphedeliste"/>
         <w:numPr>
           <w:ilvl w:val="0"/>
-          <w:numId w:val="3"/>
+          <w:numId w:val="18"/>
         </w:numPr>
-        <w:jc w:val="both"/>
-        <w:rPr>
-          <w:rFonts w:cs="Arial"/>
-          <w:i/>
-        </w:rPr>
-      </w:pPr>
-      <w:r>
-        <w:rPr>
-          <w:rFonts w:cs="Arial"/>
-          <w:i/>
-        </w:rPr>
-        <w:t>Difficultés particulières</w:t>
-      </w:r>
-    </w:p>
-    <w:p>
-      <w:pPr>
+      </w:pPr>
+      <w:r>
+        <w:t xml:space="preserve">Une documentation </w:t>
+      </w:r>
+      <w:r>
+        <w:t>de projet est disponible.</w:t>
+      </w:r>
+    </w:p>
+    <w:p>
+      <w:pPr>
+        <w:pStyle w:val="Paragraphedeliste"/>
         <w:numPr>
           <w:ilvl w:val="0"/>
-          <w:numId w:val="3"/>
+          <w:numId w:val="18"/>
         </w:numPr>
-        <w:jc w:val="both"/>
-        <w:rPr>
-          <w:rFonts w:cs="Arial"/>
-          <w:i/>
-        </w:rPr>
-      </w:pPr>
-      <w:r>
-        <w:rPr>
-          <w:rFonts w:cs="Arial"/>
-          <w:i/>
-        </w:rPr>
-        <w:t xml:space="preserve">Suites possibles pour le projet (évolutions &amp; </w:t>
-      </w:r>
-      <w:r>
-        <w:rPr>
-          <w:rFonts w:cs="Arial"/>
-          <w:i/>
-        </w:rPr>
-        <w:t>améliorations)</w:t>
-      </w:r>
-      <w:r>
-        <w:rPr>
-          <w:rFonts w:cs="Arial"/>
-          <w:i/>
-        </w:rPr>
-        <w:t xml:space="preserve"> (</w:t>
-      </w:r>
-      <w:r>
-        <w:rPr>
-          <w:rFonts w:cs="Arial"/>
-          <w:i/>
-        </w:rPr>
-        <w:t>Graphique en fonction de : l’heure de début de match, le nombre de fuseau horaire traversé par l’équipe visiteuse, si l’équipe joue en prime time)</w:t>
-      </w:r>
-    </w:p>
-    <w:p>
-      <w:pPr>
-        <w:jc w:val="both"/>
+      </w:pPr>
+      <w:r>
+        <w:t xml:space="preserve">Une gestion de projet via </w:t>
+      </w:r>
+      <w:proofErr w:type="spellStart"/>
+      <w:r>
+        <w:t>IceScrum</w:t>
+      </w:r>
+      <w:proofErr w:type="spellEnd"/>
+      <w:r>
+        <w:t xml:space="preserve"> à été effectuée bien qu’insuffisante sur le début du projet.</w:t>
+      </w:r>
+    </w:p>
+    <w:p>
+      <w:pPr>
+        <w:pStyle w:val="Titre2"/>
+        <w:jc w:val="both"/>
+        <w:rPr>
+          <w:i w:val="0"/>
+          <w:iCs/>
+        </w:rPr>
+      </w:pPr>
+      <w:r>
+        <w:rPr>
+          <w:i w:val="0"/>
+          <w:iCs/>
+        </w:rPr>
+        <w:lastRenderedPageBreak/>
+        <w:t>Points positifs / négatifs</w:t>
+      </w:r>
+    </w:p>
+    <w:p>
+      <w:r>
+        <w:t xml:space="preserve">Bien que retissant au début, dû à mon inexpérience avec l’extension LINQ ce projet m’a permis de mieux la comprendre et de mieux me rendre compte de son utilité et efficacité, j’ai au fur et à mesure du projet appris à mieux la maîtriser et ait pu apprendre beaucoup de nouvelle </w:t>
+      </w:r>
+      <w:r>
+        <w:t>chose</w:t>
+      </w:r>
+      <w:r>
+        <w:t xml:space="preserve"> utile tel que :</w:t>
+      </w:r>
+    </w:p>
+    <w:p/>
+    <w:p>
+      <w:pPr>
+        <w:pStyle w:val="Paragraphedeliste"/>
+        <w:numPr>
+          <w:ilvl w:val="0"/>
+          <w:numId w:val="18"/>
+        </w:numPr>
+      </w:pPr>
+      <w:proofErr w:type="spellStart"/>
+      <w:r>
+        <w:t>OffType</w:t>
+      </w:r>
+      <w:proofErr w:type="spellEnd"/>
+      <w:r>
+        <w:t>().</w:t>
+      </w:r>
+    </w:p>
+    <w:p>
+      <w:pPr>
+        <w:pStyle w:val="Paragraphedeliste"/>
+        <w:numPr>
+          <w:ilvl w:val="0"/>
+          <w:numId w:val="18"/>
+        </w:numPr>
+      </w:pPr>
+      <w:r>
+        <w:t>Cast ().</w:t>
+      </w:r>
+    </w:p>
+    <w:p>
+      <w:pPr>
+        <w:pStyle w:val="Paragraphedeliste"/>
+        <w:numPr>
+          <w:ilvl w:val="0"/>
+          <w:numId w:val="18"/>
+        </w:numPr>
+      </w:pPr>
+      <w:r>
+        <w:t xml:space="preserve">Key après un </w:t>
+      </w:r>
+      <w:proofErr w:type="spellStart"/>
+      <w:r>
+        <w:t>groupBy</w:t>
+      </w:r>
+      <w:proofErr w:type="spellEnd"/>
+      <w:r>
+        <w:t>().</w:t>
+      </w:r>
+    </w:p>
+    <w:p>
+      <w:pPr>
+        <w:pStyle w:val="Paragraphedeliste"/>
+        <w:numPr>
+          <w:ilvl w:val="0"/>
+          <w:numId w:val="18"/>
+        </w:numPr>
+      </w:pPr>
+      <w:r>
+        <w:t xml:space="preserve">L’utilisation de la variable </w:t>
+      </w:r>
+      <w:proofErr w:type="spellStart"/>
+      <w:r>
+        <w:t>sender</w:t>
+      </w:r>
+      <w:proofErr w:type="spellEnd"/>
+      <w:r>
+        <w:t xml:space="preserve"> lors de l’utilisation d’une </w:t>
+      </w:r>
+      <w:proofErr w:type="spellStart"/>
+      <w:r>
+        <w:t>checkbox</w:t>
+      </w:r>
+      <w:proofErr w:type="spellEnd"/>
+    </w:p>
+    <w:p/>
+    <w:p>
+      <w:pPr>
+        <w:pStyle w:val="Titre2"/>
+        <w:jc w:val="both"/>
+        <w:rPr>
+          <w:i w:val="0"/>
+          <w:iCs/>
+        </w:rPr>
+      </w:pPr>
+      <w:r>
+        <w:rPr>
+          <w:i w:val="0"/>
+          <w:iCs/>
+        </w:rPr>
+        <w:t>Difficulté particulière</w:t>
+      </w:r>
+    </w:p>
+    <w:p>
+      <w:r>
+        <w:t>Les principales difficultés que j’ai rencontré lors du projet on été lié a mon analyse préalable qui a été insuffisante, effectivement ma plus grosse erreur à été de ne pas avoir plus analysé l’API que j’ai choisie ce qui m’a couter un recommencement total du projet 3 semaine après son début.</w:t>
+      </w:r>
+    </w:p>
+    <w:p/>
+    <w:p>
+      <w:r>
+        <w:t xml:space="preserve">Dans le future je ferai en sorte de me </w:t>
+      </w:r>
+      <w:r>
+        <w:t>concentrer</w:t>
+      </w:r>
+      <w:r>
+        <w:t xml:space="preserve"> sur l’analyse </w:t>
+      </w:r>
+      <w:r>
+        <w:t>des besoins</w:t>
+      </w:r>
+      <w:r>
+        <w:t xml:space="preserve"> et </w:t>
+      </w:r>
+      <w:r>
+        <w:t>des données</w:t>
+      </w:r>
+      <w:r>
+        <w:t xml:space="preserve"> du projet avant de commencer le code afin d’éviter de rencontrer des problème provenant de la base même du projet de plus afin d’éviter de mauvaise surprise lors de la création du code je me concentrerai plus sur </w:t>
+      </w:r>
+      <w:r>
+        <w:t>la création de user stories afin de mieux gérer la création des différentes méthodes.</w:t>
+      </w:r>
+    </w:p>
+    <w:p/>
+    <w:p>
+      <w:pPr>
+        <w:pStyle w:val="Titre2"/>
+        <w:jc w:val="both"/>
+        <w:rPr>
+          <w:i w:val="0"/>
+          <w:iCs/>
+        </w:rPr>
+      </w:pPr>
+      <w:proofErr w:type="spellStart"/>
+      <w:r>
+        <w:rPr>
+          <w:i w:val="0"/>
+          <w:iCs/>
+        </w:rPr>
+        <w:t>ChatGPT</w:t>
+      </w:r>
+      <w:proofErr w:type="spellEnd"/>
+    </w:p>
+    <w:p>
+      <w:proofErr w:type="spellStart"/>
+      <w:r>
+        <w:t>ChatGPT</w:t>
+      </w:r>
+      <w:proofErr w:type="spellEnd"/>
+      <w:r>
+        <w:t xml:space="preserve"> a été un outil précieux durant la totalité du projet, effectivement il m’a permis de découvrir pas mal de nouvelle méthode utile tel que : </w:t>
+      </w:r>
+    </w:p>
+    <w:p>
+      <w:pPr>
+        <w:pStyle w:val="Paragraphedeliste"/>
+        <w:numPr>
+          <w:ilvl w:val="0"/>
+          <w:numId w:val="18"/>
+        </w:numPr>
+      </w:pPr>
+      <w:r>
+        <w:t>Cast ().</w:t>
+      </w:r>
+    </w:p>
+    <w:p>
+      <w:pPr>
+        <w:pStyle w:val="Paragraphedeliste"/>
+        <w:numPr>
+          <w:ilvl w:val="0"/>
+          <w:numId w:val="18"/>
+        </w:numPr>
+      </w:pPr>
+      <w:proofErr w:type="spellStart"/>
+      <w:r>
+        <w:t>OffType</w:t>
+      </w:r>
+      <w:proofErr w:type="spellEnd"/>
+      <w:r>
+        <w:t>().</w:t>
+      </w:r>
+    </w:p>
+    <w:p>
+      <w:r>
+        <w:t>En plus de m’avoir permis d’accélérer la compréhension de certaines erreur et exception produite durant le projet.</w:t>
+      </w:r>
+    </w:p>
+    <w:p/>
+    <w:p>
+      <w:r>
+        <w:t>Il m’a aussi permis de réaliser certaines tâches en un temps record tel que :</w:t>
+      </w:r>
+    </w:p>
+    <w:p/>
+    <w:p>
+      <w:pPr>
+        <w:pStyle w:val="Paragraphedeliste"/>
+        <w:numPr>
+          <w:ilvl w:val="0"/>
+          <w:numId w:val="18"/>
+        </w:numPr>
+      </w:pPr>
+      <w:r>
+        <w:t>La création d’un diagramme de classe et d’états a partir de mon code source.</w:t>
+      </w:r>
+    </w:p>
+    <w:p>
+      <w:pPr>
+        <w:pStyle w:val="Paragraphedeliste"/>
+        <w:numPr>
+          <w:ilvl w:val="0"/>
+          <w:numId w:val="18"/>
+        </w:numPr>
+      </w:pPr>
+      <w:r>
+        <w:t>La génération des commentaires des différentes méthode du programme.</w:t>
+      </w:r>
+    </w:p>
+    <w:p/>
+    <w:p>
+      <w:pPr>
+        <w:pStyle w:val="Titre2"/>
+        <w:jc w:val="both"/>
+        <w:rPr>
+          <w:i w:val="0"/>
+          <w:iCs/>
+        </w:rPr>
+      </w:pPr>
+      <w:r>
+        <w:rPr>
+          <w:i w:val="0"/>
+          <w:iCs/>
+        </w:rPr>
+        <w:t>Suite possible</w:t>
+      </w:r>
+    </w:p>
+    <w:p>
+      <w:r>
+        <w:t xml:space="preserve">Dans le cas d’une suite, le focus serait porté sur la création d’un volume permanent permettant à l’utilisateur de ne pas avoir à charger un fichier a chaque ouverture de programme, en plus de cela, cette fonctionnalité permettrait de mettre en place un historique des jeux de donné charger dans le programme afin de ne pas avoir besoin de les charger manuellement. </w:t>
+      </w:r>
+    </w:p>
+    <w:p/>
+    <w:p>
+      <w:pPr>
         <w:rPr>
           <w:szCs w:val="14"/>
         </w:rPr>
       </w:pPr>
-    </w:p>
-    <w:p>
-      <w:pPr>
-        <w:jc w:val="both"/>
+      <w:r>
+        <w:lastRenderedPageBreak/>
+        <w:t>Un autre point important serait la mise en place d’une communication entre le programme et une API afin de pouvoir avoir une évolution des statistiques en temps réelle.</w:t>
+      </w:r>
+    </w:p>
+    <w:p>
+      <w:pPr>
         <w:rPr>
           <w:szCs w:val="14"/>
         </w:rPr>
       </w:pPr>
-      <w:r>
-        <w:rPr>
-          <w:szCs w:val="14"/>
-        </w:rPr>
-        <w:lastRenderedPageBreak/>
-        <w:br w:type="page"/>
-      </w:r>
     </w:p>
     <w:p>
       <w:pPr>
@@ -8450,7 +8564,6 @@
       <w:bookmarkStart w:id="26" w:name="_Toc71703264"/>
       <w:bookmarkStart w:id="27" w:name="_Toc175917905"/>
       <w:r>
-        <w:lastRenderedPageBreak/>
         <w:t>A</w:t>
       </w:r>
       <w:bookmarkEnd w:id="26"/>
@@ -8490,10 +8603,23 @@
       <w:bookmarkEnd w:id="30"/>
     </w:p>
     <w:p>
-      <w:pPr>
-        <w:jc w:val="both"/>
-      </w:pPr>
-    </w:p>
+      <w:r>
+        <w:t xml:space="preserve">Voir </w:t>
+      </w:r>
+      <w:r>
+        <w:t>les fichiers</w:t>
+      </w:r>
+      <w:r>
+        <w:t xml:space="preserve"> se trouvant dans le dossier « journaux de travaux » sur </w:t>
+      </w:r>
+      <w:r>
+        <w:t>GitHub</w:t>
+      </w:r>
+      <w:r>
+        <w:t>.</w:t>
+      </w:r>
+    </w:p>
+    <w:p/>
     <w:sectPr>
       <w:headerReference w:type="default" r:id="rId25"/>
       <w:footerReference w:type="default" r:id="rId26"/>
@@ -8538,21 +8664,12 @@
         <w:szCs w:val="16"/>
       </w:rPr>
     </w:pPr>
-    <w:proofErr w:type="gramStart"/>
     <w:r>
       <w:rPr>
         <w:sz w:val="16"/>
         <w:szCs w:val="16"/>
       </w:rPr>
-      <w:t>i</w:t>
-    </w:r>
-    <w:proofErr w:type="gramEnd"/>
-    <w:r>
-      <w:rPr>
-        <w:sz w:val="16"/>
-        <w:szCs w:val="16"/>
-      </w:rPr>
-      <w:t>-CQ VD Octobre 2010</w:t>
+      <w:t>i-CQ VD Octobre 2010</w:t>
     </w:r>
     <w:r>
       <w:rPr>
@@ -11579,6 +11696,7 @@
     <w:name w:val="heading 1"/>
     <w:basedOn w:val="Normal"/>
     <w:next w:val="Normal"/>
+    <w:link w:val="Titre1Car"/>
     <w:qFormat/>
     <w:pPr>
       <w:keepNext/>
@@ -12198,6 +12316,20 @@
       <w:lang w:val="fr-FR" w:eastAsia="fr-FR"/>
     </w:rPr>
   </w:style>
+  <w:style w:type="character" w:customStyle="1" w:styleId="Titre1Car">
+    <w:name w:val="Titre 1 Car"/>
+    <w:basedOn w:val="Policepardfaut"/>
+    <w:link w:val="Titre1"/>
+    <w:rsid w:val="00211DFB"/>
+    <w:rPr>
+      <w:rFonts w:ascii="Arial" w:hAnsi="Arial"/>
+      <w:b/>
+      <w:kern w:val="28"/>
+      <w:sz w:val="28"/>
+      <w:u w:val="single"/>
+      <w:lang w:val="fr-FR" w:eastAsia="fr-FR"/>
+    </w:rPr>
+  </w:style>
 </w:styles>
 </file>
 

</xml_diff>

<commit_message>
Doc: (rapport) Mise à jour du point ,3.4, 3 et 2.3
</commit_message>
<xml_diff>
--- a/Docs/rapportProjet.docx
+++ b/Docs/rapportProjet.docx
@@ -1,6 +1,6 @@
 
 <file path=word/document.xml><?xml version="1.0" encoding="utf-8"?>
-<w:document xmlns:wpc="http://schemas.microsoft.com/office/word/2010/wordprocessingCanvas" xmlns:cx="http://schemas.microsoft.com/office/drawing/2014/chartex" xmlns:cx1="http://schemas.microsoft.com/office/drawing/2015/9/8/chartex" xmlns:cx2="http://schemas.microsoft.com/office/drawing/2015/10/21/chartex" xmlns:cx3="http://schemas.microsoft.com/office/drawing/2016/5/9/chartex" xmlns:cx4="http://schemas.microsoft.com/office/drawing/2016/5/10/chartex" xmlns:cx5="http://schemas.microsoft.com/office/drawing/2016/5/11/chartex" xmlns:cx6="http://schemas.microsoft.com/office/drawing/2016/5/12/chartex" xmlns:cx7="http://schemas.microsoft.com/office/drawing/2016/5/13/chartex" xmlns:cx8="http://schemas.microsoft.com/office/drawing/2016/5/14/chartex" xmlns:mc="http://schemas.openxmlformats.org/markup-compatibility/2006" xmlns:aink="http://schemas.microsoft.com/office/drawing/2016/ink" xmlns:am3d="http://schemas.microsoft.com/office/drawing/2017/model3d" xmlns:o="urn:schemas-microsoft-com:office:office" xmlns:oel="http://schemas.microsoft.com/office/2019/extlst" xmlns:r="http://schemas.openxmlformats.org/officeDocument/2006/relationships" xmlns:m="http://schemas.openxmlformats.org/officeDocument/2006/math" xmlns:v="urn:schemas-microsoft-com:vml" xmlns:wp14="http://schemas.microsoft.com/office/word/2010/wordprocessingDrawing" xmlns:wp="http://schemas.openxmlformats.org/drawingml/2006/wordprocessingDrawing" xmlns:w10="urn:schemas-microsoft-com:office:word" xmlns:w="http://schemas.openxmlformats.org/wordprocessingml/2006/main" xmlns:w14="http://schemas.microsoft.com/office/word/2010/wordml" xmlns:w15="http://schemas.microsoft.com/office/word/2012/wordml" xmlns:w16cex="http://schemas.microsoft.com/office/word/2018/wordml/cex" xmlns:w16cid="http://schemas.microsoft.com/office/word/2016/wordml/cid" xmlns:w16="http://schemas.microsoft.com/office/word/2018/wordml" xmlns:w16du="http://schemas.microsoft.com/office/word/2023/wordml/word16du" xmlns:w16sdtdh="http://schemas.microsoft.com/office/word/2020/wordml/sdtdatahash" xmlns:w16se="http://schemas.microsoft.com/office/word/2015/wordml/symex" xmlns:wpg="http://schemas.microsoft.com/office/word/2010/wordprocessingGroup" xmlns:wpi="http://schemas.microsoft.com/office/word/2010/wordprocessingInk" xmlns:wne="http://schemas.microsoft.com/office/word/2006/wordml" xmlns:wps="http://schemas.microsoft.com/office/word/2010/wordprocessingShape" mc:Ignorable="w14 w15 w16se w16cid w16 w16cex w16sdtdh w16du wp14">
+<w:document xmlns:wpc="http://schemas.microsoft.com/office/word/2010/wordprocessingCanvas" xmlns:cx="http://schemas.microsoft.com/office/drawing/2014/chartex" xmlns:cx1="http://schemas.microsoft.com/office/drawing/2015/9/8/chartex" xmlns:cx2="http://schemas.microsoft.com/office/drawing/2015/10/21/chartex" xmlns:cx3="http://schemas.microsoft.com/office/drawing/2016/5/9/chartex" xmlns:cx4="http://schemas.microsoft.com/office/drawing/2016/5/10/chartex" xmlns:cx5="http://schemas.microsoft.com/office/drawing/2016/5/11/chartex" xmlns:cx6="http://schemas.microsoft.com/office/drawing/2016/5/12/chartex" xmlns:cx7="http://schemas.microsoft.com/office/drawing/2016/5/13/chartex" xmlns:cx8="http://schemas.microsoft.com/office/drawing/2016/5/14/chartex" xmlns:mc="http://schemas.openxmlformats.org/markup-compatibility/2006" xmlns:aink="http://schemas.microsoft.com/office/drawing/2016/ink" xmlns:am3d="http://schemas.microsoft.com/office/drawing/2017/model3d" xmlns:o="urn:schemas-microsoft-com:office:office" xmlns:oel="http://schemas.microsoft.com/office/2019/extlst" xmlns:r="http://schemas.openxmlformats.org/officeDocument/2006/relationships" xmlns:m="http://schemas.openxmlformats.org/officeDocument/2006/math" xmlns:v="urn:schemas-microsoft-com:vml" xmlns:wp14="http://schemas.microsoft.com/office/word/2010/wordprocessingDrawing" xmlns:wp="http://schemas.openxmlformats.org/drawingml/2006/wordprocessingDrawing" xmlns:w10="urn:schemas-microsoft-com:office:word" xmlns:w="http://schemas.openxmlformats.org/wordprocessingml/2006/main" xmlns:w14="http://schemas.microsoft.com/office/word/2010/wordml" xmlns:w15="http://schemas.microsoft.com/office/word/2012/wordml" xmlns:w16cex="http://schemas.microsoft.com/office/word/2018/wordml/cex" xmlns:w16cid="http://schemas.microsoft.com/office/word/2016/wordml/cid" xmlns:w16="http://schemas.microsoft.com/office/word/2018/wordml" xmlns:w16sdtdh="http://schemas.microsoft.com/office/word/2020/wordml/sdtdatahash" xmlns:w16se="http://schemas.microsoft.com/office/word/2015/wordml/symex" xmlns:wpg="http://schemas.microsoft.com/office/word/2010/wordprocessingGroup" xmlns:wpi="http://schemas.microsoft.com/office/word/2010/wordprocessingInk" xmlns:wne="http://schemas.microsoft.com/office/word/2006/wordml" xmlns:wps="http://schemas.microsoft.com/office/word/2010/wordprocessingShape" mc:Ignorable="w14 w15 w16se w16cid w16 w16cex w16sdtdh wp14">
   <w:body>
     <w:p>
       <w:pPr>
@@ -2461,7 +2461,21 @@
         <w:rPr>
           <w:szCs w:val="14"/>
         </w:rPr>
-        <w:t>Elaboration d’un fil rouge de développement à base de user stories de qualité.</w:t>
+        <w:t xml:space="preserve">Elaboration d’un fil rouge de développement à base </w:t>
+      </w:r>
+      <w:proofErr w:type="gramStart"/>
+      <w:r>
+        <w:rPr>
+          <w:szCs w:val="14"/>
+        </w:rPr>
+        <w:t>de user</w:t>
+      </w:r>
+      <w:proofErr w:type="gramEnd"/>
+      <w:r>
+        <w:rPr>
+          <w:szCs w:val="14"/>
+        </w:rPr>
+        <w:t xml:space="preserve"> stories de qualité.</w:t>
       </w:r>
     </w:p>
     <w:p>
@@ -3251,11 +3265,6 @@
     <w:p>
       <w:pPr>
         <w:pStyle w:val="Titre3"/>
-        <w:numPr>
-          <w:ilvl w:val="0"/>
-          <w:numId w:val="0"/>
-        </w:numPr>
-        <w:ind w:left="720" w:hanging="720"/>
       </w:pPr>
       <w:r>
         <w:t>Graphe à multiple ligne</w:t>
@@ -3295,18 +3304,36 @@
         <w:gridCol w:w="9060"/>
       </w:tblGrid>
       <w:tr>
+        <w:tblPrEx>
+          <w:tblCellMar>
+            <w:top w:w="0" w:type="dxa"/>
+            <w:bottom w:w="0" w:type="dxa"/>
+          </w:tblCellMar>
+        </w:tblPrEx>
         <w:tc>
           <w:tcPr>
             <w:tcW w:w="0" w:type="auto"/>
           </w:tcPr>
           <w:p>
             <w:r>
-              <w:t>En tant qu'utilisateur Je veux un graphe avec plusieurs courbes où chaque courbe représente une équipe Afin de pouvoir comparer les équipes</w:t>
+              <w:t xml:space="preserve">En tant qu'utilisateur Je veux un graphe avec plusieurs courbes où chaque courbe représente une équipe Afin de pouvoir </w:t>
+            </w:r>
+            <w:r>
+              <w:t>comparer</w:t>
+            </w:r>
+            <w:r>
+              <w:t xml:space="preserve"> les équipes</w:t>
             </w:r>
           </w:p>
         </w:tc>
       </w:tr>
       <w:tr>
+        <w:tblPrEx>
+          <w:tblCellMar>
+            <w:top w:w="0" w:type="dxa"/>
+            <w:bottom w:w="0" w:type="dxa"/>
+          </w:tblCellMar>
+        </w:tblPrEx>
         <w:tc>
           <w:tcPr>
             <w:tcW w:w="0" w:type="auto"/>
@@ -3333,6 +3360,12 @@
               <w:gridCol w:w="7239"/>
             </w:tblGrid>
             <w:tr>
+              <w:tblPrEx>
+                <w:tblCellMar>
+                  <w:top w:w="0" w:type="dxa"/>
+                  <w:bottom w:w="0" w:type="dxa"/>
+                </w:tblCellMar>
+              </w:tblPrEx>
               <w:tc>
                 <w:tcPr>
                   <w:tcW w:w="0" w:type="auto"/>
@@ -3355,6 +3388,12 @@
               </w:tc>
             </w:tr>
             <w:tr>
+              <w:tblPrEx>
+                <w:tblCellMar>
+                  <w:top w:w="0" w:type="dxa"/>
+                  <w:bottom w:w="0" w:type="dxa"/>
+                </w:tblCellMar>
+              </w:tblPrEx>
               <w:tc>
                 <w:tcPr>
                   <w:tcW w:w="0" w:type="auto"/>
@@ -3377,6 +3416,12 @@
               </w:tc>
             </w:tr>
             <w:tr>
+              <w:tblPrEx>
+                <w:tblCellMar>
+                  <w:top w:w="0" w:type="dxa"/>
+                  <w:bottom w:w="0" w:type="dxa"/>
+                </w:tblCellMar>
+              </w:tblPrEx>
               <w:tc>
                 <w:tcPr>
                   <w:tcW w:w="0" w:type="auto"/>
@@ -3399,6 +3444,12 @@
               </w:tc>
             </w:tr>
             <w:tr>
+              <w:tblPrEx>
+                <w:tblCellMar>
+                  <w:top w:w="0" w:type="dxa"/>
+                  <w:bottom w:w="0" w:type="dxa"/>
+                </w:tblCellMar>
+              </w:tblPrEx>
               <w:tc>
                 <w:tcPr>
                   <w:tcW w:w="0" w:type="auto"/>
@@ -3420,8 +3471,13 @@
                 </w:tcPr>
                 <w:p>
                   <w:r>
-                    <w:t>Sur la page de graphique Quand l'utilisateur scroll vers l'arrière avec la molette sur le graph Le graph zoom</w:t>
+                    <w:t xml:space="preserve">Sur la page de graphique Quand l'utilisateur scroll vers l'arrière avec la molette sur le graph Le graph </w:t>
                   </w:r>
+                  <w:proofErr w:type="spellStart"/>
+                  <w:r>
+                    <w:t>dézoom</w:t>
+                  </w:r>
+                  <w:proofErr w:type="spellEnd"/>
                 </w:p>
               </w:tc>
             </w:tr>
@@ -3430,14 +3486,10 @@
         </w:tc>
       </w:tr>
     </w:tbl>
+    <w:p/>
     <w:p>
       <w:pPr>
         <w:pStyle w:val="Titre3"/>
-        <w:numPr>
-          <w:ilvl w:val="0"/>
-          <w:numId w:val="0"/>
-        </w:numPr>
-        <w:ind w:left="720" w:hanging="720"/>
       </w:pPr>
       <w:r>
         <w:t>Filtrage des lignes</w:t>
@@ -3477,24 +3529,30 @@
         <w:gridCol w:w="9060"/>
       </w:tblGrid>
       <w:tr>
+        <w:tblPrEx>
+          <w:tblCellMar>
+            <w:top w:w="0" w:type="dxa"/>
+            <w:bottom w:w="0" w:type="dxa"/>
+          </w:tblCellMar>
+        </w:tblPrEx>
         <w:tc>
           <w:tcPr>
             <w:tcW w:w="0" w:type="auto"/>
           </w:tcPr>
           <w:p>
             <w:r>
-              <w:t xml:space="preserve">En tant qu'utilisateur Je veux choisir les courbes qui sont affichée Afin de pouvoir mieux </w:t>
-            </w:r>
-            <w:r>
-              <w:t>comparer</w:t>
-            </w:r>
-            <w:r>
-              <w:t xml:space="preserve"> et trouver les choses</w:t>
+              <w:t>En tant qu'utilisateur Je veux choisir les courbes qui sont affichée Afin de pouvoir mieux comparer et trouver les choses</w:t>
             </w:r>
           </w:p>
         </w:tc>
       </w:tr>
       <w:tr>
+        <w:tblPrEx>
+          <w:tblCellMar>
+            <w:top w:w="0" w:type="dxa"/>
+            <w:bottom w:w="0" w:type="dxa"/>
+          </w:tblCellMar>
+        </w:tblPrEx>
         <w:tc>
           <w:tcPr>
             <w:tcW w:w="0" w:type="auto"/>
@@ -3521,6 +3579,12 @@
               <w:gridCol w:w="6817"/>
             </w:tblGrid>
             <w:tr>
+              <w:tblPrEx>
+                <w:tblCellMar>
+                  <w:top w:w="0" w:type="dxa"/>
+                  <w:bottom w:w="0" w:type="dxa"/>
+                </w:tblCellMar>
+              </w:tblPrEx>
               <w:tc>
                 <w:tcPr>
                   <w:tcW w:w="0" w:type="auto"/>
@@ -3551,6 +3615,12 @@
               </w:tc>
             </w:tr>
             <w:tr>
+              <w:tblPrEx>
+                <w:tblCellMar>
+                  <w:top w:w="0" w:type="dxa"/>
+                  <w:bottom w:w="0" w:type="dxa"/>
+                </w:tblCellMar>
+              </w:tblPrEx>
               <w:tc>
                 <w:tcPr>
                   <w:tcW w:w="0" w:type="auto"/>
@@ -3576,12 +3646,18 @@
                   </w:r>
                   <w:proofErr w:type="spellEnd"/>
                   <w:r>
-                    <w:t xml:space="preserve"> des équipes affiche que toutes les équipes sont sélectionnée</w:t>
+                    <w:t xml:space="preserve"> des équipes contient autant d'équipe que d'équipe sélectionnée</w:t>
                   </w:r>
                 </w:p>
               </w:tc>
             </w:tr>
             <w:tr>
+              <w:tblPrEx>
+                <w:tblCellMar>
+                  <w:top w:w="0" w:type="dxa"/>
+                  <w:bottom w:w="0" w:type="dxa"/>
+                </w:tblCellMar>
+              </w:tblPrEx>
               <w:tc>
                 <w:tcPr>
                   <w:tcW w:w="0" w:type="auto"/>
@@ -3598,20 +3674,18 @@
                 </w:tcPr>
                 <w:p>
                   <w:r>
-                    <w:t xml:space="preserve">Sur la page du graphe Quand l'utilisateur clique sur une équipe dans la partie label Le graph affiche uniquement l'équipe sur </w:t>
-                  </w:r>
-                  <w:proofErr w:type="spellStart"/>
-                  <w:r>
-                    <w:t>la quelle</w:t>
-                  </w:r>
-                  <w:proofErr w:type="spellEnd"/>
-                  <w:r>
-                    <w:t xml:space="preserve"> l'utilisateur a cliqué</w:t>
+                    <w:t>Sur la page du graphe Quand l'utilisateur clique sur une équipe dans la partie label Le graph affiche uniquement l'équipe sur laquelle l'utilisateur a cliqué</w:t>
                   </w:r>
                 </w:p>
               </w:tc>
             </w:tr>
             <w:tr>
+              <w:tblPrEx>
+                <w:tblCellMar>
+                  <w:top w:w="0" w:type="dxa"/>
+                  <w:bottom w:w="0" w:type="dxa"/>
+                </w:tblCellMar>
+              </w:tblPrEx>
               <w:tc>
                 <w:tcPr>
                   <w:tcW w:w="0" w:type="auto"/>
@@ -3634,6 +3708,12 @@
               </w:tc>
             </w:tr>
             <w:tr>
+              <w:tblPrEx>
+                <w:tblCellMar>
+                  <w:top w:w="0" w:type="dxa"/>
+                  <w:bottom w:w="0" w:type="dxa"/>
+                </w:tblCellMar>
+              </w:tblPrEx>
               <w:tc>
                 <w:tcPr>
                   <w:tcW w:w="0" w:type="auto"/>
@@ -3650,12 +3730,18 @@
                 </w:tcPr>
                 <w:p>
                   <w:r>
-                    <w:t>Sur la page du graphe Quand l'utilisateur clique plusieurs fois sur la même équipe dans la partie label Les informations de la ligne ne changent pas</w:t>
+                    <w:t>Sur la page du graphe Quand l'utilisateur clique plusieurs fois sur la même équipe dans la partie filtre Les informations de la ligne ne changent pas</w:t>
                   </w:r>
                 </w:p>
               </w:tc>
             </w:tr>
             <w:tr>
+              <w:tblPrEx>
+                <w:tblCellMar>
+                  <w:top w:w="0" w:type="dxa"/>
+                  <w:bottom w:w="0" w:type="dxa"/>
+                </w:tblCellMar>
+              </w:tblPrEx>
               <w:tc>
                 <w:tcPr>
                   <w:tcW w:w="0" w:type="auto"/>
@@ -3693,20 +3779,18 @@
                   </w:r>
                   <w:proofErr w:type="spellEnd"/>
                   <w:r>
-                    <w:t xml:space="preserve"> </w:t>
-                  </w:r>
-                  <w:proofErr w:type="spellStart"/>
-                  <w:r>
-                    <w:t>à</w:t>
-                  </w:r>
-                  <w:proofErr w:type="spellEnd"/>
-                  <w:r>
-                    <w:t xml:space="preserve"> été décocher disparait</w:t>
+                    <w:t xml:space="preserve"> a été décocher disparait</w:t>
                   </w:r>
                 </w:p>
               </w:tc>
             </w:tr>
             <w:tr>
+              <w:tblPrEx>
+                <w:tblCellMar>
+                  <w:top w:w="0" w:type="dxa"/>
+                  <w:bottom w:w="0" w:type="dxa"/>
+                </w:tblCellMar>
+              </w:tblPrEx>
               <w:tc>
                 <w:tcPr>
                   <w:tcW w:w="0" w:type="auto"/>
@@ -3744,20 +3828,18 @@
                   </w:r>
                   <w:proofErr w:type="spellEnd"/>
                   <w:r>
-                    <w:t xml:space="preserve"> </w:t>
-                  </w:r>
-                  <w:proofErr w:type="spellStart"/>
-                  <w:r>
-                    <w:t>à</w:t>
-                  </w:r>
-                  <w:proofErr w:type="spellEnd"/>
-                  <w:r>
-                    <w:t xml:space="preserve"> été coché apparait</w:t>
+                    <w:t xml:space="preserve"> a été coché apparait</w:t>
                   </w:r>
                 </w:p>
               </w:tc>
             </w:tr>
             <w:tr>
+              <w:tblPrEx>
+                <w:tblCellMar>
+                  <w:top w:w="0" w:type="dxa"/>
+                  <w:bottom w:w="0" w:type="dxa"/>
+                </w:tblCellMar>
+              </w:tblPrEx>
               <w:tc>
                 <w:tcPr>
                   <w:tcW w:w="0" w:type="auto"/>
@@ -3788,6 +3870,12 @@
               </w:tc>
             </w:tr>
             <w:tr>
+              <w:tblPrEx>
+                <w:tblCellMar>
+                  <w:top w:w="0" w:type="dxa"/>
+                  <w:bottom w:w="0" w:type="dxa"/>
+                </w:tblCellMar>
+              </w:tblPrEx>
               <w:tc>
                 <w:tcPr>
                   <w:tcW w:w="0" w:type="auto"/>
@@ -3826,10 +3914,6 @@
     <w:p>
       <w:pPr>
         <w:pStyle w:val="Titre3"/>
-        <w:numPr>
-          <w:ilvl w:val="0"/>
-          <w:numId w:val="0"/>
-        </w:numPr>
       </w:pPr>
       <w:r>
         <w:t>Choix du fichier de graph</w:t>
@@ -3850,7 +3934,7 @@
     </w:p>
     <w:tbl>
       <w:tblPr>
-        <w:tblW w:w="100" w:type="auto"/>
+        <w:tblW w:w="0" w:type="auto"/>
         <w:tblBorders>
           <w:top w:val="single" w:sz="4" w:space="0" w:color="auto"/>
           <w:left w:val="single" w:sz="4" w:space="0" w:color="auto"/>
@@ -3869,18 +3953,30 @@
         <w:gridCol w:w="9060"/>
       </w:tblGrid>
       <w:tr>
+        <w:tblPrEx>
+          <w:tblCellMar>
+            <w:top w:w="0" w:type="dxa"/>
+            <w:bottom w:w="0" w:type="dxa"/>
+          </w:tblCellMar>
+        </w:tblPrEx>
         <w:tc>
           <w:tcPr>
             <w:tcW w:w="0" w:type="auto"/>
           </w:tcPr>
           <w:p>
             <w:r>
-              <w:t>En tant qu'utilisateur Je veux pouvoir choisir le fichier qui va être charger dans le graph Afin de pouvoir voir les statistiques des saisons qui m'intéressent</w:t>
+              <w:t>En tant qu'utilisateur Je veux pouvoir choisir le fichier qui va être charger dans le graph Afin de pouvoir voir les statistique des saisons qui m'intéressent</w:t>
             </w:r>
           </w:p>
         </w:tc>
       </w:tr>
       <w:tr>
+        <w:tblPrEx>
+          <w:tblCellMar>
+            <w:top w:w="0" w:type="dxa"/>
+            <w:bottom w:w="0" w:type="dxa"/>
+          </w:tblCellMar>
+        </w:tblPrEx>
         <w:tc>
           <w:tcPr>
             <w:tcW w:w="0" w:type="auto"/>
@@ -3903,10 +3999,16 @@
               <w:tblLook w:val="0000" w:firstRow="0" w:lastRow="0" w:firstColumn="0" w:lastColumn="0" w:noHBand="0" w:noVBand="0"/>
             </w:tblPr>
             <w:tblGrid>
-              <w:gridCol w:w="2216"/>
-              <w:gridCol w:w="6824"/>
+              <w:gridCol w:w="2082"/>
+              <w:gridCol w:w="6958"/>
             </w:tblGrid>
             <w:tr>
+              <w:tblPrEx>
+                <w:tblCellMar>
+                  <w:top w:w="0" w:type="dxa"/>
+                  <w:bottom w:w="0" w:type="dxa"/>
+                </w:tblCellMar>
+              </w:tblPrEx>
               <w:tc>
                 <w:tcPr>
                   <w:tcW w:w="0" w:type="auto"/>
@@ -3929,6 +4031,12 @@
               </w:tc>
             </w:tr>
             <w:tr>
+              <w:tblPrEx>
+                <w:tblCellMar>
+                  <w:top w:w="0" w:type="dxa"/>
+                  <w:bottom w:w="0" w:type="dxa"/>
+                </w:tblCellMar>
+              </w:tblPrEx>
               <w:tc>
                 <w:tcPr>
                   <w:tcW w:w="0" w:type="auto"/>
@@ -3945,22 +4053,18 @@
                 </w:tcPr>
                 <w:p>
                   <w:r>
-                    <w:t>Sur la page principale</w:t>
-                  </w:r>
-                </w:p>
-                <w:p>
-                  <w:r>
-                    <w:t>Quand l'utilisateur a cliqué sur "Choisir un fichier" et que l'explorateur de fichier s'ouvre</w:t>
-                  </w:r>
-                </w:p>
-                <w:p>
-                  <w:r>
-                    <w:t>L’utilisateur ne peut choisir que des fichier de type JSON</w:t>
+                    <w:t>Sur la page principale Quand l'utilisateur à cliquer sur "Choisir un fichier" et que l'explorateur de fichier s'ouvre l'utilisateur ne peut choisir que des fichiers de type JSON</w:t>
                   </w:r>
                 </w:p>
               </w:tc>
             </w:tr>
             <w:tr>
+              <w:tblPrEx>
+                <w:tblCellMar>
+                  <w:top w:w="0" w:type="dxa"/>
+                  <w:bottom w:w="0" w:type="dxa"/>
+                </w:tblCellMar>
+              </w:tblPrEx>
               <w:tc>
                 <w:tcPr>
                   <w:tcW w:w="0" w:type="auto"/>
@@ -3983,6 +4087,12 @@
               </w:tc>
             </w:tr>
             <w:tr>
+              <w:tblPrEx>
+                <w:tblCellMar>
+                  <w:top w:w="0" w:type="dxa"/>
+                  <w:bottom w:w="0" w:type="dxa"/>
+                </w:tblCellMar>
+              </w:tblPrEx>
               <w:tc>
                 <w:tcPr>
                   <w:tcW w:w="0" w:type="auto"/>
@@ -4005,6 +4115,12 @@
               </w:tc>
             </w:tr>
             <w:tr>
+              <w:tblPrEx>
+                <w:tblCellMar>
+                  <w:top w:w="0" w:type="dxa"/>
+                  <w:bottom w:w="0" w:type="dxa"/>
+                </w:tblCellMar>
+              </w:tblPrEx>
               <w:tc>
                 <w:tcPr>
                   <w:tcW w:w="0" w:type="auto"/>
@@ -4040,12 +4156,6 @@
       </w:tr>
     </w:tbl>
     <w:p>
-      <w:pPr>
-        <w:jc w:val="both"/>
-        <w:rPr>
-          <w:lang w:val="fr-CH"/>
-        </w:rPr>
-      </w:pPr>
       <w:r>
         <w:rPr>
           <w:noProof/>
@@ -4053,7 +4163,7 @@
         </w:rPr>
         <w:lastRenderedPageBreak/>
         <w:drawing>
-          <wp:inline distT="0" distB="0" distL="0" distR="0" wp14:anchorId="5CBE3AFE" wp14:editId="1941D2F2">
+          <wp:inline distT="0" distB="0" distL="0" distR="0" wp14:anchorId="5E03572C" wp14:editId="5F57E780">
             <wp:extent cx="4529148" cy="6038698"/>
             <wp:effectExtent l="0" t="0" r="5080" b="635"/>
             <wp:docPr id="422858094" name="Image 4" descr="Une image contenant texte, écriture manuscrite, papier, Produit en papier&#10;&#10;Description générée automatiquement"/>
@@ -4101,6 +4211,249 @@
           </wp:inline>
         </w:drawing>
       </w:r>
+    </w:p>
+    <w:p>
+      <w:pPr>
+        <w:pStyle w:val="Titre3"/>
+      </w:pPr>
+      <w:proofErr w:type="spellStart"/>
+      <w:r>
+        <w:t>CheckBox</w:t>
+      </w:r>
+      <w:proofErr w:type="spellEnd"/>
+      <w:r>
+        <w:t xml:space="preserve"> et Ligne Adaptative</w:t>
+      </w:r>
+    </w:p>
+    <w:p>
+      <w:r>
+        <w:t xml:space="preserve">(Auteur : </w:t>
+      </w:r>
+      <w:proofErr w:type="spellStart"/>
+      <w:r>
+        <w:t>Sofiène</w:t>
+      </w:r>
+      <w:proofErr w:type="spellEnd"/>
+      <w:r>
+        <w:t xml:space="preserve"> Belkhiria)</w:t>
+      </w:r>
+    </w:p>
+    <w:tbl>
+      <w:tblPr>
+        <w:tblW w:w="100" w:type="auto"/>
+        <w:tblBorders>
+          <w:top w:val="single" w:sz="4" w:space="0" w:color="auto"/>
+          <w:left w:val="single" w:sz="4" w:space="0" w:color="auto"/>
+          <w:bottom w:val="single" w:sz="4" w:space="0" w:color="auto"/>
+          <w:right w:val="single" w:sz="4" w:space="0" w:color="auto"/>
+          <w:insideH w:val="single" w:sz="4" w:space="0" w:color="auto"/>
+          <w:insideV w:val="single" w:sz="4" w:space="0" w:color="auto"/>
+        </w:tblBorders>
+        <w:tblCellMar>
+          <w:left w:w="10" w:type="dxa"/>
+          <w:right w:w="10" w:type="dxa"/>
+        </w:tblCellMar>
+        <w:tblLook w:val="0000" w:firstRow="0" w:lastRow="0" w:firstColumn="0" w:lastColumn="0" w:noHBand="0" w:noVBand="0"/>
+      </w:tblPr>
+      <w:tblGrid>
+        <w:gridCol w:w="9060"/>
+      </w:tblGrid>
+      <w:tr>
+        <w:tblPrEx>
+          <w:tblCellMar>
+            <w:top w:w="0" w:type="dxa"/>
+            <w:bottom w:w="0" w:type="dxa"/>
+          </w:tblCellMar>
+        </w:tblPrEx>
+        <w:tc>
+          <w:tcPr>
+            <w:tcW w:w="0" w:type="auto"/>
+          </w:tcPr>
+          <w:p>
+            <w:r>
+              <w:t xml:space="preserve">En tant qu'utilisateur, Je veux que les </w:t>
+            </w:r>
+            <w:proofErr w:type="spellStart"/>
+            <w:r>
+              <w:t>checkbox</w:t>
+            </w:r>
+            <w:proofErr w:type="spellEnd"/>
+            <w:r>
+              <w:t xml:space="preserve"> d'équipe et les courbe s'adapte aux équipes présentes dans mon fichier de donnée.</w:t>
+            </w:r>
+          </w:p>
+        </w:tc>
+      </w:tr>
+      <w:tr>
+        <w:tblPrEx>
+          <w:tblCellMar>
+            <w:top w:w="0" w:type="dxa"/>
+            <w:bottom w:w="0" w:type="dxa"/>
+          </w:tblCellMar>
+        </w:tblPrEx>
+        <w:tc>
+          <w:tcPr>
+            <w:tcW w:w="0" w:type="auto"/>
+          </w:tcPr>
+          <w:p>
+            <w:pPr>
+              <w:jc w:val="center"/>
+            </w:pPr>
+            <w:r>
+              <w:t xml:space="preserve">Tests d’acceptance : </w:t>
+            </w:r>
+          </w:p>
+          <w:tbl>
+            <w:tblPr>
+              <w:tblW w:w="100" w:type="auto"/>
+              <w:tblCellMar>
+                <w:left w:w="10" w:type="dxa"/>
+                <w:right w:w="10" w:type="dxa"/>
+              </w:tblCellMar>
+              <w:tblLook w:val="0000" w:firstRow="0" w:lastRow="0" w:firstColumn="0" w:lastColumn="0" w:noHBand="0" w:noVBand="0"/>
+            </w:tblPr>
+            <w:tblGrid>
+              <w:gridCol w:w="1437"/>
+              <w:gridCol w:w="7603"/>
+            </w:tblGrid>
+            <w:tr>
+              <w:tblPrEx>
+                <w:tblCellMar>
+                  <w:top w:w="0" w:type="dxa"/>
+                  <w:bottom w:w="0" w:type="dxa"/>
+                </w:tblCellMar>
+              </w:tblPrEx>
+              <w:tc>
+                <w:tcPr>
+                  <w:tcW w:w="0" w:type="auto"/>
+                </w:tcPr>
+                <w:p>
+                  <w:r>
+                    <w:t>Nombre de Ligne</w:t>
+                  </w:r>
+                </w:p>
+              </w:tc>
+              <w:tc>
+                <w:tcPr>
+                  <w:tcW w:w="0" w:type="auto"/>
+                </w:tcPr>
+                <w:p>
+                  <w:r>
+                    <w:t>Sur le graphique quand aucun filtre n'est appliqué je vois autant de ligne que d'équipe dans mon jeu de donnée</w:t>
+                  </w:r>
+                </w:p>
+              </w:tc>
+            </w:tr>
+            <w:tr>
+              <w:tblPrEx>
+                <w:tblCellMar>
+                  <w:top w:w="0" w:type="dxa"/>
+                  <w:bottom w:w="0" w:type="dxa"/>
+                </w:tblCellMar>
+              </w:tblPrEx>
+              <w:tc>
+                <w:tcPr>
+                  <w:tcW w:w="0" w:type="auto"/>
+                </w:tcPr>
+                <w:p>
+                  <w:r>
+                    <w:t xml:space="preserve">Nombre de </w:t>
+                  </w:r>
+                  <w:proofErr w:type="spellStart"/>
+                  <w:r>
+                    <w:t>checkBox</w:t>
+                  </w:r>
+                  <w:proofErr w:type="spellEnd"/>
+                </w:p>
+              </w:tc>
+              <w:tc>
+                <w:tcPr>
+                  <w:tcW w:w="0" w:type="auto"/>
+                </w:tcPr>
+                <w:p>
+                  <w:r>
+                    <w:t xml:space="preserve">Sur le page du graphique Quand un fichier a été chargé je vois autant de </w:t>
+                  </w:r>
+                  <w:proofErr w:type="spellStart"/>
+                  <w:r>
+                    <w:t>checkbox</w:t>
+                  </w:r>
+                  <w:proofErr w:type="spellEnd"/>
+                  <w:r>
+                    <w:t xml:space="preserve"> d'équipe que d'équipe dans mon jeu de donnée et je vois une </w:t>
+                  </w:r>
+                  <w:proofErr w:type="spellStart"/>
+                  <w:r>
+                    <w:t>checkBox</w:t>
+                  </w:r>
+                  <w:proofErr w:type="spellEnd"/>
+                  <w:r>
+                    <w:t xml:space="preserve"> supplémentaire permettant de tout supprimer.</w:t>
+                  </w:r>
+                </w:p>
+              </w:tc>
+            </w:tr>
+            <w:tr>
+              <w:tblPrEx>
+                <w:tblCellMar>
+                  <w:top w:w="0" w:type="dxa"/>
+                  <w:bottom w:w="0" w:type="dxa"/>
+                </w:tblCellMar>
+              </w:tblPrEx>
+              <w:tc>
+                <w:tcPr>
+                  <w:tcW w:w="0" w:type="auto"/>
+                </w:tcPr>
+                <w:p>
+                  <w:r>
+                    <w:t xml:space="preserve">Nom des </w:t>
+                  </w:r>
+                  <w:proofErr w:type="spellStart"/>
+                  <w:r>
+                    <w:t>checkBox</w:t>
+                  </w:r>
+                  <w:proofErr w:type="spellEnd"/>
+                </w:p>
+              </w:tc>
+              <w:tc>
+                <w:tcPr>
+                  <w:tcW w:w="0" w:type="auto"/>
+                </w:tcPr>
+                <w:p>
+                  <w:r>
+                    <w:t xml:space="preserve">Quand les </w:t>
+                  </w:r>
+                  <w:proofErr w:type="spellStart"/>
+                  <w:r>
+                    <w:t>checkbox</w:t>
+                  </w:r>
+                  <w:proofErr w:type="spellEnd"/>
+                  <w:r>
+                    <w:t xml:space="preserve"> sont affichée le nom des </w:t>
+                  </w:r>
+                  <w:proofErr w:type="spellStart"/>
+                  <w:r>
+                    <w:t>checkBox</w:t>
+                  </w:r>
+                  <w:proofErr w:type="spellEnd"/>
+                  <w:r>
+                    <w:t xml:space="preserve"> correspond aux noms des équipes de mon fichier de donnée</w:t>
+                  </w:r>
+                </w:p>
+              </w:tc>
+            </w:tr>
+          </w:tbl>
+          <w:p/>
+        </w:tc>
+      </w:tr>
+    </w:tbl>
+    <w:p>
+      <w:pPr>
+        <w:jc w:val="both"/>
+        <w:rPr>
+          <w:lang w:val="fr-CH"/>
+        </w:rPr>
+      </w:pPr>
       <w:bookmarkStart w:id="8" w:name="_Toc175917894"/>
     </w:p>
     <w:p>
@@ -4117,6 +4470,7 @@
           <w:i w:val="0"/>
           <w:iCs/>
         </w:rPr>
+        <w:lastRenderedPageBreak/>
         <w:t>Stratégie de test</w:t>
       </w:r>
       <w:bookmarkEnd w:id="7"/>
@@ -4221,14 +4575,15 @@
         <w:jc w:val="both"/>
       </w:pPr>
       <w:r>
-        <w:lastRenderedPageBreak/>
         <w:t xml:space="preserve">L’importation des données via un fichier. </w:t>
       </w:r>
       <w:proofErr w:type="spellStart"/>
+      <w:proofErr w:type="gramStart"/>
       <w:r>
         <w:t>json</w:t>
       </w:r>
       <w:proofErr w:type="spellEnd"/>
+      <w:proofErr w:type="gramEnd"/>
       <w:r>
         <w:t xml:space="preserve"> adéquat.</w:t>
       </w:r>
@@ -4400,7 +4755,11 @@
         <w:t xml:space="preserve"> ne soit pas vide</w:t>
       </w:r>
       <w:r>
-        <w:t xml:space="preserve"> et que les variables contenant les informations des équipes soit du bon type</w:t>
+        <w:t xml:space="preserve"> et que les variables contenant les informations des équipes soit </w:t>
+      </w:r>
+      <w:r>
+        <w:lastRenderedPageBreak/>
+        <w:t>du bon type</w:t>
       </w:r>
       <w:r>
         <w:t xml:space="preserve"> une fois que la méthode </w:t>
@@ -4476,10 +4835,12 @@
         <w:t xml:space="preserve">Le test par les paires a permis d’assurer la gestion d’erreur du code dans le cas où les clefs du fichier. </w:t>
       </w:r>
       <w:proofErr w:type="spellStart"/>
+      <w:proofErr w:type="gramStart"/>
       <w:r>
         <w:t>json</w:t>
       </w:r>
       <w:proofErr w:type="spellEnd"/>
+      <w:proofErr w:type="gramEnd"/>
       <w:r>
         <w:t xml:space="preserve"> ne correspondent pas à celle attendue ou que les valeurs de ses clef ne soient pas du bon type</w:t>
       </w:r>
@@ -4630,6 +4991,7 @@
         <w:jc w:val="both"/>
       </w:pPr>
       <w:r>
+        <w:lastRenderedPageBreak/>
         <w:t>Les différents tests réaliser par les utilisateurs ont permis d’identifier certains bugs liés à l’utilisation de plusieurs filtres</w:t>
       </w:r>
       <w:r>
@@ -4727,13 +5089,18 @@
       </w:r>
       <w:proofErr w:type="spellEnd"/>
       <w:r>
-        <w:t xml:space="preserve"> afin de vérifier la gestion d’erreur dans le cas ou l’utilisateur charge un fichier .</w:t>
+        <w:t xml:space="preserve"> afin de vérifier la gestion d’erreur dans le cas ou l’utilisateur charge un </w:t>
+      </w:r>
+      <w:r>
+        <w:t xml:space="preserve">fichier. </w:t>
       </w:r>
       <w:proofErr w:type="spellStart"/>
+      <w:proofErr w:type="gramStart"/>
       <w:r>
         <w:t>json</w:t>
       </w:r>
       <w:proofErr w:type="spellEnd"/>
+      <w:proofErr w:type="gramEnd"/>
       <w:r>
         <w:t xml:space="preserve"> non valide.</w:t>
       </w:r>
@@ -4781,13 +5148,18 @@
     </w:p>
     <w:p>
       <w:r>
-        <w:t>Lien vers un fichier .</w:t>
+        <w:t xml:space="preserve">Lien vers un </w:t>
+      </w:r>
+      <w:r>
+        <w:t xml:space="preserve">fichier. </w:t>
       </w:r>
       <w:proofErr w:type="spellStart"/>
+      <w:proofErr w:type="gramStart"/>
       <w:r>
         <w:t>json</w:t>
       </w:r>
       <w:proofErr w:type="spellEnd"/>
+      <w:proofErr w:type="gramEnd"/>
       <w:r>
         <w:t xml:space="preserve"> correctement formé et remplit afin de pouvoir inscrire le lien du fichier dans le test de la méthode </w:t>
       </w:r>
@@ -4901,10 +5273,12 @@
         <w:t xml:space="preserve">fichier. </w:t>
       </w:r>
       <w:proofErr w:type="spellStart"/>
+      <w:proofErr w:type="gramStart"/>
       <w:r>
         <w:t>json</w:t>
       </w:r>
       <w:proofErr w:type="spellEnd"/>
+      <w:proofErr w:type="gramEnd"/>
       <w:r>
         <w:t xml:space="preserve"> cependant, au départ, </w:t>
       </w:r>
@@ -4959,6 +5333,7 @@
           <w:iCs/>
           <w:u w:val="single"/>
         </w:rPr>
+        <w:lastRenderedPageBreak/>
         <w:t>Contexte</w:t>
       </w:r>
     </w:p>
@@ -5125,15 +5500,11 @@
       </w:r>
     </w:p>
     <w:p/>
-    <w:p/>
-    <w:p/>
-    <w:p/>
     <w:p>
       <w:pPr>
         <w:pStyle w:val="Titre3"/>
       </w:pPr>
       <w:r>
-        <w:lastRenderedPageBreak/>
         <w:t>Création d’un grap</w:t>
       </w:r>
       <w:r>
@@ -5367,10 +5738,12 @@
         </w:numPr>
       </w:pPr>
       <w:proofErr w:type="spellStart"/>
+      <w:proofErr w:type="gramStart"/>
       <w:r>
         <w:t>dayOfWeek</w:t>
       </w:r>
       <w:proofErr w:type="spellEnd"/>
+      <w:proofErr w:type="gramEnd"/>
       <w:r>
         <w:t xml:space="preserve"> sers de tableaux d’index.</w:t>
       </w:r>
@@ -5384,10 +5757,12 @@
         </w:numPr>
       </w:pPr>
       <w:proofErr w:type="spellStart"/>
+      <w:proofErr w:type="gramStart"/>
       <w:r>
         <w:t>daysToShow</w:t>
       </w:r>
       <w:proofErr w:type="spellEnd"/>
+      <w:proofErr w:type="gramEnd"/>
       <w:r>
         <w:t>… sers de tableaux de « string ».</w:t>
       </w:r>
@@ -5462,6 +5837,7 @@
           <w:iCs/>
           <w:u w:val="single"/>
         </w:rPr>
+        <w:lastRenderedPageBreak/>
         <w:t>Solution</w:t>
       </w:r>
     </w:p>
@@ -5512,7 +5888,15 @@
         </w:numPr>
       </w:pPr>
       <w:r>
-        <w:t xml:space="preserve">Attribution d’un numéro de jour à chaque jour coché a partir de la liste de base. </w:t>
+        <w:t xml:space="preserve">Attribution d’un numéro de jour à chaque jour coché </w:t>
+      </w:r>
+      <w:proofErr w:type="gramStart"/>
+      <w:r>
+        <w:t>a</w:t>
+      </w:r>
+      <w:proofErr w:type="gramEnd"/>
+      <w:r>
+        <w:t xml:space="preserve"> partir de la liste de base. </w:t>
       </w:r>
       <w:r>
         <w:rPr>
@@ -5564,7 +5948,6 @@
         </w:numPr>
       </w:pPr>
       <w:r>
-        <w:lastRenderedPageBreak/>
         <w:t>Suppression de toutes les lignes du graphique.</w:t>
       </w:r>
     </w:p>
@@ -5649,35 +6032,39 @@
     </w:p>
     <w:p>
       <w:pPr>
-        <w:pStyle w:val="Titre2"/>
-        <w:jc w:val="both"/>
-        <w:rPr>
-          <w:i w:val="0"/>
-          <w:iCs/>
-        </w:rPr>
-      </w:pPr>
-      <w:bookmarkStart w:id="14" w:name="_Toc175917900"/>
-      <w:r>
-        <w:rPr>
-          <w:i w:val="0"/>
-          <w:iCs/>
-        </w:rPr>
-        <w:t>Déroulement</w:t>
-      </w:r>
-      <w:bookmarkEnd w:id="14"/>
-    </w:p>
-    <w:p>
-      <w:r>
-        <w:t>Majoritairement les user stories se sont bien passé sans problèmes cependant certaines d’entre elle ont été ponctué par des imprévus :</w:t>
+        <w:pStyle w:val="Titre3"/>
+      </w:pPr>
+      <w:r>
+        <w:t xml:space="preserve">Filtre des </w:t>
+      </w:r>
+      <w:r>
+        <w:t>équipes</w:t>
+      </w:r>
+      <w:r>
+        <w:t xml:space="preserve"> affichée</w:t>
       </w:r>
     </w:p>
     <w:p/>
     <w:p>
       <w:pPr>
-        <w:pStyle w:val="Titre3"/>
-      </w:pPr>
-      <w:r>
-        <w:t>Choix du fichier de graph</w:t>
+        <w:rPr>
+          <w:i/>
+          <w:iCs/>
+          <w:u w:val="single"/>
+        </w:rPr>
+      </w:pPr>
+      <w:r>
+        <w:rPr>
+          <w:i/>
+          <w:iCs/>
+          <w:u w:val="single"/>
+        </w:rPr>
+        <w:t>Problème</w:t>
+      </w:r>
+    </w:p>
+    <w:p>
+      <w:r>
+        <w:t>Scott Plot ne permet pas de savoir quand l’utilisateur clique sur un des labels de la partie Label de graph.</w:t>
       </w:r>
     </w:p>
     <w:p/>
@@ -5695,45 +6082,7 @@
           <w:iCs/>
           <w:u w:val="single"/>
         </w:rPr>
-        <w:t>Contexte</w:t>
-      </w:r>
-    </w:p>
-    <w:p>
-      <w:r>
-        <w:t>Bien que la réalisation de cette story à été plutôt rapide, son ajout a cré</w:t>
-      </w:r>
-      <w:r>
-        <w:t>é</w:t>
-      </w:r>
-      <w:r>
-        <w:t xml:space="preserve"> certains bug</w:t>
-      </w:r>
-      <w:r>
-        <w:t>s</w:t>
-      </w:r>
-      <w:r>
-        <w:t xml:space="preserve"> dans le code spécialement quand </w:t>
-      </w:r>
-      <w:r>
-        <w:t>l’utilisateur charge un fichier et que le graph n’est pas vide.</w:t>
-      </w:r>
-    </w:p>
-    <w:p/>
-    <w:p>
-      <w:pPr>
-        <w:rPr>
-          <w:i/>
-          <w:iCs/>
-          <w:u w:val="single"/>
-        </w:rPr>
-      </w:pPr>
-      <w:r>
-        <w:rPr>
-          <w:i/>
-          <w:iCs/>
-          <w:u w:val="single"/>
-        </w:rPr>
-        <w:t>Problème</w:t>
+        <w:t>Conséquence</w:t>
       </w:r>
     </w:p>
     <w:p>
@@ -5745,7 +6094,15 @@
         </w:numPr>
       </w:pPr>
       <w:r>
-        <w:t>Création de ligne par de dessus les anciennes sans les supprimer.</w:t>
+        <w:t xml:space="preserve">Impossibilité de gérer les filtres d’équipe directement dans la partie label et obligation de créer une partie dédiée dans le </w:t>
+      </w:r>
+      <w:proofErr w:type="spellStart"/>
+      <w:r>
+        <w:t>form</w:t>
+      </w:r>
+      <w:proofErr w:type="spellEnd"/>
+      <w:r>
+        <w:t>.</w:t>
       </w:r>
     </w:p>
     <w:p>
@@ -5757,18 +6114,102 @@
         </w:numPr>
       </w:pPr>
       <w:r>
-        <w:t xml:space="preserve">Création des certaines </w:t>
+        <w:t xml:space="preserve">Impossibilité de réaliser certains tests de la story « </w:t>
+      </w:r>
+      <w:r>
+        <w:rPr>
+          <w:rFonts w:ascii="Helvetica" w:hAnsi="Helvetica" w:cs="Helvetica"/>
+          <w:color w:val="111111"/>
+          <w:shd w:val="clear" w:color="auto" w:fill="F4F4F9"/>
+        </w:rPr>
+        <w:t>Filtrage des ligne</w:t>
+      </w:r>
+      <w:r>
+        <w:rPr>
+          <w:rFonts w:ascii="Helvetica" w:hAnsi="Helvetica" w:cs="Helvetica"/>
+          <w:color w:val="111111"/>
+          <w:shd w:val="clear" w:color="auto" w:fill="F4F4F9"/>
+        </w:rPr>
+        <w:t> ».</w:t>
+      </w:r>
+    </w:p>
+    <w:p/>
+    <w:p>
+      <w:pPr>
+        <w:rPr>
+          <w:i/>
+          <w:iCs/>
+          <w:u w:val="single"/>
+        </w:rPr>
+      </w:pPr>
+      <w:r>
+        <w:rPr>
+          <w:i/>
+          <w:iCs/>
+          <w:u w:val="single"/>
+        </w:rPr>
+        <w:t>Solution</w:t>
+      </w:r>
+    </w:p>
+    <w:p>
+      <w:r>
+        <w:t xml:space="preserve">Création d’un panelle dédié contenant des </w:t>
       </w:r>
       <w:proofErr w:type="spellStart"/>
       <w:r>
-        <w:t>checkbox</w:t>
+        <w:t>checkboxs</w:t>
       </w:r>
       <w:proofErr w:type="spellEnd"/>
       <w:r>
-        <w:t xml:space="preserve"> en doublant.</w:t>
+        <w:t xml:space="preserve"> dans le </w:t>
+      </w:r>
+      <w:proofErr w:type="spellStart"/>
+      <w:r>
+        <w:t>form</w:t>
+      </w:r>
+      <w:proofErr w:type="spellEnd"/>
+      <w:r>
+        <w:t xml:space="preserve"> afin de savoir quelle équipe afficher.  </w:t>
       </w:r>
     </w:p>
     <w:p/>
+    <w:p/>
+    <w:p/>
+    <w:p>
+      <w:pPr>
+        <w:pStyle w:val="Titre2"/>
+        <w:jc w:val="both"/>
+        <w:rPr>
+          <w:i w:val="0"/>
+          <w:iCs/>
+        </w:rPr>
+      </w:pPr>
+      <w:bookmarkStart w:id="14" w:name="_Toc175917900"/>
+      <w:r>
+        <w:rPr>
+          <w:i w:val="0"/>
+          <w:iCs/>
+        </w:rPr>
+        <w:lastRenderedPageBreak/>
+        <w:t>Déroulement</w:t>
+      </w:r>
+      <w:bookmarkEnd w:id="14"/>
+    </w:p>
+    <w:p>
+      <w:r>
+        <w:t>Majoritairement les user stories se sont bien passé sans problèmes cependant certaines d’entre elle ont été ponctué par des imprévus :</w:t>
+      </w:r>
+    </w:p>
+    <w:p/>
+    <w:p>
+      <w:pPr>
+        <w:pStyle w:val="Titre3"/>
+      </w:pPr>
+      <w:r>
+        <w:t>Choix du fichier de graph</w:t>
+      </w:r>
+    </w:p>
+    <w:p/>
     <w:p>
       <w:pPr>
         <w:rPr>
@@ -5783,7 +6224,45 @@
           <w:iCs/>
           <w:u w:val="single"/>
         </w:rPr>
-        <w:t>Conséquence</w:t>
+        <w:t>Contexte</w:t>
+      </w:r>
+    </w:p>
+    <w:p>
+      <w:r>
+        <w:t>Bien que la réalisation de cette story à été plutôt rapide, son ajout a cré</w:t>
+      </w:r>
+      <w:r>
+        <w:t>é</w:t>
+      </w:r>
+      <w:r>
+        <w:t xml:space="preserve"> certains bug</w:t>
+      </w:r>
+      <w:r>
+        <w:t>s</w:t>
+      </w:r>
+      <w:r>
+        <w:t xml:space="preserve"> dans le code spécialement quand </w:t>
+      </w:r>
+      <w:r>
+        <w:t>l’utilisateur charge un fichier et que le graph n’est pas vide.</w:t>
+      </w:r>
+    </w:p>
+    <w:p/>
+    <w:p>
+      <w:pPr>
+        <w:rPr>
+          <w:i/>
+          <w:iCs/>
+          <w:u w:val="single"/>
+        </w:rPr>
+      </w:pPr>
+      <w:r>
+        <w:rPr>
+          <w:i/>
+          <w:iCs/>
+          <w:u w:val="single"/>
+        </w:rPr>
+        <w:t>Problème</w:t>
       </w:r>
     </w:p>
     <w:p>
@@ -5795,7 +6274,7 @@
         </w:numPr>
       </w:pPr>
       <w:r>
-        <w:t>Filtre inutilisable.</w:t>
+        <w:t>Création de ligne par de dessus les anciennes sans les supprimer.</w:t>
       </w:r>
     </w:p>
     <w:p>
@@ -5807,7 +6286,33 @@
         </w:numPr>
       </w:pPr>
       <w:r>
-        <w:t>Ralentissement du programme.</w:t>
+        <w:t xml:space="preserve">Création des certaines </w:t>
+      </w:r>
+      <w:proofErr w:type="spellStart"/>
+      <w:r>
+        <w:t>checkbox</w:t>
+      </w:r>
+      <w:proofErr w:type="spellEnd"/>
+      <w:r>
+        <w:t xml:space="preserve"> en doublant.</w:t>
+      </w:r>
+    </w:p>
+    <w:p/>
+    <w:p>
+      <w:pPr>
+        <w:rPr>
+          <w:i/>
+          <w:iCs/>
+          <w:u w:val="single"/>
+        </w:rPr>
+      </w:pPr>
+      <w:r>
+        <w:rPr>
+          <w:i/>
+          <w:iCs/>
+          <w:u w:val="single"/>
+        </w:rPr>
+        <w:t>Conséquence</w:t>
       </w:r>
     </w:p>
     <w:p>
@@ -5819,137 +6324,7 @@
         </w:numPr>
       </w:pPr>
       <w:r>
-        <w:t>Diminution de la lisibilité du graphique</w:t>
-      </w:r>
-      <w:r>
-        <w:t>.</w:t>
-      </w:r>
-    </w:p>
-    <w:p/>
-    <w:p>
-      <w:pPr>
-        <w:rPr>
-          <w:i/>
-          <w:iCs/>
-          <w:u w:val="single"/>
-        </w:rPr>
-      </w:pPr>
-      <w:r>
-        <w:rPr>
-          <w:i/>
-          <w:iCs/>
-          <w:u w:val="single"/>
-        </w:rPr>
-        <w:t>Solution</w:t>
-      </w:r>
-    </w:p>
-    <w:p>
-      <w:r>
-        <w:t xml:space="preserve">Suppression des contenus des </w:t>
-      </w:r>
-      <w:proofErr w:type="spellStart"/>
-      <w:r>
-        <w:t>flowLayoutPannel</w:t>
-      </w:r>
-      <w:proofErr w:type="spellEnd"/>
-      <w:r>
-        <w:t xml:space="preserve"> et du graphique dès qu’un fichier est chargé.</w:t>
-      </w:r>
-    </w:p>
-    <w:p/>
-    <w:p>
-      <w:pPr>
-        <w:rPr>
-          <w:i/>
-          <w:iCs/>
-          <w:u w:val="single"/>
-        </w:rPr>
-      </w:pPr>
-      <w:r>
-        <w:rPr>
-          <w:i/>
-          <w:iCs/>
-          <w:u w:val="single"/>
-        </w:rPr>
-        <w:t>Conclusion</w:t>
-      </w:r>
-    </w:p>
-    <w:p>
-      <w:r>
-        <w:t xml:space="preserve">En conclusion cette story s’est bien passé car la solution au problème était simple et intuitive cependant il est important de </w:t>
-      </w:r>
-      <w:r>
-        <w:t>noter</w:t>
-      </w:r>
-      <w:r>
-        <w:t xml:space="preserve"> qu’il serait dans le future nécessaire de </w:t>
-      </w:r>
-      <w:r>
-        <w:t xml:space="preserve">changer le code afin d’exclure la création des différentes </w:t>
-      </w:r>
-      <w:proofErr w:type="spellStart"/>
-      <w:r>
-        <w:t>checkbox</w:t>
-      </w:r>
-      <w:proofErr w:type="spellEnd"/>
-      <w:r>
-        <w:t xml:space="preserve"> de la class « Graph » et rendre leur création uniquement dans la class « Form1 ».</w:t>
-      </w:r>
-    </w:p>
-    <w:p/>
-    <w:p/>
-    <w:p/>
-    <w:p>
-      <w:pPr>
-        <w:pStyle w:val="Titre3"/>
-      </w:pPr>
-      <w:r>
-        <w:lastRenderedPageBreak/>
-        <w:t>Filtrage des ligne</w:t>
-      </w:r>
-      <w:r>
-        <w:t>s</w:t>
-      </w:r>
-    </w:p>
-    <w:p/>
-    <w:p>
-      <w:pPr>
-        <w:rPr>
-          <w:i/>
-          <w:iCs/>
-          <w:u w:val="single"/>
-        </w:rPr>
-      </w:pPr>
-      <w:r>
-        <w:rPr>
-          <w:i/>
-          <w:iCs/>
-          <w:u w:val="single"/>
-        </w:rPr>
-        <w:t>Contexte</w:t>
-      </w:r>
-    </w:p>
-    <w:p>
-      <w:r>
-        <w:t>Le filtrage des lignes devant être affiché est une des fonctions principales du programme et bien que le filtre des équipes à affiché s’est passé sans problème le filtre des jours a lui posé bien plus de problème que prévus.</w:t>
-      </w:r>
-    </w:p>
-    <w:p/>
-    <w:p>
-      <w:pPr>
-        <w:rPr>
-          <w:i/>
-          <w:iCs/>
-          <w:u w:val="single"/>
-        </w:rPr>
-      </w:pPr>
-      <w:r>
-        <w:rPr>
-          <w:i/>
-          <w:iCs/>
-          <w:u w:val="single"/>
-        </w:rPr>
-        <w:t>Problème</w:t>
+        <w:t>Filtre inutilisable.</w:t>
       </w:r>
     </w:p>
     <w:p>
@@ -5961,7 +6336,7 @@
         </w:numPr>
       </w:pPr>
       <w:r>
-        <w:t>Scott Plot ne permet pas de rendre invisible un point précis d’une ligne.</w:t>
+        <w:t>Ralentissement du programme.</w:t>
       </w:r>
     </w:p>
     <w:p>
@@ -5973,7 +6348,142 @@
         </w:numPr>
       </w:pPr>
       <w:r>
-        <w:t>Nécessité de recréer toutes les lignes du graphe.</w:t>
+        <w:t>Diminution de la lisibilité du graphique</w:t>
+      </w:r>
+      <w:r>
+        <w:t>.</w:t>
+      </w:r>
+    </w:p>
+    <w:p/>
+    <w:p>
+      <w:pPr>
+        <w:rPr>
+          <w:i/>
+          <w:iCs/>
+          <w:u w:val="single"/>
+        </w:rPr>
+      </w:pPr>
+      <w:r>
+        <w:rPr>
+          <w:i/>
+          <w:iCs/>
+          <w:u w:val="single"/>
+        </w:rPr>
+        <w:t>Solution</w:t>
+      </w:r>
+    </w:p>
+    <w:p>
+      <w:r>
+        <w:t xml:space="preserve">Suppression des contenus des </w:t>
+      </w:r>
+      <w:proofErr w:type="spellStart"/>
+      <w:r>
+        <w:t>flowLayoutPannel</w:t>
+      </w:r>
+      <w:proofErr w:type="spellEnd"/>
+      <w:r>
+        <w:t xml:space="preserve"> et du graphique dès qu’un fichier est chargé.</w:t>
+      </w:r>
+    </w:p>
+    <w:p/>
+    <w:p>
+      <w:pPr>
+        <w:rPr>
+          <w:i/>
+          <w:iCs/>
+          <w:u w:val="single"/>
+        </w:rPr>
+      </w:pPr>
+      <w:r>
+        <w:rPr>
+          <w:i/>
+          <w:iCs/>
+          <w:u w:val="single"/>
+        </w:rPr>
+        <w:t>Conclusion</w:t>
+      </w:r>
+    </w:p>
+    <w:p>
+      <w:r>
+        <w:t xml:space="preserve">En conclusion cette story s’est bien passé car la solution au problème était simple et intuitive cependant il est important de </w:t>
+      </w:r>
+      <w:r>
+        <w:t>noter</w:t>
+      </w:r>
+      <w:r>
+        <w:t xml:space="preserve"> qu’il serait dans le future nécessaire de </w:t>
+      </w:r>
+      <w:r>
+        <w:t xml:space="preserve">changer le code afin d’exclure la création des différentes </w:t>
+      </w:r>
+      <w:proofErr w:type="spellStart"/>
+      <w:r>
+        <w:t>checkbox</w:t>
+      </w:r>
+      <w:proofErr w:type="spellEnd"/>
+      <w:r>
+        <w:t xml:space="preserve"> de la class « Graph » et rendre leur création uniquement dans la class « Form1 ».</w:t>
+      </w:r>
+    </w:p>
+    <w:p/>
+    <w:p/>
+    <w:p/>
+    <w:p>
+      <w:pPr>
+        <w:pStyle w:val="Titre3"/>
+      </w:pPr>
+      <w:r>
+        <w:t>Filtrage des ligne</w:t>
+      </w:r>
+      <w:r>
+        <w:t>s</w:t>
+      </w:r>
+    </w:p>
+    <w:p/>
+    <w:p>
+      <w:pPr>
+        <w:rPr>
+          <w:i/>
+          <w:iCs/>
+          <w:u w:val="single"/>
+        </w:rPr>
+      </w:pPr>
+      <w:r>
+        <w:rPr>
+          <w:i/>
+          <w:iCs/>
+          <w:u w:val="single"/>
+        </w:rPr>
+        <w:t>Contexte</w:t>
+      </w:r>
+    </w:p>
+    <w:p>
+      <w:r>
+        <w:t xml:space="preserve">Le filtrage des lignes devant être affiché est une des fonctions principales du programme et bien que le filtre des équipes à affiché s’est passé sans problème le filtre des jours a lui posé bien plus de </w:t>
+      </w:r>
+      <w:r>
+        <w:t>problème que prévu</w:t>
+      </w:r>
+      <w:r>
+        <w:t>.</w:t>
+      </w:r>
+    </w:p>
+    <w:p/>
+    <w:p>
+      <w:pPr>
+        <w:rPr>
+          <w:i/>
+          <w:iCs/>
+          <w:u w:val="single"/>
+        </w:rPr>
+      </w:pPr>
+      <w:r>
+        <w:rPr>
+          <w:i/>
+          <w:iCs/>
+          <w:u w:val="single"/>
+        </w:rPr>
+        <w:t>Problème</w:t>
       </w:r>
     </w:p>
     <w:p>
@@ -5985,39 +6495,7 @@
         </w:numPr>
       </w:pPr>
       <w:r>
-        <w:t>Modification de la création de des lignes du graphique afin de prendre en compte les jours devant être affiché</w:t>
-      </w:r>
-      <w:r>
-        <w:t xml:space="preserve"> nécessaire</w:t>
-      </w:r>
-      <w:r>
-        <w:t>.</w:t>
-      </w:r>
-    </w:p>
-    <w:p>
-      <w:pPr>
-        <w:rPr>
-          <w:i/>
-          <w:iCs/>
-          <w:u w:val="single"/>
-        </w:rPr>
-      </w:pPr>
-    </w:p>
-    <w:p>
-      <w:pPr>
-        <w:rPr>
-          <w:i/>
-          <w:iCs/>
-          <w:u w:val="single"/>
-        </w:rPr>
-      </w:pPr>
-      <w:r>
-        <w:rPr>
-          <w:i/>
-          <w:iCs/>
-          <w:u w:val="single"/>
-        </w:rPr>
-        <w:t>Solution</w:t>
+        <w:t>Scott Plot ne permet pas de rendre invisible un point précis d’une ligne.</w:t>
       </w:r>
     </w:p>
     <w:p>
@@ -6029,18 +6507,7 @@
         </w:numPr>
       </w:pPr>
       <w:r>
-        <w:t>Modification de la méthode « </w:t>
-      </w:r>
-      <w:proofErr w:type="spellStart"/>
-      <w:r>
-        <w:t>CreateGraph</w:t>
-      </w:r>
-      <w:proofErr w:type="spellEnd"/>
-      <w:r>
-        <w:t xml:space="preserve"> » </w:t>
-      </w:r>
-      <w:r>
-        <w:t>afin de l’adapter au nombre de jour devant être affiché.</w:t>
+        <w:t>Nécessité de recréer toutes les lignes du graphe.</w:t>
       </w:r>
     </w:p>
     <w:p>
@@ -6052,6 +6519,74 @@
         </w:numPr>
       </w:pPr>
       <w:r>
+        <w:t>Modification de la création de des lignes du graphique afin de prendre en compte les jours devant être affiché</w:t>
+      </w:r>
+      <w:r>
+        <w:t xml:space="preserve"> nécessaire</w:t>
+      </w:r>
+      <w:r>
+        <w:t>.</w:t>
+      </w:r>
+    </w:p>
+    <w:p>
+      <w:pPr>
+        <w:rPr>
+          <w:i/>
+          <w:iCs/>
+          <w:u w:val="single"/>
+        </w:rPr>
+      </w:pPr>
+    </w:p>
+    <w:p>
+      <w:pPr>
+        <w:rPr>
+          <w:i/>
+          <w:iCs/>
+          <w:u w:val="single"/>
+        </w:rPr>
+      </w:pPr>
+      <w:r>
+        <w:rPr>
+          <w:i/>
+          <w:iCs/>
+          <w:u w:val="single"/>
+        </w:rPr>
+        <w:t>Solution</w:t>
+      </w:r>
+    </w:p>
+    <w:p>
+      <w:pPr>
+        <w:pStyle w:val="Paragraphedeliste"/>
+        <w:numPr>
+          <w:ilvl w:val="0"/>
+          <w:numId w:val="18"/>
+        </w:numPr>
+      </w:pPr>
+      <w:r>
+        <w:t>Modification de la méthode « </w:t>
+      </w:r>
+      <w:proofErr w:type="spellStart"/>
+      <w:r>
+        <w:t>CreateGraph</w:t>
+      </w:r>
+      <w:proofErr w:type="spellEnd"/>
+      <w:r>
+        <w:t xml:space="preserve"> » </w:t>
+      </w:r>
+      <w:r>
+        <w:t>afin de l’adapter au nombre de jour devant être affiché.</w:t>
+      </w:r>
+    </w:p>
+    <w:p>
+      <w:pPr>
+        <w:pStyle w:val="Paragraphedeliste"/>
+        <w:numPr>
+          <w:ilvl w:val="0"/>
+          <w:numId w:val="18"/>
+        </w:numPr>
+      </w:pPr>
+      <w:r>
+        <w:lastRenderedPageBreak/>
         <w:t>Ajout d’une méthode «</w:t>
       </w:r>
       <w:r>
@@ -6092,7 +6627,13 @@
     </w:p>
     <w:p>
       <w:r>
-        <w:t>Cette story a été la plus longue a effectué, considérer comme simple au départ l’impossibilité de manipuler la visibilité des points d’une ligne la rendue bien plus complexe et longue qu’attendue.</w:t>
+        <w:t xml:space="preserve">Cette story a été la plus longue a effectué, considérer comme simple au départ l’impossibilité de manipuler la visibilité des points d’une ligne </w:t>
+      </w:r>
+      <w:r>
+        <w:t>l’a</w:t>
+      </w:r>
+      <w:r>
+        <w:t xml:space="preserve"> rendue bien plus complexe et longue qu’attendue.</w:t>
       </w:r>
     </w:p>
     <w:p/>
@@ -6139,18 +6680,50 @@
           <w:u w:val="single"/>
         </w:rPr>
       </w:pPr>
-      <w:r>
+    </w:p>
+    <w:p>
+      <w:pPr>
         <w:rPr>
           <w:i/>
           <w:iCs/>
           <w:u w:val="single"/>
         </w:rPr>
+      </w:pPr>
+    </w:p>
+    <w:p>
+      <w:pPr>
+        <w:rPr>
+          <w:i/>
+          <w:iCs/>
+          <w:u w:val="single"/>
+        </w:rPr>
+      </w:pPr>
+      <w:r>
+        <w:rPr>
+          <w:i/>
+          <w:iCs/>
+          <w:u w:val="single"/>
+        </w:rPr>
         <w:t>Conclusion</w:t>
       </w:r>
     </w:p>
     <w:p>
       <w:r>
-        <w:t>Cette story n’a posé aucun réelle défis du a son évidence et sa logique simple de plus Scott Plot étant naturellement conçus pour gérer plusieurs ligne cette story a été très facilement réalisée.</w:t>
+        <w:t xml:space="preserve">Cette story n’a posé </w:t>
+      </w:r>
+      <w:r>
+        <w:t>aucun réel défi</w:t>
+      </w:r>
+      <w:r>
+        <w:t xml:space="preserve"> du a son évidence et sa logique simple de plus Scott Plot étant naturellement conçus pour gérer </w:t>
+      </w:r>
+      <w:proofErr w:type="gramStart"/>
+      <w:r>
+        <w:t>plusieurs ligne</w:t>
+      </w:r>
+      <w:proofErr w:type="gramEnd"/>
+      <w:r>
+        <w:t xml:space="preserve"> cette story a été très facilement réalisée.</w:t>
       </w:r>
     </w:p>
     <w:p>
@@ -6238,7 +6811,19 @@
       </w:r>
       <w:proofErr w:type="spellEnd"/>
       <w:r>
-        <w:t xml:space="preserve"> contient les différents fichier de donnée ayant été utiliser a différent moment du projet.</w:t>
+        <w:t xml:space="preserve"> contient </w:t>
+      </w:r>
+      <w:r>
+        <w:t>les différents fichiers</w:t>
+      </w:r>
+      <w:r>
+        <w:t xml:space="preserve"> de donnée ayant été utiliser </w:t>
+      </w:r>
+      <w:r>
+        <w:t>à</w:t>
+      </w:r>
+      <w:r>
+        <w:t xml:space="preserve"> différent moment du projet.</w:t>
       </w:r>
     </w:p>
     <w:p>
@@ -6256,7 +6841,6 @@
           <w:i w:val="0"/>
           <w:iCs/>
         </w:rPr>
-        <w:lastRenderedPageBreak/>
         <w:t>Description des test</w:t>
       </w:r>
       <w:bookmarkEnd w:id="16"/>
@@ -6272,26 +6856,17 @@
     </w:p>
     <w:p>
       <w:pPr>
+        <w:pStyle w:val="Titre3"/>
+      </w:pPr>
+      <w:r>
+        <w:t>Sprint 1</w:t>
+      </w:r>
+    </w:p>
+    <w:p>
+      <w:pPr>
         <w:pStyle w:val="Titre4"/>
-        <w:numPr>
-          <w:ilvl w:val="0"/>
-          <w:numId w:val="0"/>
-        </w:numPr>
-        <w:ind w:left="864" w:hanging="864"/>
-        <w:rPr>
-          <w:b/>
-          <w:bCs/>
-          <w:i w:val="0"/>
-          <w:iCs/>
-        </w:rPr>
-      </w:pPr>
-      <w:r>
-        <w:rPr>
-          <w:b/>
-          <w:bCs/>
-          <w:i w:val="0"/>
-          <w:iCs/>
-        </w:rPr>
+      </w:pPr>
+      <w:r>
         <w:t>Choix du fichier de graph</w:t>
       </w:r>
     </w:p>
@@ -6310,7 +6885,7 @@
           <w:left w:w="10" w:type="dxa"/>
           <w:right w:w="10" w:type="dxa"/>
         </w:tblCellMar>
-        <w:tblLook w:val="04A0" w:firstRow="1" w:lastRow="0" w:firstColumn="1" w:lastColumn="0" w:noHBand="0" w:noVBand="1"/>
+        <w:tblLook w:val="0000" w:firstRow="0" w:lastRow="0" w:firstColumn="0" w:lastColumn="0" w:noHBand="0" w:noVBand="0"/>
       </w:tblPr>
       <w:tblGrid>
         <w:gridCol w:w="2008"/>
@@ -6318,6 +6893,12 @@
         <w:gridCol w:w="500"/>
       </w:tblGrid>
       <w:tr>
+        <w:tblPrEx>
+          <w:tblCellMar>
+            <w:top w:w="0" w:type="dxa"/>
+            <w:bottom w:w="0" w:type="dxa"/>
+          </w:tblCellMar>
+        </w:tblPrEx>
         <w:tc>
           <w:tcPr>
             <w:tcW w:w="0" w:type="auto"/>
@@ -6360,6 +6941,12 @@
         </w:tc>
       </w:tr>
       <w:tr>
+        <w:tblPrEx>
+          <w:tblCellMar>
+            <w:top w:w="0" w:type="dxa"/>
+            <w:bottom w:w="0" w:type="dxa"/>
+          </w:tblCellMar>
+        </w:tblPrEx>
         <w:tc>
           <w:tcPr>
             <w:tcW w:w="0" w:type="auto"/>
@@ -6402,6 +6989,12 @@
         </w:tc>
       </w:tr>
       <w:tr>
+        <w:tblPrEx>
+          <w:tblCellMar>
+            <w:top w:w="0" w:type="dxa"/>
+            <w:bottom w:w="0" w:type="dxa"/>
+          </w:tblCellMar>
+        </w:tblPrEx>
         <w:tc>
           <w:tcPr>
             <w:tcW w:w="0" w:type="auto"/>
@@ -6444,6 +7037,12 @@
         </w:tc>
       </w:tr>
       <w:tr>
+        <w:tblPrEx>
+          <w:tblCellMar>
+            <w:top w:w="0" w:type="dxa"/>
+            <w:bottom w:w="0" w:type="dxa"/>
+          </w:tblCellMar>
+        </w:tblPrEx>
         <w:tc>
           <w:tcPr>
             <w:tcW w:w="0" w:type="auto"/>
@@ -6486,12 +7085,19 @@
         </w:tc>
       </w:tr>
       <w:tr>
+        <w:tblPrEx>
+          <w:tblCellMar>
+            <w:top w:w="0" w:type="dxa"/>
+            <w:bottom w:w="0" w:type="dxa"/>
+          </w:tblCellMar>
+        </w:tblPrEx>
         <w:tc>
           <w:tcPr>
             <w:tcW w:w="0" w:type="auto"/>
           </w:tcPr>
           <w:p>
             <w:r>
+              <w:lastRenderedPageBreak/>
               <w:t>Affichage des filtres par équipe</w:t>
             </w:r>
           </w:p>
@@ -6539,25 +7145,8 @@
     <w:p>
       <w:pPr>
         <w:pStyle w:val="Titre4"/>
-        <w:numPr>
-          <w:ilvl w:val="0"/>
-          <w:numId w:val="0"/>
-        </w:numPr>
-        <w:ind w:left="864" w:hanging="864"/>
-        <w:rPr>
-          <w:b/>
-          <w:bCs/>
-          <w:i w:val="0"/>
-          <w:iCs/>
-        </w:rPr>
-      </w:pPr>
-      <w:r>
-        <w:rPr>
-          <w:b/>
-          <w:bCs/>
-          <w:i w:val="0"/>
-          <w:iCs/>
-        </w:rPr>
+      </w:pPr>
+      <w:r>
         <w:t>Graphe à multiple ligne</w:t>
       </w:r>
     </w:p>
@@ -6576,7 +7165,7 @@
           <w:left w:w="10" w:type="dxa"/>
           <w:right w:w="10" w:type="dxa"/>
         </w:tblCellMar>
-        <w:tblLook w:val="04A0" w:firstRow="1" w:lastRow="0" w:firstColumn="1" w:lastColumn="0" w:noHBand="0" w:noVBand="1"/>
+        <w:tblLook w:val="0000" w:firstRow="0" w:lastRow="0" w:firstColumn="0" w:lastColumn="0" w:noHBand="0" w:noVBand="0"/>
       </w:tblPr>
       <w:tblGrid>
         <w:gridCol w:w="1744"/>
@@ -6584,6 +7173,12 @@
         <w:gridCol w:w="518"/>
       </w:tblGrid>
       <w:tr>
+        <w:tblPrEx>
+          <w:tblCellMar>
+            <w:top w:w="0" w:type="dxa"/>
+            <w:bottom w:w="0" w:type="dxa"/>
+          </w:tblCellMar>
+        </w:tblPrEx>
         <w:tc>
           <w:tcPr>
             <w:tcW w:w="0" w:type="auto"/>
@@ -6626,6 +7221,12 @@
         </w:tc>
       </w:tr>
       <w:tr>
+        <w:tblPrEx>
+          <w:tblCellMar>
+            <w:top w:w="0" w:type="dxa"/>
+            <w:bottom w:w="0" w:type="dxa"/>
+          </w:tblCellMar>
+        </w:tblPrEx>
         <w:tc>
           <w:tcPr>
             <w:tcW w:w="0" w:type="auto"/>
@@ -6668,6 +7269,12 @@
         </w:tc>
       </w:tr>
       <w:tr>
+        <w:tblPrEx>
+          <w:tblCellMar>
+            <w:top w:w="0" w:type="dxa"/>
+            <w:bottom w:w="0" w:type="dxa"/>
+          </w:tblCellMar>
+        </w:tblPrEx>
         <w:tc>
           <w:tcPr>
             <w:tcW w:w="0" w:type="auto"/>
@@ -6710,6 +7317,12 @@
         </w:tc>
       </w:tr>
       <w:tr>
+        <w:tblPrEx>
+          <w:tblCellMar>
+            <w:top w:w="0" w:type="dxa"/>
+            <w:bottom w:w="0" w:type="dxa"/>
+          </w:tblCellMar>
+        </w:tblPrEx>
         <w:tc>
           <w:tcPr>
             <w:tcW w:w="0" w:type="auto"/>
@@ -6765,26 +7378,14 @@
     <w:p>
       <w:pPr>
         <w:pStyle w:val="Titre4"/>
-        <w:numPr>
-          <w:ilvl w:val="0"/>
-          <w:numId w:val="0"/>
-        </w:numPr>
-        <w:ind w:left="864" w:hanging="864"/>
-        <w:rPr>
-          <w:b/>
-          <w:bCs/>
-          <w:i w:val="0"/>
-          <w:iCs/>
-        </w:rPr>
-      </w:pPr>
-      <w:r>
-        <w:rPr>
-          <w:b/>
-          <w:bCs/>
-          <w:i w:val="0"/>
-          <w:iCs/>
-        </w:rPr>
-        <w:t>Filtrage des lignes</w:t>
+      </w:pPr>
+      <w:proofErr w:type="spellStart"/>
+      <w:r>
+        <w:t>CheckBox</w:t>
+      </w:r>
+      <w:proofErr w:type="spellEnd"/>
+      <w:r>
+        <w:t xml:space="preserve"> et Ligne Adaptative</w:t>
       </w:r>
     </w:p>
     <w:tbl>
@@ -6802,21 +7403,27 @@
           <w:left w:w="10" w:type="dxa"/>
           <w:right w:w="10" w:type="dxa"/>
         </w:tblCellMar>
-        <w:tblLook w:val="04A0" w:firstRow="1" w:lastRow="0" w:firstColumn="1" w:lastColumn="0" w:noHBand="0" w:noVBand="1"/>
+        <w:tblLook w:val="0000" w:firstRow="0" w:lastRow="0" w:firstColumn="0" w:lastColumn="0" w:noHBand="0" w:noVBand="0"/>
       </w:tblPr>
       <w:tblGrid>
-        <w:gridCol w:w="2164"/>
-        <w:gridCol w:w="6413"/>
-        <w:gridCol w:w="483"/>
+        <w:gridCol w:w="1409"/>
+        <w:gridCol w:w="7149"/>
+        <w:gridCol w:w="502"/>
       </w:tblGrid>
       <w:tr>
+        <w:tblPrEx>
+          <w:tblCellMar>
+            <w:top w:w="0" w:type="dxa"/>
+            <w:bottom w:w="0" w:type="dxa"/>
+          </w:tblCellMar>
+        </w:tblPrEx>
         <w:tc>
           <w:tcPr>
             <w:tcW w:w="0" w:type="auto"/>
           </w:tcPr>
           <w:p>
             <w:r>
-              <w:t>Check box jour</w:t>
+              <w:t>Nombre de Ligne</w:t>
             </w:r>
           </w:p>
         </w:tc>
@@ -6826,15 +7433,7 @@
           </w:tcPr>
           <w:p>
             <w:r>
-              <w:t xml:space="preserve">Sur la page du graphe Quand le graph est affiché et qu'aucun filtre n'est choisi La </w:t>
-            </w:r>
-            <w:proofErr w:type="spellStart"/>
-            <w:r>
-              <w:t>checkBox</w:t>
-            </w:r>
-            <w:proofErr w:type="spellEnd"/>
-            <w:r>
-              <w:t xml:space="preserve"> affiche que tous les jours sont sélectionné</w:t>
+              <w:t>Sur le graphique quand aucun filtre n'est appliqué je vois autant de ligne que d'équipe dans mon jeu de donnée</w:t>
             </w:r>
           </w:p>
         </w:tc>
@@ -6849,25 +7448,36 @@
           </w:p>
           <w:p>
             <w:r>
-              <w:t xml:space="preserve">30 </w:t>
+              <w:t xml:space="preserve">1 </w:t>
             </w:r>
             <w:proofErr w:type="spellStart"/>
             <w:r>
-              <w:t>Oct</w:t>
+              <w:t>Nov</w:t>
             </w:r>
             <w:proofErr w:type="spellEnd"/>
           </w:p>
         </w:tc>
       </w:tr>
       <w:tr>
+        <w:tblPrEx>
+          <w:tblCellMar>
+            <w:top w:w="0" w:type="dxa"/>
+            <w:bottom w:w="0" w:type="dxa"/>
+          </w:tblCellMar>
+        </w:tblPrEx>
         <w:tc>
           <w:tcPr>
             <w:tcW w:w="0" w:type="auto"/>
           </w:tcPr>
           <w:p>
             <w:r>
-              <w:t>Check box équipe</w:t>
-            </w:r>
+              <w:t xml:space="preserve">Nombre de </w:t>
+            </w:r>
+            <w:proofErr w:type="spellStart"/>
+            <w:r>
+              <w:t>checkBox</w:t>
+            </w:r>
+            <w:proofErr w:type="spellEnd"/>
           </w:p>
         </w:tc>
         <w:tc>
@@ -6876,15 +7486,31 @@
           </w:tcPr>
           <w:p>
             <w:r>
-              <w:t xml:space="preserve">Sur la page du graphe Quand le graph est affiché et qu'aucun filtre n'est choisi La </w:t>
+              <w:t xml:space="preserve">Sur le page du graphique Quand un fichier </w:t>
             </w:r>
             <w:proofErr w:type="spellStart"/>
             <w:r>
-              <w:t>legendes</w:t>
+              <w:t>à</w:t>
             </w:r>
             <w:proofErr w:type="spellEnd"/>
             <w:r>
-              <w:t xml:space="preserve"> des équipes affiche que toutes les équipes sont sélectionnée</w:t>
+              <w:t xml:space="preserve"> été chargé je vois autant de </w:t>
+            </w:r>
+            <w:proofErr w:type="spellStart"/>
+            <w:r>
+              <w:t>checkbox</w:t>
+            </w:r>
+            <w:proofErr w:type="spellEnd"/>
+            <w:r>
+              <w:t xml:space="preserve"> d'équipe que d'équipe dans mon jeu de donnée et je vois une </w:t>
+            </w:r>
+            <w:proofErr w:type="spellStart"/>
+            <w:r>
+              <w:t>checkBox</w:t>
+            </w:r>
+            <w:proofErr w:type="spellEnd"/>
+            <w:r>
+              <w:t xml:space="preserve"> supplémentaire permettant de tout supprimer.</w:t>
             </w:r>
           </w:p>
         </w:tc>
@@ -6899,25 +7525,36 @@
           </w:p>
           <w:p>
             <w:r>
-              <w:t xml:space="preserve">30 </w:t>
+              <w:t xml:space="preserve">1 </w:t>
             </w:r>
             <w:proofErr w:type="spellStart"/>
             <w:r>
-              <w:t>Oct</w:t>
+              <w:t>Nov</w:t>
             </w:r>
             <w:proofErr w:type="spellEnd"/>
           </w:p>
         </w:tc>
       </w:tr>
       <w:tr>
+        <w:tblPrEx>
+          <w:tblCellMar>
+            <w:top w:w="0" w:type="dxa"/>
+            <w:bottom w:w="0" w:type="dxa"/>
+          </w:tblCellMar>
+        </w:tblPrEx>
         <w:tc>
           <w:tcPr>
             <w:tcW w:w="0" w:type="auto"/>
           </w:tcPr>
           <w:p>
             <w:r>
-              <w:t>Affichage une équipe</w:t>
-            </w:r>
+              <w:t xml:space="preserve">Nom des </w:t>
+            </w:r>
+            <w:proofErr w:type="spellStart"/>
+            <w:r>
+              <w:t>checkBox</w:t>
+            </w:r>
+            <w:proofErr w:type="spellEnd"/>
           </w:p>
         </w:tc>
         <w:tc>
@@ -6926,7 +7563,23 @@
           </w:tcPr>
           <w:p>
             <w:r>
-              <w:t>Sur la page du graphe Quand l'utilisateur clique sur une équipe dans la partie label Le graph affiche uniquement l'équipe sur laquelle l'utilisateur a cliqué</w:t>
+              <w:t xml:space="preserve">Quand les </w:t>
+            </w:r>
+            <w:proofErr w:type="spellStart"/>
+            <w:r>
+              <w:t>checkbox</w:t>
+            </w:r>
+            <w:proofErr w:type="spellEnd"/>
+            <w:r>
+              <w:t xml:space="preserve"> sont affichée le nom des </w:t>
+            </w:r>
+            <w:proofErr w:type="spellStart"/>
+            <w:r>
+              <w:t>checkBox</w:t>
+            </w:r>
+            <w:proofErr w:type="spellEnd"/>
+            <w:r>
+              <w:t xml:space="preserve"> correspond aux noms des équipes de mon fichier de donnée</w:t>
             </w:r>
           </w:p>
         </w:tc>
@@ -6936,29 +7589,66 @@
           </w:tcPr>
           <w:p>
             <w:r>
-              <w:t>ko</w:t>
+              <w:t>OK</w:t>
             </w:r>
           </w:p>
           <w:p>
             <w:r>
-              <w:t xml:space="preserve">30 </w:t>
+              <w:t xml:space="preserve">1 </w:t>
             </w:r>
             <w:proofErr w:type="spellStart"/>
             <w:r>
-              <w:t>Oct</w:t>
+              <w:t>Nov</w:t>
             </w:r>
             <w:proofErr w:type="spellEnd"/>
           </w:p>
         </w:tc>
       </w:tr>
+    </w:tbl>
+    <w:p>
+      <w:pPr>
+        <w:pStyle w:val="Titre4"/>
+      </w:pPr>
+      <w:r>
+        <w:t>Filtrage des lignes</w:t>
+      </w:r>
+    </w:p>
+    <w:tbl>
+      <w:tblPr>
+        <w:tblW w:w="100" w:type="auto"/>
+        <w:tblBorders>
+          <w:top w:val="single" w:sz="4" w:space="0" w:color="auto"/>
+          <w:left w:val="single" w:sz="4" w:space="0" w:color="auto"/>
+          <w:bottom w:val="single" w:sz="4" w:space="0" w:color="auto"/>
+          <w:right w:val="single" w:sz="4" w:space="0" w:color="auto"/>
+          <w:insideH w:val="single" w:sz="4" w:space="0" w:color="auto"/>
+          <w:insideV w:val="single" w:sz="4" w:space="0" w:color="auto"/>
+        </w:tblBorders>
+        <w:tblCellMar>
+          <w:left w:w="10" w:type="dxa"/>
+          <w:right w:w="10" w:type="dxa"/>
+        </w:tblCellMar>
+        <w:tblLook w:val="0000" w:firstRow="0" w:lastRow="0" w:firstColumn="0" w:lastColumn="0" w:noHBand="0" w:noVBand="0"/>
+      </w:tblPr>
+      <w:tblGrid>
+        <w:gridCol w:w="2159"/>
+        <w:gridCol w:w="6380"/>
+        <w:gridCol w:w="521"/>
+      </w:tblGrid>
       <w:tr>
+        <w:tblPrEx>
+          <w:tblCellMar>
+            <w:top w:w="0" w:type="dxa"/>
+            <w:bottom w:w="0" w:type="dxa"/>
+          </w:tblCellMar>
+        </w:tblPrEx>
         <w:tc>
           <w:tcPr>
             <w:tcW w:w="0" w:type="auto"/>
           </w:tcPr>
           <w:p>
             <w:r>
-              <w:t>Affichage une équipe</w:t>
+              <w:t>Check box jour</w:t>
             </w:r>
           </w:p>
         </w:tc>
@@ -6968,7 +7658,15 @@
           </w:tcPr>
           <w:p>
             <w:r>
-              <w:t>Sur la page du graphe Quand l'utilisateur clique sur une équipe dans la partie label La couleur de la ligne affichée est la même que la couleur de l'équipe ayant était cliquée dans la partie label</w:t>
+              <w:t xml:space="preserve">Sur la page du graphe Quand le graph est affiché et qu'aucun filtre n'est choisi La </w:t>
+            </w:r>
+            <w:proofErr w:type="spellStart"/>
+            <w:r>
+              <w:t>checkBox</w:t>
+            </w:r>
+            <w:proofErr w:type="spellEnd"/>
+            <w:r>
+              <w:t xml:space="preserve"> affiche que tous les jours sont sélectionné</w:t>
             </w:r>
           </w:p>
         </w:tc>
@@ -6978,7 +7676,7 @@
           </w:tcPr>
           <w:p>
             <w:r>
-              <w:t>ko</w:t>
+              <w:t>OK</w:t>
             </w:r>
           </w:p>
           <w:p>
@@ -6994,13 +7692,19 @@
         </w:tc>
       </w:tr>
       <w:tr>
+        <w:tblPrEx>
+          <w:tblCellMar>
+            <w:top w:w="0" w:type="dxa"/>
+            <w:bottom w:w="0" w:type="dxa"/>
+          </w:tblCellMar>
+        </w:tblPrEx>
         <w:tc>
           <w:tcPr>
             <w:tcW w:w="0" w:type="auto"/>
           </w:tcPr>
           <w:p>
             <w:r>
-              <w:t>Affichage une équipe</w:t>
+              <w:t>Check box équipe</w:t>
             </w:r>
           </w:p>
         </w:tc>
@@ -7010,7 +7714,15 @@
           </w:tcPr>
           <w:p>
             <w:r>
-              <w:t>Sur la page du graphe Quand l'utilisateur clique plusieurs fois sur la même équipe dans la partie label Les informations de la ligne ne changent pas</w:t>
+              <w:t xml:space="preserve">Sur la page du graphe Quand le graph est affiché et qu'aucun filtre n'est choisi La </w:t>
+            </w:r>
+            <w:proofErr w:type="spellStart"/>
+            <w:r>
+              <w:t>legendes</w:t>
+            </w:r>
+            <w:proofErr w:type="spellEnd"/>
+            <w:r>
+              <w:t xml:space="preserve"> des équipes contient autant d'équipe que d'équipe sélectionnée</w:t>
             </w:r>
           </w:p>
         </w:tc>
@@ -7025,38 +7737,30 @@
           </w:p>
           <w:p>
             <w:r>
-              <w:t xml:space="preserve">30 </w:t>
+              <w:t xml:space="preserve">1 </w:t>
             </w:r>
             <w:proofErr w:type="spellStart"/>
             <w:r>
-              <w:t>Oct</w:t>
+              <w:t>Nov</w:t>
             </w:r>
             <w:proofErr w:type="spellEnd"/>
           </w:p>
         </w:tc>
       </w:tr>
       <w:tr>
+        <w:tblPrEx>
+          <w:tblCellMar>
+            <w:top w:w="0" w:type="dxa"/>
+            <w:bottom w:w="0" w:type="dxa"/>
+          </w:tblCellMar>
+        </w:tblPrEx>
         <w:tc>
           <w:tcPr>
             <w:tcW w:w="0" w:type="auto"/>
           </w:tcPr>
           <w:p>
-            <w:proofErr w:type="spellStart"/>
-            <w:r>
-              <w:lastRenderedPageBreak/>
-              <w:t>Selection</w:t>
-            </w:r>
-            <w:proofErr w:type="spellEnd"/>
-            <w:r>
-              <w:t xml:space="preserve"> des équipes </w:t>
-            </w:r>
-            <w:proofErr w:type="spellStart"/>
-            <w:r>
-              <w:t>a</w:t>
-            </w:r>
-            <w:proofErr w:type="spellEnd"/>
-            <w:r>
-              <w:t xml:space="preserve"> ne pas afficher</w:t>
+            <w:r>
+              <w:t>Affichage une équipe</w:t>
             </w:r>
           </w:p>
         </w:tc>
@@ -7066,23 +7770,7 @@
           </w:tcPr>
           <w:p>
             <w:r>
-              <w:t xml:space="preserve">Sur la page du graphe Quand l'utilisateur décoche la </w:t>
-            </w:r>
-            <w:proofErr w:type="spellStart"/>
-            <w:r>
-              <w:t>checkBox</w:t>
-            </w:r>
-            <w:proofErr w:type="spellEnd"/>
-            <w:r>
-              <w:t xml:space="preserve"> d'une équipe L'équipe d'ont la </w:t>
-            </w:r>
-            <w:proofErr w:type="spellStart"/>
-            <w:r>
-              <w:t>checkbox</w:t>
-            </w:r>
-            <w:proofErr w:type="spellEnd"/>
-            <w:r>
-              <w:t xml:space="preserve"> a été décocher disparait</w:t>
+              <w:t>Sur la page du graphe Quand l'utilisateur clique sur une équipe dans la partie label Le graph affiche uniquement l'équipe sur laquelle l'utilisateur a cliqué</w:t>
             </w:r>
           </w:p>
         </w:tc>
@@ -7091,9 +7779,11 @@
             <w:tcW w:w="0" w:type="auto"/>
           </w:tcPr>
           <w:p>
-            <w:r>
-              <w:t>OK</w:t>
-            </w:r>
+            <w:proofErr w:type="gramStart"/>
+            <w:r>
+              <w:t>ko</w:t>
+            </w:r>
+            <w:proofErr w:type="gramEnd"/>
           </w:p>
           <w:p>
             <w:r>
@@ -7108,18 +7798,19 @@
         </w:tc>
       </w:tr>
       <w:tr>
+        <w:tblPrEx>
+          <w:tblCellMar>
+            <w:top w:w="0" w:type="dxa"/>
+            <w:bottom w:w="0" w:type="dxa"/>
+          </w:tblCellMar>
+        </w:tblPrEx>
         <w:tc>
           <w:tcPr>
             <w:tcW w:w="0" w:type="auto"/>
           </w:tcPr>
           <w:p>
-            <w:proofErr w:type="spellStart"/>
-            <w:r>
-              <w:t>Selection</w:t>
-            </w:r>
-            <w:proofErr w:type="spellEnd"/>
-            <w:r>
-              <w:t xml:space="preserve"> des équipes à afficher</w:t>
+            <w:r>
+              <w:t>Affichage une équipe</w:t>
             </w:r>
           </w:p>
         </w:tc>
@@ -7129,23 +7820,7 @@
           </w:tcPr>
           <w:p>
             <w:r>
-              <w:t xml:space="preserve">Sur la page du graphe Quand l'utilisateur coche la </w:t>
-            </w:r>
-            <w:proofErr w:type="spellStart"/>
-            <w:r>
-              <w:t>checkBox</w:t>
-            </w:r>
-            <w:proofErr w:type="spellEnd"/>
-            <w:r>
-              <w:t xml:space="preserve"> d'une équipe L'équipe d'ont la </w:t>
-            </w:r>
-            <w:proofErr w:type="spellStart"/>
-            <w:r>
-              <w:t>checkbox</w:t>
-            </w:r>
-            <w:proofErr w:type="spellEnd"/>
-            <w:r>
-              <w:t xml:space="preserve"> a été coché apparait</w:t>
+              <w:t>Sur la page du graphe Quand l'utilisateur clique sur une équipe dans la partie label La couleur de la ligne affichée est la même que la couleur de l'équipe ayant était cliquée dans la partie label</w:t>
             </w:r>
           </w:p>
         </w:tc>
@@ -7154,9 +7829,11 @@
             <w:tcW w:w="0" w:type="auto"/>
           </w:tcPr>
           <w:p>
-            <w:r>
-              <w:t>OK</w:t>
-            </w:r>
+            <w:proofErr w:type="gramStart"/>
+            <w:r>
+              <w:t>ko</w:t>
+            </w:r>
+            <w:proofErr w:type="gramEnd"/>
           </w:p>
           <w:p>
             <w:r>
@@ -7171,13 +7848,19 @@
         </w:tc>
       </w:tr>
       <w:tr>
+        <w:tblPrEx>
+          <w:tblCellMar>
+            <w:top w:w="0" w:type="dxa"/>
+            <w:bottom w:w="0" w:type="dxa"/>
+          </w:tblCellMar>
+        </w:tblPrEx>
         <w:tc>
           <w:tcPr>
             <w:tcW w:w="0" w:type="auto"/>
           </w:tcPr>
           <w:p>
             <w:r>
-              <w:t>Affichage jour</w:t>
+              <w:t>Affichage une équipe</w:t>
             </w:r>
           </w:p>
         </w:tc>
@@ -7187,15 +7870,7 @@
           </w:tcPr>
           <w:p>
             <w:r>
-              <w:t xml:space="preserve">Sur la page du graphe Quand l'utilisateur coche la </w:t>
-            </w:r>
-            <w:proofErr w:type="spellStart"/>
-            <w:r>
-              <w:t>checkBox</w:t>
-            </w:r>
-            <w:proofErr w:type="spellEnd"/>
-            <w:r>
-              <w:t xml:space="preserve"> d'un jour la statistique qui correspond au jour apparait</w:t>
+              <w:t>Sur la page du graphe Quand l'utilisateur clique plusieurs fois sur la même équipe dans la partie filtre Les informations de la ligne ne changent pas</w:t>
             </w:r>
           </w:p>
         </w:tc>
@@ -7210,24 +7885,45 @@
           </w:p>
           <w:p>
             <w:r>
-              <w:t xml:space="preserve">30 </w:t>
+              <w:t xml:space="preserve">1 </w:t>
             </w:r>
             <w:proofErr w:type="spellStart"/>
             <w:r>
-              <w:t>Oct</w:t>
+              <w:t>Nov</w:t>
             </w:r>
             <w:proofErr w:type="spellEnd"/>
           </w:p>
         </w:tc>
       </w:tr>
       <w:tr>
+        <w:tblPrEx>
+          <w:tblCellMar>
+            <w:top w:w="0" w:type="dxa"/>
+            <w:bottom w:w="0" w:type="dxa"/>
+          </w:tblCellMar>
+        </w:tblPrEx>
         <w:tc>
           <w:tcPr>
             <w:tcW w:w="0" w:type="auto"/>
           </w:tcPr>
           <w:p>
-            <w:r>
-              <w:t>Désaffichage jour</w:t>
+            <w:proofErr w:type="spellStart"/>
+            <w:r>
+              <w:t>Selection</w:t>
+            </w:r>
+            <w:proofErr w:type="spellEnd"/>
+            <w:r>
+              <w:t xml:space="preserve"> des équipes </w:t>
+            </w:r>
+            <w:proofErr w:type="spellStart"/>
+            <w:proofErr w:type="gramStart"/>
+            <w:r>
+              <w:t>a</w:t>
+            </w:r>
+            <w:proofErr w:type="spellEnd"/>
+            <w:proofErr w:type="gramEnd"/>
+            <w:r>
+              <w:t xml:space="preserve"> ne pas afficher</w:t>
             </w:r>
           </w:p>
         </w:tc>
@@ -7245,7 +7941,23 @@
             </w:r>
             <w:proofErr w:type="spellEnd"/>
             <w:r>
-              <w:t xml:space="preserve"> d'un jour la statistique qui correspond au jour disparait</w:t>
+              <w:t xml:space="preserve"> d'une équipe L'équipe d'ont la </w:t>
+            </w:r>
+            <w:proofErr w:type="spellStart"/>
+            <w:r>
+              <w:t>checkbox</w:t>
+            </w:r>
+            <w:proofErr w:type="spellEnd"/>
+            <w:r>
+              <w:t xml:space="preserve"> </w:t>
+            </w:r>
+            <w:proofErr w:type="spellStart"/>
+            <w:r>
+              <w:t>à</w:t>
+            </w:r>
+            <w:proofErr w:type="spellEnd"/>
+            <w:r>
+              <w:t xml:space="preserve"> été décocher disparait</w:t>
             </w:r>
           </w:p>
         </w:tc>
@@ -7270,8 +7982,197 @@
           </w:p>
         </w:tc>
       </w:tr>
+      <w:tr>
+        <w:tblPrEx>
+          <w:tblCellMar>
+            <w:top w:w="0" w:type="dxa"/>
+            <w:bottom w:w="0" w:type="dxa"/>
+          </w:tblCellMar>
+        </w:tblPrEx>
+        <w:tc>
+          <w:tcPr>
+            <w:tcW w:w="0" w:type="auto"/>
+          </w:tcPr>
+          <w:p>
+            <w:proofErr w:type="spellStart"/>
+            <w:r>
+              <w:lastRenderedPageBreak/>
+              <w:t>Selection</w:t>
+            </w:r>
+            <w:proofErr w:type="spellEnd"/>
+            <w:r>
+              <w:t xml:space="preserve"> des équipes à afficher</w:t>
+            </w:r>
+          </w:p>
+        </w:tc>
+        <w:tc>
+          <w:tcPr>
+            <w:tcW w:w="0" w:type="auto"/>
+          </w:tcPr>
+          <w:p>
+            <w:r>
+              <w:t xml:space="preserve">Sur la page du graphe Quand l'utilisateur coche la </w:t>
+            </w:r>
+            <w:proofErr w:type="spellStart"/>
+            <w:r>
+              <w:t>checkBox</w:t>
+            </w:r>
+            <w:proofErr w:type="spellEnd"/>
+            <w:r>
+              <w:t xml:space="preserve"> d'une équipe L'équipe d'ont la </w:t>
+            </w:r>
+            <w:proofErr w:type="spellStart"/>
+            <w:r>
+              <w:t>checkbox</w:t>
+            </w:r>
+            <w:proofErr w:type="spellEnd"/>
+            <w:r>
+              <w:t xml:space="preserve"> </w:t>
+            </w:r>
+            <w:proofErr w:type="spellStart"/>
+            <w:r>
+              <w:t>à</w:t>
+            </w:r>
+            <w:proofErr w:type="spellEnd"/>
+            <w:r>
+              <w:t xml:space="preserve"> été coché apparait</w:t>
+            </w:r>
+          </w:p>
+        </w:tc>
+        <w:tc>
+          <w:tcPr>
+            <w:tcW w:w="0" w:type="auto"/>
+          </w:tcPr>
+          <w:p>
+            <w:r>
+              <w:t>OK</w:t>
+            </w:r>
+          </w:p>
+          <w:p>
+            <w:r>
+              <w:t xml:space="preserve">30 </w:t>
+            </w:r>
+            <w:proofErr w:type="spellStart"/>
+            <w:r>
+              <w:t>Oct</w:t>
+            </w:r>
+            <w:proofErr w:type="spellEnd"/>
+          </w:p>
+        </w:tc>
+      </w:tr>
+      <w:tr>
+        <w:tblPrEx>
+          <w:tblCellMar>
+            <w:top w:w="0" w:type="dxa"/>
+            <w:bottom w:w="0" w:type="dxa"/>
+          </w:tblCellMar>
+        </w:tblPrEx>
+        <w:tc>
+          <w:tcPr>
+            <w:tcW w:w="0" w:type="auto"/>
+          </w:tcPr>
+          <w:p>
+            <w:r>
+              <w:t>Affichage jour</w:t>
+            </w:r>
+          </w:p>
+        </w:tc>
+        <w:tc>
+          <w:tcPr>
+            <w:tcW w:w="0" w:type="auto"/>
+          </w:tcPr>
+          <w:p>
+            <w:r>
+              <w:t xml:space="preserve">Sur la page du graphe Quand l'utilisateur coche la </w:t>
+            </w:r>
+            <w:proofErr w:type="spellStart"/>
+            <w:r>
+              <w:t>checkBox</w:t>
+            </w:r>
+            <w:proofErr w:type="spellEnd"/>
+            <w:r>
+              <w:t xml:space="preserve"> d'un jour la statistique qui correspond au jour apparait</w:t>
+            </w:r>
+          </w:p>
+        </w:tc>
+        <w:tc>
+          <w:tcPr>
+            <w:tcW w:w="0" w:type="auto"/>
+          </w:tcPr>
+          <w:p>
+            <w:r>
+              <w:t>OK</w:t>
+            </w:r>
+          </w:p>
+          <w:p>
+            <w:r>
+              <w:t xml:space="preserve">30 </w:t>
+            </w:r>
+            <w:proofErr w:type="spellStart"/>
+            <w:r>
+              <w:t>Oct</w:t>
+            </w:r>
+            <w:proofErr w:type="spellEnd"/>
+          </w:p>
+        </w:tc>
+      </w:tr>
+      <w:tr>
+        <w:tblPrEx>
+          <w:tblCellMar>
+            <w:top w:w="0" w:type="dxa"/>
+            <w:bottom w:w="0" w:type="dxa"/>
+          </w:tblCellMar>
+        </w:tblPrEx>
+        <w:tc>
+          <w:tcPr>
+            <w:tcW w:w="0" w:type="auto"/>
+          </w:tcPr>
+          <w:p>
+            <w:r>
+              <w:t>Désaffichage jour</w:t>
+            </w:r>
+          </w:p>
+        </w:tc>
+        <w:tc>
+          <w:tcPr>
+            <w:tcW w:w="0" w:type="auto"/>
+          </w:tcPr>
+          <w:p>
+            <w:r>
+              <w:t xml:space="preserve">Sur la page du graphe Quand l'utilisateur décoche la </w:t>
+            </w:r>
+            <w:proofErr w:type="spellStart"/>
+            <w:r>
+              <w:t>checkBox</w:t>
+            </w:r>
+            <w:proofErr w:type="spellEnd"/>
+            <w:r>
+              <w:t xml:space="preserve"> d'un jour la statistique qui correspond au jour disparait</w:t>
+            </w:r>
+          </w:p>
+        </w:tc>
+        <w:tc>
+          <w:tcPr>
+            <w:tcW w:w="0" w:type="auto"/>
+          </w:tcPr>
+          <w:p>
+            <w:r>
+              <w:t>OK</w:t>
+            </w:r>
+          </w:p>
+          <w:p>
+            <w:r>
+              <w:t xml:space="preserve">30 </w:t>
+            </w:r>
+            <w:proofErr w:type="spellStart"/>
+            <w:r>
+              <w:t>Oct</w:t>
+            </w:r>
+            <w:proofErr w:type="spellEnd"/>
+          </w:p>
+        </w:tc>
+      </w:tr>
     </w:tbl>
-    <w:p/>
     <w:p/>
     <w:p>
       <w:pPr>
@@ -7440,6 +8341,9 @@
     </w:p>
     <w:p>
       <w:r>
+        <w:rPr>
+          <w:noProof/>
+        </w:rPr>
         <w:drawing>
           <wp:inline distT="0" distB="0" distL="0" distR="0" wp14:anchorId="5847AEBF" wp14:editId="109755C2">
             <wp:extent cx="5491162" cy="1919605"/>
@@ -7516,8 +8420,10 @@
         <w:rPr>
           <w:i/>
           <w:iCs/>
+          <w:noProof/>
           <w:u w:val="single"/>
         </w:rPr>
+        <w:lastRenderedPageBreak/>
         <w:drawing>
           <wp:inline distT="0" distB="0" distL="0" distR="0" wp14:anchorId="19BB675A" wp14:editId="5950F73B">
             <wp:extent cx="5759450" cy="1655445"/>
@@ -7620,7 +8526,21 @@
         <w:rPr>
           <w:lang w:val="fr-CH"/>
         </w:rPr>
-        <w:t xml:space="preserve"> affin de les rendre externe a la class </w:t>
+        <w:t xml:space="preserve"> </w:t>
+      </w:r>
+      <w:proofErr w:type="spellStart"/>
+      <w:r>
+        <w:rPr>
+          <w:lang w:val="fr-CH"/>
+        </w:rPr>
+        <w:t>affin</w:t>
+      </w:r>
+      <w:proofErr w:type="spellEnd"/>
+      <w:r>
+        <w:rPr>
+          <w:lang w:val="fr-CH"/>
+        </w:rPr>
+        <w:t xml:space="preserve"> de les rendre externe a la class </w:t>
       </w:r>
       <w:proofErr w:type="spellStart"/>
       <w:r>
@@ -7781,6 +8701,7 @@
       <w:r>
         <w:rPr>
           <w:i/>
+          <w:noProof/>
           <w:u w:val="single"/>
         </w:rPr>
         <w:drawing>
@@ -7908,7 +8829,6 @@
           <w:u w:val="single"/>
           <w:lang w:val="fr-CH"/>
         </w:rPr>
-        <w:lastRenderedPageBreak/>
         <w:t>L</w:t>
       </w:r>
       <w:r>
@@ -7981,6 +8901,7 @@
           <w:iCs/>
           <w:lang w:val="fr-CH"/>
         </w:rPr>
+        <w:lastRenderedPageBreak/>
         <w:t>FlowLayoutPannel</w:t>
       </w:r>
       <w:proofErr w:type="spellEnd"/>
@@ -8031,6 +8952,7 @@
       <w:r>
         <w:rPr>
           <w:i/>
+          <w:noProof/>
           <w:u w:val="single"/>
           <w:lang w:val="fr-CH"/>
         </w:rPr>
@@ -8188,7 +9110,15 @@
         </w:numPr>
       </w:pPr>
       <w:r>
-        <w:t>D’importer un jeu de donnée sous forme d’un fichier .JSON.</w:t>
+        <w:t xml:space="preserve">D’importer un jeu de donnée sous forme d’un </w:t>
+      </w:r>
+      <w:proofErr w:type="gramStart"/>
+      <w:r>
+        <w:t>fichier .JSON</w:t>
+      </w:r>
+      <w:proofErr w:type="gramEnd"/>
+      <w:r>
+        <w:t>.</w:t>
       </w:r>
     </w:p>
     <w:p>
@@ -8276,13 +9206,16 @@
           <w:i w:val="0"/>
           <w:iCs/>
         </w:rPr>
+        <w:t>Points positifs / négatifs</w:t>
+      </w:r>
+    </w:p>
+    <w:p>
+      <w:r>
+        <w:t xml:space="preserve">Bien que retissant au début, dû à mon inexpérience avec l’extension LINQ ce projet m’a permis de mieux la comprendre et de mieux me rendre compte de son utilité et </w:t>
+      </w:r>
+      <w:r>
         <w:lastRenderedPageBreak/>
-        <w:t>Points positifs / négatifs</w:t>
-      </w:r>
-    </w:p>
-    <w:p>
-      <w:r>
-        <w:t xml:space="preserve">Bien que retissant au début, dû à mon inexpérience avec l’extension LINQ ce projet m’a permis de mieux la comprendre et de mieux me rendre compte de son utilité et efficacité, j’ai au fur et à mesure du projet appris à mieux la maîtriser et ait pu apprendre beaucoup de nouvelle </w:t>
+        <w:t xml:space="preserve">efficacité, j’ai au fur et à mesure du projet appris à mieux la maîtriser et ait pu apprendre beaucoup de nouvelle </w:t>
       </w:r>
       <w:r>
         <w:t>chose</w:t>
@@ -8301,12 +9234,17 @@
         </w:numPr>
       </w:pPr>
       <w:proofErr w:type="spellStart"/>
+      <w:proofErr w:type="gramStart"/>
       <w:r>
         <w:t>OffType</w:t>
       </w:r>
       <w:proofErr w:type="spellEnd"/>
       <w:r>
-        <w:t>().</w:t>
+        <w:t>(</w:t>
+      </w:r>
+      <w:proofErr w:type="gramEnd"/>
+      <w:r>
+        <w:t>).</w:t>
       </w:r>
     </w:p>
     <w:p>
@@ -8333,12 +9271,17 @@
         <w:t xml:space="preserve">Key après un </w:t>
       </w:r>
       <w:proofErr w:type="spellStart"/>
+      <w:proofErr w:type="gramStart"/>
       <w:r>
         <w:t>groupBy</w:t>
       </w:r>
       <w:proofErr w:type="spellEnd"/>
       <w:r>
-        <w:t>().</w:t>
+        <w:t>(</w:t>
+      </w:r>
+      <w:proofErr w:type="gramEnd"/>
+      <w:r>
+        <w:t>).</w:t>
       </w:r>
     </w:p>
     <w:p>
@@ -8386,7 +9329,15 @@
     </w:p>
     <w:p>
       <w:r>
-        <w:t>Les principales difficultés que j’ai rencontré lors du projet on été lié a mon analyse préalable qui a été insuffisante, effectivement ma plus grosse erreur à été de ne pas avoir plus analysé l’API que j’ai choisie ce qui m’a couter un recommencement total du projet 3 semaine après son début.</w:t>
+        <w:t xml:space="preserve">Les principales difficultés que j’ai rencontré lors du projet </w:t>
+      </w:r>
+      <w:proofErr w:type="gramStart"/>
+      <w:r>
+        <w:t>on</w:t>
+      </w:r>
+      <w:proofErr w:type="gramEnd"/>
+      <w:r>
+        <w:t xml:space="preserve"> été lié a mon analyse préalable qui a été insuffisante, effectivement ma plus grosse erreur à été de ne pas avoir plus analysé l’API que j’ai choisie ce qui m’a couter un recommencement total du projet 3 semaine après son début.</w:t>
       </w:r>
     </w:p>
     <w:p/>
@@ -8410,7 +9361,15 @@
         <w:t>des données</w:t>
       </w:r>
       <w:r>
-        <w:t xml:space="preserve"> du projet avant de commencer le code afin d’éviter de rencontrer des problème provenant de la base même du projet de plus afin d’éviter de mauvaise surprise lors de la création du code je me concentrerai plus sur </w:t>
+        <w:t xml:space="preserve"> du projet avant de commencer le code afin d’éviter de rencontrer </w:t>
+      </w:r>
+      <w:proofErr w:type="gramStart"/>
+      <w:r>
+        <w:t>des problème</w:t>
+      </w:r>
+      <w:proofErr w:type="gramEnd"/>
+      <w:r>
+        <w:t xml:space="preserve"> provenant de la base même du projet de plus afin d’éviter de mauvaise surprise lors de la création du code je me concentrerai plus sur </w:t>
       </w:r>
       <w:r>
         <w:t>la création de user stories afin de mieux gérer la création des différentes méthodes.</w:t>
@@ -8467,12 +9426,17 @@
         </w:numPr>
       </w:pPr>
       <w:proofErr w:type="spellStart"/>
+      <w:proofErr w:type="gramStart"/>
       <w:r>
         <w:t>OffType</w:t>
       </w:r>
       <w:proofErr w:type="spellEnd"/>
       <w:r>
-        <w:t>().</w:t>
+        <w:t>(</w:t>
+      </w:r>
+      <w:proofErr w:type="gramEnd"/>
+      <w:r>
+        <w:t>).</w:t>
       </w:r>
     </w:p>
     <w:p>
@@ -8496,7 +9460,15 @@
         </w:numPr>
       </w:pPr>
       <w:r>
-        <w:t>La création d’un diagramme de classe et d’états a partir de mon code source.</w:t>
+        <w:t xml:space="preserve">La création d’un diagramme de classe et d’états </w:t>
+      </w:r>
+      <w:proofErr w:type="gramStart"/>
+      <w:r>
+        <w:t>a</w:t>
+      </w:r>
+      <w:proofErr w:type="gramEnd"/>
+      <w:r>
+        <w:t xml:space="preserve"> partir de mon code source.</w:t>
       </w:r>
     </w:p>
     <w:p>
@@ -8508,7 +9480,15 @@
         </w:numPr>
       </w:pPr>
       <w:r>
-        <w:t>La génération des commentaires des différentes méthode du programme.</w:t>
+        <w:t xml:space="preserve">La génération des commentaires </w:t>
+      </w:r>
+      <w:proofErr w:type="gramStart"/>
+      <w:r>
+        <w:t>des différentes méthode</w:t>
+      </w:r>
+      <w:proofErr w:type="gramEnd"/>
+      <w:r>
+        <w:t xml:space="preserve"> du programme.</w:t>
       </w:r>
     </w:p>
     <w:p/>
@@ -8542,7 +9522,6 @@
         </w:rPr>
       </w:pPr>
       <w:r>
-        <w:lastRenderedPageBreak/>
         <w:t>Un autre point important serait la mise en place d’une communication entre le programme et une API afin de pouvoir avoir une évolution des statistiques en temps réelle.</w:t>
       </w:r>
     </w:p>
@@ -8564,6 +9543,7 @@
       <w:bookmarkStart w:id="26" w:name="_Toc71703264"/>
       <w:bookmarkStart w:id="27" w:name="_Toc175917905"/>
       <w:r>
+        <w:lastRenderedPageBreak/>
         <w:t>A</w:t>
       </w:r>
       <w:bookmarkEnd w:id="26"/>
@@ -8604,19 +9584,7 @@
     </w:p>
     <w:p>
       <w:r>
-        <w:t xml:space="preserve">Voir </w:t>
-      </w:r>
-      <w:r>
-        <w:t>les fichiers</w:t>
-      </w:r>
-      <w:r>
-        <w:t xml:space="preserve"> se trouvant dans le dossier « journaux de travaux » sur </w:t>
-      </w:r>
-      <w:r>
-        <w:t>GitHub</w:t>
-      </w:r>
-      <w:r>
-        <w:t>.</w:t>
+        <w:t>Voir les fichiers se trouvant dans le dossier « journaux de travaux » sur GitHub.</w:t>
       </w:r>
     </w:p>
     <w:p/>
@@ -8633,7 +9601,7 @@
 </file>
 
 <file path=word/endnotes.xml><?xml version="1.0" encoding="utf-8"?>
-<w:endnotes xmlns:wpc="http://schemas.microsoft.com/office/word/2010/wordprocessingCanvas" xmlns:cx="http://schemas.microsoft.com/office/drawing/2014/chartex" xmlns:cx1="http://schemas.microsoft.com/office/drawing/2015/9/8/chartex" xmlns:cx2="http://schemas.microsoft.com/office/drawing/2015/10/21/chartex" xmlns:cx3="http://schemas.microsoft.com/office/drawing/2016/5/9/chartex" xmlns:cx4="http://schemas.microsoft.com/office/drawing/2016/5/10/chartex" xmlns:cx5="http://schemas.microsoft.com/office/drawing/2016/5/11/chartex" xmlns:cx6="http://schemas.microsoft.com/office/drawing/2016/5/12/chartex" xmlns:cx7="http://schemas.microsoft.com/office/drawing/2016/5/13/chartex" xmlns:cx8="http://schemas.microsoft.com/office/drawing/2016/5/14/chartex" xmlns:mc="http://schemas.openxmlformats.org/markup-compatibility/2006" xmlns:aink="http://schemas.microsoft.com/office/drawing/2016/ink" xmlns:am3d="http://schemas.microsoft.com/office/drawing/2017/model3d" xmlns:o="urn:schemas-microsoft-com:office:office" xmlns:oel="http://schemas.microsoft.com/office/2019/extlst" xmlns:r="http://schemas.openxmlformats.org/officeDocument/2006/relationships" xmlns:m="http://schemas.openxmlformats.org/officeDocument/2006/math" xmlns:v="urn:schemas-microsoft-com:vml" xmlns:wp14="http://schemas.microsoft.com/office/word/2010/wordprocessingDrawing" xmlns:wp="http://schemas.openxmlformats.org/drawingml/2006/wordprocessingDrawing" xmlns:w10="urn:schemas-microsoft-com:office:word" xmlns:w="http://schemas.openxmlformats.org/wordprocessingml/2006/main" xmlns:w14="http://schemas.microsoft.com/office/word/2010/wordml" xmlns:w15="http://schemas.microsoft.com/office/word/2012/wordml" xmlns:w16cex="http://schemas.microsoft.com/office/word/2018/wordml/cex" xmlns:w16cid="http://schemas.microsoft.com/office/word/2016/wordml/cid" xmlns:w16="http://schemas.microsoft.com/office/word/2018/wordml" xmlns:w16du="http://schemas.microsoft.com/office/word/2023/wordml/word16du" xmlns:w16sdtdh="http://schemas.microsoft.com/office/word/2020/wordml/sdtdatahash" xmlns:w16se="http://schemas.microsoft.com/office/word/2015/wordml/symex" xmlns:wpg="http://schemas.microsoft.com/office/word/2010/wordprocessingGroup" xmlns:wpi="http://schemas.microsoft.com/office/word/2010/wordprocessingInk" xmlns:wne="http://schemas.microsoft.com/office/word/2006/wordml" xmlns:wps="http://schemas.microsoft.com/office/word/2010/wordprocessingShape" mc:Ignorable="w14 w15 w16se w16cid w16 w16cex w16sdtdh w16du wp14">
+<w:endnotes xmlns:wpc="http://schemas.microsoft.com/office/word/2010/wordprocessingCanvas" xmlns:cx="http://schemas.microsoft.com/office/drawing/2014/chartex" xmlns:cx1="http://schemas.microsoft.com/office/drawing/2015/9/8/chartex" xmlns:cx2="http://schemas.microsoft.com/office/drawing/2015/10/21/chartex" xmlns:cx3="http://schemas.microsoft.com/office/drawing/2016/5/9/chartex" xmlns:cx4="http://schemas.microsoft.com/office/drawing/2016/5/10/chartex" xmlns:cx5="http://schemas.microsoft.com/office/drawing/2016/5/11/chartex" xmlns:cx6="http://schemas.microsoft.com/office/drawing/2016/5/12/chartex" xmlns:cx7="http://schemas.microsoft.com/office/drawing/2016/5/13/chartex" xmlns:cx8="http://schemas.microsoft.com/office/drawing/2016/5/14/chartex" xmlns:mc="http://schemas.openxmlformats.org/markup-compatibility/2006" xmlns:aink="http://schemas.microsoft.com/office/drawing/2016/ink" xmlns:am3d="http://schemas.microsoft.com/office/drawing/2017/model3d" xmlns:o="urn:schemas-microsoft-com:office:office" xmlns:oel="http://schemas.microsoft.com/office/2019/extlst" xmlns:r="http://schemas.openxmlformats.org/officeDocument/2006/relationships" xmlns:m="http://schemas.openxmlformats.org/officeDocument/2006/math" xmlns:v="urn:schemas-microsoft-com:vml" xmlns:wp14="http://schemas.microsoft.com/office/word/2010/wordprocessingDrawing" xmlns:wp="http://schemas.openxmlformats.org/drawingml/2006/wordprocessingDrawing" xmlns:w10="urn:schemas-microsoft-com:office:word" xmlns:w="http://schemas.openxmlformats.org/wordprocessingml/2006/main" xmlns:w14="http://schemas.microsoft.com/office/word/2010/wordml" xmlns:w15="http://schemas.microsoft.com/office/word/2012/wordml" xmlns:w16cex="http://schemas.microsoft.com/office/word/2018/wordml/cex" xmlns:w16cid="http://schemas.microsoft.com/office/word/2016/wordml/cid" xmlns:w16="http://schemas.microsoft.com/office/word/2018/wordml" xmlns:w16sdtdh="http://schemas.microsoft.com/office/word/2020/wordml/sdtdatahash" xmlns:w16se="http://schemas.microsoft.com/office/word/2015/wordml/symex" xmlns:wpg="http://schemas.microsoft.com/office/word/2010/wordprocessingGroup" xmlns:wpi="http://schemas.microsoft.com/office/word/2010/wordprocessingInk" xmlns:wne="http://schemas.microsoft.com/office/word/2006/wordml" xmlns:wps="http://schemas.microsoft.com/office/word/2010/wordprocessingShape" mc:Ignorable="w14 w15 w16se w16cid w16 w16cex w16sdtdh wp14">
   <w:endnote w:type="separator" w:id="-1">
     <w:p>
       <w:r>
@@ -8652,7 +9620,7 @@
 </file>
 
 <file path=word/footer1.xml><?xml version="1.0" encoding="utf-8"?>
-<w:ftr xmlns:wpc="http://schemas.microsoft.com/office/word/2010/wordprocessingCanvas" xmlns:cx="http://schemas.microsoft.com/office/drawing/2014/chartex" xmlns:cx1="http://schemas.microsoft.com/office/drawing/2015/9/8/chartex" xmlns:cx2="http://schemas.microsoft.com/office/drawing/2015/10/21/chartex" xmlns:cx3="http://schemas.microsoft.com/office/drawing/2016/5/9/chartex" xmlns:cx4="http://schemas.microsoft.com/office/drawing/2016/5/10/chartex" xmlns:cx5="http://schemas.microsoft.com/office/drawing/2016/5/11/chartex" xmlns:cx6="http://schemas.microsoft.com/office/drawing/2016/5/12/chartex" xmlns:cx7="http://schemas.microsoft.com/office/drawing/2016/5/13/chartex" xmlns:cx8="http://schemas.microsoft.com/office/drawing/2016/5/14/chartex" xmlns:mc="http://schemas.openxmlformats.org/markup-compatibility/2006" xmlns:aink="http://schemas.microsoft.com/office/drawing/2016/ink" xmlns:am3d="http://schemas.microsoft.com/office/drawing/2017/model3d" xmlns:o="urn:schemas-microsoft-com:office:office" xmlns:oel="http://schemas.microsoft.com/office/2019/extlst" xmlns:r="http://schemas.openxmlformats.org/officeDocument/2006/relationships" xmlns:m="http://schemas.openxmlformats.org/officeDocument/2006/math" xmlns:v="urn:schemas-microsoft-com:vml" xmlns:wp14="http://schemas.microsoft.com/office/word/2010/wordprocessingDrawing" xmlns:wp="http://schemas.openxmlformats.org/drawingml/2006/wordprocessingDrawing" xmlns:w10="urn:schemas-microsoft-com:office:word" xmlns:w="http://schemas.openxmlformats.org/wordprocessingml/2006/main" xmlns:w14="http://schemas.microsoft.com/office/word/2010/wordml" xmlns:w15="http://schemas.microsoft.com/office/word/2012/wordml" xmlns:w16cex="http://schemas.microsoft.com/office/word/2018/wordml/cex" xmlns:w16cid="http://schemas.microsoft.com/office/word/2016/wordml/cid" xmlns:w16="http://schemas.microsoft.com/office/word/2018/wordml" xmlns:w16du="http://schemas.microsoft.com/office/word/2023/wordml/word16du" xmlns:w16sdtdh="http://schemas.microsoft.com/office/word/2020/wordml/sdtdatahash" xmlns:w16se="http://schemas.microsoft.com/office/word/2015/wordml/symex" xmlns:wpg="http://schemas.microsoft.com/office/word/2010/wordprocessingGroup" xmlns:wpi="http://schemas.microsoft.com/office/word/2010/wordprocessingInk" xmlns:wne="http://schemas.microsoft.com/office/word/2006/wordml" xmlns:wps="http://schemas.microsoft.com/office/word/2010/wordprocessingShape" mc:Ignorable="w14 w15 w16se w16cid w16 w16cex w16sdtdh w16du wp14">
+<w:ftr xmlns:wpc="http://schemas.microsoft.com/office/word/2010/wordprocessingCanvas" xmlns:cx="http://schemas.microsoft.com/office/drawing/2014/chartex" xmlns:cx1="http://schemas.microsoft.com/office/drawing/2015/9/8/chartex" xmlns:cx2="http://schemas.microsoft.com/office/drawing/2015/10/21/chartex" xmlns:cx3="http://schemas.microsoft.com/office/drawing/2016/5/9/chartex" xmlns:cx4="http://schemas.microsoft.com/office/drawing/2016/5/10/chartex" xmlns:cx5="http://schemas.microsoft.com/office/drawing/2016/5/11/chartex" xmlns:cx6="http://schemas.microsoft.com/office/drawing/2016/5/12/chartex" xmlns:cx7="http://schemas.microsoft.com/office/drawing/2016/5/13/chartex" xmlns:cx8="http://schemas.microsoft.com/office/drawing/2016/5/14/chartex" xmlns:mc="http://schemas.openxmlformats.org/markup-compatibility/2006" xmlns:aink="http://schemas.microsoft.com/office/drawing/2016/ink" xmlns:am3d="http://schemas.microsoft.com/office/drawing/2017/model3d" xmlns:o="urn:schemas-microsoft-com:office:office" xmlns:oel="http://schemas.microsoft.com/office/2019/extlst" xmlns:r="http://schemas.openxmlformats.org/officeDocument/2006/relationships" xmlns:m="http://schemas.openxmlformats.org/officeDocument/2006/math" xmlns:v="urn:schemas-microsoft-com:vml" xmlns:wp14="http://schemas.microsoft.com/office/word/2010/wordprocessingDrawing" xmlns:wp="http://schemas.openxmlformats.org/drawingml/2006/wordprocessingDrawing" xmlns:w10="urn:schemas-microsoft-com:office:word" xmlns:w="http://schemas.openxmlformats.org/wordprocessingml/2006/main" xmlns:w14="http://schemas.microsoft.com/office/word/2010/wordml" xmlns:w15="http://schemas.microsoft.com/office/word/2012/wordml" xmlns:w16cex="http://schemas.microsoft.com/office/word/2018/wordml/cex" xmlns:w16cid="http://schemas.microsoft.com/office/word/2016/wordml/cid" xmlns:w16="http://schemas.microsoft.com/office/word/2018/wordml" xmlns:w16sdtdh="http://schemas.microsoft.com/office/word/2020/wordml/sdtdatahash" xmlns:w16se="http://schemas.microsoft.com/office/word/2015/wordml/symex" xmlns:wpg="http://schemas.microsoft.com/office/word/2010/wordprocessingGroup" xmlns:wpi="http://schemas.microsoft.com/office/word/2010/wordprocessingInk" xmlns:wne="http://schemas.microsoft.com/office/word/2006/wordml" xmlns:wps="http://schemas.microsoft.com/office/word/2010/wordprocessingShape" mc:Ignorable="w14 w15 w16se w16cid w16 w16cex w16sdtdh wp14">
   <w:p>
     <w:pPr>
       <w:pStyle w:val="Pieddepage"/>
@@ -8664,12 +9632,21 @@
         <w:szCs w:val="16"/>
       </w:rPr>
     </w:pPr>
+    <w:proofErr w:type="gramStart"/>
     <w:r>
       <w:rPr>
         <w:sz w:val="16"/>
         <w:szCs w:val="16"/>
       </w:rPr>
-      <w:t>i-CQ VD Octobre 2010</w:t>
+      <w:t>i</w:t>
+    </w:r>
+    <w:proofErr w:type="gramEnd"/>
+    <w:r>
+      <w:rPr>
+        <w:sz w:val="16"/>
+        <w:szCs w:val="16"/>
+      </w:rPr>
+      <w:t>-CQ VD Octobre 2010</w:t>
     </w:r>
     <w:r>
       <w:rPr>
@@ -8762,7 +9739,7 @@
 </file>
 
 <file path=word/footnotes.xml><?xml version="1.0" encoding="utf-8"?>
-<w:footnotes xmlns:wpc="http://schemas.microsoft.com/office/word/2010/wordprocessingCanvas" xmlns:cx="http://schemas.microsoft.com/office/drawing/2014/chartex" xmlns:cx1="http://schemas.microsoft.com/office/drawing/2015/9/8/chartex" xmlns:cx2="http://schemas.microsoft.com/office/drawing/2015/10/21/chartex" xmlns:cx3="http://schemas.microsoft.com/office/drawing/2016/5/9/chartex" xmlns:cx4="http://schemas.microsoft.com/office/drawing/2016/5/10/chartex" xmlns:cx5="http://schemas.microsoft.com/office/drawing/2016/5/11/chartex" xmlns:cx6="http://schemas.microsoft.com/office/drawing/2016/5/12/chartex" xmlns:cx7="http://schemas.microsoft.com/office/drawing/2016/5/13/chartex" xmlns:cx8="http://schemas.microsoft.com/office/drawing/2016/5/14/chartex" xmlns:mc="http://schemas.openxmlformats.org/markup-compatibility/2006" xmlns:aink="http://schemas.microsoft.com/office/drawing/2016/ink" xmlns:am3d="http://schemas.microsoft.com/office/drawing/2017/model3d" xmlns:o="urn:schemas-microsoft-com:office:office" xmlns:oel="http://schemas.microsoft.com/office/2019/extlst" xmlns:r="http://schemas.openxmlformats.org/officeDocument/2006/relationships" xmlns:m="http://schemas.openxmlformats.org/officeDocument/2006/math" xmlns:v="urn:schemas-microsoft-com:vml" xmlns:wp14="http://schemas.microsoft.com/office/word/2010/wordprocessingDrawing" xmlns:wp="http://schemas.openxmlformats.org/drawingml/2006/wordprocessingDrawing" xmlns:w10="urn:schemas-microsoft-com:office:word" xmlns:w="http://schemas.openxmlformats.org/wordprocessingml/2006/main" xmlns:w14="http://schemas.microsoft.com/office/word/2010/wordml" xmlns:w15="http://schemas.microsoft.com/office/word/2012/wordml" xmlns:w16cex="http://schemas.microsoft.com/office/word/2018/wordml/cex" xmlns:w16cid="http://schemas.microsoft.com/office/word/2016/wordml/cid" xmlns:w16="http://schemas.microsoft.com/office/word/2018/wordml" xmlns:w16du="http://schemas.microsoft.com/office/word/2023/wordml/word16du" xmlns:w16sdtdh="http://schemas.microsoft.com/office/word/2020/wordml/sdtdatahash" xmlns:w16se="http://schemas.microsoft.com/office/word/2015/wordml/symex" xmlns:wpg="http://schemas.microsoft.com/office/word/2010/wordprocessingGroup" xmlns:wpi="http://schemas.microsoft.com/office/word/2010/wordprocessingInk" xmlns:wne="http://schemas.microsoft.com/office/word/2006/wordml" xmlns:wps="http://schemas.microsoft.com/office/word/2010/wordprocessingShape" mc:Ignorable="w14 w15 w16se w16cid w16 w16cex w16sdtdh w16du wp14">
+<w:footnotes xmlns:wpc="http://schemas.microsoft.com/office/word/2010/wordprocessingCanvas" xmlns:cx="http://schemas.microsoft.com/office/drawing/2014/chartex" xmlns:cx1="http://schemas.microsoft.com/office/drawing/2015/9/8/chartex" xmlns:cx2="http://schemas.microsoft.com/office/drawing/2015/10/21/chartex" xmlns:cx3="http://schemas.microsoft.com/office/drawing/2016/5/9/chartex" xmlns:cx4="http://schemas.microsoft.com/office/drawing/2016/5/10/chartex" xmlns:cx5="http://schemas.microsoft.com/office/drawing/2016/5/11/chartex" xmlns:cx6="http://schemas.microsoft.com/office/drawing/2016/5/12/chartex" xmlns:cx7="http://schemas.microsoft.com/office/drawing/2016/5/13/chartex" xmlns:cx8="http://schemas.microsoft.com/office/drawing/2016/5/14/chartex" xmlns:mc="http://schemas.openxmlformats.org/markup-compatibility/2006" xmlns:aink="http://schemas.microsoft.com/office/drawing/2016/ink" xmlns:am3d="http://schemas.microsoft.com/office/drawing/2017/model3d" xmlns:o="urn:schemas-microsoft-com:office:office" xmlns:oel="http://schemas.microsoft.com/office/2019/extlst" xmlns:r="http://schemas.openxmlformats.org/officeDocument/2006/relationships" xmlns:m="http://schemas.openxmlformats.org/officeDocument/2006/math" xmlns:v="urn:schemas-microsoft-com:vml" xmlns:wp14="http://schemas.microsoft.com/office/word/2010/wordprocessingDrawing" xmlns:wp="http://schemas.openxmlformats.org/drawingml/2006/wordprocessingDrawing" xmlns:w10="urn:schemas-microsoft-com:office:word" xmlns:w="http://schemas.openxmlformats.org/wordprocessingml/2006/main" xmlns:w14="http://schemas.microsoft.com/office/word/2010/wordml" xmlns:w15="http://schemas.microsoft.com/office/word/2012/wordml" xmlns:w16cex="http://schemas.microsoft.com/office/word/2018/wordml/cex" xmlns:w16cid="http://schemas.microsoft.com/office/word/2016/wordml/cid" xmlns:w16="http://schemas.microsoft.com/office/word/2018/wordml" xmlns:w16sdtdh="http://schemas.microsoft.com/office/word/2020/wordml/sdtdatahash" xmlns:w16se="http://schemas.microsoft.com/office/word/2015/wordml/symex" xmlns:wpg="http://schemas.microsoft.com/office/word/2010/wordprocessingGroup" xmlns:wpi="http://schemas.microsoft.com/office/word/2010/wordprocessingInk" xmlns:wne="http://schemas.microsoft.com/office/word/2006/wordml" xmlns:wps="http://schemas.microsoft.com/office/word/2010/wordprocessingShape" mc:Ignorable="w14 w15 w16se w16cid w16 w16cex w16sdtdh wp14">
   <w:footnote w:type="separator" w:id="-1">
     <w:p>
       <w:r>
@@ -8781,7 +9758,7 @@
 </file>
 
 <file path=word/header1.xml><?xml version="1.0" encoding="utf-8"?>
-<w:hdr xmlns:wpc="http://schemas.microsoft.com/office/word/2010/wordprocessingCanvas" xmlns:cx="http://schemas.microsoft.com/office/drawing/2014/chartex" xmlns:cx1="http://schemas.microsoft.com/office/drawing/2015/9/8/chartex" xmlns:cx2="http://schemas.microsoft.com/office/drawing/2015/10/21/chartex" xmlns:cx3="http://schemas.microsoft.com/office/drawing/2016/5/9/chartex" xmlns:cx4="http://schemas.microsoft.com/office/drawing/2016/5/10/chartex" xmlns:cx5="http://schemas.microsoft.com/office/drawing/2016/5/11/chartex" xmlns:cx6="http://schemas.microsoft.com/office/drawing/2016/5/12/chartex" xmlns:cx7="http://schemas.microsoft.com/office/drawing/2016/5/13/chartex" xmlns:cx8="http://schemas.microsoft.com/office/drawing/2016/5/14/chartex" xmlns:mc="http://schemas.openxmlformats.org/markup-compatibility/2006" xmlns:aink="http://schemas.microsoft.com/office/drawing/2016/ink" xmlns:am3d="http://schemas.microsoft.com/office/drawing/2017/model3d" xmlns:o="urn:schemas-microsoft-com:office:office" xmlns:oel="http://schemas.microsoft.com/office/2019/extlst" xmlns:r="http://schemas.openxmlformats.org/officeDocument/2006/relationships" xmlns:m="http://schemas.openxmlformats.org/officeDocument/2006/math" xmlns:v="urn:schemas-microsoft-com:vml" xmlns:wp14="http://schemas.microsoft.com/office/word/2010/wordprocessingDrawing" xmlns:wp="http://schemas.openxmlformats.org/drawingml/2006/wordprocessingDrawing" xmlns:w10="urn:schemas-microsoft-com:office:word" xmlns:w="http://schemas.openxmlformats.org/wordprocessingml/2006/main" xmlns:w14="http://schemas.microsoft.com/office/word/2010/wordml" xmlns:w15="http://schemas.microsoft.com/office/word/2012/wordml" xmlns:w16cex="http://schemas.microsoft.com/office/word/2018/wordml/cex" xmlns:w16cid="http://schemas.microsoft.com/office/word/2016/wordml/cid" xmlns:w16="http://schemas.microsoft.com/office/word/2018/wordml" xmlns:w16du="http://schemas.microsoft.com/office/word/2023/wordml/word16du" xmlns:w16sdtdh="http://schemas.microsoft.com/office/word/2020/wordml/sdtdatahash" xmlns:w16se="http://schemas.microsoft.com/office/word/2015/wordml/symex" xmlns:wpg="http://schemas.microsoft.com/office/word/2010/wordprocessingGroup" xmlns:wpi="http://schemas.microsoft.com/office/word/2010/wordprocessingInk" xmlns:wne="http://schemas.microsoft.com/office/word/2006/wordml" xmlns:wps="http://schemas.microsoft.com/office/word/2010/wordprocessingShape" mc:Ignorable="w14 w15 w16se w16cid w16 w16cex w16sdtdh w16du wp14">
+<w:hdr xmlns:wpc="http://schemas.microsoft.com/office/word/2010/wordprocessingCanvas" xmlns:cx="http://schemas.microsoft.com/office/drawing/2014/chartex" xmlns:cx1="http://schemas.microsoft.com/office/drawing/2015/9/8/chartex" xmlns:cx2="http://schemas.microsoft.com/office/drawing/2015/10/21/chartex" xmlns:cx3="http://schemas.microsoft.com/office/drawing/2016/5/9/chartex" xmlns:cx4="http://schemas.microsoft.com/office/drawing/2016/5/10/chartex" xmlns:cx5="http://schemas.microsoft.com/office/drawing/2016/5/11/chartex" xmlns:cx6="http://schemas.microsoft.com/office/drawing/2016/5/12/chartex" xmlns:cx7="http://schemas.microsoft.com/office/drawing/2016/5/13/chartex" xmlns:cx8="http://schemas.microsoft.com/office/drawing/2016/5/14/chartex" xmlns:mc="http://schemas.openxmlformats.org/markup-compatibility/2006" xmlns:aink="http://schemas.microsoft.com/office/drawing/2016/ink" xmlns:am3d="http://schemas.microsoft.com/office/drawing/2017/model3d" xmlns:o="urn:schemas-microsoft-com:office:office" xmlns:oel="http://schemas.microsoft.com/office/2019/extlst" xmlns:r="http://schemas.openxmlformats.org/officeDocument/2006/relationships" xmlns:m="http://schemas.openxmlformats.org/officeDocument/2006/math" xmlns:v="urn:schemas-microsoft-com:vml" xmlns:wp14="http://schemas.microsoft.com/office/word/2010/wordprocessingDrawing" xmlns:wp="http://schemas.openxmlformats.org/drawingml/2006/wordprocessingDrawing" xmlns:w10="urn:schemas-microsoft-com:office:word" xmlns:w="http://schemas.openxmlformats.org/wordprocessingml/2006/main" xmlns:w14="http://schemas.microsoft.com/office/word/2010/wordml" xmlns:w15="http://schemas.microsoft.com/office/word/2012/wordml" xmlns:w16cex="http://schemas.microsoft.com/office/word/2018/wordml/cex" xmlns:w16cid="http://schemas.microsoft.com/office/word/2016/wordml/cid" xmlns:w16="http://schemas.microsoft.com/office/word/2018/wordml" xmlns:w16sdtdh="http://schemas.microsoft.com/office/word/2020/wordml/sdtdatahash" xmlns:w16se="http://schemas.microsoft.com/office/word/2015/wordml/symex" xmlns:wpg="http://schemas.microsoft.com/office/word/2010/wordprocessingGroup" xmlns:wpi="http://schemas.microsoft.com/office/word/2010/wordprocessingInk" xmlns:wne="http://schemas.microsoft.com/office/word/2006/wordml" xmlns:wps="http://schemas.microsoft.com/office/word/2010/wordprocessingShape" mc:Ignorable="w14 w15 w16se w16cid w16 w16cex w16sdtdh wp14">
   <w:p>
     <w:pPr>
       <w:pStyle w:val="En-tte"/>
@@ -8897,7 +9874,7 @@
 </file>
 
 <file path=word/numbering.xml><?xml version="1.0" encoding="utf-8"?>
-<w:numbering xmlns:wpc="http://schemas.microsoft.com/office/word/2010/wordprocessingCanvas" xmlns:cx="http://schemas.microsoft.com/office/drawing/2014/chartex" xmlns:cx1="http://schemas.microsoft.com/office/drawing/2015/9/8/chartex" xmlns:cx2="http://schemas.microsoft.com/office/drawing/2015/10/21/chartex" xmlns:cx3="http://schemas.microsoft.com/office/drawing/2016/5/9/chartex" xmlns:cx4="http://schemas.microsoft.com/office/drawing/2016/5/10/chartex" xmlns:cx5="http://schemas.microsoft.com/office/drawing/2016/5/11/chartex" xmlns:cx6="http://schemas.microsoft.com/office/drawing/2016/5/12/chartex" xmlns:cx7="http://schemas.microsoft.com/office/drawing/2016/5/13/chartex" xmlns:cx8="http://schemas.microsoft.com/office/drawing/2016/5/14/chartex" xmlns:mc="http://schemas.openxmlformats.org/markup-compatibility/2006" xmlns:aink="http://schemas.microsoft.com/office/drawing/2016/ink" xmlns:am3d="http://schemas.microsoft.com/office/drawing/2017/model3d" xmlns:o="urn:schemas-microsoft-com:office:office" xmlns:oel="http://schemas.microsoft.com/office/2019/extlst" xmlns:r="http://schemas.openxmlformats.org/officeDocument/2006/relationships" xmlns:m="http://schemas.openxmlformats.org/officeDocument/2006/math" xmlns:v="urn:schemas-microsoft-com:vml" xmlns:wp14="http://schemas.microsoft.com/office/word/2010/wordprocessingDrawing" xmlns:wp="http://schemas.openxmlformats.org/drawingml/2006/wordprocessingDrawing" xmlns:w10="urn:schemas-microsoft-com:office:word" xmlns:w="http://schemas.openxmlformats.org/wordprocessingml/2006/main" xmlns:w14="http://schemas.microsoft.com/office/word/2010/wordml" xmlns:w15="http://schemas.microsoft.com/office/word/2012/wordml" xmlns:w16cex="http://schemas.microsoft.com/office/word/2018/wordml/cex" xmlns:w16cid="http://schemas.microsoft.com/office/word/2016/wordml/cid" xmlns:w16="http://schemas.microsoft.com/office/word/2018/wordml" xmlns:w16du="http://schemas.microsoft.com/office/word/2023/wordml/word16du" xmlns:w16sdtdh="http://schemas.microsoft.com/office/word/2020/wordml/sdtdatahash" xmlns:w16se="http://schemas.microsoft.com/office/word/2015/wordml/symex" xmlns:wpg="http://schemas.microsoft.com/office/word/2010/wordprocessingGroup" xmlns:wpi="http://schemas.microsoft.com/office/word/2010/wordprocessingInk" xmlns:wne="http://schemas.microsoft.com/office/word/2006/wordml" xmlns:wps="http://schemas.microsoft.com/office/word/2010/wordprocessingShape" mc:Ignorable="w14 w15 w16se w16cid w16 w16cex w16sdtdh w16du wp14">
+<w:numbering xmlns:wpc="http://schemas.microsoft.com/office/word/2010/wordprocessingCanvas" xmlns:cx="http://schemas.microsoft.com/office/drawing/2014/chartex" xmlns:cx1="http://schemas.microsoft.com/office/drawing/2015/9/8/chartex" xmlns:cx2="http://schemas.microsoft.com/office/drawing/2015/10/21/chartex" xmlns:cx3="http://schemas.microsoft.com/office/drawing/2016/5/9/chartex" xmlns:cx4="http://schemas.microsoft.com/office/drawing/2016/5/10/chartex" xmlns:cx5="http://schemas.microsoft.com/office/drawing/2016/5/11/chartex" xmlns:cx6="http://schemas.microsoft.com/office/drawing/2016/5/12/chartex" xmlns:cx7="http://schemas.microsoft.com/office/drawing/2016/5/13/chartex" xmlns:cx8="http://schemas.microsoft.com/office/drawing/2016/5/14/chartex" xmlns:mc="http://schemas.openxmlformats.org/markup-compatibility/2006" xmlns:aink="http://schemas.microsoft.com/office/drawing/2016/ink" xmlns:am3d="http://schemas.microsoft.com/office/drawing/2017/model3d" xmlns:o="urn:schemas-microsoft-com:office:office" xmlns:oel="http://schemas.microsoft.com/office/2019/extlst" xmlns:r="http://schemas.openxmlformats.org/officeDocument/2006/relationships" xmlns:m="http://schemas.openxmlformats.org/officeDocument/2006/math" xmlns:v="urn:schemas-microsoft-com:vml" xmlns:wp14="http://schemas.microsoft.com/office/word/2010/wordprocessingDrawing" xmlns:wp="http://schemas.openxmlformats.org/drawingml/2006/wordprocessingDrawing" xmlns:w10="urn:schemas-microsoft-com:office:word" xmlns:w="http://schemas.openxmlformats.org/wordprocessingml/2006/main" xmlns:w14="http://schemas.microsoft.com/office/word/2010/wordml" xmlns:w15="http://schemas.microsoft.com/office/word/2012/wordml" xmlns:w16cex="http://schemas.microsoft.com/office/word/2018/wordml/cex" xmlns:w16cid="http://schemas.microsoft.com/office/word/2016/wordml/cid" xmlns:w16="http://schemas.microsoft.com/office/word/2018/wordml" xmlns:w16sdtdh="http://schemas.microsoft.com/office/word/2020/wordml/sdtdatahash" xmlns:w16se="http://schemas.microsoft.com/office/word/2015/wordml/symex" xmlns:wpg="http://schemas.microsoft.com/office/word/2010/wordprocessingGroup" xmlns:wpi="http://schemas.microsoft.com/office/word/2010/wordprocessingInk" xmlns:wne="http://schemas.microsoft.com/office/word/2006/wordml" xmlns:wps="http://schemas.microsoft.com/office/word/2010/wordprocessingShape" mc:Ignorable="w14 w15 w16se w16cid w16 w16cex w16sdtdh wp14">
   <w:abstractNum w:abstractNumId="0" w15:restartNumberingAfterBreak="0">
     <w:nsid w:val="0A7C7405"/>
     <w:multiLevelType w:val="singleLevel"/>
@@ -9033,6 +10010,92 @@
     </w:lvl>
   </w:abstractNum>
   <w:abstractNum w:abstractNumId="2" w15:restartNumberingAfterBreak="0">
+    <w:nsid w:val="14134714"/>
+    <w:multiLevelType w:val="hybridMultilevel"/>
+    <w:tmpl w:val="3E5488CC"/>
+    <w:lvl w:ilvl="0" w:tplc="A39E5334">
+      <w:start w:val="1"/>
+      <w:numFmt w:val="bullet"/>
+      <w:lvlText w:val="●"/>
+      <w:lvlJc w:val="left"/>
+      <w:pPr>
+        <w:ind w:left="720" w:hanging="360"/>
+      </w:pPr>
+    </w:lvl>
+    <w:lvl w:ilvl="1" w:tplc="79449626">
+      <w:start w:val="1"/>
+      <w:numFmt w:val="bullet"/>
+      <w:lvlText w:val="○"/>
+      <w:lvlJc w:val="left"/>
+      <w:pPr>
+        <w:ind w:left="1440" w:hanging="360"/>
+      </w:pPr>
+    </w:lvl>
+    <w:lvl w:ilvl="2" w:tplc="9778475E">
+      <w:start w:val="1"/>
+      <w:numFmt w:val="bullet"/>
+      <w:lvlText w:val="■"/>
+      <w:lvlJc w:val="left"/>
+      <w:pPr>
+        <w:ind w:left="2160" w:hanging="360"/>
+      </w:pPr>
+    </w:lvl>
+    <w:lvl w:ilvl="3" w:tplc="7396C8F8">
+      <w:start w:val="1"/>
+      <w:numFmt w:val="bullet"/>
+      <w:lvlText w:val="●"/>
+      <w:lvlJc w:val="left"/>
+      <w:pPr>
+        <w:ind w:left="2880" w:hanging="360"/>
+      </w:pPr>
+    </w:lvl>
+    <w:lvl w:ilvl="4" w:tplc="845C5B46">
+      <w:start w:val="1"/>
+      <w:numFmt w:val="bullet"/>
+      <w:lvlText w:val="○"/>
+      <w:lvlJc w:val="left"/>
+      <w:pPr>
+        <w:ind w:left="3600" w:hanging="360"/>
+      </w:pPr>
+    </w:lvl>
+    <w:lvl w:ilvl="5" w:tplc="1B8C3142">
+      <w:start w:val="1"/>
+      <w:numFmt w:val="bullet"/>
+      <w:lvlText w:val="■"/>
+      <w:lvlJc w:val="left"/>
+      <w:pPr>
+        <w:ind w:left="4320" w:hanging="360"/>
+      </w:pPr>
+    </w:lvl>
+    <w:lvl w:ilvl="6" w:tplc="04DCE804">
+      <w:start w:val="1"/>
+      <w:numFmt w:val="bullet"/>
+      <w:lvlText w:val="●"/>
+      <w:lvlJc w:val="left"/>
+      <w:pPr>
+        <w:ind w:left="5040" w:hanging="360"/>
+      </w:pPr>
+    </w:lvl>
+    <w:lvl w:ilvl="7" w:tplc="713EE616">
+      <w:start w:val="1"/>
+      <w:numFmt w:val="bullet"/>
+      <w:lvlText w:val="●"/>
+      <w:lvlJc w:val="left"/>
+      <w:pPr>
+        <w:ind w:left="5760" w:hanging="360"/>
+      </w:pPr>
+    </w:lvl>
+    <w:lvl w:ilvl="8" w:tplc="8F926DE2">
+      <w:start w:val="1"/>
+      <w:numFmt w:val="bullet"/>
+      <w:lvlText w:val="●"/>
+      <w:lvlJc w:val="left"/>
+      <w:pPr>
+        <w:ind w:left="6480" w:hanging="360"/>
+      </w:pPr>
+    </w:lvl>
+  </w:abstractNum>
+  <w:abstractNum w:abstractNumId="3" w15:restartNumberingAfterBreak="0">
     <w:nsid w:val="16794E2B"/>
     <w:multiLevelType w:val="hybridMultilevel"/>
     <w:tmpl w:val="641AD2C2"/>
@@ -9172,7 +10235,7 @@
       </w:rPr>
     </w:lvl>
   </w:abstractNum>
-  <w:abstractNum w:abstractNumId="3" w15:restartNumberingAfterBreak="0">
+  <w:abstractNum w:abstractNumId="4" w15:restartNumberingAfterBreak="0">
     <w:nsid w:val="19FF01AE"/>
     <w:multiLevelType w:val="hybridMultilevel"/>
     <w:tmpl w:val="EC6A3956"/>
@@ -9312,7 +10375,7 @@
       </w:rPr>
     </w:lvl>
   </w:abstractNum>
-  <w:abstractNum w:abstractNumId="4" w15:restartNumberingAfterBreak="0">
+  <w:abstractNum w:abstractNumId="5" w15:restartNumberingAfterBreak="0">
     <w:nsid w:val="1F012D73"/>
     <w:multiLevelType w:val="hybridMultilevel"/>
     <w:tmpl w:val="3EEC36A0"/>
@@ -9401,7 +10464,7 @@
       </w:pPr>
     </w:lvl>
   </w:abstractNum>
-  <w:abstractNum w:abstractNumId="5" w15:restartNumberingAfterBreak="0">
+  <w:abstractNum w:abstractNumId="6" w15:restartNumberingAfterBreak="0">
     <w:nsid w:val="27A404D8"/>
     <w:multiLevelType w:val="hybridMultilevel"/>
     <w:tmpl w:val="E4483B56"/>
@@ -9541,7 +10604,93 @@
       </w:rPr>
     </w:lvl>
   </w:abstractNum>
-  <w:abstractNum w:abstractNumId="6" w15:restartNumberingAfterBreak="0">
+  <w:abstractNum w:abstractNumId="7" w15:restartNumberingAfterBreak="0">
+    <w:nsid w:val="2D1F3A72"/>
+    <w:multiLevelType w:val="hybridMultilevel"/>
+    <w:tmpl w:val="CDEA3938"/>
+    <w:lvl w:ilvl="0" w:tplc="8A241666">
+      <w:start w:val="1"/>
+      <w:numFmt w:val="bullet"/>
+      <w:lvlText w:val="●"/>
+      <w:lvlJc w:val="left"/>
+      <w:pPr>
+        <w:ind w:left="720" w:hanging="360"/>
+      </w:pPr>
+    </w:lvl>
+    <w:lvl w:ilvl="1" w:tplc="CFDA5844">
+      <w:start w:val="1"/>
+      <w:numFmt w:val="bullet"/>
+      <w:lvlText w:val="○"/>
+      <w:lvlJc w:val="left"/>
+      <w:pPr>
+        <w:ind w:left="1440" w:hanging="360"/>
+      </w:pPr>
+    </w:lvl>
+    <w:lvl w:ilvl="2" w:tplc="AF3AE524">
+      <w:start w:val="1"/>
+      <w:numFmt w:val="bullet"/>
+      <w:lvlText w:val="■"/>
+      <w:lvlJc w:val="left"/>
+      <w:pPr>
+        <w:ind w:left="2160" w:hanging="360"/>
+      </w:pPr>
+    </w:lvl>
+    <w:lvl w:ilvl="3" w:tplc="2724FED8">
+      <w:start w:val="1"/>
+      <w:numFmt w:val="bullet"/>
+      <w:lvlText w:val="●"/>
+      <w:lvlJc w:val="left"/>
+      <w:pPr>
+        <w:ind w:left="2880" w:hanging="360"/>
+      </w:pPr>
+    </w:lvl>
+    <w:lvl w:ilvl="4" w:tplc="5D004E7A">
+      <w:start w:val="1"/>
+      <w:numFmt w:val="bullet"/>
+      <w:lvlText w:val="○"/>
+      <w:lvlJc w:val="left"/>
+      <w:pPr>
+        <w:ind w:left="3600" w:hanging="360"/>
+      </w:pPr>
+    </w:lvl>
+    <w:lvl w:ilvl="5" w:tplc="1E26E822">
+      <w:start w:val="1"/>
+      <w:numFmt w:val="bullet"/>
+      <w:lvlText w:val="■"/>
+      <w:lvlJc w:val="left"/>
+      <w:pPr>
+        <w:ind w:left="4320" w:hanging="360"/>
+      </w:pPr>
+    </w:lvl>
+    <w:lvl w:ilvl="6" w:tplc="DDCC64F4">
+      <w:start w:val="1"/>
+      <w:numFmt w:val="bullet"/>
+      <w:lvlText w:val="●"/>
+      <w:lvlJc w:val="left"/>
+      <w:pPr>
+        <w:ind w:left="5040" w:hanging="360"/>
+      </w:pPr>
+    </w:lvl>
+    <w:lvl w:ilvl="7" w:tplc="593E368A">
+      <w:start w:val="1"/>
+      <w:numFmt w:val="bullet"/>
+      <w:lvlText w:val="●"/>
+      <w:lvlJc w:val="left"/>
+      <w:pPr>
+        <w:ind w:left="5760" w:hanging="360"/>
+      </w:pPr>
+    </w:lvl>
+    <w:lvl w:ilvl="8" w:tplc="CCA8D2E2">
+      <w:start w:val="1"/>
+      <w:numFmt w:val="bullet"/>
+      <w:lvlText w:val="●"/>
+      <w:lvlJc w:val="left"/>
+      <w:pPr>
+        <w:ind w:left="6480" w:hanging="360"/>
+      </w:pPr>
+    </w:lvl>
+  </w:abstractNum>
+  <w:abstractNum w:abstractNumId="8" w15:restartNumberingAfterBreak="0">
     <w:nsid w:val="318A3916"/>
     <w:multiLevelType w:val="hybridMultilevel"/>
     <w:tmpl w:val="7EC48B9C"/>
@@ -9654,7 +10803,7 @@
       </w:rPr>
     </w:lvl>
   </w:abstractNum>
-  <w:abstractNum w:abstractNumId="7" w15:restartNumberingAfterBreak="0">
+  <w:abstractNum w:abstractNumId="9" w15:restartNumberingAfterBreak="0">
     <w:nsid w:val="408C02FF"/>
     <w:multiLevelType w:val="hybridMultilevel"/>
     <w:tmpl w:val="1C925AC4"/>
@@ -9791,7 +10940,7 @@
       </w:rPr>
     </w:lvl>
   </w:abstractNum>
-  <w:abstractNum w:abstractNumId="8" w15:restartNumberingAfterBreak="0">
+  <w:abstractNum w:abstractNumId="10" w15:restartNumberingAfterBreak="0">
     <w:nsid w:val="42F31DAB"/>
     <w:multiLevelType w:val="hybridMultilevel"/>
     <w:tmpl w:val="A46C5D1C"/>
@@ -9931,7 +11080,7 @@
       </w:rPr>
     </w:lvl>
   </w:abstractNum>
-  <w:abstractNum w:abstractNumId="9" w15:restartNumberingAfterBreak="0">
+  <w:abstractNum w:abstractNumId="11" w15:restartNumberingAfterBreak="0">
     <w:nsid w:val="4D7C5EF3"/>
     <w:multiLevelType w:val="hybridMultilevel"/>
     <w:tmpl w:val="C8FABC8A"/>
@@ -10043,7 +11192,7 @@
       </w:rPr>
     </w:lvl>
   </w:abstractNum>
-  <w:abstractNum w:abstractNumId="10" w15:restartNumberingAfterBreak="0">
+  <w:abstractNum w:abstractNumId="12" w15:restartNumberingAfterBreak="0">
     <w:nsid w:val="5082572C"/>
     <w:multiLevelType w:val="hybridMultilevel"/>
     <w:tmpl w:val="ED4ACFA4"/>
@@ -10183,7 +11332,7 @@
       </w:rPr>
     </w:lvl>
   </w:abstractNum>
-  <w:abstractNum w:abstractNumId="11" w15:restartNumberingAfterBreak="0">
+  <w:abstractNum w:abstractNumId="13" w15:restartNumberingAfterBreak="0">
     <w:nsid w:val="52B247CA"/>
     <w:multiLevelType w:val="hybridMultilevel"/>
     <w:tmpl w:val="B7D4D45A"/>
@@ -10323,7 +11472,7 @@
       </w:rPr>
     </w:lvl>
   </w:abstractNum>
-  <w:abstractNum w:abstractNumId="12" w15:restartNumberingAfterBreak="0">
+  <w:abstractNum w:abstractNumId="14" w15:restartNumberingAfterBreak="0">
     <w:nsid w:val="594C1361"/>
     <w:multiLevelType w:val="hybridMultilevel"/>
     <w:tmpl w:val="5C243628"/>
@@ -10463,7 +11612,7 @@
       </w:rPr>
     </w:lvl>
   </w:abstractNum>
-  <w:abstractNum w:abstractNumId="13" w15:restartNumberingAfterBreak="0">
+  <w:abstractNum w:abstractNumId="15" w15:restartNumberingAfterBreak="0">
     <w:nsid w:val="5DFB29D1"/>
     <w:multiLevelType w:val="hybridMultilevel"/>
     <w:tmpl w:val="4CEA1E16"/>
@@ -10575,7 +11724,7 @@
       </w:rPr>
     </w:lvl>
   </w:abstractNum>
-  <w:abstractNum w:abstractNumId="14" w15:restartNumberingAfterBreak="0">
+  <w:abstractNum w:abstractNumId="16" w15:restartNumberingAfterBreak="0">
     <w:nsid w:val="6CCD4C56"/>
     <w:multiLevelType w:val="hybridMultilevel"/>
     <w:tmpl w:val="FA260780"/>
@@ -10664,7 +11813,7 @@
       </w:pPr>
     </w:lvl>
   </w:abstractNum>
-  <w:abstractNum w:abstractNumId="15" w15:restartNumberingAfterBreak="0">
+  <w:abstractNum w:abstractNumId="17" w15:restartNumberingAfterBreak="0">
     <w:nsid w:val="71E06583"/>
     <w:multiLevelType w:val="hybridMultilevel"/>
     <w:tmpl w:val="26C81FCE"/>
@@ -10804,7 +11953,7 @@
       </w:rPr>
     </w:lvl>
   </w:abstractNum>
-  <w:abstractNum w:abstractNumId="16" w15:restartNumberingAfterBreak="0">
+  <w:abstractNum w:abstractNumId="18" w15:restartNumberingAfterBreak="0">
     <w:nsid w:val="75A3529B"/>
     <w:multiLevelType w:val="hybridMultilevel"/>
     <w:tmpl w:val="819EEA64"/>
@@ -10944,7 +12093,7 @@
       </w:rPr>
     </w:lvl>
   </w:abstractNum>
-  <w:abstractNum w:abstractNumId="17" w15:restartNumberingAfterBreak="0">
+  <w:abstractNum w:abstractNumId="19" w15:restartNumberingAfterBreak="0">
     <w:nsid w:val="770D70A3"/>
     <w:multiLevelType w:val="hybridMultilevel"/>
     <w:tmpl w:val="E0E09518"/>
@@ -11057,7 +12206,7 @@
       </w:rPr>
     </w:lvl>
   </w:abstractNum>
-  <w:abstractNum w:abstractNumId="18" w15:restartNumberingAfterBreak="0">
+  <w:abstractNum w:abstractNumId="20" w15:restartNumberingAfterBreak="0">
     <w:nsid w:val="7B193736"/>
     <w:multiLevelType w:val="multilevel"/>
     <w:tmpl w:val="3E0A631E"/>
@@ -11179,7 +12328,7 @@
       </w:pPr>
     </w:lvl>
   </w:abstractNum>
-  <w:abstractNum w:abstractNumId="19" w15:restartNumberingAfterBreak="0">
+  <w:abstractNum w:abstractNumId="21" w15:restartNumberingAfterBreak="0">
     <w:nsid w:val="7DD245F2"/>
     <w:multiLevelType w:val="hybridMultilevel"/>
     <w:tmpl w:val="3100450C"/>
@@ -11320,71 +12469,83 @@
     </w:lvl>
   </w:abstractNum>
   <w:num w:numId="1" w16cid:durableId="1576234056">
-    <w:abstractNumId w:val="18"/>
+    <w:abstractNumId w:val="20"/>
   </w:num>
   <w:num w:numId="2" w16cid:durableId="620916101">
     <w:abstractNumId w:val="0"/>
   </w:num>
   <w:num w:numId="3" w16cid:durableId="1956910300">
+    <w:abstractNumId w:val="4"/>
+  </w:num>
+  <w:num w:numId="4" w16cid:durableId="821309198">
+    <w:abstractNumId w:val="18"/>
+  </w:num>
+  <w:num w:numId="5" w16cid:durableId="499349196">
+    <w:abstractNumId w:val="13"/>
+  </w:num>
+  <w:num w:numId="6" w16cid:durableId="1987397372">
+    <w:abstractNumId w:val="6"/>
+  </w:num>
+  <w:num w:numId="7" w16cid:durableId="599796444">
+    <w:abstractNumId w:val="14"/>
+  </w:num>
+  <w:num w:numId="8" w16cid:durableId="157230555">
+    <w:abstractNumId w:val="21"/>
+  </w:num>
+  <w:num w:numId="9" w16cid:durableId="970482090">
     <w:abstractNumId w:val="3"/>
   </w:num>
-  <w:num w:numId="4" w16cid:durableId="821309198">
-    <w:abstractNumId w:val="16"/>
+  <w:num w:numId="10" w16cid:durableId="225607578">
+    <w:abstractNumId w:val="9"/>
   </w:num>
-  <w:num w:numId="5" w16cid:durableId="499349196">
-    <w:abstractNumId w:val="11"/>
-  </w:num>
-  <w:num w:numId="6" w16cid:durableId="1987397372">
-    <w:abstractNumId w:val="5"/>
-  </w:num>
-  <w:num w:numId="7" w16cid:durableId="599796444">
+  <w:num w:numId="11" w16cid:durableId="1978601993">
     <w:abstractNumId w:val="12"/>
   </w:num>
-  <w:num w:numId="8" w16cid:durableId="157230555">
+  <w:num w:numId="12" w16cid:durableId="1377002272">
+    <w:abstractNumId w:val="10"/>
+  </w:num>
+  <w:num w:numId="13" w16cid:durableId="471557909">
+    <w:abstractNumId w:val="17"/>
+  </w:num>
+  <w:num w:numId="14" w16cid:durableId="1969048124">
     <w:abstractNumId w:val="19"/>
   </w:num>
-  <w:num w:numId="9" w16cid:durableId="970482090">
-    <w:abstractNumId w:val="2"/>
-  </w:num>
-  <w:num w:numId="10" w16cid:durableId="225607578">
-    <w:abstractNumId w:val="7"/>
-  </w:num>
-  <w:num w:numId="11" w16cid:durableId="1978601993">
-    <w:abstractNumId w:val="10"/>
-  </w:num>
-  <w:num w:numId="12" w16cid:durableId="1377002272">
+  <w:num w:numId="15" w16cid:durableId="538011482">
     <w:abstractNumId w:val="8"/>
-  </w:num>
-  <w:num w:numId="13" w16cid:durableId="471557909">
-    <w:abstractNumId w:val="15"/>
-  </w:num>
-  <w:num w:numId="14" w16cid:durableId="1969048124">
-    <w:abstractNumId w:val="17"/>
-  </w:num>
-  <w:num w:numId="15" w16cid:durableId="538011482">
-    <w:abstractNumId w:val="6"/>
   </w:num>
   <w:num w:numId="16" w16cid:durableId="2082100794">
     <w:abstractNumId w:val="1"/>
   </w:num>
   <w:num w:numId="17" w16cid:durableId="1840844963">
-    <w:abstractNumId w:val="9"/>
+    <w:abstractNumId w:val="11"/>
   </w:num>
   <w:num w:numId="18" w16cid:durableId="1213076001">
-    <w:abstractNumId w:val="13"/>
+    <w:abstractNumId w:val="15"/>
   </w:num>
   <w:num w:numId="19" w16cid:durableId="1036657135">
-    <w:abstractNumId w:val="14"/>
+    <w:abstractNumId w:val="16"/>
   </w:num>
   <w:num w:numId="20" w16cid:durableId="624118806">
-    <w:abstractNumId w:val="4"/>
+    <w:abstractNumId w:val="5"/>
+  </w:num>
+  <w:num w:numId="21" w16cid:durableId="1662656913">
+    <w:abstractNumId w:val="7"/>
+    <w:lvlOverride w:ilvl="0">
+      <w:startOverride w:val="1"/>
+    </w:lvlOverride>
+  </w:num>
+  <w:num w:numId="22" w16cid:durableId="787621062">
+    <w:abstractNumId w:val="2"/>
+    <w:lvlOverride w:ilvl="0">
+      <w:startOverride w:val="1"/>
+    </w:lvlOverride>
   </w:num>
   <w:numIdMacAtCleanup w:val="13"/>
 </w:numbering>
 </file>
 
 <file path=word/styles.xml><?xml version="1.0" encoding="utf-8"?>
-<w:styles xmlns:mc="http://schemas.openxmlformats.org/markup-compatibility/2006" xmlns:r="http://schemas.openxmlformats.org/officeDocument/2006/relationships" xmlns:w="http://schemas.openxmlformats.org/wordprocessingml/2006/main" xmlns:w14="http://schemas.microsoft.com/office/word/2010/wordml" xmlns:w15="http://schemas.microsoft.com/office/word/2012/wordml" xmlns:w16cex="http://schemas.microsoft.com/office/word/2018/wordml/cex" xmlns:w16cid="http://schemas.microsoft.com/office/word/2016/wordml/cid" xmlns:w16="http://schemas.microsoft.com/office/word/2018/wordml" xmlns:w16du="http://schemas.microsoft.com/office/word/2023/wordml/word16du" xmlns:w16sdtdh="http://schemas.microsoft.com/office/word/2020/wordml/sdtdatahash" xmlns:w16se="http://schemas.microsoft.com/office/word/2015/wordml/symex" mc:Ignorable="w14 w15 w16se w16cid w16 w16cex w16sdtdh w16du">
+<w:styles xmlns:mc="http://schemas.openxmlformats.org/markup-compatibility/2006" xmlns:r="http://schemas.openxmlformats.org/officeDocument/2006/relationships" xmlns:w="http://schemas.openxmlformats.org/wordprocessingml/2006/main" xmlns:w14="http://schemas.microsoft.com/office/word/2010/wordml" xmlns:w15="http://schemas.microsoft.com/office/word/2012/wordml" xmlns:w16cex="http://schemas.microsoft.com/office/word/2018/wordml/cex" xmlns:w16cid="http://schemas.microsoft.com/office/word/2016/wordml/cid" xmlns:w16="http://schemas.microsoft.com/office/word/2018/wordml" xmlns:w16sdtdh="http://schemas.microsoft.com/office/word/2020/wordml/sdtdatahash" xmlns:w16se="http://schemas.microsoft.com/office/word/2015/wordml/symex" mc:Ignorable="w14 w15 w16se w16cid w16 w16cex w16sdtdh">
   <w:docDefaults>
     <w:rPrDefault>
       <w:rPr>
@@ -11862,6 +13023,7 @@
   <w:style w:type="character" w:default="1" w:styleId="Policepardfaut">
     <w:name w:val="Default Paragraph Font"/>
     <w:uiPriority w:val="1"/>
+    <w:semiHidden/>
     <w:unhideWhenUsed/>
   </w:style>
   <w:style w:type="table" w:default="1" w:styleId="TableauNormal">
@@ -12852,6 +14014,15 @@
 </file>
 
 <file path=customXml/item2.xml><?xml version="1.0" encoding="utf-8"?>
+<?mso-contentType ?>
+<FormTemplates xmlns="http://schemas.microsoft.com/sharepoint/v3/contenttype/forms">
+  <Display>DocumentLibraryForm</Display>
+  <Edit>DocumentLibraryForm</Edit>
+  <New>DocumentLibraryForm</New>
+</FormTemplates>
+</file>
+
+<file path=customXml/item3.xml><?xml version="1.0" encoding="utf-8"?>
 <p:properties xmlns:p="http://schemas.microsoft.com/office/2006/metadata/properties" xmlns:xsi="http://www.w3.org/2001/XMLSchema-instance" xmlns:pc="http://schemas.microsoft.com/office/infopath/2007/PartnerControls">
   <documentManagement>
     <TaxCatchAll xmlns="dfa80de1-e9bb-4cf2-893d-d06220b3971a" xsi:nil="true"/>
@@ -12860,15 +14031,6 @@
     </lcf76f155ced4ddcb4097134ff3c332f>
   </documentManagement>
 </p:properties>
-</file>
-
-<file path=customXml/item3.xml><?xml version="1.0" encoding="utf-8"?>
-<?mso-contentType ?>
-<FormTemplates xmlns="http://schemas.microsoft.com/sharepoint/v3/contenttype/forms">
-  <Display>DocumentLibraryForm</Display>
-  <Edit>DocumentLibraryForm</Edit>
-  <New>DocumentLibraryForm</New>
-</FormTemplates>
 </file>
 
 <file path=customXml/itemProps1.xml><?xml version="1.0" encoding="utf-8"?>
@@ -12891,6 +14053,14 @@
 </file>
 
 <file path=customXml/itemProps2.xml><?xml version="1.0" encoding="utf-8"?>
+<ds:datastoreItem xmlns:ds="http://schemas.openxmlformats.org/officeDocument/2006/customXml" ds:itemID="{1DADA05A-DA17-4CB0-90B5-C889667DD54A}">
+  <ds:schemaRefs>
+    <ds:schemaRef ds:uri="http://schemas.microsoft.com/sharepoint/v3/contenttype/forms"/>
+  </ds:schemaRefs>
+</ds:datastoreItem>
+</file>
+
+<file path=customXml/itemProps3.xml><?xml version="1.0" encoding="utf-8"?>
 <ds:datastoreItem xmlns:ds="http://schemas.openxmlformats.org/officeDocument/2006/customXml" ds:itemID="{67CD1812-8B57-456C-9CBC-7D2297210787}">
   <ds:schemaRefs>
     <ds:schemaRef ds:uri="http://schemas.microsoft.com/office/2006/metadata/properties"/>
@@ -12899,12 +14069,4 @@
     <ds:schemaRef ds:uri="98d92101-24da-4498-9971-a24673344bd8"/>
   </ds:schemaRefs>
 </ds:datastoreItem>
-</file>
-
-<file path=customXml/itemProps3.xml><?xml version="1.0" encoding="utf-8"?>
-<ds:datastoreItem xmlns:ds="http://schemas.openxmlformats.org/officeDocument/2006/customXml" ds:itemID="{1DADA05A-DA17-4CB0-90B5-C889667DD54A}">
-  <ds:schemaRefs>
-    <ds:schemaRef ds:uri="http://schemas.microsoft.com/sharepoint/v3/contenttype/forms"/>
-  </ds:schemaRefs>
-</ds:datastoreItem>
 </file>
</xml_diff>

<commit_message>
Doc: (rapport) Update de la mise en page
</commit_message>
<xml_diff>
--- a/Docs/rapportProjet.docx
+++ b/Docs/rapportProjet.docx
@@ -515,7 +515,23 @@
                 <w:iCs/>
                 <w:noProof/>
               </w:rPr>
-              <w:t>Objectifs</w:t>
+              <w:t>Obj</w:t>
+            </w:r>
+            <w:r>
+              <w:rPr>
+                <w:rStyle w:val="Lienhypertexte"/>
+                <w:iCs/>
+                <w:noProof/>
+              </w:rPr>
+              <w:t>e</w:t>
+            </w:r>
+            <w:r>
+              <w:rPr>
+                <w:rStyle w:val="Lienhypertexte"/>
+                <w:iCs/>
+                <w:noProof/>
+              </w:rPr>
+              <w:t>ctifs</w:t>
             </w:r>
             <w:r>
               <w:rPr>
@@ -4128,84 +4144,6 @@
       <w:pPr>
         <w:jc w:val="both"/>
       </w:pPr>
-    </w:p>
-    <w:p>
-      <w:pPr>
-        <w:jc w:val="both"/>
-      </w:pPr>
-    </w:p>
-    <w:p>
-      <w:pPr>
-        <w:jc w:val="both"/>
-        <w:rPr>
-          <w:bCs/>
-          <w:i/>
-          <w:sz w:val="20"/>
-          <w:u w:val="single"/>
-        </w:rPr>
-      </w:pPr>
-    </w:p>
-    <w:p>
-      <w:pPr>
-        <w:jc w:val="both"/>
-        <w:rPr>
-          <w:i/>
-          <w:iCs/>
-          <w:sz w:val="20"/>
-        </w:rPr>
-      </w:pPr>
-      <w:r>
-        <w:rPr>
-          <w:i/>
-          <w:iCs/>
-          <w:sz w:val="20"/>
-          <w:u w:val="single"/>
-        </w:rPr>
-        <w:t xml:space="preserve">NOTE L’INTENTION DES UTILISATEURS DE CE </w:t>
-      </w:r>
-      <w:r>
-        <w:rPr>
-          <w:i/>
-          <w:iCs/>
-          <w:sz w:val="20"/>
-          <w:u w:val="single"/>
-        </w:rPr>
-        <w:t>CANEVAS :</w:t>
-      </w:r>
-      <w:r>
-        <w:br/>
-      </w:r>
-      <w:r>
-        <w:rPr>
-          <w:i/>
-          <w:iCs/>
-          <w:sz w:val="20"/>
-        </w:rPr>
-        <w:t>Toutes les parties en italiques sont là pour aider à comprendre ce qu’il faut mettre dans cette partie du document. Elles n’ont donc aucune raison d’être dans le document final.</w:t>
-      </w:r>
-    </w:p>
-    <w:p>
-      <w:pPr>
-        <w:jc w:val="both"/>
-        <w:rPr>
-          <w:i/>
-          <w:iCs/>
-          <w:sz w:val="20"/>
-        </w:rPr>
-      </w:pPr>
-      <w:r>
-        <w:rPr>
-          <w:i/>
-          <w:iCs/>
-          <w:sz w:val="20"/>
-        </w:rPr>
-        <w:t xml:space="preserve">De plus, en fonction du type de projet, il est tout à fait possible que certains chapitres ou paragraphes n’aient aucun sens. Dans ce cas il est recommandé de les retirer du document pour éviter de l’alourdir inutilement.  </w:t>
-      </w:r>
-    </w:p>
-    <w:p>
-      <w:pPr>
-        <w:jc w:val="both"/>
-      </w:pPr>
       <w:r>
         <w:br w:type="page"/>
       </w:r>
@@ -4362,16 +4300,22 @@
         <w:rPr>
           <w:szCs w:val="14"/>
         </w:rPr>
-        <w:t xml:space="preserve">Elaboration d’un fil rouge de développement à base </w:t>
-      </w:r>
-      <w:proofErr w:type="gramStart"/>
+        <w:t xml:space="preserve">Elaboration d’un fil rouge de développement à base de </w:t>
+      </w:r>
+      <w:proofErr w:type="spellStart"/>
       <w:r>
         <w:rPr>
           <w:szCs w:val="14"/>
         </w:rPr>
-        <w:t>de user</w:t>
-      </w:r>
-      <w:proofErr w:type="gramEnd"/>
+        <w:t>user</w:t>
+      </w:r>
+      <w:r>
+        <w:rPr>
+          <w:szCs w:val="14"/>
+        </w:rPr>
+        <w:t>s</w:t>
+      </w:r>
+      <w:proofErr w:type="spellEnd"/>
       <w:r>
         <w:rPr>
           <w:szCs w:val="14"/>
@@ -6776,31 +6720,6 @@
     </w:p>
     <w:p>
       <w:pPr>
-        <w:jc w:val="both"/>
-      </w:pPr>
-    </w:p>
-    <w:p>
-      <w:pPr>
-        <w:jc w:val="both"/>
-      </w:pPr>
-    </w:p>
-    <w:p>
-      <w:pPr>
-        <w:jc w:val="both"/>
-      </w:pPr>
-    </w:p>
-    <w:p>
-      <w:pPr>
-        <w:jc w:val="both"/>
-      </w:pPr>
-    </w:p>
-    <w:p>
-      <w:pPr>
-        <w:jc w:val="both"/>
-      </w:pPr>
-    </w:p>
-    <w:p>
-      <w:pPr>
         <w:pStyle w:val="Paragraphedeliste"/>
         <w:numPr>
           <w:ilvl w:val="0"/>
@@ -6912,7 +6831,6 @@
         <w:jc w:val="both"/>
       </w:pPr>
       <w:r>
-        <w:lastRenderedPageBreak/>
         <w:t>Les différents tests réaliser par les utilisateurs ont permis d’identifier certains bugs liés à l’utilisation de plusieurs filtres</w:t>
       </w:r>
       <w:r>
@@ -6952,6 +6870,7 @@
           <w:i w:val="0"/>
           <w:iCs/>
         </w:rPr>
+        <w:lastRenderedPageBreak/>
         <w:t>Ajout test possible</w:t>
       </w:r>
       <w:bookmarkEnd w:id="22"/>
@@ -7266,7 +7185,6 @@
           <w:iCs/>
           <w:u w:val="single"/>
         </w:rPr>
-        <w:lastRenderedPageBreak/>
         <w:t>Contexte</w:t>
       </w:r>
     </w:p>
@@ -7320,6 +7238,7 @@
         </w:numPr>
       </w:pPr>
       <w:r>
+        <w:lastRenderedPageBreak/>
         <w:t>Liste contenant tous les scores de l’équipe et le numéro du jour de la semaine ou le score a été effectué</w:t>
       </w:r>
       <w:r>
@@ -7776,7 +7695,6 @@
           <w:iCs/>
           <w:u w:val="single"/>
         </w:rPr>
-        <w:lastRenderedPageBreak/>
         <w:t>Solution</w:t>
       </w:r>
     </w:p>
@@ -7794,6 +7712,7 @@
         </w:numPr>
       </w:pPr>
       <w:r>
+        <w:lastRenderedPageBreak/>
         <w:t>Création d’une liste contenante tous les jours ainsi que leurs numéros.</w:t>
       </w:r>
     </w:p>
@@ -8132,7 +8051,6 @@
           <w:i w:val="0"/>
           <w:iCs/>
         </w:rPr>
-        <w:lastRenderedPageBreak/>
         <w:t>Déroulement</w:t>
       </w:r>
       <w:bookmarkEnd w:id="37"/>
@@ -8150,6 +8068,7 @@
       </w:pPr>
       <w:bookmarkStart w:id="39" w:name="_Toc181367452"/>
       <w:r>
+        <w:lastRenderedPageBreak/>
         <w:t>Choix du fichier de graph</w:t>
       </w:r>
       <w:bookmarkEnd w:id="39"/>
@@ -8533,7 +8452,6 @@
         </w:numPr>
       </w:pPr>
       <w:r>
-        <w:lastRenderedPageBreak/>
         <w:t>Ajout d’une méthode «</w:t>
       </w:r>
       <w:r>
@@ -8574,6 +8492,7 @@
     </w:p>
     <w:p>
       <w:r>
+        <w:lastRenderedPageBreak/>
         <w:t xml:space="preserve">Cette story a été la plus longue a effectué, considérer comme simple au départ l’impossibilité de manipuler la visibilité des points d’une ligne </w:t>
       </w:r>
       <w:r>
@@ -9052,7 +8971,6 @@
           </w:tcPr>
           <w:p>
             <w:r>
-              <w:lastRenderedPageBreak/>
               <w:t>Affichage des filtres par équipe</w:t>
             </w:r>
           </w:p>
@@ -9102,6 +9020,7 @@
         <w:pStyle w:val="Titre4"/>
       </w:pPr>
       <w:r>
+        <w:lastRenderedPageBreak/>
         <w:t>Graphe à multiple ligne</w:t>
       </w:r>
     </w:p>
@@ -9951,7 +9870,6 @@
           <w:p>
             <w:proofErr w:type="spellStart"/>
             <w:r>
-              <w:lastRenderedPageBreak/>
               <w:t>Selection</w:t>
             </w:r>
             <w:proofErr w:type="spellEnd"/>
@@ -10028,6 +9946,7 @@
           </w:tcPr>
           <w:p>
             <w:r>
+              <w:lastRenderedPageBreak/>
               <w:t>Affichage jour</w:t>
             </w:r>
           </w:p>
@@ -10341,15 +10260,6 @@
       </w:r>
     </w:p>
     <w:p/>
-    <w:p/>
-    <w:p/>
-    <w:p/>
-    <w:p/>
-    <w:p/>
-    <w:p/>
-    <w:p/>
-    <w:p/>
-    <w:p/>
     <w:p>
       <w:pPr>
         <w:rPr>
@@ -10382,7 +10292,6 @@
           <w:noProof/>
           <w:u w:val="single"/>
         </w:rPr>
-        <w:lastRenderedPageBreak/>
         <w:drawing>
           <wp:inline distT="0" distB="0" distL="0" distR="0" wp14:anchorId="19BB675A" wp14:editId="5950F73B">
             <wp:extent cx="5759450" cy="1655445"/>
@@ -10471,6 +10380,7 @@
         <w:rPr>
           <w:lang w:val="fr-CH"/>
         </w:rPr>
+        <w:lastRenderedPageBreak/>
         <w:t xml:space="preserve">Un des points les plus important à changer dans le code est l’emplacement des méthodes de création des </w:t>
       </w:r>
       <w:proofErr w:type="spellStart"/>
@@ -10860,7 +10770,6 @@
           <w:iCs/>
           <w:lang w:val="fr-CH"/>
         </w:rPr>
-        <w:lastRenderedPageBreak/>
         <w:t>FlowLayoutPannel</w:t>
       </w:r>
       <w:proofErr w:type="spellEnd"/>
@@ -10915,6 +10824,7 @@
           <w:u w:val="single"/>
           <w:lang w:val="fr-CH"/>
         </w:rPr>
+        <w:lastRenderedPageBreak/>
         <w:drawing>
           <wp:inline distT="0" distB="0" distL="0" distR="0" wp14:anchorId="5A77F06C" wp14:editId="353727C3">
             <wp:extent cx="5759450" cy="3398520"/>
@@ -11178,11 +11088,7 @@
     </w:p>
     <w:p>
       <w:r>
-        <w:t xml:space="preserve">Bien que retissant au début, dû à mon inexpérience avec l’extension LINQ ce projet m’a permis de mieux la comprendre et de mieux me rendre compte de son utilité et </w:t>
-      </w:r>
-      <w:r>
-        <w:lastRenderedPageBreak/>
-        <w:t xml:space="preserve">efficacité, j’ai au fur et à mesure du projet appris à mieux la maîtriser et ait pu apprendre beaucoup de nouvelle </w:t>
+        <w:t xml:space="preserve">Bien que retissant au début, dû à mon inexpérience avec l’extension LINQ ce projet m’a permis de mieux la comprendre et de mieux me rendre compte de son utilité et efficacité, j’ai au fur et à mesure du projet appris à mieux la maîtriser et ait pu apprendre beaucoup de nouvelle </w:t>
       </w:r>
       <w:r>
         <w:t>chose</w:t>
@@ -11260,6 +11166,7 @@
         </w:numPr>
       </w:pPr>
       <w:r>
+        <w:lastRenderedPageBreak/>
         <w:t xml:space="preserve">L’utilisation de la variable </w:t>
       </w:r>
       <w:proofErr w:type="spellStart"/>
@@ -11332,16 +11239,22 @@
       <w:r>
         <w:t xml:space="preserve"> du projet avant de commencer le code afin d’éviter de rencontrer </w:t>
       </w:r>
+      <w:r>
+        <w:t>des problèmes</w:t>
+      </w:r>
+      <w:r>
+        <w:t xml:space="preserve"> provenant de la base même du projet de plus afin d’éviter de mauvaise surprise lors de la création du code je me concentrerai plus sur </w:t>
+      </w:r>
+      <w:r>
+        <w:t xml:space="preserve">la création </w:t>
+      </w:r>
       <w:proofErr w:type="gramStart"/>
       <w:r>
-        <w:t>des problème</w:t>
+        <w:t>de user</w:t>
       </w:r>
       <w:proofErr w:type="gramEnd"/>
       <w:r>
-        <w:t xml:space="preserve"> provenant de la base même du projet de plus afin d’éviter de mauvaise surprise lors de la création du code je me concentrerai plus sur </w:t>
-      </w:r>
-      <w:r>
-        <w:t>la création de user stories afin de mieux gérer la création des différentes méthodes.</w:t>
+        <w:t xml:space="preserve"> stories afin de mieux gérer la création des différentes méthodes.</w:t>
       </w:r>
     </w:p>
     <w:p/>
@@ -11433,11 +11346,9 @@
       <w:r>
         <w:t xml:space="preserve">La création d’un diagramme de classe et d’états </w:t>
       </w:r>
-      <w:proofErr w:type="gramStart"/>
-      <w:r>
-        <w:t>a</w:t>
-      </w:r>
-      <w:proofErr w:type="gramEnd"/>
+      <w:r>
+        <w:t>à</w:t>
+      </w:r>
       <w:r>
         <w:t xml:space="preserve"> partir de mon code source.</w:t>
       </w:r>
@@ -11453,11 +11364,9 @@
       <w:r>
         <w:t xml:space="preserve">La génération des commentaires </w:t>
       </w:r>
-      <w:proofErr w:type="gramStart"/>
-      <w:r>
-        <w:t>des différentes méthode</w:t>
-      </w:r>
-      <w:proofErr w:type="gramEnd"/>
+      <w:r>
+        <w:t>des différentes méthodes</w:t>
+      </w:r>
       <w:r>
         <w:t xml:space="preserve"> du programme.</w:t>
       </w:r>
@@ -11517,7 +11426,6 @@
       <w:bookmarkStart w:id="66" w:name="_Toc175917905"/>
       <w:bookmarkStart w:id="67" w:name="_Toc181367467"/>
       <w:r>
-        <w:lastRenderedPageBreak/>
         <w:t>A</w:t>
       </w:r>
       <w:bookmarkEnd w:id="65"/>

</xml_diff>

<commit_message>
Doc: (rapport) ajout d'un lien vers le journal de travail
</commit_message>
<xml_diff>
--- a/Docs/rapportProjet.docx
+++ b/Docs/rapportProjet.docx
@@ -6852,11 +6852,6 @@
     </w:p>
     <w:p>
       <w:pPr>
-        <w:jc w:val="both"/>
-      </w:pPr>
-    </w:p>
-    <w:p>
-      <w:pPr>
         <w:pStyle w:val="Titre2"/>
         <w:jc w:val="both"/>
         <w:rPr>
@@ -8290,8 +8285,6 @@
       </w:r>
     </w:p>
     <w:p/>
-    <w:p/>
-    <w:p/>
     <w:p>
       <w:pPr>
         <w:pStyle w:val="Titre3"/>
@@ -8492,23 +8485,22 @@
     </w:p>
     <w:p>
       <w:r>
+        <w:t xml:space="preserve">Cette story a été la plus longue a effectué, considérer comme simple au départ l’impossibilité de manipuler la visibilité des points d’une ligne </w:t>
+      </w:r>
+      <w:r>
+        <w:t>l’a</w:t>
+      </w:r>
+      <w:r>
+        <w:t xml:space="preserve"> rendue bien plus complexe et longue qu’attendue.</w:t>
+      </w:r>
+    </w:p>
+    <w:p>
+      <w:pPr>
+        <w:pStyle w:val="Titre3"/>
+      </w:pPr>
+      <w:bookmarkStart w:id="41" w:name="_Toc181367454"/>
+      <w:r>
         <w:lastRenderedPageBreak/>
-        <w:t xml:space="preserve">Cette story a été la plus longue a effectué, considérer comme simple au départ l’impossibilité de manipuler la visibilité des points d’une ligne </w:t>
-      </w:r>
-      <w:r>
-        <w:t>l’a</w:t>
-      </w:r>
-      <w:r>
-        <w:t xml:space="preserve"> rendue bien plus complexe et longue qu’attendue.</w:t>
-      </w:r>
-    </w:p>
-    <w:p/>
-    <w:p>
-      <w:pPr>
-        <w:pStyle w:val="Titre3"/>
-      </w:pPr>
-      <w:bookmarkStart w:id="41" w:name="_Toc181367454"/>
-      <w:r>
         <w:t>Graphe à multiple ligne</w:t>
       </w:r>
       <w:bookmarkEnd w:id="41"/>
@@ -8539,7 +8531,6 @@
         <w:t>.</w:t>
       </w:r>
     </w:p>
-    <w:p/>
     <w:p>
       <w:pPr>
         <w:rPr>
@@ -8557,21 +8548,12 @@
           <w:u w:val="single"/>
         </w:rPr>
       </w:pPr>
-    </w:p>
-    <w:p>
-      <w:pPr>
+      <w:r>
         <w:rPr>
           <w:i/>
           <w:iCs/>
           <w:u w:val="single"/>
         </w:rPr>
-      </w:pPr>
-      <w:r>
-        <w:rPr>
-          <w:i/>
-          <w:iCs/>
-          <w:u w:val="single"/>
-        </w:rPr>
         <w:t>Conclusion</w:t>
       </w:r>
     </w:p>
@@ -8585,11 +8567,9 @@
       <w:r>
         <w:t xml:space="preserve"> du a son évidence et sa logique simple de plus Scott Plot étant naturellement conçus pour gérer </w:t>
       </w:r>
-      <w:proofErr w:type="gramStart"/>
-      <w:r>
-        <w:t>plusieurs ligne</w:t>
-      </w:r>
-      <w:proofErr w:type="gramEnd"/>
+      <w:r>
+        <w:t>plusieurs lignes</w:t>
+      </w:r>
       <w:r>
         <w:t xml:space="preserve"> cette story a été très facilement réalisée.</w:t>
       </w:r>
@@ -9020,7 +9000,6 @@
         <w:pStyle w:val="Titre4"/>
       </w:pPr>
       <w:r>
-        <w:lastRenderedPageBreak/>
         <w:t>Graphe à multiple ligne</w:t>
       </w:r>
     </w:p>
@@ -9155,6 +9134,7 @@
           </w:tcPr>
           <w:p>
             <w:r>
+              <w:lastRenderedPageBreak/>
               <w:t>Zoom sur graph</w:t>
             </w:r>
           </w:p>
@@ -9946,7 +9926,6 @@
           </w:tcPr>
           <w:p>
             <w:r>
-              <w:lastRenderedPageBreak/>
               <w:t>Affichage jour</w:t>
             </w:r>
           </w:p>
@@ -10066,6 +10045,7 @@
           <w:i w:val="0"/>
           <w:iCs/>
         </w:rPr>
+        <w:lastRenderedPageBreak/>
         <w:t xml:space="preserve">Erreurs </w:t>
       </w:r>
       <w:bookmarkEnd w:id="49"/>
@@ -10380,7 +10360,6 @@
         <w:rPr>
           <w:lang w:val="fr-CH"/>
         </w:rPr>
-        <w:lastRenderedPageBreak/>
         <w:t xml:space="preserve">Un des points les plus important à changer dans le code est l’emplacement des méthodes de création des </w:t>
       </w:r>
       <w:proofErr w:type="spellStart"/>
@@ -10397,14 +10376,12 @@
         </w:rPr>
         <w:t xml:space="preserve"> </w:t>
       </w:r>
-      <w:proofErr w:type="spellStart"/>
       <w:r>
         <w:rPr>
           <w:lang w:val="fr-CH"/>
         </w:rPr>
-        <w:t>affin</w:t>
-      </w:r>
-      <w:proofErr w:type="spellEnd"/>
+        <w:t>afin</w:t>
+      </w:r>
       <w:r>
         <w:rPr>
           <w:lang w:val="fr-CH"/>
@@ -10508,6 +10485,7 @@
           <w:iCs/>
           <w:lang w:val="fr-CH"/>
         </w:rPr>
+        <w:lastRenderedPageBreak/>
         <w:t>CreatePlot</w:t>
       </w:r>
       <w:proofErr w:type="spellEnd"/>
@@ -10625,69 +10603,6 @@
         <w:rPr>
           <w:i/>
           <w:u w:val="single"/>
-        </w:rPr>
-      </w:pPr>
-    </w:p>
-    <w:p>
-      <w:pPr>
-        <w:jc w:val="both"/>
-        <w:rPr>
-          <w:i/>
-          <w:u w:val="single"/>
-        </w:rPr>
-      </w:pPr>
-    </w:p>
-    <w:p>
-      <w:pPr>
-        <w:jc w:val="both"/>
-        <w:rPr>
-          <w:i/>
-          <w:u w:val="single"/>
-        </w:rPr>
-      </w:pPr>
-    </w:p>
-    <w:p>
-      <w:pPr>
-        <w:jc w:val="both"/>
-        <w:rPr>
-          <w:i/>
-          <w:u w:val="single"/>
-        </w:rPr>
-      </w:pPr>
-    </w:p>
-    <w:p>
-      <w:pPr>
-        <w:jc w:val="both"/>
-        <w:rPr>
-          <w:i/>
-          <w:u w:val="single"/>
-        </w:rPr>
-      </w:pPr>
-    </w:p>
-    <w:p>
-      <w:pPr>
-        <w:jc w:val="both"/>
-        <w:rPr>
-          <w:i/>
-          <w:u w:val="single"/>
-        </w:rPr>
-      </w:pPr>
-    </w:p>
-    <w:p>
-      <w:pPr>
-        <w:jc w:val="both"/>
-        <w:rPr>
-          <w:i/>
-          <w:u w:val="single"/>
-        </w:rPr>
-      </w:pPr>
-    </w:p>
-    <w:p>
-      <w:pPr>
-        <w:jc w:val="both"/>
-        <w:rPr>
-          <w:i/>
-          <w:u w:val="single"/>
           <w:lang w:val="fr-CH"/>
         </w:rPr>
       </w:pPr>
@@ -10824,7 +10739,6 @@
           <w:u w:val="single"/>
           <w:lang w:val="fr-CH"/>
         </w:rPr>
-        <w:lastRenderedPageBreak/>
         <w:drawing>
           <wp:inline distT="0" distB="0" distL="0" distR="0" wp14:anchorId="5A77F06C" wp14:editId="353727C3">
             <wp:extent cx="5759450" cy="3398520"/>
@@ -10903,6 +10817,7 @@
           <w:iCs/>
           <w:lang w:val="fr-CH"/>
         </w:rPr>
+        <w:lastRenderedPageBreak/>
         <w:t>Malgré les dettes techniques les conséquences sur l’utilisation du produit sont nul, cependant il reste néanmoins</w:t>
       </w:r>
       <w:r>
@@ -11166,7 +11081,6 @@
         </w:numPr>
       </w:pPr>
       <w:r>
-        <w:lastRenderedPageBreak/>
         <w:t xml:space="preserve">L’utilisation de la variable </w:t>
       </w:r>
       <w:proofErr w:type="spellStart"/>
@@ -11325,6 +11239,7 @@
     </w:p>
     <w:p>
       <w:r>
+        <w:lastRenderedPageBreak/>
         <w:t>En plus de m’avoir permis d’accélérer la compréhension de certaines erreur et exception produite durant le projet.</w:t>
       </w:r>
     </w:p>
@@ -11469,13 +11384,36 @@
     </w:p>
     <w:p>
       <w:r>
-        <w:t>Voir les fichiers se trouvant dans le dossier « journaux de travaux » sur GitHub.</w:t>
+        <w:t xml:space="preserve">Voir </w:t>
+      </w:r>
+      <w:r>
+        <w:t>le</w:t>
+      </w:r>
+      <w:r>
+        <w:t xml:space="preserve"> </w:t>
+      </w:r>
+      <w:r>
+        <w:t>journal de travail se trouvant sur</w:t>
+      </w:r>
+      <w:r>
+        <w:t xml:space="preserve"> </w:t>
+      </w:r>
+      <w:hyperlink r:id="rId26" w:history="1">
+        <w:r>
+          <w:rPr>
+            <w:rStyle w:val="Lienhypertexte"/>
+          </w:rPr>
+          <w:t>GitHub</w:t>
+        </w:r>
+      </w:hyperlink>
+      <w:r>
+        <w:t>.</w:t>
       </w:r>
     </w:p>
     <w:p/>
     <w:sectPr>
-      <w:headerReference w:type="default" r:id="rId26"/>
-      <w:footerReference w:type="default" r:id="rId27"/>
+      <w:headerReference w:type="default" r:id="rId27"/>
+      <w:footerReference w:type="default" r:id="rId28"/>
       <w:pgSz w:w="11906" w:h="16838" w:code="9"/>
       <w:pgMar w:top="1418" w:right="1418" w:bottom="1418" w:left="1418" w:header="720" w:footer="720" w:gutter="0"/>
       <w:cols w:space="720"/>
@@ -15404,6 +15342,18 @@
       <w:lang w:val="fr-CH" w:eastAsia="fr-CH"/>
     </w:rPr>
   </w:style>
+  <w:style w:type="character" w:styleId="Mentionnonrsolue">
+    <w:name w:val="Unresolved Mention"/>
+    <w:basedOn w:val="Policepardfaut"/>
+    <w:uiPriority w:val="99"/>
+    <w:semiHidden/>
+    <w:unhideWhenUsed/>
+    <w:rsid w:val="000861FF"/>
+    <w:rPr>
+      <w:color w:val="605E5C"/>
+      <w:shd w:val="clear" w:color="auto" w:fill="E1DFDD"/>
+    </w:rPr>
+  </w:style>
 </w:styles>
 </file>
 

</xml_diff>